<commit_message>
Added 2 files in tree and updated notes
</commit_message>
<xml_diff>
--- a/notes/Learn_C++11.docx
+++ b/notes/Learn_C++11.docx
@@ -4543,7 +4543,7 @@
           <w:color w:val="000000"/>
           <w:sz w:val="20"/>
           <w:szCs w:val="20"/>
-          <w:lang w:eastAsia="fr-FR" w:bidi="hi-IN"/>
+          <w:lang w:val="en-US" w:eastAsia="fr-FR" w:bidi="hi-IN"/>
         </w:rPr>
       </w:pPr>
       <w:r>
@@ -4562,7 +4562,7 @@
           <w:color w:val="000000"/>
           <w:sz w:val="20"/>
           <w:szCs w:val="20"/>
-          <w:lang w:eastAsia="fr-FR" w:bidi="hi-IN"/>
+          <w:lang w:val="en-US" w:eastAsia="fr-FR" w:bidi="hi-IN"/>
         </w:rPr>
         <w:t>explicit</w:t>
       </w:r>
@@ -4572,7 +4572,7 @@
           <w:color w:val="000000"/>
           <w:sz w:val="20"/>
           <w:szCs w:val="20"/>
-          <w:lang w:eastAsia="fr-FR" w:bidi="hi-IN"/>
+          <w:lang w:val="en-US" w:eastAsia="fr-FR" w:bidi="hi-IN"/>
         </w:rPr>
         <w:t xml:space="preserve"> </w:t>
       </w:r>
@@ -4582,7 +4582,7 @@
           <w:color w:val="000000"/>
           <w:sz w:val="20"/>
           <w:szCs w:val="20"/>
-          <w:lang w:eastAsia="fr-FR" w:bidi="hi-IN"/>
+          <w:lang w:val="en-US" w:eastAsia="fr-FR" w:bidi="hi-IN"/>
         </w:rPr>
         <w:t>SmartPtr(T *p = NULL) { ptr = p; }</w:t>
       </w:r>
@@ -4595,7 +4595,7 @@
           <w:color w:val="000000"/>
           <w:sz w:val="20"/>
           <w:szCs w:val="20"/>
-          <w:lang w:eastAsia="fr-FR" w:bidi="hi-IN"/>
+          <w:lang w:val="en-US" w:eastAsia="fr-FR" w:bidi="hi-IN"/>
         </w:rPr>
       </w:pPr>
       <w:r>
@@ -4604,7 +4604,7 @@
           <w:color w:val="000000"/>
           <w:sz w:val="20"/>
           <w:szCs w:val="20"/>
-          <w:lang w:eastAsia="fr-FR" w:bidi="hi-IN"/>
+          <w:lang w:val="en-US" w:eastAsia="fr-FR" w:bidi="hi-IN"/>
         </w:rPr>
         <w:t> </w:t>
       </w:r>
@@ -4626,7 +4626,7 @@
           <w:color w:val="000000"/>
           <w:sz w:val="20"/>
           <w:szCs w:val="20"/>
-          <w:lang w:eastAsia="fr-FR" w:bidi="hi-IN"/>
+          <w:lang w:val="en-US" w:eastAsia="fr-FR" w:bidi="hi-IN"/>
         </w:rPr>
         <w:t>   </w:t>
       </w:r>
@@ -6212,109 +6212,1066 @@
         </w:rPr>
         <w:t xml:space="preserve">These are </w:t>
       </w:r>
+      <w:r>
+        <w:rPr>
+          <w:color w:val="000000"/>
+        </w:rPr>
+        <w:t>functions, function pointers and class object</w:t>
+      </w:r>
+      <w:r>
+        <w:rPr>
+          <w:rFonts w:ascii="Courier 10 Pitch" w:hAnsi="Courier 10 Pitch"/>
+          <w:color w:val="000000"/>
+        </w:rPr>
+        <w:t xml:space="preserve"> </w:t>
+      </w:r>
+      <w:r>
+        <w:rPr>
+          <w:color w:val="000000"/>
+        </w:rPr>
+        <w:t>that defines operator()</w:t>
+      </w:r>
+    </w:p>
+    <w:p>
+      <w:pPr>
+        <w:pStyle w:val="PreformattedText"/>
+        <w:rPr>
+          <w:color w:val="000000"/>
+        </w:rPr>
+      </w:pPr>
+      <w:r>
+        <w:rPr>
+          <w:color w:val="000000"/>
+        </w:rPr>
+        <w:t>It is of three types</w:t>
+      </w:r>
+    </w:p>
+    <w:p>
+      <w:pPr>
+        <w:pStyle w:val="PreformattedText"/>
+        <w:rPr>
+          <w:color w:val="000000"/>
+        </w:rPr>
+      </w:pPr>
+      <w:r>
+        <w:rPr>
+          <w:color w:val="000000"/>
+        </w:rPr>
+        <w:t>Generators - f() (Functr without any param)</w:t>
+      </w:r>
+    </w:p>
+    <w:p>
+      <w:pPr>
+        <w:pStyle w:val="PreformattedText"/>
+        <w:rPr>
+          <w:color w:val="000000"/>
+        </w:rPr>
+      </w:pPr>
+      <w:r>
+        <w:rPr>
+          <w:color w:val="000000"/>
+        </w:rPr>
+        <w:t>Unary function - f(int r)    .............. It is called predicate</w:t>
+      </w:r>
+    </w:p>
+    <w:p>
+      <w:pPr>
+        <w:pStyle w:val="PreformattedText"/>
+        <w:rPr>
+          <w:color w:val="000000"/>
+        </w:rPr>
+      </w:pPr>
+      <w:r>
+        <w:rPr>
+          <w:color w:val="000000"/>
+        </w:rPr>
+        <w:t>Binary function - f(inr , char s)</w:t>
+      </w:r>
+    </w:p>
+    <w:p>
+      <w:pPr>
+        <w:rPr>
+          <w:lang w:val="en-IN"/>
+        </w:rPr>
+      </w:pPr>
+    </w:p>
+    <w:p>
+      <w:pPr>
+        <w:rPr>
+          <w:lang w:val="en-IN"/>
+        </w:rPr>
+      </w:pPr>
+    </w:p>
+    <w:p>
+      <w:pPr>
+        <w:rPr>
+          <w:lang w:val="en-IN"/>
+        </w:rPr>
+      </w:pPr>
+    </w:p>
+    <w:p>
+      <w:pPr>
+        <w:rPr>
+          <w:lang w:val="en-IN"/>
+        </w:rPr>
+      </w:pPr>
+    </w:p>
+    <w:p>
+      <w:pPr>
+        <w:rPr>
+          <w:lang w:val="en-IN"/>
+        </w:rPr>
+      </w:pPr>
+    </w:p>
+    <w:p>
+      <w:pPr>
+        <w:rPr>
+          <w:lang w:val="en-IN"/>
+        </w:rPr>
+      </w:pPr>
+    </w:p>
+    <w:p>
+      <w:pPr>
+        <w:rPr>
+          <w:lang w:val="en-IN"/>
+        </w:rPr>
+      </w:pPr>
+    </w:p>
+    <w:p>
+      <w:pPr>
+        <w:rPr>
+          <w:lang w:val="en-IN"/>
+        </w:rPr>
+      </w:pPr>
+    </w:p>
+    <w:p>
+      <w:pPr>
+        <w:rPr>
+          <w:lang w:val="en-IN"/>
+        </w:rPr>
+      </w:pPr>
+    </w:p>
+    <w:p>
+      <w:pPr>
+        <w:rPr>
+          <w:lang w:val="en-IN"/>
+        </w:rPr>
+      </w:pPr>
+    </w:p>
+    <w:p>
+      <w:pPr>
+        <w:rPr>
+          <w:lang w:val="en-IN"/>
+        </w:rPr>
+      </w:pPr>
+    </w:p>
+    <w:p>
+      <w:pPr>
+        <w:rPr>
+          <w:lang w:val="en-IN"/>
+        </w:rPr>
+      </w:pPr>
+    </w:p>
+    <w:p>
+      <w:pPr>
+        <w:rPr>
+          <w:lang w:val="en-IN"/>
+        </w:rPr>
+      </w:pPr>
+    </w:p>
+    <w:p>
+      <w:pPr>
+        <w:rPr>
+          <w:lang w:val="en-IN"/>
+        </w:rPr>
+      </w:pPr>
+    </w:p>
+    <w:p>
+      <w:pPr>
+        <w:rPr>
+          <w:lang w:val="en-IN"/>
+        </w:rPr>
+      </w:pPr>
+    </w:p>
+    <w:p>
+      <w:pPr>
+        <w:rPr>
+          <w:lang w:val="en-IN"/>
+        </w:rPr>
+      </w:pPr>
+    </w:p>
+    <w:p>
+      <w:pPr>
+        <w:rPr>
+          <w:lang w:val="en-IN"/>
+        </w:rPr>
+      </w:pPr>
+    </w:p>
+    <w:p>
+      <w:pPr>
+        <w:rPr>
+          <w:lang w:val="en-IN"/>
+        </w:rPr>
+      </w:pPr>
+    </w:p>
+    <w:p>
+      <w:pPr>
+        <w:rPr>
+          <w:lang w:val="en-IN"/>
+        </w:rPr>
+      </w:pPr>
+    </w:p>
+    <w:p>
+      <w:pPr>
+        <w:rPr>
+          <w:lang w:val="en-IN"/>
+        </w:rPr>
+      </w:pPr>
+    </w:p>
+    <w:p>
+      <w:pPr>
+        <w:rPr>
+          <w:lang w:val="en-IN"/>
+        </w:rPr>
+      </w:pPr>
+    </w:p>
+    <w:p>
+      <w:pPr>
+        <w:rPr>
+          <w:lang w:val="en-IN"/>
+        </w:rPr>
+      </w:pPr>
+    </w:p>
+    <w:p>
+      <w:pPr>
+        <w:rPr>
+          <w:lang w:val="en-IN"/>
+        </w:rPr>
+      </w:pPr>
+    </w:p>
+    <w:p>
+      <w:pPr>
+        <w:rPr>
+          <w:lang w:val="en-IN"/>
+        </w:rPr>
+      </w:pPr>
+      <w:r>
+        <w:rPr>
+          <w:lang w:val="en-IN"/>
+        </w:rPr>
+        <w:t>New Headers</w:t>
+      </w:r>
+    </w:p>
+    <w:p>
+      <w:pPr>
+        <w:rPr>
+          <w:lang w:val="en-IN"/>
+        </w:rPr>
+      </w:pPr>
+    </w:p>
+    <w:p>
+      <w:pPr>
+        <w:rPr>
+          <w:lang w:val="en-IN"/>
+        </w:rPr>
+      </w:pPr>
+      <w:r>
+        <w:rPr>
+          <w:lang w:val="en-IN"/>
+        </w:rPr>
+        <w:t>&lt;ratio&gt;</w:t>
+      </w:r>
+    </w:p>
+    <w:p>
+      <w:pPr>
+        <w:rPr>
+          <w:lang w:val="en-IN"/>
+        </w:rPr>
+      </w:pPr>
+      <w:r>
+        <w:rPr>
+          <w:lang w:val="en-IN"/>
+        </w:rPr>
+        <w:t>Declares ratio template and operation on ratio objects.</w:t>
+      </w:r>
+    </w:p>
+    <w:p>
+      <w:pPr>
+        <w:rPr>
+          <w:lang w:val="en-IN"/>
+        </w:rPr>
+      </w:pPr>
+      <w:r>
+        <w:rPr>
+          <w:lang w:val="en-IN"/>
+        </w:rPr>
+        <w:t>ratio_add - Add two ratios (class template )</w:t>
+      </w:r>
+    </w:p>
+    <w:p>
+      <w:pPr>
+        <w:rPr>
+          <w:lang w:val="en-IN"/>
+        </w:rPr>
+      </w:pPr>
+      <w:r>
+        <w:rPr>
+          <w:lang w:val="en-IN"/>
+        </w:rPr>
+        <w:t>ratio_subtract - Subtract ratios (class template )</w:t>
+      </w:r>
+    </w:p>
+    <w:p>
+      <w:pPr>
+        <w:rPr>
+          <w:lang w:val="en-IN"/>
+        </w:rPr>
+      </w:pPr>
+      <w:r>
+        <w:rPr>
+          <w:lang w:val="en-IN"/>
+        </w:rPr>
+        <w:t>ratio_multiply - Multiply two ratios (class template )</w:t>
+      </w:r>
+    </w:p>
+    <w:p>
+      <w:pPr>
+        <w:rPr>
+          <w:lang w:val="en-IN"/>
+        </w:rPr>
+      </w:pPr>
+      <w:r>
+        <w:rPr>
+          <w:lang w:val="en-IN"/>
+        </w:rPr>
+        <w:t>ratio_divide - Divide ratios (class template )</w:t>
+      </w:r>
+    </w:p>
+    <w:p>
+      <w:pPr>
+        <w:rPr>
+          <w:lang w:val="en-IN"/>
+        </w:rPr>
+      </w:pPr>
+      <w:r>
+        <w:rPr>
+          <w:lang w:val="en-IN"/>
+        </w:rPr>
+        <w:t>ratio_equal - Compare ratios (class template )</w:t>
+      </w:r>
+    </w:p>
+    <w:p>
+      <w:pPr>
+        <w:rPr>
+          <w:lang w:val="en-IN"/>
+        </w:rPr>
+      </w:pPr>
+      <w:r>
+        <w:rPr>
+          <w:lang w:val="en-IN"/>
+        </w:rPr>
+        <w:t>ratio_not_equal - Compare ratios for inequality (class template )</w:t>
+      </w:r>
+    </w:p>
+    <w:p>
+      <w:pPr>
+        <w:rPr>
+          <w:lang w:val="en-IN"/>
+        </w:rPr>
+      </w:pPr>
+      <w:r>
+        <w:rPr>
+          <w:lang w:val="en-IN"/>
+        </w:rPr>
+        <w:t>ratio_less - Compare ratios for less-than inequality (class template )</w:t>
+      </w:r>
+    </w:p>
+    <w:p>
+      <w:pPr>
+        <w:rPr>
+          <w:lang w:val="en-IN"/>
+        </w:rPr>
+      </w:pPr>
+      <w:r>
+        <w:rPr>
+          <w:lang w:val="en-IN"/>
+        </w:rPr>
+        <w:t>ratio_less_equal - Compare ratios for equality or less-than inequality (class template )</w:t>
+      </w:r>
+    </w:p>
+    <w:p>
+      <w:pPr>
+        <w:rPr>
+          <w:lang w:val="en-IN"/>
+        </w:rPr>
+      </w:pPr>
+      <w:r>
+        <w:rPr>
+          <w:lang w:val="en-IN"/>
+        </w:rPr>
+        <w:t>ratio_greater - Compare ratios for greater than inequality (class template )</w:t>
+      </w:r>
+    </w:p>
+    <w:p>
+      <w:pPr>
+        <w:rPr>
+          <w:lang w:val="en-IN"/>
+        </w:rPr>
+      </w:pPr>
+      <w:r>
+        <w:rPr>
+          <w:lang w:val="en-IN"/>
+        </w:rPr>
+        <w:t>ratio_greater_equal - Compare ratios for equality or greater-than inequality (class template )</w:t>
+      </w:r>
+    </w:p>
+    <w:p>
+      <w:pPr>
+        <w:rPr>
+          <w:lang w:val="en-IN"/>
+        </w:rPr>
+      </w:pPr>
+    </w:p>
+    <w:p>
+      <w:pPr>
+        <w:rPr>
+          <w:lang w:val="en-IN"/>
+        </w:rPr>
+      </w:pPr>
+    </w:p>
+    <w:p>
+      <w:pPr>
+        <w:rPr>
+          <w:lang w:val="en-IN"/>
+        </w:rPr>
+      </w:pPr>
+    </w:p>
+    <w:p>
+      <w:pPr>
+        <w:rPr>
+          <w:lang w:val="en-IN"/>
+        </w:rPr>
+      </w:pPr>
+    </w:p>
+    <w:p>
+      <w:pPr>
+        <w:rPr>
+          <w:lang w:val="en-IN"/>
+        </w:rPr>
+      </w:pPr>
+    </w:p>
+    <w:p>
+      <w:pPr>
+        <w:rPr>
+          <w:lang w:val="en-IN"/>
+        </w:rPr>
+      </w:pPr>
+    </w:p>
+    <w:p>
+      <w:pPr>
+        <w:rPr>
+          <w:lang w:val="en-IN"/>
+        </w:rPr>
+      </w:pPr>
+    </w:p>
+    <w:p>
+      <w:pPr>
+        <w:rPr>
+          <w:lang w:val="en-IN"/>
+        </w:rPr>
+      </w:pPr>
+    </w:p>
+    <w:p>
+      <w:pPr>
+        <w:rPr>
+          <w:lang w:val="en-IN"/>
+        </w:rPr>
+      </w:pPr>
+    </w:p>
+    <w:p>
+      <w:pPr>
+        <w:rPr>
+          <w:lang w:val="en-IN"/>
+        </w:rPr>
+      </w:pPr>
+    </w:p>
+    <w:p>
+      <w:pPr>
+        <w:rPr>
+          <w:lang w:val="en-IN"/>
+        </w:rPr>
+      </w:pPr>
+    </w:p>
+    <w:p>
+      <w:pPr>
+        <w:rPr>
+          <w:lang w:val="en-IN"/>
+        </w:rPr>
+      </w:pPr>
+    </w:p>
+    <w:p>
+      <w:pPr>
+        <w:rPr>
+          <w:lang w:val="en-IN"/>
+        </w:rPr>
+      </w:pPr>
+    </w:p>
+    <w:p>
+      <w:pPr>
+        <w:rPr>
+          <w:lang w:val="en-IN"/>
+        </w:rPr>
+      </w:pPr>
+    </w:p>
+    <w:p>
+      <w:pPr>
+        <w:rPr>
+          <w:lang w:val="en-IN"/>
+        </w:rPr>
+      </w:pPr>
+    </w:p>
+    <w:p>
+      <w:pPr>
+        <w:rPr>
+          <w:lang w:val="en-IN"/>
+        </w:rPr>
+      </w:pPr>
+    </w:p>
+    <w:p>
+      <w:pPr>
+        <w:rPr>
+          <w:b/>
+          <w:bCs/>
+          <w:u w:val="single"/>
+          <w:lang w:val="en-IN"/>
+        </w:rPr>
+      </w:pPr>
+      <w:r>
+        <w:rPr>
+          <w:b/>
+          <w:bCs/>
+          <w:u w:val="single"/>
+          <w:lang w:val="en-IN"/>
+        </w:rPr>
+        <w:lastRenderedPageBreak/>
+        <w:t>Variadic templates</w:t>
+      </w:r>
+    </w:p>
+    <w:p>
+      <w:pPr>
+        <w:rPr>
+          <w:lang w:val="en-IN"/>
+        </w:rPr>
+      </w:pPr>
+      <w:r>
+        <w:rPr>
+          <w:lang w:val="en-IN"/>
+        </w:rPr>
+        <w:t>Variadic template is a template, which can take an arbitrary number of template arguments of any type. Both the classes &amp; functions can be variadic. Here's a variadic class template:</w:t>
+      </w:r>
+    </w:p>
+    <w:p>
+      <w:pPr>
+        <w:tabs>
+          <w:tab w:val="left" w:pos="916"/>
+          <w:tab w:val="left" w:pos="1832"/>
+          <w:tab w:val="left" w:pos="2748"/>
+          <w:tab w:val="left" w:pos="3664"/>
+          <w:tab w:val="left" w:pos="4580"/>
+          <w:tab w:val="left" w:pos="5496"/>
+          <w:tab w:val="left" w:pos="6412"/>
+          <w:tab w:val="left" w:pos="7328"/>
+          <w:tab w:val="left" w:pos="8244"/>
+          <w:tab w:val="left" w:pos="9160"/>
+          <w:tab w:val="left" w:pos="10076"/>
+          <w:tab w:val="left" w:pos="10992"/>
+          <w:tab w:val="left" w:pos="11908"/>
+          <w:tab w:val="left" w:pos="12824"/>
+          <w:tab w:val="left" w:pos="13740"/>
+          <w:tab w:val="left" w:pos="14656"/>
+        </w:tabs>
+        <w:spacing w:after="0" w:line="240" w:lineRule="auto"/>
+        <w:rPr>
+          <w:rFonts w:ascii="Courier New" w:eastAsia="Times New Roman" w:hAnsi="Courier New" w:cs="Courier New"/>
+          <w:sz w:val="20"/>
+          <w:szCs w:val="20"/>
+          <w:lang w:val="en-US" w:eastAsia="fr-FR" w:bidi="hi-IN"/>
+        </w:rPr>
+      </w:pPr>
+      <w:r>
+        <w:rPr>
+          <w:rFonts w:ascii="Courier New" w:eastAsia="Times New Roman" w:hAnsi="Courier New" w:cs="Courier New"/>
+          <w:sz w:val="20"/>
+          <w:szCs w:val="20"/>
+          <w:lang w:val="en-US" w:eastAsia="fr-FR" w:bidi="hi-IN"/>
+        </w:rPr>
+        <w:t>template&lt;typename... Arguments&gt;</w:t>
+      </w:r>
+    </w:p>
+    <w:p>
+      <w:pPr>
+        <w:tabs>
+          <w:tab w:val="left" w:pos="916"/>
+          <w:tab w:val="left" w:pos="1832"/>
+          <w:tab w:val="left" w:pos="2748"/>
+          <w:tab w:val="left" w:pos="3664"/>
+          <w:tab w:val="left" w:pos="4580"/>
+          <w:tab w:val="left" w:pos="5496"/>
+          <w:tab w:val="left" w:pos="6412"/>
+          <w:tab w:val="left" w:pos="7328"/>
+          <w:tab w:val="left" w:pos="8244"/>
+          <w:tab w:val="left" w:pos="9160"/>
+          <w:tab w:val="left" w:pos="10076"/>
+          <w:tab w:val="left" w:pos="10992"/>
+          <w:tab w:val="left" w:pos="11908"/>
+          <w:tab w:val="left" w:pos="12824"/>
+          <w:tab w:val="left" w:pos="13740"/>
+          <w:tab w:val="left" w:pos="14656"/>
+        </w:tabs>
+        <w:spacing w:after="0" w:line="240" w:lineRule="auto"/>
+        <w:rPr>
+          <w:rFonts w:ascii="Courier New" w:eastAsia="Times New Roman" w:hAnsi="Courier New" w:cs="Courier New"/>
+          <w:sz w:val="18"/>
+          <w:szCs w:val="18"/>
+          <w:lang w:val="en-US" w:eastAsia="fr-FR" w:bidi="hi-IN"/>
+        </w:rPr>
+      </w:pPr>
+      <w:r>
+        <w:rPr>
+          <w:rFonts w:ascii="Courier New" w:eastAsia="Times New Roman" w:hAnsi="Courier New" w:cs="Courier New"/>
+          <w:sz w:val="20"/>
+          <w:szCs w:val="20"/>
+          <w:lang w:val="en-US" w:eastAsia="fr-FR" w:bidi="hi-IN"/>
+        </w:rPr>
+        <w:t>class VariadicTemplate;</w:t>
+      </w:r>
+    </w:p>
+    <w:p>
+      <w:pPr>
+        <w:rPr>
+          <w:lang w:val="en-US"/>
+        </w:rPr>
+      </w:pPr>
+    </w:p>
+    <w:p>
+      <w:pPr>
+        <w:pStyle w:val="HTMLPreformatted"/>
+        <w:rPr>
+          <w:rStyle w:val="HTMLCode"/>
+          <w:lang w:val="en-US"/>
+        </w:rPr>
+      </w:pPr>
+      <w:r>
+        <w:rPr>
+          <w:rStyle w:val="HTMLCode"/>
+          <w:lang w:val="en-US"/>
+        </w:rPr>
+        <w:t>VariadicTemplate&lt;</w:t>
+      </w:r>
+      <w:r>
+        <w:rPr>
+          <w:rStyle w:val="HTMLVariable"/>
+          <w:i w:val="0"/>
+          <w:iCs w:val="0"/>
+          <w:lang w:val="en-US"/>
+        </w:rPr>
+        <w:t>double</w:t>
+      </w:r>
+      <w:r>
+        <w:rPr>
+          <w:rStyle w:val="HTMLCode"/>
+          <w:lang w:val="en-US"/>
+        </w:rPr>
+        <w:t xml:space="preserve">, </w:t>
+      </w:r>
+      <w:r>
+        <w:rPr>
+          <w:rStyle w:val="HTMLVariable"/>
+          <w:i w:val="0"/>
+          <w:iCs w:val="0"/>
+          <w:lang w:val="en-US"/>
+        </w:rPr>
+        <w:t>float</w:t>
+      </w:r>
+      <w:r>
+        <w:rPr>
+          <w:rStyle w:val="HTMLCode"/>
+          <w:lang w:val="en-US"/>
+        </w:rPr>
+        <w:t>&gt; instance;</w:t>
+      </w:r>
+    </w:p>
+    <w:p>
+      <w:pPr>
+        <w:pStyle w:val="HTMLPreformatted"/>
+        <w:rPr>
+          <w:rStyle w:val="HTMLCode"/>
+          <w:lang w:val="en-US"/>
+        </w:rPr>
+      </w:pPr>
+      <w:r>
+        <w:rPr>
+          <w:rStyle w:val="HTMLCode"/>
+          <w:lang w:val="en-US"/>
+        </w:rPr>
+        <w:t>VariadicTemplate&lt;</w:t>
+      </w:r>
+      <w:r>
+        <w:rPr>
+          <w:rStyle w:val="HTMLVariable"/>
+          <w:i w:val="0"/>
+          <w:iCs w:val="0"/>
+          <w:lang w:val="en-US"/>
+        </w:rPr>
+        <w:t>bool</w:t>
+      </w:r>
+      <w:r>
+        <w:rPr>
+          <w:rStyle w:val="HTMLCode"/>
+          <w:lang w:val="en-US"/>
+        </w:rPr>
+        <w:t xml:space="preserve">, </w:t>
+      </w:r>
+      <w:r>
+        <w:rPr>
+          <w:rStyle w:val="HTMLVariable"/>
+          <w:i w:val="0"/>
+          <w:iCs w:val="0"/>
+          <w:lang w:val="en-US"/>
+        </w:rPr>
+        <w:t>unsigned</w:t>
+      </w:r>
+      <w:r>
+        <w:rPr>
+          <w:rStyle w:val="HTMLCode"/>
+          <w:lang w:val="en-US"/>
+        </w:rPr>
+        <w:t xml:space="preserve"> </w:t>
+      </w:r>
+      <w:r>
+        <w:rPr>
+          <w:rStyle w:val="HTMLVariable"/>
+          <w:i w:val="0"/>
+          <w:iCs w:val="0"/>
+          <w:lang w:val="en-US"/>
+        </w:rPr>
+        <w:t>short</w:t>
+      </w:r>
+      <w:r>
+        <w:rPr>
+          <w:rStyle w:val="HTMLCode"/>
+          <w:lang w:val="en-US"/>
+        </w:rPr>
+        <w:t xml:space="preserve"> </w:t>
+      </w:r>
+      <w:r>
+        <w:rPr>
+          <w:rStyle w:val="HTMLVariable"/>
+          <w:i w:val="0"/>
+          <w:iCs w:val="0"/>
+          <w:lang w:val="en-US"/>
+        </w:rPr>
+        <w:t>int</w:t>
+      </w:r>
+      <w:r>
+        <w:rPr>
+          <w:rStyle w:val="HTMLCode"/>
+          <w:lang w:val="en-US"/>
+        </w:rPr>
+        <w:t xml:space="preserve">, </w:t>
+      </w:r>
+      <w:r>
+        <w:rPr>
+          <w:rStyle w:val="HTMLVariable"/>
+          <w:i w:val="0"/>
+          <w:iCs w:val="0"/>
+          <w:lang w:val="en-US"/>
+        </w:rPr>
+        <w:t>long</w:t>
+      </w:r>
+      <w:r>
+        <w:rPr>
+          <w:rStyle w:val="HTMLCode"/>
+          <w:lang w:val="en-US"/>
+        </w:rPr>
+        <w:t>&gt; instance;</w:t>
+      </w:r>
+    </w:p>
+    <w:p>
+      <w:pPr>
+        <w:pStyle w:val="HTMLPreformatted"/>
+        <w:rPr>
+          <w:sz w:val="18"/>
+          <w:szCs w:val="18"/>
+          <w:lang w:val="en-US"/>
+        </w:rPr>
+      </w:pPr>
+      <w:r>
+        <w:rPr>
+          <w:rStyle w:val="HTMLCode"/>
+          <w:lang w:val="en-US"/>
+        </w:rPr>
+        <w:t>VariadicTemplate&lt;</w:t>
+      </w:r>
+      <w:r>
+        <w:rPr>
+          <w:rStyle w:val="HTMLVariable"/>
+          <w:i w:val="0"/>
+          <w:iCs w:val="0"/>
+          <w:lang w:val="en-US"/>
+        </w:rPr>
+        <w:t>char</w:t>
+      </w:r>
+      <w:r>
+        <w:rPr>
+          <w:rStyle w:val="HTMLCode"/>
+          <w:lang w:val="en-US"/>
+        </w:rPr>
+        <w:t>, std::vector&lt;</w:t>
+      </w:r>
+      <w:r>
+        <w:rPr>
+          <w:rStyle w:val="HTMLVariable"/>
+          <w:i w:val="0"/>
+          <w:iCs w:val="0"/>
+          <w:lang w:val="en-US"/>
+        </w:rPr>
+        <w:t>int</w:t>
+      </w:r>
+      <w:r>
+        <w:rPr>
+          <w:rStyle w:val="HTMLCode"/>
+          <w:lang w:val="en-US"/>
+        </w:rPr>
+        <w:t>&gt;, std::string, std::string, std::vector&lt;</w:t>
+      </w:r>
+      <w:r>
+        <w:rPr>
+          <w:rStyle w:val="HTMLVariable"/>
+          <w:i w:val="0"/>
+          <w:iCs w:val="0"/>
+          <w:lang w:val="en-US"/>
+        </w:rPr>
+        <w:t>long</w:t>
+      </w:r>
+      <w:r>
+        <w:rPr>
+          <w:rStyle w:val="HTMLCode"/>
+          <w:lang w:val="en-US"/>
+        </w:rPr>
+        <w:t xml:space="preserve"> </w:t>
+      </w:r>
+      <w:r>
+        <w:rPr>
+          <w:rStyle w:val="HTMLVariable"/>
+          <w:i w:val="0"/>
+          <w:iCs w:val="0"/>
+          <w:lang w:val="en-US"/>
+        </w:rPr>
+        <w:t>long</w:t>
+      </w:r>
+      <w:r>
+        <w:rPr>
+          <w:rStyle w:val="HTMLCode"/>
+          <w:lang w:val="en-US"/>
+        </w:rPr>
+        <w:t>&gt;&gt; instance;</w:t>
+      </w:r>
+    </w:p>
+    <w:p>
+      <w:pPr>
+        <w:rPr>
+          <w:lang w:val="en-US"/>
+        </w:rPr>
+      </w:pPr>
+    </w:p>
+    <w:p>
+      <w:pPr>
+        <w:pStyle w:val="HTMLPreformatted"/>
+        <w:rPr>
+          <w:rStyle w:val="HTMLCode"/>
+          <w:color w:val="000000"/>
+          <w:lang w:val="en-US"/>
+        </w:rPr>
+      </w:pPr>
+      <w:r>
+        <w:rPr>
+          <w:rStyle w:val="HTMLVariable"/>
+          <w:i w:val="0"/>
+          <w:iCs w:val="0"/>
+          <w:color w:val="0000B0"/>
+          <w:lang w:val="en-US"/>
+        </w:rPr>
+        <w:t>template</w:t>
+      </w:r>
+      <w:r>
+        <w:rPr>
+          <w:rStyle w:val="HTMLCode"/>
+          <w:color w:val="000000"/>
+          <w:lang w:val="en-US"/>
+        </w:rPr>
+        <w:t>&lt;</w:t>
+      </w:r>
+      <w:r>
+        <w:rPr>
+          <w:rStyle w:val="HTMLVariable"/>
+          <w:i w:val="0"/>
+          <w:iCs w:val="0"/>
+          <w:color w:val="0000B0"/>
+          <w:lang w:val="en-US"/>
+        </w:rPr>
+        <w:t>typename</w:t>
+      </w:r>
+      <w:r>
+        <w:rPr>
+          <w:rStyle w:val="HTMLCode"/>
+          <w:color w:val="000000"/>
+          <w:lang w:val="en-US"/>
+        </w:rPr>
+        <w:t>... Arguments&gt;</w:t>
+      </w:r>
+    </w:p>
+    <w:p>
+      <w:pPr>
+        <w:pStyle w:val="HTMLPreformatted"/>
+        <w:rPr>
+          <w:color w:val="000000"/>
+          <w:sz w:val="18"/>
+          <w:szCs w:val="18"/>
+          <w:lang w:val="en-US"/>
+        </w:rPr>
+      </w:pPr>
+      <w:r>
+        <w:rPr>
+          <w:rStyle w:val="HTMLVariable"/>
+          <w:i w:val="0"/>
+          <w:iCs w:val="0"/>
+          <w:color w:val="0000B0"/>
+          <w:lang w:val="en-US"/>
+        </w:rPr>
+        <w:t>void</w:t>
+      </w:r>
+      <w:r>
+        <w:rPr>
+          <w:rStyle w:val="HTMLCode"/>
+          <w:color w:val="000000"/>
+          <w:lang w:val="en-US"/>
+        </w:rPr>
+        <w:t xml:space="preserve"> SampleFunction(Arguments... parameters);</w:t>
+      </w:r>
+    </w:p>
+    <w:p>
+      <w:pPr>
+        <w:rPr>
+          <w:rFonts w:ascii="Courier New" w:hAnsi="Courier New" w:cs="Courier New"/>
+          <w:sz w:val="20"/>
+          <w:szCs w:val="20"/>
+          <w:lang w:val="en-US"/>
+        </w:rPr>
+      </w:pPr>
+      <w:r>
+        <w:rPr>
+          <w:rFonts w:ascii="Verdana" w:eastAsia="Times New Roman" w:hAnsi="Verdana" w:cs="Times New Roman"/>
+          <w:color w:val="000000"/>
+          <w:sz w:val="18"/>
+          <w:szCs w:val="18"/>
+          <w:lang w:val="en-US" w:eastAsia="fr-FR" w:bidi="hi-IN"/>
+        </w:rPr>
+        <w:br/>
+      </w:r>
+      <w:r>
+        <w:rPr>
+          <w:rFonts w:ascii="Verdana" w:eastAsia="Times New Roman" w:hAnsi="Verdana" w:cs="Times New Roman"/>
+          <w:color w:val="000000"/>
+          <w:sz w:val="18"/>
+          <w:szCs w:val="18"/>
+          <w:lang w:val="en-US" w:eastAsia="fr-FR" w:bidi="hi-IN"/>
+        </w:rPr>
+        <w:br/>
+      </w:r>
+      <w:r>
+        <w:rPr>
+          <w:rFonts w:ascii="Verdana" w:eastAsia="Times New Roman" w:hAnsi="Verdana" w:cs="Times New Roman"/>
+          <w:color w:val="000000"/>
+          <w:sz w:val="18"/>
+          <w:szCs w:val="18"/>
+          <w:shd w:val="clear" w:color="auto" w:fill="FFFFFF"/>
+          <w:lang w:val="en-US" w:eastAsia="fr-FR" w:bidi="hi-IN"/>
+        </w:rPr>
+        <w:t>Here's a function template. The contents of the variadic template arguments are called </w:t>
+      </w:r>
+      <w:r>
+        <w:rPr>
+          <w:rFonts w:ascii="Verdana" w:eastAsia="Times New Roman" w:hAnsi="Verdana" w:cs="Times New Roman"/>
+          <w:i/>
+          <w:iCs/>
+          <w:color w:val="000000"/>
+          <w:sz w:val="18"/>
+          <w:szCs w:val="18"/>
+          <w:shd w:val="clear" w:color="auto" w:fill="FFFFFF"/>
+          <w:lang w:val="en-US" w:eastAsia="fr-FR" w:bidi="hi-IN"/>
+        </w:rPr>
+        <w:t>parameter packs</w:t>
+      </w:r>
+      <w:r>
+        <w:rPr>
+          <w:rFonts w:ascii="Verdana" w:eastAsia="Times New Roman" w:hAnsi="Verdana" w:cs="Times New Roman"/>
+          <w:color w:val="000000"/>
+          <w:sz w:val="18"/>
+          <w:szCs w:val="18"/>
+          <w:shd w:val="clear" w:color="auto" w:fill="FFFFFF"/>
+          <w:lang w:val="en-US" w:eastAsia="fr-FR" w:bidi="hi-IN"/>
+        </w:rPr>
+        <w:t>. These packs will then be unpacked inside the function parameters. For example, if you create a function call to the previous variadic function template...</w:t>
+      </w:r>
+      <w:r>
+        <w:rPr>
+          <w:rFonts w:ascii="Verdana" w:eastAsia="Times New Roman" w:hAnsi="Verdana" w:cs="Times New Roman"/>
+          <w:color w:val="000000"/>
+          <w:sz w:val="18"/>
+          <w:szCs w:val="18"/>
+          <w:lang w:val="en-US" w:eastAsia="fr-FR" w:bidi="hi-IN"/>
+        </w:rPr>
+        <w:br/>
+      </w:r>
+      <w:r>
+        <w:rPr>
+          <w:rFonts w:ascii="Verdana" w:eastAsia="Times New Roman" w:hAnsi="Verdana" w:cs="Times New Roman"/>
+          <w:color w:val="000000"/>
+          <w:sz w:val="18"/>
+          <w:szCs w:val="18"/>
+          <w:lang w:val="en-US" w:eastAsia="fr-FR" w:bidi="hi-IN"/>
+        </w:rPr>
+        <w:br/>
+      </w:r>
+      <w:r>
+        <w:rPr>
+          <w:rFonts w:ascii="Courier New" w:hAnsi="Courier New" w:cs="Courier New"/>
+          <w:sz w:val="20"/>
+          <w:szCs w:val="20"/>
+          <w:lang w:val="en-US"/>
+        </w:rPr>
+        <w:t>SampleFunction&lt;int, int&gt;(16, 24);</w:t>
+      </w:r>
+    </w:p>
+    <w:p>
+      <w:pPr>
+        <w:rPr>
+          <w:rFonts w:ascii="Courier New" w:hAnsi="Courier New" w:cs="Courier New"/>
+          <w:sz w:val="20"/>
+          <w:szCs w:val="20"/>
+          <w:lang w:val="en-US"/>
+        </w:rPr>
+      </w:pPr>
+    </w:p>
+    <w:p>
+      <w:pPr>
+        <w:rPr>
+          <w:lang w:val="en-US"/>
+        </w:rPr>
+      </w:pPr>
       <w:bookmarkStart w:id="0" w:name="_GoBack"/>
       <w:bookmarkEnd w:id="0"/>
-      <w:r>
-        <w:rPr>
-          <w:color w:val="000000"/>
-        </w:rPr>
-        <w:t>functions, function pointers and class object</w:t>
-      </w:r>
-      <w:r>
-        <w:rPr>
-          <w:rFonts w:ascii="Courier 10 Pitch" w:hAnsi="Courier 10 Pitch"/>
-          <w:color w:val="000000"/>
-        </w:rPr>
-        <w:t xml:space="preserve"> </w:t>
-      </w:r>
-      <w:r>
-        <w:rPr>
-          <w:color w:val="000000"/>
-        </w:rPr>
-        <w:t>that defines operator()</w:t>
-      </w:r>
-    </w:p>
-    <w:p>
-      <w:pPr>
-        <w:pStyle w:val="PreformattedText"/>
-        <w:rPr>
-          <w:color w:val="000000"/>
-        </w:rPr>
-      </w:pPr>
-      <w:r>
-        <w:rPr>
-          <w:color w:val="000000"/>
-        </w:rPr>
-        <w:t>It is of three types</w:t>
-      </w:r>
-    </w:p>
-    <w:p>
-      <w:pPr>
-        <w:pStyle w:val="PreformattedText"/>
-        <w:rPr>
-          <w:color w:val="000000"/>
-        </w:rPr>
-      </w:pPr>
-      <w:r>
-        <w:rPr>
-          <w:color w:val="000000"/>
-        </w:rPr>
-        <w:t>Generators - f() (Functr without any param)</w:t>
-      </w:r>
-    </w:p>
-    <w:p>
-      <w:pPr>
-        <w:pStyle w:val="PreformattedText"/>
-        <w:rPr>
-          <w:color w:val="000000"/>
-        </w:rPr>
-      </w:pPr>
-      <w:r>
-        <w:rPr>
-          <w:color w:val="000000"/>
-        </w:rPr>
-        <w:t>Unary function - f(int r)    .............. It is called predicate</w:t>
-      </w:r>
-    </w:p>
-    <w:p>
-      <w:pPr>
-        <w:pStyle w:val="PreformattedText"/>
-        <w:rPr>
-          <w:color w:val="000000"/>
-        </w:rPr>
-      </w:pPr>
-      <w:r>
-        <w:rPr>
-          <w:color w:val="000000"/>
-        </w:rPr>
-        <w:t>B</w:t>
-      </w:r>
-      <w:r>
-        <w:rPr>
-          <w:color w:val="000000"/>
-        </w:rPr>
-        <w:t>i</w:t>
-      </w:r>
-      <w:r>
-        <w:rPr>
-          <w:color w:val="000000"/>
-        </w:rPr>
-        <w:t>nary function - f(inr , char s)</w:t>
-      </w:r>
-    </w:p>
-    <w:p>
-      <w:pPr>
-        <w:rPr>
-          <w:lang w:val="en-IN"/>
-        </w:rPr>
-      </w:pPr>
-    </w:p>
-    <w:p>
-      <w:pPr>
-        <w:rPr>
-          <w:lang w:val="en-IN"/>
-        </w:rPr>
-      </w:pPr>
     </w:p>
     <w:sectPr>
       <w:pgSz w:w="11906" w:h="16838"/>
@@ -8043,6 +9000,18 @@
       <w:lang w:val="en-IN" w:eastAsia="zh-CN" w:bidi="hi-IN"/>
     </w:rPr>
   </w:style>
+  <w:style w:type="character" w:styleId="HTMLVariable">
+    <w:name w:val="HTML Variable"/>
+    <w:basedOn w:val="DefaultParagraphFont"/>
+    <w:uiPriority w:val="99"/>
+    <w:semiHidden/>
+    <w:unhideWhenUsed/>
+    <w:rsid w:val="00854664"/>
+    <w:rPr>
+      <w:i/>
+      <w:iCs/>
+    </w:rPr>
+  </w:style>
 </w:styles>
 </file>
 

</xml_diff>

<commit_message>
Added sample for abstract factory, treeCopy and updated algorithm, C++ and puzzle files
</commit_message>
<xml_diff>
--- a/notes/Learn_C++11.docx
+++ b/notes/Learn_C++11.docx
@@ -426,6 +426,102 @@
     </w:p>
     <w:p>
       <w:pPr>
+        <w:pStyle w:val="ListParagraph"/>
+        <w:numPr>
+          <w:ilvl w:val="0"/>
+          <w:numId w:val="7"/>
+        </w:numPr>
+        <w:rPr>
+          <w:rFonts w:ascii="Arial" w:hAnsi="Arial" w:cs="Arial"/>
+          <w:color w:val="000000"/>
+          <w:lang w:val="en-US"/>
+        </w:rPr>
+      </w:pPr>
+      <w:proofErr w:type="spellStart"/>
+      <w:r>
+        <w:rPr>
+          <w:rFonts w:ascii="Arial" w:hAnsi="Arial" w:cs="Arial"/>
+          <w:color w:val="000000"/>
+          <w:lang w:val="en-US"/>
+        </w:rPr>
+        <w:t>unordered_map</w:t>
+      </w:r>
+      <w:proofErr w:type="spellEnd"/>
+    </w:p>
+    <w:p>
+      <w:pPr>
+        <w:pStyle w:val="ListParagraph"/>
+        <w:numPr>
+          <w:ilvl w:val="0"/>
+          <w:numId w:val="7"/>
+        </w:numPr>
+        <w:rPr>
+          <w:rFonts w:ascii="Arial" w:hAnsi="Arial" w:cs="Arial"/>
+          <w:color w:val="000000"/>
+          <w:lang w:val="en-US"/>
+        </w:rPr>
+      </w:pPr>
+      <w:proofErr w:type="spellStart"/>
+      <w:r>
+        <w:rPr>
+          <w:rFonts w:ascii="Arial" w:hAnsi="Arial" w:cs="Arial"/>
+          <w:color w:val="000000"/>
+          <w:lang w:val="en-US"/>
+        </w:rPr>
+        <w:t>unordered_set</w:t>
+      </w:r>
+      <w:proofErr w:type="spellEnd"/>
+    </w:p>
+    <w:p>
+      <w:pPr>
+        <w:pStyle w:val="ListParagraph"/>
+        <w:numPr>
+          <w:ilvl w:val="0"/>
+          <w:numId w:val="7"/>
+        </w:numPr>
+        <w:rPr>
+          <w:rFonts w:ascii="Arial" w:hAnsi="Arial" w:cs="Arial"/>
+          <w:color w:val="000000"/>
+          <w:lang w:val="en-US"/>
+        </w:rPr>
+      </w:pPr>
+      <w:proofErr w:type="spellStart"/>
+      <w:r>
+        <w:rPr>
+          <w:rFonts w:ascii="Arial" w:hAnsi="Arial" w:cs="Arial"/>
+          <w:color w:val="000000"/>
+          <w:lang w:val="en-US"/>
+        </w:rPr>
+        <w:t>unordered_multimap</w:t>
+      </w:r>
+      <w:proofErr w:type="spellEnd"/>
+    </w:p>
+    <w:p>
+      <w:pPr>
+        <w:pStyle w:val="ListParagraph"/>
+        <w:numPr>
+          <w:ilvl w:val="0"/>
+          <w:numId w:val="7"/>
+        </w:numPr>
+        <w:rPr>
+          <w:rFonts w:ascii="Arial" w:hAnsi="Arial" w:cs="Arial"/>
+          <w:color w:val="000000"/>
+          <w:lang w:val="en-US"/>
+        </w:rPr>
+      </w:pPr>
+      <w:proofErr w:type="spellStart"/>
+      <w:r>
+        <w:rPr>
+          <w:rFonts w:ascii="Arial" w:hAnsi="Arial" w:cs="Arial"/>
+          <w:color w:val="000000"/>
+          <w:lang w:val="en-US"/>
+        </w:rPr>
+        <w:t>unordered_multiset</w:t>
+      </w:r>
+      <w:proofErr w:type="spellEnd"/>
+    </w:p>
+    <w:p>
+      <w:pPr>
         <w:rPr>
           <w:lang w:val="en-US"/>
         </w:rPr>
@@ -447,7 +543,13 @@
         <w:rPr>
           <w:lang w:val="en-US"/>
         </w:rPr>
-        <w:t xml:space="preserve">hen you are in a template and a parameter has exactly type T&amp;&amp; for some deduced type T, then what you might get when instantiating the template is not an </w:t>
+        <w:t>hen you are in a template and a parameter has exactly type T&amp;&amp; for some deduced type T, then what you might get when instantiating the template is no</w:t>
+      </w:r>
+      <w:r>
+        <w:rPr>
+          <w:lang w:val="en-US"/>
+        </w:rPr>
+        <w:t xml:space="preserve">t an </w:t>
       </w:r>
       <w:proofErr w:type="spellStart"/>
       <w:r>
@@ -468,14 +570,20 @@
         <w:rPr>
           <w:lang w:val="en-US"/>
         </w:rPr>
-        <w:t>, ,</w:t>
+        <w:t xml:space="preserve">, </w:t>
+      </w:r>
+      <w:r>
+        <w:rPr>
+          <w:lang w:val="en-US"/>
+        </w:rPr>
+        <w:t xml:space="preserve"> the</w:t>
       </w:r>
       <w:proofErr w:type="gramEnd"/>
       <w:r>
         <w:rPr>
           <w:lang w:val="en-US"/>
         </w:rPr>
-        <w:t xml:space="preserve"> the parameter of </w:t>
+        <w:t xml:space="preserve"> parameter of </w:t>
       </w:r>
       <w:r>
         <w:rPr>
@@ -951,6 +1059,7 @@
           <w:szCs w:val="20"/>
           <w:lang w:val="en-US"/>
         </w:rPr>
+        <w:lastRenderedPageBreak/>
         <w:t>• During template type deduction, arguments that are references are treated as</w:t>
       </w:r>
     </w:p>
@@ -1040,7 +1149,6 @@
           <w:szCs w:val="20"/>
           <w:lang w:val="en-US"/>
         </w:rPr>
-        <w:lastRenderedPageBreak/>
         <w:t>special</w:t>
       </w:r>
       <w:proofErr w:type="gramEnd"/>
@@ -2324,6 +2432,7 @@
         <w:rPr>
           <w:lang w:val="en-US"/>
         </w:rPr>
+        <w:lastRenderedPageBreak/>
         <w:t xml:space="preserve">Given name of expression, </w:t>
       </w:r>
       <w:proofErr w:type="spellStart"/>
@@ -2404,7 +2513,6 @@
           <w:rFonts w:ascii="Courier New" w:hAnsi="Courier New" w:cs="Courier New"/>
           <w:lang w:val="en-US"/>
         </w:rPr>
-        <w:lastRenderedPageBreak/>
         <w:t>template&lt;</w:t>
       </w:r>
       <w:proofErr w:type="gramEnd"/>
@@ -2819,7 +2927,6 @@
           <w:szCs w:val="28"/>
           <w:lang w:val="en-US"/>
         </w:rPr>
-        <w:lastRenderedPageBreak/>
         <w:t>l</w:t>
       </w:r>
       <w:r>
@@ -3567,15 +3674,6 @@
           <w:lang w:val="en-US"/>
         </w:rPr>
       </w:pPr>
-    </w:p>
-    <w:p>
-      <w:pPr>
-        <w:rPr>
-          <w:rFonts w:ascii="Arial" w:hAnsi="Arial" w:cs="Arial"/>
-          <w:color w:val="000000"/>
-          <w:lang w:val="en-US"/>
-        </w:rPr>
-      </w:pPr>
       <w:r>
         <w:rPr>
           <w:rFonts w:ascii="Arial" w:hAnsi="Arial" w:cs="Arial"/>
@@ -4493,37 +4591,16 @@
       <w:pPr>
         <w:rPr>
           <w:rFonts w:ascii="Arial" w:eastAsia="Times New Roman" w:hAnsi="Arial" w:cs="Arial"/>
+          <w:b/>
+          <w:bCs/>
           <w:color w:val="000000"/>
           <w:sz w:val="24"/>
           <w:szCs w:val="24"/>
-          <w:lang w:val="en-US" w:eastAsia="fr-FR" w:bidi="hi-IN"/>
-        </w:rPr>
-      </w:pPr>
-    </w:p>
-    <w:p>
-      <w:pPr>
-        <w:rPr>
-          <w:rFonts w:ascii="Arial" w:eastAsia="Times New Roman" w:hAnsi="Arial" w:cs="Arial"/>
-          <w:color w:val="000000"/>
-          <w:sz w:val="24"/>
-          <w:szCs w:val="24"/>
-          <w:lang w:val="en-US" w:eastAsia="fr-FR" w:bidi="hi-IN"/>
-        </w:rPr>
-      </w:pPr>
-    </w:p>
-    <w:p>
-      <w:pPr>
-        <w:rPr>
-          <w:rFonts w:ascii="Arial" w:eastAsia="Times New Roman" w:hAnsi="Arial" w:cs="Arial"/>
-          <w:color w:val="000000"/>
-          <w:sz w:val="24"/>
-          <w:szCs w:val="24"/>
-          <w:lang w:val="en-US" w:eastAsia="fr-FR" w:bidi="hi-IN"/>
-        </w:rPr>
-      </w:pPr>
-    </w:p>
-    <w:p>
-      <w:pPr>
+          <w:u w:val="single"/>
+          <w:lang w:val="en-US" w:eastAsia="fr-FR" w:bidi="hi-IN"/>
+        </w:rPr>
+      </w:pPr>
+      <w:r>
         <w:rPr>
           <w:rFonts w:ascii="Arial" w:eastAsia="Times New Roman" w:hAnsi="Arial" w:cs="Arial"/>
           <w:b/>
@@ -4534,7 +4611,9 @@
           <w:u w:val="single"/>
           <w:lang w:val="en-US" w:eastAsia="fr-FR" w:bidi="hi-IN"/>
         </w:rPr>
-      </w:pPr>
+        <w:lastRenderedPageBreak/>
+        <w:t>S</w:t>
+      </w:r>
       <w:r>
         <w:rPr>
           <w:rFonts w:ascii="Arial" w:eastAsia="Times New Roman" w:hAnsi="Arial" w:cs="Arial"/>
@@ -4546,7 +4625,7 @@
           <w:u w:val="single"/>
           <w:lang w:val="en-US" w:eastAsia="fr-FR" w:bidi="hi-IN"/>
         </w:rPr>
-        <w:t>Smart Pointers</w:t>
+        <w:t>mart Pointers</w:t>
       </w:r>
     </w:p>
     <w:p>
@@ -5872,16 +5951,14 @@
         </w:rPr>
         <w:t xml:space="preserve">Basically used to check the validity of smart pointer if </w:t>
       </w:r>
-      <w:proofErr w:type="gramStart"/>
-      <w:r>
-        <w:rPr>
-          <w:rFonts w:ascii="Arial" w:hAnsi="Arial" w:cs="Arial"/>
-          <w:color w:val="000000"/>
-          <w:lang w:val="en-US"/>
-        </w:rPr>
-        <w:t>its</w:t>
-      </w:r>
-      <w:proofErr w:type="gramEnd"/>
+      <w:r>
+        <w:rPr>
+          <w:rFonts w:ascii="Arial" w:hAnsi="Arial" w:cs="Arial"/>
+          <w:color w:val="000000"/>
+          <w:lang w:val="en-US"/>
+        </w:rPr>
+        <w:t>it’s</w:t>
+      </w:r>
       <w:r>
         <w:rPr>
           <w:rFonts w:ascii="Arial" w:hAnsi="Arial" w:cs="Arial"/>
@@ -9125,60 +9202,6 @@
       <w:pPr>
         <w:rPr>
           <w:rFonts w:ascii="Arial" w:hAnsi="Arial" w:cs="Arial"/>
-          <w:color w:val="000000"/>
-          <w:lang w:val="en-US"/>
-        </w:rPr>
-      </w:pPr>
-    </w:p>
-    <w:p>
-      <w:pPr>
-        <w:rPr>
-          <w:rFonts w:ascii="Arial" w:hAnsi="Arial" w:cs="Arial"/>
-          <w:color w:val="000000"/>
-          <w:lang w:val="en-US"/>
-        </w:rPr>
-      </w:pPr>
-    </w:p>
-    <w:p>
-      <w:pPr>
-        <w:rPr>
-          <w:rFonts w:ascii="Arial" w:hAnsi="Arial" w:cs="Arial"/>
-          <w:color w:val="000000"/>
-          <w:lang w:val="en-US"/>
-        </w:rPr>
-      </w:pPr>
-    </w:p>
-    <w:p>
-      <w:pPr>
-        <w:rPr>
-          <w:rFonts w:ascii="Arial" w:hAnsi="Arial" w:cs="Arial"/>
-          <w:color w:val="000000"/>
-          <w:lang w:val="en-US"/>
-        </w:rPr>
-      </w:pPr>
-    </w:p>
-    <w:p>
-      <w:pPr>
-        <w:rPr>
-          <w:rFonts w:ascii="Arial" w:hAnsi="Arial" w:cs="Arial"/>
-          <w:color w:val="000000"/>
-          <w:lang w:val="en-US"/>
-        </w:rPr>
-      </w:pPr>
-    </w:p>
-    <w:p>
-      <w:pPr>
-        <w:rPr>
-          <w:rFonts w:ascii="Arial" w:hAnsi="Arial" w:cs="Arial"/>
-          <w:color w:val="000000"/>
-          <w:lang w:val="en-US"/>
-        </w:rPr>
-      </w:pPr>
-    </w:p>
-    <w:p>
-      <w:pPr>
-        <w:rPr>
-          <w:rFonts w:ascii="Arial" w:hAnsi="Arial" w:cs="Arial"/>
           <w:b/>
           <w:bCs/>
           <w:color w:val="000000"/>
@@ -9197,6 +9220,7 @@
           <w:szCs w:val="28"/>
           <w:lang w:val="en-US"/>
         </w:rPr>
+        <w:lastRenderedPageBreak/>
         <w:t>Lambda expression in C++</w:t>
       </w:r>
     </w:p>
@@ -9681,7 +9705,10 @@
           <w:szCs w:val="26"/>
         </w:rPr>
       </w:pPr>
-      <w:r>
+    </w:p>
+    <w:p>
+      <w:pPr>
+        <w:pStyle w:val="PreformattedText"/>
         <w:rPr>
           <w:rFonts w:asciiTheme="minorHAnsi" w:hAnsiTheme="minorHAnsi"/>
           <w:b/>
@@ -9690,6 +9717,107 @@
           <w:sz w:val="26"/>
           <w:szCs w:val="26"/>
         </w:rPr>
+      </w:pPr>
+    </w:p>
+    <w:p>
+      <w:pPr>
+        <w:pStyle w:val="PreformattedText"/>
+        <w:rPr>
+          <w:rFonts w:asciiTheme="minorHAnsi" w:hAnsiTheme="minorHAnsi"/>
+          <w:b/>
+          <w:bCs/>
+          <w:color w:val="auto"/>
+          <w:sz w:val="26"/>
+          <w:szCs w:val="26"/>
+        </w:rPr>
+      </w:pPr>
+    </w:p>
+    <w:p>
+      <w:pPr>
+        <w:pStyle w:val="PreformattedText"/>
+        <w:rPr>
+          <w:rFonts w:asciiTheme="minorHAnsi" w:hAnsiTheme="minorHAnsi"/>
+          <w:b/>
+          <w:bCs/>
+          <w:color w:val="auto"/>
+          <w:sz w:val="26"/>
+          <w:szCs w:val="26"/>
+        </w:rPr>
+      </w:pPr>
+    </w:p>
+    <w:p>
+      <w:pPr>
+        <w:pStyle w:val="PreformattedText"/>
+        <w:rPr>
+          <w:rFonts w:asciiTheme="minorHAnsi" w:hAnsiTheme="minorHAnsi"/>
+          <w:b/>
+          <w:bCs/>
+          <w:color w:val="auto"/>
+          <w:sz w:val="26"/>
+          <w:szCs w:val="26"/>
+        </w:rPr>
+      </w:pPr>
+    </w:p>
+    <w:p>
+      <w:pPr>
+        <w:pStyle w:val="PreformattedText"/>
+        <w:rPr>
+          <w:rFonts w:asciiTheme="minorHAnsi" w:hAnsiTheme="minorHAnsi"/>
+          <w:b/>
+          <w:bCs/>
+          <w:color w:val="auto"/>
+          <w:sz w:val="26"/>
+          <w:szCs w:val="26"/>
+        </w:rPr>
+      </w:pPr>
+    </w:p>
+    <w:p>
+      <w:pPr>
+        <w:pStyle w:val="PreformattedText"/>
+        <w:rPr>
+          <w:rFonts w:asciiTheme="minorHAnsi" w:hAnsiTheme="minorHAnsi"/>
+          <w:b/>
+          <w:bCs/>
+          <w:color w:val="auto"/>
+          <w:sz w:val="26"/>
+          <w:szCs w:val="26"/>
+        </w:rPr>
+      </w:pPr>
+    </w:p>
+    <w:p>
+      <w:pPr>
+        <w:pStyle w:val="PreformattedText"/>
+        <w:rPr>
+          <w:rFonts w:asciiTheme="minorHAnsi" w:hAnsiTheme="minorHAnsi"/>
+          <w:b/>
+          <w:bCs/>
+          <w:color w:val="auto"/>
+          <w:sz w:val="26"/>
+          <w:szCs w:val="26"/>
+        </w:rPr>
+      </w:pPr>
+    </w:p>
+    <w:p>
+      <w:pPr>
+        <w:pStyle w:val="PreformattedText"/>
+        <w:rPr>
+          <w:rFonts w:asciiTheme="minorHAnsi" w:hAnsiTheme="minorHAnsi"/>
+          <w:b/>
+          <w:bCs/>
+          <w:color w:val="auto"/>
+          <w:sz w:val="26"/>
+          <w:szCs w:val="26"/>
+        </w:rPr>
+      </w:pPr>
+      <w:r>
+        <w:rPr>
+          <w:rFonts w:asciiTheme="minorHAnsi" w:hAnsiTheme="minorHAnsi"/>
+          <w:b/>
+          <w:bCs/>
+          <w:color w:val="auto"/>
+          <w:sz w:val="26"/>
+          <w:szCs w:val="26"/>
+        </w:rPr>
         <w:t>Initializer Lists:</w:t>
       </w:r>
     </w:p>
@@ -9756,14 +9884,12 @@
         </w:rPr>
         <w:t>&gt;</w:t>
       </w:r>
-      <w:proofErr w:type="spellStart"/>
-      <w:r>
-        <w:rPr>
-          <w:color w:val="000000"/>
-        </w:rPr>
-        <w:t>Passsing</w:t>
-      </w:r>
-      <w:proofErr w:type="spellEnd"/>
+      <w:r>
+        <w:rPr>
+          <w:color w:val="000000"/>
+        </w:rPr>
+        <w:t>Passing</w:t>
+      </w:r>
       <w:r>
         <w:rPr>
           <w:color w:val="000000"/>

</xml_diff>

<commit_message>
Added some tree DS related files and updated notes
</commit_message>
<xml_diff>
--- a/notes/Learn_C++11.docx
+++ b/notes/Learn_C++11.docx
@@ -1,6 +1,6 @@
 
 <file path=word/document.xml><?xml version="1.0" encoding="utf-8"?>
-<w:document xmlns:wpc="http://schemas.microsoft.com/office/word/2010/wordprocessingCanvas" xmlns:mc="http://schemas.openxmlformats.org/markup-compatibility/2006" xmlns:o="urn:schemas-microsoft-com:office:office" xmlns:r="http://schemas.openxmlformats.org/officeDocument/2006/relationships" xmlns:m="http://schemas.openxmlformats.org/officeDocument/2006/math" xmlns:v="urn:schemas-microsoft-com:vml" xmlns:wp14="http://schemas.microsoft.com/office/word/2010/wordprocessingDrawing" xmlns:wp="http://schemas.openxmlformats.org/drawingml/2006/wordprocessingDrawing" xmlns:w10="urn:schemas-microsoft-com:office:word" xmlns:w="http://schemas.openxmlformats.org/wordprocessingml/2006/main" xmlns:w14="http://schemas.microsoft.com/office/word/2010/wordml" xmlns:wpg="http://schemas.microsoft.com/office/word/2010/wordprocessingGroup" xmlns:wpi="http://schemas.microsoft.com/office/word/2010/wordprocessingInk" xmlns:wne="http://schemas.microsoft.com/office/word/2006/wordml" xmlns:wps="http://schemas.microsoft.com/office/word/2010/wordprocessingShape" mc:Ignorable="w14 wp14">
+<w:document xmlns:wpc="http://schemas.microsoft.com/office/word/2010/wordprocessingCanvas" xmlns:mc="http://schemas.openxmlformats.org/markup-compatibility/2006" xmlns:o="urn:schemas-microsoft-com:office:office" xmlns:r="http://schemas.openxmlformats.org/officeDocument/2006/relationships" xmlns:m="http://schemas.openxmlformats.org/officeDocument/2006/math" xmlns:v="urn:schemas-microsoft-com:vml" xmlns:wp14="http://schemas.microsoft.com/office/word/2010/wordprocessingDrawing" xmlns:wp="http://schemas.openxmlformats.org/drawingml/2006/wordprocessingDrawing" xmlns:w10="urn:schemas-microsoft-com:office:word" xmlns:w="http://schemas.openxmlformats.org/wordprocessingml/2006/main" xmlns:w14="http://schemas.microsoft.com/office/word/2010/wordml" xmlns:w15="http://schemas.microsoft.com/office/word/2012/wordml" xmlns:wpg="http://schemas.microsoft.com/office/word/2010/wordprocessingGroup" xmlns:wpi="http://schemas.microsoft.com/office/word/2010/wordprocessingInk" xmlns:wne="http://schemas.microsoft.com/office/word/2006/wordml" xmlns:wps="http://schemas.microsoft.com/office/word/2010/wordprocessingShape" mc:Ignorable="w14 w15 wp14">
   <w:body>
     <w:p>
       <w:pPr>
@@ -520,7 +520,7 @@
       <w:r>
         <w:rPr>
           <w:noProof/>
-          <w:lang w:val="en-US"/>
+          <w:lang w:eastAsia="fr-FR" w:bidi="hi-IN"/>
         </w:rPr>
         <w:drawing>
           <wp:inline distT="0" distB="0" distL="0" distR="0">
@@ -540,7 +540,7 @@
                     </pic:cNvPicPr>
                   </pic:nvPicPr>
                   <pic:blipFill>
-                    <a:blip r:embed="rId9">
+                    <a:blip r:embed="rId8">
                       <a:extLst>
                         <a:ext uri="{28A0092B-C50C-407E-A947-70E740481C1C}">
                           <a14:useLocalDpi xmlns:a14="http://schemas.microsoft.com/office/drawing/2010/main" val="0"/>
@@ -1509,7 +1509,7 @@
         </w:rPr>
         <w:t>The iterator returned shall not be dereferenced: It is meant to be used as an argument for member functions </w:t>
       </w:r>
-      <w:hyperlink r:id="rId10" w:history="1">
+      <w:hyperlink r:id="rId9" w:history="1">
         <w:r>
           <w:rPr>
             <w:rStyle w:val="Hyperlink"/>
@@ -1534,7 +1534,7 @@
         </w:rPr>
         <w:t>, </w:t>
       </w:r>
-      <w:hyperlink r:id="rId11" w:history="1">
+      <w:hyperlink r:id="rId10" w:history="1">
         <w:r>
           <w:rPr>
             <w:rStyle w:val="Hyperlink"/>
@@ -1559,7 +1559,7 @@
         </w:rPr>
         <w:t>, </w:t>
       </w:r>
-      <w:hyperlink r:id="rId12" w:history="1">
+      <w:hyperlink r:id="rId11" w:history="1">
         <w:r>
           <w:rPr>
             <w:rStyle w:val="Hyperlink"/>
@@ -1584,7 +1584,7 @@
         </w:rPr>
         <w:t> or </w:t>
       </w:r>
-      <w:hyperlink r:id="rId13" w:history="1">
+      <w:hyperlink r:id="rId12" w:history="1">
         <w:r>
           <w:rPr>
             <w:rStyle w:val="Hyperlink"/>
@@ -2886,6 +2886,7 @@
           <w:rFonts w:ascii="Courier New" w:hAnsi="Courier New" w:cs="Courier New"/>
           <w:color w:val="000000"/>
           <w:shd w:val="clear" w:color="auto" w:fill="FFFFFF"/>
+          <w:lang w:val="en-US"/>
         </w:rPr>
       </w:pPr>
       <w:r>
@@ -2893,6 +2894,7 @@
           <w:rFonts w:ascii="Courier New" w:hAnsi="Courier New" w:cs="Courier New"/>
           <w:color w:val="000000"/>
           <w:shd w:val="clear" w:color="auto" w:fill="FFFFFF"/>
+          <w:lang w:val="en-US"/>
         </w:rPr>
         <w:t>If we are using auto to declare a reference implicitly, then we should put it as 'auto&amp;'</w:t>
       </w:r>
@@ -2903,6 +2905,7 @@
           <w:rFonts w:ascii="Courier New" w:hAnsi="Courier New" w:cs="Courier New"/>
           <w:color w:val="000000"/>
           <w:shd w:val="clear" w:color="auto" w:fill="FFFFFF"/>
+          <w:lang w:val="en-US"/>
         </w:rPr>
       </w:pPr>
     </w:p>
@@ -4280,6 +4283,7 @@
           <w:rFonts w:ascii="Courier New" w:hAnsi="Courier New" w:cs="Courier New"/>
           <w:color w:val="000000"/>
           <w:shd w:val="clear" w:color="auto" w:fill="FFFFFF"/>
+          <w:lang w:val="en-US"/>
         </w:rPr>
       </w:pPr>
       <w:r>
@@ -4287,57 +4291,28 @@
           <w:rFonts w:ascii="Courier New" w:hAnsi="Courier New" w:cs="Courier New"/>
           <w:color w:val="000000"/>
           <w:shd w:val="clear" w:color="auto" w:fill="FFFFFF"/>
-        </w:rPr>
-        <w:t xml:space="preserve">&gt; </w:t>
-      </w:r>
-      <w:r>
+          <w:lang w:val="en-US"/>
+        </w:rPr>
+        <w:t>&gt; The T&amp;&amp; in the the templated functions do not necessarily denote an rvalue reference, it depends on the type that is used to instantiate the template.</w:t>
+      </w:r>
+    </w:p>
+    <w:p>
+      <w:pPr>
         <w:rPr>
           <w:rFonts w:ascii="Courier New" w:hAnsi="Courier New" w:cs="Courier New"/>
           <w:color w:val="000000"/>
           <w:shd w:val="clear" w:color="auto" w:fill="FFFFFF"/>
-        </w:rPr>
-        <w:t>The T&amp;&amp; in the the templated functions do not necessarily denote an rvalue reference, it depends on the type that is used to instantiate the template.</w:t>
-      </w:r>
-    </w:p>
-    <w:p>
-      <w:pPr>
+          <w:lang w:val="en-US"/>
+        </w:rPr>
+      </w:pPr>
+      <w:r>
         <w:rPr>
           <w:rFonts w:ascii="Courier New" w:hAnsi="Courier New" w:cs="Courier New"/>
           <w:color w:val="000000"/>
           <w:shd w:val="clear" w:color="auto" w:fill="FFFFFF"/>
-        </w:rPr>
-      </w:pPr>
-      <w:r>
-        <w:rPr>
-          <w:rFonts w:ascii="Courier New" w:hAnsi="Courier New" w:cs="Courier New"/>
-          <w:color w:val="000000"/>
-          <w:shd w:val="clear" w:color="auto" w:fill="FFFFFF"/>
-        </w:rPr>
-        <w:t xml:space="preserve">&gt; </w:t>
-      </w:r>
-      <w:r>
-        <w:rPr>
-          <w:rFonts w:ascii="Courier New" w:hAnsi="Courier New" w:cs="Courier New"/>
-          <w:color w:val="000000"/>
-          <w:shd w:val="clear" w:color="auto" w:fill="FFFFFF"/>
-        </w:rPr>
-        <w:t>A move constr</w:t>
-      </w:r>
-      <w:r>
-        <w:rPr>
-          <w:rFonts w:ascii="Courier New" w:hAnsi="Courier New" w:cs="Courier New"/>
-          <w:color w:val="000000"/>
-          <w:shd w:val="clear" w:color="auto" w:fill="FFFFFF"/>
-        </w:rPr>
-        <w:t>uc</w:t>
-      </w:r>
-      <w:r>
-        <w:rPr>
-          <w:rFonts w:ascii="Courier New" w:hAnsi="Courier New" w:cs="Courier New"/>
-          <w:color w:val="000000"/>
-          <w:shd w:val="clear" w:color="auto" w:fill="FFFFFF"/>
-        </w:rPr>
-        <w:t>tor doesn't take const argument, after all it's going to move that</w:t>
+          <w:lang w:val="en-US"/>
+        </w:rPr>
+        <w:t>&gt; A move constructor doesn't take const argument, after all it's going to move that</w:t>
       </w:r>
     </w:p>
     <w:p>
@@ -6139,7 +6114,7 @@
           <w:color w:val="000000"/>
           <w:sz w:val="20"/>
           <w:szCs w:val="20"/>
-          <w:lang w:eastAsia="fr-FR" w:bidi="hi-IN"/>
+          <w:lang w:val="en-US" w:eastAsia="fr-FR" w:bidi="hi-IN"/>
         </w:rPr>
       </w:pPr>
       <w:r>
@@ -6158,7 +6133,7 @@
           <w:color w:val="000000"/>
           <w:sz w:val="20"/>
           <w:szCs w:val="20"/>
-          <w:lang w:eastAsia="fr-FR" w:bidi="hi-IN"/>
+          <w:lang w:val="en-US" w:eastAsia="fr-FR" w:bidi="hi-IN"/>
         </w:rPr>
         <w:t>explicit</w:t>
       </w:r>
@@ -6168,7 +6143,7 @@
           <w:color w:val="000000"/>
           <w:sz w:val="20"/>
           <w:szCs w:val="20"/>
-          <w:lang w:eastAsia="fr-FR" w:bidi="hi-IN"/>
+          <w:lang w:val="en-US" w:eastAsia="fr-FR" w:bidi="hi-IN"/>
         </w:rPr>
         <w:t xml:space="preserve"> </w:t>
       </w:r>
@@ -6178,7 +6153,7 @@
           <w:color w:val="000000"/>
           <w:sz w:val="20"/>
           <w:szCs w:val="20"/>
-          <w:lang w:eastAsia="fr-FR" w:bidi="hi-IN"/>
+          <w:lang w:val="en-US" w:eastAsia="fr-FR" w:bidi="hi-IN"/>
         </w:rPr>
         <w:t>SmartPtr(T *p = NULL) { ptr = p; }</w:t>
       </w:r>
@@ -6191,7 +6166,7 @@
           <w:color w:val="000000"/>
           <w:sz w:val="20"/>
           <w:szCs w:val="20"/>
-          <w:lang w:eastAsia="fr-FR" w:bidi="hi-IN"/>
+          <w:lang w:val="en-US" w:eastAsia="fr-FR" w:bidi="hi-IN"/>
         </w:rPr>
       </w:pPr>
       <w:r>
@@ -6200,7 +6175,7 @@
           <w:color w:val="000000"/>
           <w:sz w:val="20"/>
           <w:szCs w:val="20"/>
-          <w:lang w:eastAsia="fr-FR" w:bidi="hi-IN"/>
+          <w:lang w:val="en-US" w:eastAsia="fr-FR" w:bidi="hi-IN"/>
         </w:rPr>
         <w:t> </w:t>
       </w:r>
@@ -6222,7 +6197,7 @@
           <w:color w:val="000000"/>
           <w:sz w:val="20"/>
           <w:szCs w:val="20"/>
-          <w:lang w:eastAsia="fr-FR" w:bidi="hi-IN"/>
+          <w:lang w:val="en-US" w:eastAsia="fr-FR" w:bidi="hi-IN"/>
         </w:rPr>
         <w:t>   </w:t>
       </w:r>
@@ -10549,6 +10524,7 @@
           <w:sz w:val="18"/>
           <w:szCs w:val="18"/>
           <w:shd w:val="clear" w:color="auto" w:fill="FFFFFF"/>
+          <w:lang w:val="en-US"/>
         </w:rPr>
       </w:pPr>
       <w:r>
@@ -10558,37 +10534,30 @@
           <w:sz w:val="18"/>
           <w:szCs w:val="18"/>
           <w:shd w:val="clear" w:color="auto" w:fill="FFFFFF"/>
-        </w:rPr>
-        <w:t xml:space="preserve">This header defines a series of classes to obtain type information on compile-time. It </w:t>
-      </w:r>
-      <w:r>
+          <w:lang w:val="en-US"/>
+        </w:rPr>
+        <w:t>This header defines a series of classes to obtain type information on compile-time. It contains most of the functions to check the in-built types of objects and mostly used in template metaprogramming</w:t>
+      </w:r>
+    </w:p>
+    <w:p>
+      <w:pPr>
         <w:rPr>
           <w:rFonts w:ascii="Verdana" w:hAnsi="Verdana"/>
           <w:color w:val="000000"/>
           <w:sz w:val="18"/>
           <w:szCs w:val="18"/>
           <w:shd w:val="clear" w:color="auto" w:fill="FFFFFF"/>
-        </w:rPr>
-        <w:t>contains most of the functions to check the in-built types of objects and mostly used in template metaprogramming</w:t>
-      </w:r>
-    </w:p>
-    <w:p>
-      <w:pPr>
+          <w:lang w:val="en-US"/>
+        </w:rPr>
+      </w:pPr>
+      <w:r>
         <w:rPr>
           <w:rFonts w:ascii="Verdana" w:hAnsi="Verdana"/>
           <w:color w:val="000000"/>
           <w:sz w:val="18"/>
           <w:szCs w:val="18"/>
           <w:shd w:val="clear" w:color="auto" w:fill="FFFFFF"/>
-        </w:rPr>
-      </w:pPr>
-      <w:r>
-        <w:rPr>
-          <w:rFonts w:ascii="Verdana" w:hAnsi="Verdana"/>
-          <w:color w:val="000000"/>
-          <w:sz w:val="18"/>
-          <w:szCs w:val="18"/>
-          <w:shd w:val="clear" w:color="auto" w:fill="FFFFFF"/>
+          <w:lang w:val="en-US"/>
         </w:rPr>
         <w:t>std::is_integral&lt;T&gt;::value will return true in case T is of integer type</w:t>
       </w:r>
@@ -11505,6 +11474,25 @@
     <w:p>
       <w:pPr>
         <w:rPr>
+          <w:rFonts w:ascii="Courier New" w:hAnsi="Courier New" w:cs="Courier New"/>
+          <w:sz w:val="18"/>
+          <w:szCs w:val="18"/>
+          <w:lang w:val="en-US"/>
+        </w:rPr>
+      </w:pPr>
+      <w:r>
+        <w:rPr>
+          <w:rFonts w:ascii="Courier New" w:hAnsi="Courier New" w:cs="Courier New"/>
+          <w:sz w:val="18"/>
+          <w:szCs w:val="18"/>
+          <w:lang w:val="en-US"/>
+        </w:rPr>
+        <w:t>std::binary_search(ForwardIterator first, ForwardIterator last, const T&amp; val)</w:t>
+      </w:r>
+    </w:p>
+    <w:p>
+      <w:pPr>
+        <w:rPr>
           <w:b/>
           <w:bCs/>
           <w:lang w:val="en-US"/>
@@ -11516,49 +11504,121 @@
           <w:bCs/>
           <w:lang w:val="en-US"/>
         </w:rPr>
-        <w:t>std::binary_search</w:t>
-      </w:r>
-      <w:r>
+        <w:t>// To perform an operation either on one sequence or collectively on 2 sequence with their result // being stored in another container.</w:t>
+      </w:r>
+    </w:p>
+    <w:p>
+      <w:pPr>
+        <w:rPr>
+          <w:rFonts w:ascii="Courier New" w:hAnsi="Courier New" w:cs="Courier New"/>
+          <w:sz w:val="18"/>
+          <w:szCs w:val="18"/>
+          <w:lang w:val="en-US"/>
+        </w:rPr>
+      </w:pPr>
+      <w:r>
+        <w:rPr>
+          <w:rFonts w:ascii="Courier New" w:hAnsi="Courier New" w:cs="Courier New"/>
+          <w:sz w:val="18"/>
+          <w:szCs w:val="18"/>
+          <w:lang w:val="en-US"/>
+        </w:rPr>
+        <w:t>o_iterator transform (i_iterator first1, i_iterator last1, o_iterator result, UnaryOperation op);</w:t>
+      </w:r>
+    </w:p>
+    <w:p>
+      <w:pPr>
+        <w:rPr>
+          <w:rFonts w:ascii="Courier New" w:hAnsi="Courier New" w:cs="Courier New"/>
+          <w:sz w:val="18"/>
+          <w:szCs w:val="18"/>
+          <w:lang w:val="en-US"/>
+        </w:rPr>
+      </w:pPr>
+      <w:r>
+        <w:rPr>
+          <w:rFonts w:ascii="Courier New" w:hAnsi="Courier New" w:cs="Courier New"/>
+          <w:sz w:val="18"/>
+          <w:szCs w:val="18"/>
+          <w:lang w:val="en-US"/>
+        </w:rPr>
+        <w:t>o_iterator transform (i_iterator1 first1, i_iterator1 last1,i_iterator2 first2, o_iterator result, BinaryOperation binary_op);</w:t>
+      </w:r>
+    </w:p>
+    <w:p>
+      <w:pPr>
         <w:rPr>
           <w:b/>
           <w:bCs/>
           <w:lang w:val="en-US"/>
         </w:rPr>
-        <w:t>(ForwardIterator first, ForwardIterator last, const T&amp; val)</w:t>
-      </w:r>
-    </w:p>
-    <w:p>
-      <w:pPr>
+      </w:pPr>
+      <w:r>
         <w:rPr>
           <w:b/>
           <w:bCs/>
           <w:lang w:val="en-US"/>
         </w:rPr>
-      </w:pPr>
-      <w:r>
+        <w:t>Example:</w:t>
+      </w:r>
+    </w:p>
+    <w:p>
+      <w:pPr>
+        <w:rPr>
+          <w:rFonts w:ascii="Courier New" w:hAnsi="Courier New" w:cs="Courier New"/>
+          <w:sz w:val="20"/>
+          <w:szCs w:val="20"/>
+          <w:lang w:val="en-US"/>
+        </w:rPr>
+      </w:pPr>
+      <w:r>
+        <w:rPr>
+          <w:rFonts w:ascii="Courier New" w:hAnsi="Courier New" w:cs="Courier New"/>
+          <w:sz w:val="20"/>
+          <w:szCs w:val="20"/>
+          <w:lang w:val="en-US"/>
+        </w:rPr>
+        <w:t>transform(v.begin(), v.end(), output.begin(), output2.begin(), [](int i, int j) {  return i+j; });</w:t>
+      </w:r>
+    </w:p>
+    <w:p>
+      <w:pPr>
         <w:rPr>
           <w:b/>
           <w:bCs/>
           <w:lang w:val="en-US"/>
         </w:rPr>
-        <w:t>// To perform an operation either on one sequence or collectively on 2 sequence with their result // being stored in another container.</w:t>
-      </w:r>
-    </w:p>
-    <w:p>
-      <w:pPr>
+      </w:pPr>
+      <w:r>
         <w:rPr>
           <w:b/>
           <w:bCs/>
           <w:lang w:val="en-US"/>
         </w:rPr>
-      </w:pPr>
+        <w:t>//</w:t>
+      </w:r>
       <w:r>
         <w:rPr>
           <w:b/>
           <w:bCs/>
           <w:lang w:val="en-US"/>
         </w:rPr>
-        <w:t>o_iterator transform (i_iterator first1, i_iterator last1, o_iterator result, UnaryOperation op);</w:t>
+        <w:t xml:space="preserve"> It counts the occurrences of x in vector.</w:t>
+      </w:r>
+    </w:p>
+    <w:p>
+      <w:pPr>
+        <w:rPr>
+          <w:rFonts w:ascii="Courier New" w:hAnsi="Courier New" w:cs="Courier New"/>
+          <w:lang w:val="en-US"/>
+        </w:rPr>
+      </w:pPr>
+      <w:r>
+        <w:rPr>
+          <w:rFonts w:ascii="Courier New" w:hAnsi="Courier New" w:cs="Courier New"/>
+          <w:lang w:val="en-US"/>
+        </w:rPr>
+        <w:t xml:space="preserve">count(first_iterator, last_iterator,x) </w:t>
       </w:r>
     </w:p>
     <w:p>
@@ -11575,7 +11635,22 @@
           <w:bCs/>
           <w:lang w:val="en-US"/>
         </w:rPr>
-        <w:t>o_iterator transform (i_iterator1 first1, i_iterator1 last1,i_iterator2 first2, o_iterator result, BinaryOperation binary_op);</w:t>
+        <w:t>// Returns an iterator pointing to the first element in the range [first,last) which has a value not less than ‘x’.</w:t>
+      </w:r>
+    </w:p>
+    <w:p>
+      <w:pPr>
+        <w:rPr>
+          <w:rFonts w:ascii="Courier New" w:hAnsi="Courier New" w:cs="Courier New"/>
+          <w:lang w:val="en-US"/>
+        </w:rPr>
+      </w:pPr>
+      <w:r>
+        <w:rPr>
+          <w:rFonts w:ascii="Courier New" w:hAnsi="Courier New" w:cs="Courier New"/>
+          <w:lang w:val="en-US"/>
+        </w:rPr>
+        <w:t>ForwardIterator = lower_bound(first_iterator, last_iterator, x);</w:t>
       </w:r>
     </w:p>
     <w:p>
@@ -11592,7 +11667,22 @@
           <w:bCs/>
           <w:lang w:val="en-US"/>
         </w:rPr>
-        <w:t>Example:</w:t>
+        <w:t>// Returns an iterator pointing to the first element in the range [first,last) which has a value greater than ‘x’.</w:t>
+      </w:r>
+    </w:p>
+    <w:p>
+      <w:pPr>
+        <w:rPr>
+          <w:rFonts w:ascii="Courier New" w:hAnsi="Courier New" w:cs="Courier New"/>
+          <w:lang w:val="en-US"/>
+        </w:rPr>
+      </w:pPr>
+      <w:r>
+        <w:rPr>
+          <w:rFonts w:ascii="Courier New" w:hAnsi="Courier New" w:cs="Courier New"/>
+          <w:lang w:val="en-US"/>
+        </w:rPr>
+        <w:t>upper_bound(first_iterator, last_iterator, x);</w:t>
       </w:r>
     </w:p>
     <w:p>
@@ -11609,7 +11699,27 @@
           <w:bCs/>
           <w:lang w:val="en-US"/>
         </w:rPr>
-        <w:t>transform(v.begin(), v.end(), output.begin(), output2.begin(), [](int i, int j) {  return i+j; });</w:t>
+        <w:lastRenderedPageBreak/>
+        <w:t>// Reverses the container</w:t>
+      </w:r>
+    </w:p>
+    <w:p>
+      <w:pPr>
+        <w:rPr>
+          <w:rFonts w:ascii="Courier New" w:hAnsi="Courier New" w:cs="Courier New"/>
+          <w:sz w:val="20"/>
+          <w:szCs w:val="20"/>
+          <w:lang w:val="en-US"/>
+        </w:rPr>
+      </w:pPr>
+      <w:r>
+        <w:rPr>
+          <w:rFonts w:ascii="Courier New" w:hAnsi="Courier New" w:cs="Courier New"/>
+          <w:sz w:val="20"/>
+          <w:szCs w:val="20"/>
+          <w:lang w:val="en-US"/>
+        </w:rPr>
+        <w:t>reverse(BidirectionalIterator first, BidirectionalIterator last)</w:t>
       </w:r>
     </w:p>
     <w:p>
@@ -11626,109 +11736,1684 @@
           <w:bCs/>
           <w:lang w:val="en-US"/>
         </w:rPr>
-        <w:t>//</w:t>
-      </w:r>
-      <w:r>
+        <w:t>// Convert vector to string</w:t>
+      </w:r>
+    </w:p>
+    <w:p>
+      <w:pPr>
         <w:rPr>
           <w:b/>
           <w:bCs/>
           <w:lang w:val="en-US"/>
         </w:rPr>
-        <w:t xml:space="preserve"> It counts the occurrences of x in vector.</w:t>
-      </w:r>
-    </w:p>
-    <w:p>
-      <w:pPr>
-        <w:rPr>
+      </w:pPr>
+      <w:r>
+        <w:rPr>
+          <w:rFonts w:ascii="Consolas" w:hAnsi="Consolas" w:cs="Consolas"/>
+          <w:color w:val="000000"/>
+          <w:sz w:val="20"/>
+          <w:szCs w:val="20"/>
+          <w:shd w:val="clear" w:color="auto" w:fill="FFFFFF"/>
+          <w:lang w:val="en-US"/>
+        </w:rPr>
+        <w:t>std::ostringstream vts</w:t>
+      </w:r>
+    </w:p>
+    <w:p>
+      <w:pPr>
+        <w:spacing w:after="0" w:line="240" w:lineRule="auto"/>
+        <w:rPr>
+          <w:rFonts w:ascii="Courier New" w:eastAsia="Times New Roman" w:hAnsi="Courier New" w:cs="Courier New"/>
+          <w:color w:val="000000"/>
+          <w:sz w:val="20"/>
+          <w:szCs w:val="20"/>
+          <w:lang w:val="en-US" w:eastAsia="fr-FR" w:bidi="hi-IN"/>
+        </w:rPr>
+      </w:pPr>
+      <w:r>
+        <w:rPr>
+          <w:rFonts w:ascii="Courier New" w:eastAsia="Times New Roman" w:hAnsi="Courier New" w:cs="Courier New"/>
+          <w:color w:val="000000"/>
+          <w:sz w:val="20"/>
+          <w:szCs w:val="20"/>
+          <w:lang w:val="en-US" w:eastAsia="fr-FR" w:bidi="hi-IN"/>
+        </w:rPr>
+        <w:t>std::copy(vec.begin(), vec.end(),std::ostream_iterator&lt;int&gt;(vts, ""));</w:t>
+      </w:r>
+    </w:p>
+    <w:p>
+      <w:pPr>
+        <w:spacing w:after="0" w:line="240" w:lineRule="auto"/>
+        <w:rPr>
+          <w:rFonts w:ascii="Courier New" w:eastAsia="Times New Roman" w:hAnsi="Courier New" w:cs="Courier New"/>
+          <w:color w:val="000000"/>
+          <w:sz w:val="20"/>
+          <w:szCs w:val="20"/>
+          <w:lang w:val="en-US" w:eastAsia="fr-FR" w:bidi="hi-IN"/>
+        </w:rPr>
+      </w:pPr>
+    </w:p>
+    <w:p>
+      <w:pPr>
+        <w:spacing w:after="0" w:line="240" w:lineRule="auto"/>
+        <w:rPr>
+          <w:rFonts w:eastAsia="Times New Roman" w:cs="Courier New"/>
           <w:b/>
           <w:bCs/>
-          <w:lang w:val="en-US"/>
-        </w:rPr>
-      </w:pPr>
-      <w:r>
-        <w:rPr>
+          <w:color w:val="000000"/>
+          <w:lang w:val="en-US" w:eastAsia="fr-FR" w:bidi="hi-IN"/>
+        </w:rPr>
+      </w:pPr>
+      <w:r>
+        <w:rPr>
+          <w:rFonts w:eastAsia="Times New Roman" w:cs="Courier New"/>
           <w:b/>
           <w:bCs/>
-          <w:lang w:val="en-US"/>
-        </w:rPr>
-        <w:t xml:space="preserve">count(first_iterator, last_iterator,x) </w:t>
-      </w:r>
-    </w:p>
-    <w:p>
-      <w:pPr>
-        <w:rPr>
+          <w:color w:val="000000"/>
+          <w:lang w:val="en-US" w:eastAsia="fr-FR" w:bidi="hi-IN"/>
+        </w:rPr>
+        <w:t>// Check if v1 and v2 are permutation of each other</w:t>
+      </w:r>
+    </w:p>
+    <w:p>
+      <w:pPr>
+        <w:spacing w:after="0" w:line="240" w:lineRule="auto"/>
+        <w:rPr>
+          <w:rFonts w:ascii="Courier New" w:eastAsia="Times New Roman" w:hAnsi="Courier New" w:cs="Courier New"/>
+          <w:color w:val="000000"/>
+          <w:sz w:val="20"/>
+          <w:szCs w:val="20"/>
+          <w:lang w:val="en-US" w:eastAsia="fr-FR" w:bidi="hi-IN"/>
+        </w:rPr>
+      </w:pPr>
+      <w:r>
+        <w:rPr>
+          <w:rFonts w:ascii="Courier New" w:eastAsia="Times New Roman" w:hAnsi="Courier New" w:cs="Courier New"/>
+          <w:color w:val="000000"/>
+          <w:sz w:val="20"/>
+          <w:szCs w:val="20"/>
+          <w:lang w:val="en-US" w:eastAsia="fr-FR" w:bidi="hi-IN"/>
+        </w:rPr>
+        <w:t>is_permutation(v1.begin(), v1.end(), v2.begin()))</w:t>
+      </w:r>
+    </w:p>
+    <w:p>
+      <w:pPr>
+        <w:spacing w:after="0" w:line="240" w:lineRule="auto"/>
+        <w:rPr>
+          <w:rFonts w:ascii="Courier New" w:eastAsia="Times New Roman" w:hAnsi="Courier New" w:cs="Courier New"/>
+          <w:color w:val="000000"/>
+          <w:sz w:val="20"/>
+          <w:szCs w:val="20"/>
+          <w:lang w:val="en-US" w:eastAsia="fr-FR" w:bidi="hi-IN"/>
+        </w:rPr>
+      </w:pPr>
+    </w:p>
+    <w:p>
+      <w:pPr>
+        <w:spacing w:after="0" w:line="240" w:lineRule="auto"/>
+        <w:rPr>
+          <w:rFonts w:eastAsia="Times New Roman" w:cs="Courier New"/>
           <w:b/>
           <w:bCs/>
-          <w:lang w:val="en-US"/>
-        </w:rPr>
-      </w:pPr>
-      <w:r>
-        <w:rPr>
+          <w:color w:val="000000"/>
+          <w:lang w:val="en-US" w:eastAsia="fr-FR" w:bidi="hi-IN"/>
+        </w:rPr>
+      </w:pPr>
+      <w:r>
+        <w:rPr>
+          <w:rFonts w:eastAsia="Times New Roman" w:cs="Courier New"/>
           <w:b/>
           <w:bCs/>
-          <w:lang w:val="en-US"/>
-        </w:rPr>
-        <w:t>// Returns an iterator pointing to the first element in the range [first,last) which has a value not less than ‘x’.</w:t>
-      </w:r>
-    </w:p>
-    <w:p>
-      <w:pPr>
-        <w:rPr>
+          <w:color w:val="000000"/>
+          <w:lang w:val="en-US" w:eastAsia="fr-FR" w:bidi="hi-IN"/>
+        </w:rPr>
+        <w:t>//This programs checks if there is a mismatch between 2 sequences. If there is, what’s the positions of mismatch entity.</w:t>
+      </w:r>
+    </w:p>
+    <w:p>
+      <w:pPr>
+        <w:spacing w:after="0" w:line="240" w:lineRule="auto"/>
+        <w:rPr>
+          <w:rFonts w:ascii="Courier New" w:eastAsia="Times New Roman" w:hAnsi="Courier New" w:cs="Courier New"/>
+          <w:color w:val="000000"/>
+          <w:sz w:val="20"/>
+          <w:szCs w:val="20"/>
+          <w:lang w:val="en-US" w:eastAsia="fr-FR" w:bidi="hi-IN"/>
+        </w:rPr>
+      </w:pPr>
+      <w:r>
+        <w:rPr>
+          <w:rFonts w:ascii="Courier New" w:eastAsia="Times New Roman" w:hAnsi="Courier New" w:cs="Courier New"/>
+          <w:color w:val="000000"/>
+          <w:sz w:val="20"/>
+          <w:szCs w:val="20"/>
+          <w:lang w:val="en-US" w:eastAsia="fr-FR" w:bidi="hi-IN"/>
+        </w:rPr>
+        <w:t>using vecItr = vector&lt;int&gt;::iterator;</w:t>
+      </w:r>
+    </w:p>
+    <w:p>
+      <w:pPr>
+        <w:spacing w:after="0" w:line="240" w:lineRule="auto"/>
+        <w:rPr>
+          <w:rFonts w:ascii="Courier New" w:eastAsia="Times New Roman" w:hAnsi="Courier New" w:cs="Courier New"/>
+          <w:color w:val="000000"/>
+          <w:sz w:val="20"/>
+          <w:szCs w:val="20"/>
+          <w:lang w:val="en-US" w:eastAsia="fr-FR" w:bidi="hi-IN"/>
+        </w:rPr>
+      </w:pPr>
+      <w:r>
+        <w:rPr>
+          <w:rFonts w:ascii="Courier New" w:eastAsia="Times New Roman" w:hAnsi="Courier New" w:cs="Courier New"/>
+          <w:color w:val="000000"/>
+          <w:sz w:val="20"/>
+          <w:szCs w:val="20"/>
+          <w:lang w:val="en-US" w:eastAsia="fr-FR" w:bidi="hi-IN"/>
+        </w:rPr>
+        <w:t xml:space="preserve">pair&lt;vecItr, vecItr&gt; pr = </w:t>
+      </w:r>
+      <w:r>
+        <w:rPr>
+          <w:rFonts w:ascii="Courier New" w:eastAsia="Times New Roman" w:hAnsi="Courier New" w:cs="Courier New"/>
+          <w:color w:val="000000"/>
+          <w:sz w:val="20"/>
+          <w:szCs w:val="20"/>
+          <w:lang w:val="en-US" w:eastAsia="fr-FR" w:bidi="hi-IN"/>
+        </w:rPr>
+        <w:t>mismatch(v1.begin(), v1.end(), v2.begin());</w:t>
+      </w:r>
+    </w:p>
+    <w:p>
+      <w:pPr>
+        <w:spacing w:after="0" w:line="240" w:lineRule="auto"/>
+        <w:rPr>
+          <w:rFonts w:ascii="Courier New" w:eastAsia="Times New Roman" w:hAnsi="Courier New" w:cs="Courier New"/>
+          <w:color w:val="000000"/>
+          <w:sz w:val="20"/>
+          <w:szCs w:val="20"/>
+          <w:lang w:val="en-US" w:eastAsia="fr-FR" w:bidi="hi-IN"/>
+        </w:rPr>
+      </w:pPr>
+    </w:p>
+    <w:p>
+      <w:pPr>
+        <w:spacing w:after="0" w:line="240" w:lineRule="auto"/>
+        <w:rPr>
+          <w:rFonts w:eastAsia="Times New Roman" w:cs="Courier New"/>
           <w:b/>
           <w:bCs/>
-          <w:lang w:val="en-US"/>
-        </w:rPr>
-      </w:pPr>
-      <w:r>
-        <w:rPr>
+          <w:color w:val="000000"/>
+          <w:lang w:val="en-US" w:eastAsia="fr-FR" w:bidi="hi-IN"/>
+        </w:rPr>
+      </w:pPr>
+      <w:r>
+        <w:rPr>
+          <w:rFonts w:ascii="Courier New" w:eastAsia="Times New Roman" w:hAnsi="Courier New" w:cs="Courier New"/>
+          <w:color w:val="000000"/>
+          <w:sz w:val="20"/>
+          <w:szCs w:val="20"/>
+          <w:lang w:val="en-US" w:eastAsia="fr-FR" w:bidi="hi-IN"/>
+        </w:rPr>
+        <w:t>//</w:t>
+      </w:r>
+      <w:r>
+        <w:rPr>
+          <w:rFonts w:eastAsia="Times New Roman" w:cs="Courier New"/>
           <w:b/>
           <w:bCs/>
-          <w:lang w:val="en-US"/>
-        </w:rPr>
-        <w:t xml:space="preserve">ForwardIterator = </w:t>
-      </w:r>
-      <w:r>
-        <w:rPr>
+          <w:color w:val="000000"/>
+          <w:lang w:val="en-US" w:eastAsia="fr-FR" w:bidi="hi-IN"/>
+        </w:rPr>
+        <w:t>Different types of copy() methods</w:t>
+      </w:r>
+    </w:p>
+    <w:p>
+      <w:pPr>
+        <w:spacing w:after="0" w:line="240" w:lineRule="auto"/>
+        <w:rPr>
+          <w:rFonts w:ascii="Courier New" w:eastAsia="Times New Roman" w:hAnsi="Courier New" w:cs="Courier New"/>
+          <w:color w:val="000000"/>
+          <w:lang w:val="en-US" w:eastAsia="fr-FR" w:bidi="hi-IN"/>
+        </w:rPr>
+      </w:pPr>
+      <w:r>
+        <w:rPr>
+          <w:rFonts w:ascii="Courier New" w:eastAsia="Times New Roman" w:hAnsi="Courier New" w:cs="Courier New"/>
+          <w:color w:val="000000"/>
+          <w:lang w:val="en-US" w:eastAsia="fr-FR" w:bidi="hi-IN"/>
+        </w:rPr>
+        <w:t>copy(start_iter1, end_iter1, start_iter2);</w:t>
+      </w:r>
+    </w:p>
+    <w:p>
+      <w:pPr>
+        <w:spacing w:after="0" w:line="240" w:lineRule="auto"/>
+        <w:rPr>
+          <w:rFonts w:ascii="Courier New" w:eastAsia="Times New Roman" w:hAnsi="Courier New" w:cs="Courier New"/>
+          <w:color w:val="000000"/>
+          <w:lang w:val="en-US" w:eastAsia="fr-FR" w:bidi="hi-IN"/>
+        </w:rPr>
+      </w:pPr>
+      <w:r>
+        <w:rPr>
+          <w:rFonts w:ascii="Courier New" w:eastAsia="Times New Roman" w:hAnsi="Courier New" w:cs="Courier New"/>
+          <w:color w:val="000000"/>
+          <w:lang w:val="en-US" w:eastAsia="fr-FR" w:bidi="hi-IN"/>
+        </w:rPr>
+        <w:t>copy_n</w:t>
+      </w:r>
+      <w:r>
+        <w:rPr>
+          <w:rFonts w:ascii="Courier New" w:eastAsia="Times New Roman" w:hAnsi="Courier New" w:cs="Courier New"/>
+          <w:color w:val="000000"/>
+          <w:lang w:val="en-US" w:eastAsia="fr-FR" w:bidi="hi-IN"/>
+        </w:rPr>
+        <w:t xml:space="preserve">(start_iter1, end_iter1, </w:t>
+      </w:r>
+      <w:r>
+        <w:rPr>
+          <w:rFonts w:ascii="Courier New" w:eastAsia="Times New Roman" w:hAnsi="Courier New" w:cs="Courier New"/>
+          <w:color w:val="000000"/>
+          <w:lang w:val="en-US" w:eastAsia="fr-FR" w:bidi="hi-IN"/>
+        </w:rPr>
+        <w:t xml:space="preserve">num_elements, </w:t>
+      </w:r>
+      <w:r>
+        <w:rPr>
+          <w:rFonts w:ascii="Courier New" w:eastAsia="Times New Roman" w:hAnsi="Courier New" w:cs="Courier New"/>
+          <w:color w:val="000000"/>
+          <w:lang w:val="en-US" w:eastAsia="fr-FR" w:bidi="hi-IN"/>
+        </w:rPr>
+        <w:t>start_iter2);</w:t>
+      </w:r>
+    </w:p>
+    <w:p>
+      <w:pPr>
+        <w:spacing w:after="0" w:line="240" w:lineRule="auto"/>
+        <w:rPr>
+          <w:rFonts w:ascii="Courier New" w:eastAsia="Times New Roman" w:hAnsi="Courier New" w:cs="Courier New"/>
+          <w:color w:val="000000"/>
+          <w:lang w:val="en-US" w:eastAsia="fr-FR" w:bidi="hi-IN"/>
+        </w:rPr>
+      </w:pPr>
+      <w:r>
+        <w:rPr>
+          <w:rFonts w:ascii="Courier New" w:eastAsia="Times New Roman" w:hAnsi="Courier New" w:cs="Courier New"/>
+          <w:color w:val="000000"/>
+          <w:lang w:val="en-US" w:eastAsia="fr-FR" w:bidi="hi-IN"/>
+        </w:rPr>
+        <w:t>copy_if</w:t>
+      </w:r>
+      <w:r>
+        <w:rPr>
+          <w:rFonts w:ascii="Courier New" w:eastAsia="Times New Roman" w:hAnsi="Courier New" w:cs="Courier New"/>
+          <w:color w:val="000000"/>
+          <w:lang w:val="en-US" w:eastAsia="fr-FR" w:bidi="hi-IN"/>
+        </w:rPr>
+        <w:t>(start_iter1, end_iter1, start_iter2</w:t>
+      </w:r>
+      <w:r>
+        <w:rPr>
+          <w:rFonts w:ascii="Courier New" w:eastAsia="Times New Roman" w:hAnsi="Courier New" w:cs="Courier New"/>
+          <w:color w:val="000000"/>
+          <w:lang w:val="en-US" w:eastAsia="fr-FR" w:bidi="hi-IN"/>
+        </w:rPr>
+        <w:t>, unary_predicate</w:t>
+      </w:r>
+      <w:r>
+        <w:rPr>
+          <w:rFonts w:ascii="Courier New" w:eastAsia="Times New Roman" w:hAnsi="Courier New" w:cs="Courier New"/>
+          <w:color w:val="000000"/>
+          <w:lang w:val="en-US" w:eastAsia="fr-FR" w:bidi="hi-IN"/>
+        </w:rPr>
+        <w:t>);</w:t>
+      </w:r>
+    </w:p>
+    <w:p>
+      <w:pPr>
+        <w:spacing w:after="0" w:line="240" w:lineRule="auto"/>
+        <w:rPr>
+          <w:rFonts w:ascii="Courier New" w:eastAsia="Times New Roman" w:hAnsi="Courier New" w:cs="Courier New"/>
+          <w:color w:val="000000"/>
+          <w:lang w:val="en-US" w:eastAsia="fr-FR" w:bidi="hi-IN"/>
+        </w:rPr>
+      </w:pPr>
+      <w:r>
+        <w:rPr>
+          <w:rFonts w:ascii="Courier New" w:eastAsia="Times New Roman" w:hAnsi="Courier New" w:cs="Courier New"/>
+          <w:color w:val="000000"/>
+          <w:lang w:val="en-US" w:eastAsia="fr-FR" w:bidi="hi-IN"/>
+        </w:rPr>
+        <w:t>copy_backwards</w:t>
+      </w:r>
+      <w:r>
+        <w:rPr>
+          <w:rFonts w:ascii="Courier New" w:eastAsia="Times New Roman" w:hAnsi="Courier New" w:cs="Courier New"/>
+          <w:color w:val="000000"/>
+          <w:lang w:val="en-US" w:eastAsia="fr-FR" w:bidi="hi-IN"/>
+        </w:rPr>
+        <w:t>(start_iter1, end_iter1, start_iter2);</w:t>
+      </w:r>
+    </w:p>
+    <w:p>
+      <w:pPr>
+        <w:spacing w:after="0" w:line="240" w:lineRule="auto"/>
+        <w:rPr>
+          <w:rFonts w:ascii="Courier New" w:eastAsia="Times New Roman" w:hAnsi="Courier New" w:cs="Courier New"/>
+          <w:color w:val="000000"/>
+          <w:lang w:val="en-US" w:eastAsia="fr-FR" w:bidi="hi-IN"/>
+        </w:rPr>
+      </w:pPr>
+    </w:p>
+    <w:p>
+      <w:pPr>
+        <w:spacing w:after="0" w:line="240" w:lineRule="auto"/>
+        <w:rPr>
+          <w:rFonts w:ascii="Courier New" w:eastAsia="Times New Roman" w:hAnsi="Courier New" w:cs="Courier New"/>
           <w:b/>
           <w:bCs/>
-          <w:lang w:val="en-US"/>
-        </w:rPr>
-        <w:t>lower_bound(first_iterator, last_iterator, x);</w:t>
-      </w:r>
-    </w:p>
-    <w:p>
-      <w:pPr>
-        <w:rPr>
+          <w:color w:val="000000"/>
+          <w:sz w:val="20"/>
+          <w:szCs w:val="20"/>
+          <w:lang w:val="en-US" w:eastAsia="fr-FR" w:bidi="hi-IN"/>
+        </w:rPr>
+      </w:pPr>
+      <w:r>
+        <w:rPr>
+          <w:rFonts w:ascii="Courier New" w:eastAsia="Times New Roman" w:hAnsi="Courier New" w:cs="Courier New"/>
           <w:b/>
           <w:bCs/>
-          <w:lang w:val="en-US"/>
-        </w:rPr>
-      </w:pPr>
-      <w:r>
-        <w:rPr>
+          <w:color w:val="000000"/>
+          <w:sz w:val="20"/>
+          <w:szCs w:val="20"/>
+          <w:lang w:val="en-US" w:eastAsia="fr-FR" w:bidi="hi-IN"/>
+        </w:rPr>
+        <w:t>// Using for_each loop</w:t>
+      </w:r>
+    </w:p>
+    <w:p>
+      <w:pPr>
+        <w:spacing w:after="0" w:line="240" w:lineRule="auto"/>
+        <w:rPr>
+          <w:rFonts w:ascii="Courier New" w:eastAsia="Times New Roman" w:hAnsi="Courier New" w:cs="Courier New"/>
+          <w:color w:val="000000"/>
+          <w:sz w:val="20"/>
+          <w:szCs w:val="20"/>
+          <w:lang w:val="en-US" w:eastAsia="fr-FR" w:bidi="hi-IN"/>
+        </w:rPr>
+      </w:pPr>
+      <w:r>
+        <w:rPr>
+          <w:rFonts w:ascii="Courier New" w:eastAsia="Times New Roman" w:hAnsi="Courier New" w:cs="Courier New"/>
+          <w:color w:val="000000"/>
+          <w:sz w:val="20"/>
+          <w:szCs w:val="20"/>
+          <w:lang w:val="en-US" w:eastAsia="fr-FR" w:bidi="hi-IN"/>
+        </w:rPr>
+        <w:t>for_each(vec.begin(), vec.end(), unary_predicate);</w:t>
+      </w:r>
+    </w:p>
+    <w:p>
+      <w:pPr>
+        <w:spacing w:after="0" w:line="240" w:lineRule="auto"/>
+        <w:rPr>
+          <w:rFonts w:ascii="Courier New" w:eastAsia="Times New Roman" w:hAnsi="Courier New" w:cs="Courier New"/>
+          <w:color w:val="000000"/>
+          <w:sz w:val="20"/>
+          <w:szCs w:val="20"/>
+          <w:lang w:val="en-US" w:eastAsia="fr-FR" w:bidi="hi-IN"/>
+        </w:rPr>
+      </w:pPr>
+    </w:p>
+    <w:p>
+      <w:pPr>
+        <w:spacing w:after="0" w:line="240" w:lineRule="auto"/>
+        <w:rPr>
+          <w:rFonts w:ascii="Courier New" w:eastAsia="Times New Roman" w:hAnsi="Courier New" w:cs="Courier New"/>
           <w:b/>
           <w:bCs/>
-          <w:lang w:val="en-US"/>
-        </w:rPr>
-        <w:t>// Returns an iterator pointing to the first element in the range [first,last) which has a value greater than ‘x’.</w:t>
-      </w:r>
-    </w:p>
-    <w:p>
-      <w:pPr>
-        <w:rPr>
+          <w:color w:val="000000"/>
+          <w:sz w:val="20"/>
+          <w:szCs w:val="20"/>
+          <w:lang w:val="en-US" w:eastAsia="fr-FR" w:bidi="hi-IN"/>
+        </w:rPr>
+      </w:pPr>
+      <w:r>
+        <w:rPr>
+          <w:rFonts w:ascii="Courier New" w:eastAsia="Times New Roman" w:hAnsi="Courier New" w:cs="Courier New"/>
           <w:b/>
           <w:bCs/>
-          <w:lang w:val="en-US"/>
-        </w:rPr>
-      </w:pPr>
-      <w:r>
-        <w:rPr>
+          <w:color w:val="000000"/>
+          <w:sz w:val="20"/>
+          <w:szCs w:val="20"/>
+          <w:lang w:val="en-US" w:eastAsia="fr-FR" w:bidi="hi-IN"/>
+        </w:rPr>
+        <w:t>// Merges elements from aFirst to aLast and bFirst</w:t>
+      </w:r>
+    </w:p>
+    <w:p>
+      <w:pPr>
+        <w:spacing w:after="0" w:line="240" w:lineRule="auto"/>
+        <w:rPr>
+          <w:rFonts w:ascii="Courier New" w:eastAsia="Times New Roman" w:hAnsi="Courier New" w:cs="Courier New"/>
           <w:b/>
           <w:bCs/>
-          <w:lang w:val="en-US"/>
-        </w:rPr>
-        <w:t>upper_bound(first_iterator, last_iterator, x);</w:t>
-      </w:r>
+          <w:color w:val="000000"/>
+          <w:sz w:val="20"/>
+          <w:szCs w:val="20"/>
+          <w:lang w:val="en-US" w:eastAsia="fr-FR" w:bidi="hi-IN"/>
+        </w:rPr>
+      </w:pPr>
+      <w:r>
+        <w:rPr>
+          <w:rFonts w:ascii="Courier New" w:eastAsia="Times New Roman" w:hAnsi="Courier New" w:cs="Courier New"/>
+          <w:b/>
+          <w:bCs/>
+          <w:color w:val="000000"/>
+          <w:sz w:val="20"/>
+          <w:szCs w:val="20"/>
+          <w:lang w:val="en-US" w:eastAsia="fr-FR" w:bidi="hi-IN"/>
+        </w:rPr>
+        <w:t>// to bLast into a result and returns iterator pointing</w:t>
+      </w:r>
+    </w:p>
+    <w:p>
+      <w:pPr>
+        <w:spacing w:after="0" w:line="240" w:lineRule="auto"/>
+        <w:rPr>
+          <w:rFonts w:ascii="Courier New" w:eastAsia="Times New Roman" w:hAnsi="Courier New" w:cs="Courier New"/>
+          <w:b/>
+          <w:bCs/>
+          <w:color w:val="000000"/>
+          <w:sz w:val="20"/>
+          <w:szCs w:val="20"/>
+          <w:lang w:val="en-US" w:eastAsia="fr-FR" w:bidi="hi-IN"/>
+        </w:rPr>
+      </w:pPr>
+      <w:r>
+        <w:rPr>
+          <w:rFonts w:ascii="Courier New" w:eastAsia="Times New Roman" w:hAnsi="Courier New" w:cs="Courier New"/>
+          <w:b/>
+          <w:bCs/>
+          <w:color w:val="000000"/>
+          <w:sz w:val="20"/>
+          <w:szCs w:val="20"/>
+          <w:lang w:val="en-US" w:eastAsia="fr-FR" w:bidi="hi-IN"/>
+        </w:rPr>
+        <w:t>// to first element of result</w:t>
+      </w:r>
+    </w:p>
+    <w:p>
+      <w:pPr>
+        <w:spacing w:after="0" w:line="240" w:lineRule="auto"/>
+        <w:rPr>
+          <w:rFonts w:ascii="Courier New" w:eastAsia="Times New Roman" w:hAnsi="Courier New" w:cs="Courier New"/>
+          <w:color w:val="000000"/>
+          <w:sz w:val="20"/>
+          <w:szCs w:val="20"/>
+          <w:lang w:val="en-US" w:eastAsia="fr-FR" w:bidi="hi-IN"/>
+        </w:rPr>
+      </w:pPr>
+      <w:r>
+        <w:rPr>
+          <w:rFonts w:ascii="Courier New" w:eastAsia="Times New Roman" w:hAnsi="Courier New" w:cs="Courier New"/>
+          <w:color w:val="000000"/>
+          <w:sz w:val="20"/>
+          <w:szCs w:val="20"/>
+          <w:lang w:val="en-US" w:eastAsia="fr-FR" w:bidi="hi-IN"/>
+        </w:rPr>
+        <w:t>OutputItr merge(InputItr1 aFirst, InputItr1 aLast,</w:t>
+      </w:r>
+    </w:p>
+    <w:p>
+      <w:pPr>
+        <w:spacing w:after="0" w:line="240" w:lineRule="auto"/>
+        <w:rPr>
+          <w:rFonts w:ascii="Courier New" w:eastAsia="Times New Roman" w:hAnsi="Courier New" w:cs="Courier New"/>
+          <w:color w:val="000000"/>
+          <w:sz w:val="20"/>
+          <w:szCs w:val="20"/>
+          <w:lang w:val="en-US" w:eastAsia="fr-FR" w:bidi="hi-IN"/>
+        </w:rPr>
+      </w:pPr>
+      <w:r>
+        <w:rPr>
+          <w:rFonts w:ascii="Courier New" w:eastAsia="Times New Roman" w:hAnsi="Courier New" w:cs="Courier New"/>
+          <w:color w:val="000000"/>
+          <w:sz w:val="20"/>
+          <w:szCs w:val="20"/>
+          <w:lang w:val="en-US" w:eastAsia="fr-FR" w:bidi="hi-IN"/>
+        </w:rPr>
+        <w:t xml:space="preserve">                InputItr2 bFirst, InputItr2 bLast,</w:t>
+      </w:r>
+    </w:p>
+    <w:p>
+      <w:pPr>
+        <w:spacing w:after="0" w:line="240" w:lineRule="auto"/>
+        <w:rPr>
+          <w:rFonts w:ascii="Courier New" w:eastAsia="Times New Roman" w:hAnsi="Courier New" w:cs="Courier New"/>
+          <w:color w:val="000000"/>
+          <w:sz w:val="20"/>
+          <w:szCs w:val="20"/>
+          <w:lang w:val="en-US" w:eastAsia="fr-FR" w:bidi="hi-IN"/>
+        </w:rPr>
+      </w:pPr>
+      <w:r>
+        <w:rPr>
+          <w:rFonts w:ascii="Courier New" w:eastAsia="Times New Roman" w:hAnsi="Courier New" w:cs="Courier New"/>
+          <w:color w:val="000000"/>
+          <w:sz w:val="20"/>
+          <w:szCs w:val="20"/>
+          <w:lang w:val="en-US" w:eastAsia="fr-FR" w:bidi="hi-IN"/>
+        </w:rPr>
+        <w:t xml:space="preserve">                OutputItr result);</w:t>
+      </w:r>
+    </w:p>
+    <w:p>
+      <w:pPr>
+        <w:spacing w:after="0" w:line="240" w:lineRule="auto"/>
+        <w:rPr>
+          <w:rFonts w:ascii="Courier New" w:eastAsia="Times New Roman" w:hAnsi="Courier New" w:cs="Courier New"/>
+          <w:color w:val="000000"/>
+          <w:sz w:val="20"/>
+          <w:szCs w:val="20"/>
+          <w:lang w:val="en-US" w:eastAsia="fr-FR" w:bidi="hi-IN"/>
+        </w:rPr>
+      </w:pPr>
+    </w:p>
+    <w:p>
+      <w:pPr>
+        <w:spacing w:after="0" w:line="240" w:lineRule="auto"/>
+        <w:rPr>
+          <w:rFonts w:eastAsia="Times New Roman" w:cs="Courier New"/>
+          <w:b/>
+          <w:bCs/>
+          <w:color w:val="000000"/>
+          <w:lang w:val="en-US" w:eastAsia="fr-FR" w:bidi="hi-IN"/>
+        </w:rPr>
+      </w:pPr>
+      <w:r>
+        <w:rPr>
+          <w:rFonts w:eastAsia="Times New Roman" w:cs="Courier New"/>
+          <w:b/>
+          <w:bCs/>
+          <w:color w:val="000000"/>
+          <w:lang w:val="en-US" w:eastAsia="fr-FR" w:bidi="hi-IN"/>
+        </w:rPr>
+        <w:t>// This function is used to check whether one sorted container elements are including other sorted container elements or not. Returns true if 1st container includes 2nd container else returns false.</w:t>
+      </w:r>
+    </w:p>
+    <w:p>
+      <w:pPr>
+        <w:spacing w:after="0" w:line="240" w:lineRule="auto"/>
+        <w:rPr>
+          <w:rFonts w:ascii="Courier New" w:eastAsia="Times New Roman" w:hAnsi="Courier New" w:cs="Courier New"/>
+          <w:color w:val="000000"/>
+          <w:sz w:val="20"/>
+          <w:szCs w:val="20"/>
+          <w:lang w:val="en-US" w:eastAsia="fr-FR" w:bidi="hi-IN"/>
+        </w:rPr>
+      </w:pPr>
+      <w:r>
+        <w:rPr>
+          <w:rFonts w:ascii="Courier New" w:eastAsia="Times New Roman" w:hAnsi="Courier New" w:cs="Courier New"/>
+          <w:color w:val="000000"/>
+          <w:sz w:val="20"/>
+          <w:szCs w:val="20"/>
+          <w:lang w:val="en-US" w:eastAsia="fr-FR" w:bidi="hi-IN"/>
+        </w:rPr>
+        <w:t>includes(beg1, end1, beg2, end2);</w:t>
+      </w:r>
+    </w:p>
+    <w:p>
+      <w:pPr>
+        <w:spacing w:after="0" w:line="240" w:lineRule="auto"/>
+        <w:rPr>
+          <w:rFonts w:ascii="Courier New" w:eastAsia="Times New Roman" w:hAnsi="Courier New" w:cs="Courier New"/>
+          <w:color w:val="000000"/>
+          <w:sz w:val="20"/>
+          <w:szCs w:val="20"/>
+          <w:lang w:val="en-US" w:eastAsia="fr-FR" w:bidi="hi-IN"/>
+        </w:rPr>
+      </w:pPr>
+    </w:p>
+    <w:p>
+      <w:pPr>
+        <w:spacing w:after="0" w:line="240" w:lineRule="auto"/>
+        <w:rPr>
+          <w:rFonts w:eastAsia="Times New Roman" w:cs="Courier New"/>
+          <w:b/>
+          <w:bCs/>
+          <w:color w:val="000000"/>
+          <w:lang w:val="en-US" w:eastAsia="fr-FR" w:bidi="hi-IN"/>
+        </w:rPr>
+      </w:pPr>
+      <w:r>
+        <w:rPr>
+          <w:rFonts w:eastAsia="Times New Roman" w:cs="Courier New"/>
+          <w:b/>
+          <w:bCs/>
+          <w:color w:val="000000"/>
+          <w:lang w:val="en-US" w:eastAsia="fr-FR" w:bidi="hi-IN"/>
+        </w:rPr>
+        <w:t>// set_union</w:t>
+      </w:r>
+      <w:r>
+        <w:rPr>
+          <w:rFonts w:eastAsia="Times New Roman" w:cs="Courier New"/>
+          <w:b/>
+          <w:bCs/>
+          <w:color w:val="000000"/>
+          <w:lang w:val="en-US" w:eastAsia="fr-FR" w:bidi="hi-IN"/>
+        </w:rPr>
+        <w:t>/</w:t>
+      </w:r>
+      <w:r>
+        <w:rPr>
+          <w:rFonts w:eastAsia="Times New Roman" w:cs="Courier New"/>
+          <w:b/>
+          <w:bCs/>
+          <w:color w:val="000000"/>
+          <w:lang w:val="en-US" w:eastAsia="fr-FR" w:bidi="hi-IN"/>
+        </w:rPr>
+        <w:t>intersection</w:t>
+      </w:r>
+      <w:r>
+        <w:rPr>
+          <w:rFonts w:eastAsia="Times New Roman" w:cs="Courier New"/>
+          <w:b/>
+          <w:bCs/>
+          <w:color w:val="000000"/>
+          <w:lang w:val="en-US" w:eastAsia="fr-FR" w:bidi="hi-IN"/>
+        </w:rPr>
+        <w:t>/difference</w:t>
+      </w:r>
+      <w:r>
+        <w:rPr>
+          <w:rFonts w:eastAsia="Times New Roman" w:cs="Courier New"/>
+          <w:b/>
+          <w:bCs/>
+          <w:color w:val="000000"/>
+          <w:lang w:val="en-US" w:eastAsia="fr-FR" w:bidi="hi-IN"/>
+        </w:rPr>
+        <w:t xml:space="preserve"> executes corresponding operations on 2 containers and stores into 3rd container</w:t>
+      </w:r>
+    </w:p>
+    <w:p>
+      <w:pPr>
+        <w:spacing w:after="0" w:line="240" w:lineRule="auto"/>
+        <w:rPr>
+          <w:rFonts w:ascii="Courier New" w:eastAsia="Times New Roman" w:hAnsi="Courier New" w:cs="Courier New"/>
+          <w:color w:val="000000"/>
+          <w:sz w:val="20"/>
+          <w:szCs w:val="20"/>
+          <w:lang w:val="en-US" w:eastAsia="fr-FR" w:bidi="hi-IN"/>
+        </w:rPr>
+      </w:pPr>
+      <w:r>
+        <w:rPr>
+          <w:rFonts w:ascii="Courier New" w:eastAsia="Times New Roman" w:hAnsi="Courier New" w:cs="Courier New"/>
+          <w:color w:val="000000"/>
+          <w:sz w:val="20"/>
+          <w:szCs w:val="20"/>
+          <w:lang w:val="en-US" w:eastAsia="fr-FR" w:bidi="hi-IN"/>
+        </w:rPr>
+        <w:t xml:space="preserve">set_union(beg1, end1, beg2, end2, beg3) </w:t>
+      </w:r>
+    </w:p>
+    <w:p>
+      <w:pPr>
+        <w:spacing w:after="0" w:line="240" w:lineRule="auto"/>
+        <w:rPr>
+          <w:rFonts w:ascii="Courier New" w:eastAsia="Times New Roman" w:hAnsi="Courier New" w:cs="Courier New"/>
+          <w:color w:val="000000"/>
+          <w:sz w:val="20"/>
+          <w:szCs w:val="20"/>
+          <w:lang w:val="en-US" w:eastAsia="fr-FR" w:bidi="hi-IN"/>
+        </w:rPr>
+      </w:pPr>
+      <w:r>
+        <w:rPr>
+          <w:rFonts w:ascii="Courier New" w:eastAsia="Times New Roman" w:hAnsi="Courier New" w:cs="Courier New"/>
+          <w:color w:val="000000"/>
+          <w:sz w:val="20"/>
+          <w:szCs w:val="20"/>
+          <w:lang w:val="en-US" w:eastAsia="fr-FR" w:bidi="hi-IN"/>
+        </w:rPr>
+        <w:t>set_intersection(beg1, end1, beg2, end2, beg3)</w:t>
+      </w:r>
+    </w:p>
+    <w:p>
+      <w:pPr>
+        <w:spacing w:after="0" w:line="240" w:lineRule="auto"/>
+        <w:rPr>
+          <w:rFonts w:ascii="Courier New" w:eastAsia="Times New Roman" w:hAnsi="Courier New" w:cs="Courier New"/>
+          <w:color w:val="000000"/>
+          <w:sz w:val="20"/>
+          <w:szCs w:val="20"/>
+          <w:lang w:val="en-US" w:eastAsia="fr-FR" w:bidi="hi-IN"/>
+        </w:rPr>
+      </w:pPr>
+      <w:r>
+        <w:rPr>
+          <w:rFonts w:ascii="Courier New" w:eastAsia="Times New Roman" w:hAnsi="Courier New" w:cs="Courier New"/>
+          <w:color w:val="000000"/>
+          <w:sz w:val="20"/>
+          <w:szCs w:val="20"/>
+          <w:lang w:val="en-US" w:eastAsia="fr-FR" w:bidi="hi-IN"/>
+        </w:rPr>
+        <w:t>set_difference(beg1, end1, beg2, end2, beg3)</w:t>
+      </w:r>
+    </w:p>
+    <w:p>
+      <w:pPr>
+        <w:spacing w:after="0" w:line="240" w:lineRule="auto"/>
+        <w:rPr>
+          <w:rFonts w:ascii="Courier New" w:eastAsia="Times New Roman" w:hAnsi="Courier New" w:cs="Courier New"/>
+          <w:color w:val="000000"/>
+          <w:sz w:val="20"/>
+          <w:szCs w:val="20"/>
+          <w:lang w:val="en-US" w:eastAsia="fr-FR" w:bidi="hi-IN"/>
+        </w:rPr>
+      </w:pPr>
+    </w:p>
+    <w:p>
+      <w:pPr>
+        <w:spacing w:after="0" w:line="240" w:lineRule="auto"/>
+        <w:rPr>
+          <w:rFonts w:eastAsia="Times New Roman" w:cs="Courier New"/>
+          <w:b/>
+          <w:bCs/>
+          <w:color w:val="000000"/>
+          <w:lang w:val="en-US" w:eastAsia="fr-FR" w:bidi="hi-IN"/>
+        </w:rPr>
+      </w:pPr>
+      <w:r>
+        <w:rPr>
+          <w:rFonts w:eastAsia="Times New Roman" w:cs="Courier New"/>
+          <w:b/>
+          <w:bCs/>
+          <w:color w:val="000000"/>
+          <w:lang w:val="en-US" w:eastAsia="fr-FR" w:bidi="hi-IN"/>
+        </w:rPr>
+        <w:t>// Search for 2 consecutive elements in container</w:t>
+      </w:r>
+    </w:p>
+    <w:p>
+      <w:pPr>
+        <w:spacing w:after="0" w:line="240" w:lineRule="auto"/>
+        <w:rPr>
+          <w:rFonts w:ascii="Courier New" w:eastAsia="Times New Roman" w:hAnsi="Courier New" w:cs="Courier New"/>
+          <w:color w:val="000000"/>
+          <w:sz w:val="20"/>
+          <w:szCs w:val="20"/>
+          <w:lang w:val="en-US" w:eastAsia="fr-FR" w:bidi="hi-IN"/>
+        </w:rPr>
+      </w:pPr>
+      <w:r>
+        <w:rPr>
+          <w:rFonts w:ascii="Courier New" w:eastAsia="Times New Roman" w:hAnsi="Courier New" w:cs="Courier New"/>
+          <w:color w:val="000000"/>
+          <w:sz w:val="20"/>
+          <w:szCs w:val="20"/>
+          <w:lang w:val="en-US" w:eastAsia="fr-FR" w:bidi="hi-IN"/>
+        </w:rPr>
+        <w:t>adjacent_find( ForwardIt first, ForwardIt last );</w:t>
+      </w:r>
+    </w:p>
+    <w:p>
+      <w:pPr>
+        <w:spacing w:after="0" w:line="240" w:lineRule="auto"/>
+        <w:rPr>
+          <w:rFonts w:ascii="Courier New" w:eastAsia="Times New Roman" w:hAnsi="Courier New" w:cs="Courier New"/>
+          <w:color w:val="000000"/>
+          <w:sz w:val="20"/>
+          <w:szCs w:val="20"/>
+          <w:lang w:val="en-US" w:eastAsia="fr-FR" w:bidi="hi-IN"/>
+        </w:rPr>
+      </w:pPr>
+    </w:p>
+    <w:p>
+      <w:pPr>
+        <w:spacing w:after="0" w:line="240" w:lineRule="auto"/>
+        <w:rPr>
+          <w:rFonts w:ascii="Courier New" w:eastAsia="Times New Roman" w:hAnsi="Courier New" w:cs="Courier New"/>
+          <w:color w:val="000000"/>
+          <w:sz w:val="20"/>
+          <w:szCs w:val="20"/>
+          <w:lang w:val="en-US" w:eastAsia="fr-FR" w:bidi="hi-IN"/>
+        </w:rPr>
+      </w:pPr>
+      <w:r>
+        <w:rPr>
+          <w:rFonts w:eastAsia="Times New Roman" w:cs="Courier New"/>
+          <w:b/>
+          <w:bCs/>
+          <w:color w:val="000000"/>
+          <w:lang w:val="en-US" w:eastAsia="fr-FR" w:bidi="hi-IN"/>
+        </w:rPr>
+        <w:t>//Checks if list is sorted</w:t>
+      </w:r>
+    </w:p>
+    <w:p>
+      <w:pPr>
+        <w:spacing w:after="0" w:line="240" w:lineRule="auto"/>
+        <w:rPr>
+          <w:rFonts w:ascii="Courier New" w:eastAsia="Times New Roman" w:hAnsi="Courier New" w:cs="Courier New"/>
+          <w:color w:val="000000"/>
+          <w:lang w:val="en-US" w:eastAsia="fr-FR" w:bidi="hi-IN"/>
+        </w:rPr>
+      </w:pPr>
+      <w:r>
+        <w:rPr>
+          <w:rFonts w:ascii="Courier New" w:eastAsia="Times New Roman" w:hAnsi="Courier New" w:cs="Courier New"/>
+          <w:color w:val="000000"/>
+          <w:lang w:val="en-US" w:eastAsia="fr-FR" w:bidi="hi-IN"/>
+        </w:rPr>
+        <w:t>bool is_sorted( ForwardIt first, ForwardIt last );</w:t>
+      </w:r>
+    </w:p>
+    <w:p>
+      <w:pPr>
+        <w:spacing w:after="0" w:line="240" w:lineRule="auto"/>
+        <w:rPr>
+          <w:rFonts w:ascii="Courier New" w:eastAsia="Times New Roman" w:hAnsi="Courier New" w:cs="Courier New"/>
+          <w:color w:val="000000"/>
+          <w:lang w:val="en-US" w:eastAsia="fr-FR" w:bidi="hi-IN"/>
+        </w:rPr>
+      </w:pPr>
+    </w:p>
+    <w:p>
+      <w:pPr>
+        <w:spacing w:after="0" w:line="240" w:lineRule="auto"/>
+        <w:rPr>
+          <w:rFonts w:eastAsia="Times New Roman" w:cs="Courier New"/>
+          <w:b/>
+          <w:bCs/>
+          <w:color w:val="000000"/>
+          <w:lang w:val="en-US" w:eastAsia="fr-FR" w:bidi="hi-IN"/>
+        </w:rPr>
+      </w:pPr>
+      <w:r>
+        <w:rPr>
+          <w:rFonts w:eastAsia="Times New Roman" w:cs="Courier New"/>
+          <w:b/>
+          <w:bCs/>
+          <w:color w:val="000000"/>
+          <w:lang w:val="en-US" w:eastAsia="fr-FR" w:bidi="hi-IN"/>
+        </w:rPr>
+        <w:t>//Assigns new_value to all the elements in the range [first, last] that compare to old_value</w:t>
+      </w:r>
+    </w:p>
+    <w:p>
+      <w:pPr>
+        <w:spacing w:after="0" w:line="240" w:lineRule="auto"/>
+        <w:rPr>
+          <w:rFonts w:ascii="Courier New" w:eastAsia="Times New Roman" w:hAnsi="Courier New" w:cs="Courier New"/>
+          <w:color w:val="000000"/>
+          <w:lang w:val="en-US" w:eastAsia="fr-FR" w:bidi="hi-IN"/>
+        </w:rPr>
+      </w:pPr>
+      <w:r>
+        <w:rPr>
+          <w:rFonts w:ascii="Courier New" w:eastAsia="Times New Roman" w:hAnsi="Courier New" w:cs="Courier New"/>
+          <w:color w:val="000000"/>
+          <w:lang w:val="en-US" w:eastAsia="fr-FR" w:bidi="hi-IN"/>
+        </w:rPr>
+        <w:t>void replace (ForwardIterator first, ForwardIterator last,const T&amp; old_value, const T&amp; new_value)</w:t>
+      </w:r>
+    </w:p>
+    <w:p>
+      <w:pPr>
+        <w:spacing w:after="0" w:line="240" w:lineRule="auto"/>
+        <w:rPr>
+          <w:rFonts w:ascii="Courier New" w:eastAsia="Times New Roman" w:hAnsi="Courier New" w:cs="Courier New"/>
+          <w:color w:val="000000"/>
+          <w:lang w:val="en-US" w:eastAsia="fr-FR" w:bidi="hi-IN"/>
+        </w:rPr>
+      </w:pPr>
+    </w:p>
+    <w:p>
+      <w:pPr>
+        <w:spacing w:after="0" w:line="240" w:lineRule="auto"/>
+        <w:rPr>
+          <w:rFonts w:eastAsia="Times New Roman" w:cs="Courier New"/>
+          <w:b/>
+          <w:bCs/>
+          <w:color w:val="000000"/>
+          <w:lang w:val="en-US" w:eastAsia="fr-FR" w:bidi="hi-IN"/>
+        </w:rPr>
+      </w:pPr>
+      <w:r>
+        <w:rPr>
+          <w:rFonts w:eastAsia="Times New Roman" w:cs="Courier New"/>
+          <w:b/>
+          <w:bCs/>
+          <w:color w:val="000000"/>
+          <w:lang w:val="en-US" w:eastAsia="fr-FR" w:bidi="hi-IN"/>
+        </w:rPr>
+        <w:t>// It checks for a given property on every element and returns true when each element in range satisfies specified property,</w:t>
+      </w:r>
+    </w:p>
+    <w:p>
+      <w:pPr>
+        <w:spacing w:after="0" w:line="240" w:lineRule="auto"/>
+        <w:rPr>
+          <w:rFonts w:ascii="Courier New" w:eastAsia="Times New Roman" w:hAnsi="Courier New" w:cs="Courier New"/>
+          <w:color w:val="000000"/>
+          <w:lang w:val="en-US" w:eastAsia="fr-FR" w:bidi="hi-IN"/>
+        </w:rPr>
+      </w:pPr>
+      <w:r>
+        <w:rPr>
+          <w:rFonts w:ascii="Courier New" w:eastAsia="Times New Roman" w:hAnsi="Courier New" w:cs="Courier New"/>
+          <w:color w:val="000000"/>
+          <w:lang w:val="en-US" w:eastAsia="fr-FR" w:bidi="hi-IN"/>
+        </w:rPr>
+        <w:t>bool all_of (InputIterator first, InputIterator last, UnaryPredicate pred);</w:t>
+      </w:r>
+    </w:p>
+    <w:p>
+      <w:pPr>
+        <w:spacing w:after="0" w:line="240" w:lineRule="auto"/>
+        <w:rPr>
+          <w:rFonts w:eastAsia="Times New Roman" w:cs="Courier New"/>
+          <w:b/>
+          <w:bCs/>
+          <w:color w:val="000000"/>
+          <w:lang w:val="en-US" w:eastAsia="fr-FR" w:bidi="hi-IN"/>
+        </w:rPr>
+      </w:pPr>
+      <w:r>
+        <w:rPr>
+          <w:rFonts w:eastAsia="Times New Roman" w:cs="Courier New"/>
+          <w:b/>
+          <w:bCs/>
+          <w:color w:val="000000"/>
+          <w:lang w:val="en-US" w:eastAsia="fr-FR" w:bidi="hi-IN"/>
+        </w:rPr>
+        <w:lastRenderedPageBreak/>
+        <w:t xml:space="preserve">// To rotate </w:t>
+      </w:r>
+      <w:r>
+        <w:rPr>
+          <w:rFonts w:eastAsia="Times New Roman" w:cs="Courier New"/>
+          <w:b/>
+          <w:bCs/>
+          <w:color w:val="000000"/>
+          <w:lang w:val="en-US" w:eastAsia="fr-FR" w:bidi="hi-IN"/>
+        </w:rPr>
+        <w:t xml:space="preserve">elements In </w:t>
+      </w:r>
+      <w:r>
+        <w:rPr>
+          <w:rFonts w:eastAsia="Times New Roman" w:cs="Courier New"/>
+          <w:b/>
+          <w:bCs/>
+          <w:color w:val="000000"/>
+          <w:lang w:val="en-US" w:eastAsia="fr-FR" w:bidi="hi-IN"/>
+        </w:rPr>
+        <w:t>the container</w:t>
+      </w:r>
+    </w:p>
+    <w:p>
+      <w:pPr>
+        <w:spacing w:after="0" w:line="240" w:lineRule="auto"/>
+        <w:rPr>
+          <w:rFonts w:ascii="Courier New" w:eastAsia="Times New Roman" w:hAnsi="Courier New" w:cs="Courier New"/>
+          <w:color w:val="000000"/>
+          <w:lang w:val="en-US" w:eastAsia="fr-FR" w:bidi="hi-IN"/>
+        </w:rPr>
+      </w:pPr>
+      <w:r>
+        <w:rPr>
+          <w:rFonts w:ascii="Courier New" w:eastAsia="Times New Roman" w:hAnsi="Courier New" w:cs="Courier New"/>
+          <w:color w:val="000000"/>
+          <w:lang w:val="en-US" w:eastAsia="fr-FR" w:bidi="hi-IN"/>
+        </w:rPr>
+        <w:t>void rotate(ForwardIterator first, ForwardIterator middle,</w:t>
+      </w:r>
+    </w:p>
+    <w:p>
+      <w:pPr>
+        <w:spacing w:after="0" w:line="240" w:lineRule="auto"/>
+        <w:rPr>
+          <w:rFonts w:ascii="Courier New" w:eastAsia="Times New Roman" w:hAnsi="Courier New" w:cs="Courier New"/>
+          <w:color w:val="000000"/>
+          <w:lang w:val="en-US" w:eastAsia="fr-FR" w:bidi="hi-IN"/>
+        </w:rPr>
+      </w:pPr>
+      <w:r>
+        <w:rPr>
+          <w:rFonts w:ascii="Courier New" w:eastAsia="Times New Roman" w:hAnsi="Courier New" w:cs="Courier New"/>
+          <w:color w:val="000000"/>
+          <w:lang w:val="en-US" w:eastAsia="fr-FR" w:bidi="hi-IN"/>
+        </w:rPr>
+        <w:t>ForwardIterator last)</w:t>
+      </w:r>
+    </w:p>
+    <w:p>
+      <w:pPr>
+        <w:spacing w:after="0" w:line="240" w:lineRule="auto"/>
+        <w:rPr>
+          <w:rFonts w:ascii="Courier New" w:eastAsia="Times New Roman" w:hAnsi="Courier New" w:cs="Courier New"/>
+          <w:color w:val="000000"/>
+          <w:lang w:val="en-US" w:eastAsia="fr-FR" w:bidi="hi-IN"/>
+        </w:rPr>
+      </w:pPr>
+    </w:p>
+    <w:p>
+      <w:pPr>
+        <w:spacing w:after="0" w:line="240" w:lineRule="auto"/>
+        <w:rPr>
+          <w:rFonts w:ascii="Courier New" w:eastAsia="Times New Roman" w:hAnsi="Courier New" w:cs="Courier New"/>
+          <w:color w:val="000000"/>
+          <w:lang w:val="en-US" w:eastAsia="fr-FR" w:bidi="hi-IN"/>
+        </w:rPr>
+      </w:pPr>
+    </w:p>
+    <w:p>
+      <w:pPr>
+        <w:spacing w:after="0" w:line="240" w:lineRule="auto"/>
+        <w:rPr>
+          <w:rFonts w:eastAsia="Times New Roman" w:cs="Courier New"/>
+          <w:b/>
+          <w:bCs/>
+          <w:color w:val="000000"/>
+          <w:lang w:val="en-US" w:eastAsia="fr-FR" w:bidi="hi-IN"/>
+        </w:rPr>
+      </w:pPr>
+      <w:r>
+        <w:rPr>
+          <w:rFonts w:eastAsia="Times New Roman" w:cs="Courier New"/>
+          <w:b/>
+          <w:bCs/>
+          <w:color w:val="000000"/>
+          <w:lang w:val="en-US" w:eastAsia="fr-FR" w:bidi="hi-IN"/>
+        </w:rPr>
+        <w:t>//It returns number of occurrences of an element in a given range</w:t>
+      </w:r>
+    </w:p>
+    <w:p>
+      <w:pPr>
+        <w:spacing w:after="0" w:line="240" w:lineRule="auto"/>
+        <w:rPr>
+          <w:rFonts w:ascii="Courier New" w:eastAsia="Times New Roman" w:hAnsi="Courier New" w:cs="Courier New"/>
+          <w:color w:val="000000"/>
+          <w:lang w:val="en-US" w:eastAsia="fr-FR" w:bidi="hi-IN"/>
+        </w:rPr>
+      </w:pPr>
+      <w:r>
+        <w:rPr>
+          <w:rFonts w:ascii="Courier New" w:eastAsia="Times New Roman" w:hAnsi="Courier New" w:cs="Courier New"/>
+          <w:color w:val="000000"/>
+          <w:lang w:val="en-US" w:eastAsia="fr-FR" w:bidi="hi-IN"/>
+        </w:rPr>
+        <w:t>int count(Iterator first, Iterator last, T &amp;val)</w:t>
+      </w:r>
+    </w:p>
+    <w:p>
+      <w:pPr>
+        <w:spacing w:after="0" w:line="240" w:lineRule="auto"/>
+        <w:rPr>
+          <w:rFonts w:ascii="Courier New" w:eastAsia="Times New Roman" w:hAnsi="Courier New" w:cs="Courier New"/>
+          <w:color w:val="000000"/>
+          <w:sz w:val="20"/>
+          <w:szCs w:val="20"/>
+          <w:lang w:val="en-US" w:eastAsia="fr-FR" w:bidi="hi-IN"/>
+        </w:rPr>
+      </w:pPr>
+      <w:r>
+        <w:rPr>
+          <w:rFonts w:ascii="Courier New" w:eastAsia="Times New Roman" w:hAnsi="Courier New" w:cs="Courier New"/>
+          <w:color w:val="000000"/>
+          <w:sz w:val="20"/>
+          <w:szCs w:val="20"/>
+          <w:lang w:val="en-US" w:eastAsia="fr-FR" w:bidi="hi-IN"/>
+        </w:rPr>
+        <w:t xml:space="preserve"> </w:t>
+      </w:r>
+    </w:p>
+    <w:p>
+      <w:pPr>
+        <w:spacing w:after="0" w:line="240" w:lineRule="auto"/>
+        <w:rPr>
+          <w:rFonts w:ascii="Courier New" w:eastAsia="Times New Roman" w:hAnsi="Courier New" w:cs="Courier New"/>
+          <w:b/>
+          <w:bCs/>
+          <w:color w:val="000000"/>
+          <w:sz w:val="20"/>
+          <w:szCs w:val="20"/>
+          <w:lang w:val="en-US" w:eastAsia="fr-FR" w:bidi="hi-IN"/>
+        </w:rPr>
+      </w:pPr>
+      <w:r>
+        <w:rPr>
+          <w:rFonts w:ascii="Courier New" w:eastAsia="Times New Roman" w:hAnsi="Courier New" w:cs="Courier New"/>
+          <w:b/>
+          <w:bCs/>
+          <w:color w:val="000000"/>
+          <w:sz w:val="20"/>
+          <w:szCs w:val="20"/>
+          <w:lang w:val="en-US" w:eastAsia="fr-FR" w:bidi="hi-IN"/>
+        </w:rPr>
+        <w:t>//find_if r</w:t>
+      </w:r>
+      <w:r>
+        <w:rPr>
+          <w:rFonts w:ascii="Courier New" w:eastAsia="Times New Roman" w:hAnsi="Courier New" w:cs="Courier New"/>
+          <w:b/>
+          <w:bCs/>
+          <w:color w:val="000000"/>
+          <w:sz w:val="20"/>
+          <w:szCs w:val="20"/>
+          <w:lang w:val="en-US" w:eastAsia="fr-FR" w:bidi="hi-IN"/>
+        </w:rPr>
+        <w:t>eturns an iterator to the first element in the range [first, last] for which pred(Unary Function) returns true</w:t>
+      </w:r>
+      <w:r>
+        <w:rPr>
+          <w:rFonts w:ascii="Courier New" w:eastAsia="Times New Roman" w:hAnsi="Courier New" w:cs="Courier New"/>
+          <w:b/>
+          <w:bCs/>
+          <w:color w:val="000000"/>
+          <w:sz w:val="20"/>
+          <w:szCs w:val="20"/>
+          <w:lang w:val="en-US" w:eastAsia="fr-FR" w:bidi="hi-IN"/>
+        </w:rPr>
+        <w:t xml:space="preserve"> while </w:t>
+      </w:r>
+      <w:r>
+        <w:rPr>
+          <w:rFonts w:ascii="Courier New" w:eastAsia="Times New Roman" w:hAnsi="Courier New" w:cs="Courier New"/>
+          <w:b/>
+          <w:bCs/>
+          <w:color w:val="000000"/>
+          <w:sz w:val="20"/>
+          <w:szCs w:val="20"/>
+          <w:lang w:val="en-US" w:eastAsia="fr-FR" w:bidi="hi-IN"/>
+        </w:rPr>
+        <w:t>find_if</w:t>
+      </w:r>
+      <w:r>
+        <w:rPr>
+          <w:rFonts w:ascii="Courier New" w:eastAsia="Times New Roman" w:hAnsi="Courier New" w:cs="Courier New"/>
+          <w:b/>
+          <w:bCs/>
+          <w:color w:val="000000"/>
+          <w:sz w:val="20"/>
+          <w:szCs w:val="20"/>
+          <w:lang w:val="en-US" w:eastAsia="fr-FR" w:bidi="hi-IN"/>
+        </w:rPr>
+        <w:t>_not returns</w:t>
+      </w:r>
+    </w:p>
+    <w:p>
+      <w:pPr>
+        <w:spacing w:after="0" w:line="240" w:lineRule="auto"/>
+        <w:rPr>
+          <w:rFonts w:ascii="Courier New" w:eastAsia="Times New Roman" w:hAnsi="Courier New" w:cs="Courier New"/>
+          <w:b/>
+          <w:bCs/>
+          <w:color w:val="000000"/>
+          <w:sz w:val="20"/>
+          <w:szCs w:val="20"/>
+          <w:lang w:val="en-US" w:eastAsia="fr-FR" w:bidi="hi-IN"/>
+        </w:rPr>
+      </w:pPr>
+      <w:r>
+        <w:rPr>
+          <w:rFonts w:ascii="Courier New" w:eastAsia="Times New Roman" w:hAnsi="Courier New" w:cs="Courier New"/>
+          <w:b/>
+          <w:bCs/>
+          <w:color w:val="000000"/>
+          <w:sz w:val="20"/>
+          <w:szCs w:val="20"/>
+          <w:lang w:val="en-US" w:eastAsia="fr-FR" w:bidi="hi-IN"/>
+        </w:rPr>
+        <w:t>iterator if pred returns false</w:t>
+      </w:r>
+    </w:p>
+    <w:p>
+      <w:pPr>
+        <w:spacing w:after="0" w:line="240" w:lineRule="auto"/>
+        <w:rPr>
+          <w:rFonts w:ascii="Courier New" w:eastAsia="Times New Roman" w:hAnsi="Courier New" w:cs="Courier New"/>
+          <w:color w:val="000000"/>
+          <w:sz w:val="20"/>
+          <w:szCs w:val="20"/>
+          <w:lang w:val="en-US" w:eastAsia="fr-FR" w:bidi="hi-IN"/>
+        </w:rPr>
+      </w:pPr>
+      <w:r>
+        <w:rPr>
+          <w:rFonts w:ascii="Courier New" w:eastAsia="Times New Roman" w:hAnsi="Courier New" w:cs="Courier New"/>
+          <w:color w:val="000000"/>
+          <w:sz w:val="20"/>
+          <w:szCs w:val="20"/>
+          <w:lang w:val="en-US" w:eastAsia="fr-FR" w:bidi="hi-IN"/>
+        </w:rPr>
+        <w:t>InputIterator find_if(InputIterator first, InputIterator last, UnaryPredicate pred);</w:t>
+      </w:r>
+    </w:p>
+    <w:p>
+      <w:pPr>
+        <w:spacing w:after="0" w:line="240" w:lineRule="auto"/>
+        <w:rPr>
+          <w:rFonts w:ascii="Courier New" w:eastAsia="Times New Roman" w:hAnsi="Courier New" w:cs="Courier New"/>
+          <w:color w:val="000000"/>
+          <w:sz w:val="20"/>
+          <w:szCs w:val="20"/>
+          <w:lang w:val="en-US" w:eastAsia="fr-FR" w:bidi="hi-IN"/>
+        </w:rPr>
+      </w:pPr>
+      <w:r>
+        <w:rPr>
+          <w:rFonts w:ascii="Courier New" w:eastAsia="Times New Roman" w:hAnsi="Courier New" w:cs="Courier New"/>
+          <w:color w:val="000000"/>
+          <w:sz w:val="20"/>
+          <w:szCs w:val="20"/>
+          <w:lang w:val="en-US" w:eastAsia="fr-FR" w:bidi="hi-IN"/>
+        </w:rPr>
+        <w:t>InputIterator find_if</w:t>
+      </w:r>
+      <w:r>
+        <w:rPr>
+          <w:rFonts w:ascii="Courier New" w:eastAsia="Times New Roman" w:hAnsi="Courier New" w:cs="Courier New"/>
+          <w:color w:val="000000"/>
+          <w:sz w:val="20"/>
+          <w:szCs w:val="20"/>
+          <w:lang w:val="en-US" w:eastAsia="fr-FR" w:bidi="hi-IN"/>
+        </w:rPr>
+        <w:t>_note</w:t>
+      </w:r>
+      <w:r>
+        <w:rPr>
+          <w:rFonts w:ascii="Courier New" w:eastAsia="Times New Roman" w:hAnsi="Courier New" w:cs="Courier New"/>
+          <w:color w:val="000000"/>
+          <w:sz w:val="20"/>
+          <w:szCs w:val="20"/>
+          <w:lang w:val="en-US" w:eastAsia="fr-FR" w:bidi="hi-IN"/>
+        </w:rPr>
+        <w:t xml:space="preserve">(InputIterator first, InputIterator last, </w:t>
+      </w:r>
+    </w:p>
+    <w:p>
+      <w:pPr>
+        <w:spacing w:after="0" w:line="240" w:lineRule="auto"/>
+        <w:rPr>
+          <w:rFonts w:ascii="Courier New" w:eastAsia="Times New Roman" w:hAnsi="Courier New" w:cs="Courier New"/>
+          <w:color w:val="000000"/>
+          <w:sz w:val="20"/>
+          <w:szCs w:val="20"/>
+          <w:lang w:val="en-US" w:eastAsia="fr-FR" w:bidi="hi-IN"/>
+        </w:rPr>
+      </w:pPr>
+      <w:r>
+        <w:rPr>
+          <w:rFonts w:ascii="Courier New" w:eastAsia="Times New Roman" w:hAnsi="Courier New" w:cs="Courier New"/>
+          <w:color w:val="000000"/>
+          <w:sz w:val="20"/>
+          <w:szCs w:val="20"/>
+          <w:lang w:val="en-US" w:eastAsia="fr-FR" w:bidi="hi-IN"/>
+        </w:rPr>
+        <w:t>UnaryPredicate pred);</w:t>
+      </w:r>
+    </w:p>
+    <w:p>
+      <w:pPr>
+        <w:spacing w:after="0" w:line="240" w:lineRule="auto"/>
+        <w:rPr>
+          <w:rFonts w:ascii="Courier New" w:eastAsia="Times New Roman" w:hAnsi="Courier New" w:cs="Courier New"/>
+          <w:color w:val="000000"/>
+          <w:sz w:val="20"/>
+          <w:szCs w:val="20"/>
+          <w:lang w:val="en-US" w:eastAsia="fr-FR" w:bidi="hi-IN"/>
+        </w:rPr>
+      </w:pPr>
+    </w:p>
+    <w:p>
+      <w:pPr>
+        <w:spacing w:after="0" w:line="240" w:lineRule="auto"/>
+        <w:rPr>
+          <w:rFonts w:ascii="Courier New" w:eastAsia="Times New Roman" w:hAnsi="Courier New" w:cs="Courier New"/>
+          <w:b/>
+          <w:bCs/>
+          <w:color w:val="000000"/>
+          <w:sz w:val="20"/>
+          <w:szCs w:val="20"/>
+          <w:lang w:val="en-US" w:eastAsia="fr-FR" w:bidi="hi-IN"/>
+        </w:rPr>
+      </w:pPr>
+      <w:r>
+        <w:rPr>
+          <w:rFonts w:ascii="Courier New" w:eastAsia="Times New Roman" w:hAnsi="Courier New" w:cs="Courier New"/>
+          <w:b/>
+          <w:bCs/>
+          <w:color w:val="000000"/>
+          <w:sz w:val="20"/>
+          <w:szCs w:val="20"/>
+          <w:lang w:val="en-US" w:eastAsia="fr-FR" w:bidi="hi-IN"/>
+        </w:rPr>
+        <w:t>// Remove a given element from container</w:t>
+      </w:r>
+    </w:p>
+    <w:p>
+      <w:pPr>
+        <w:spacing w:after="0" w:line="240" w:lineRule="auto"/>
+        <w:rPr>
+          <w:rFonts w:ascii="Courier New" w:eastAsia="Times New Roman" w:hAnsi="Courier New" w:cs="Courier New"/>
+          <w:color w:val="000000"/>
+          <w:sz w:val="20"/>
+          <w:szCs w:val="20"/>
+          <w:lang w:val="en-US" w:eastAsia="fr-FR" w:bidi="hi-IN"/>
+        </w:rPr>
+      </w:pPr>
+      <w:r>
+        <w:rPr>
+          <w:rFonts w:ascii="Courier New" w:eastAsia="Times New Roman" w:hAnsi="Courier New" w:cs="Courier New"/>
+          <w:color w:val="000000"/>
+          <w:sz w:val="20"/>
+          <w:szCs w:val="20"/>
+          <w:lang w:val="en-US" w:eastAsia="fr-FR" w:bidi="hi-IN"/>
+        </w:rPr>
+        <w:t>ForwardIterator remove  (ForwardIterator first,ForwardIterator last, const T&amp; val)</w:t>
+      </w:r>
+    </w:p>
+    <w:p>
+      <w:pPr>
+        <w:spacing w:after="0" w:line="240" w:lineRule="auto"/>
+        <w:rPr>
+          <w:rFonts w:ascii="Courier New" w:eastAsia="Times New Roman" w:hAnsi="Courier New" w:cs="Courier New"/>
+          <w:color w:val="000000"/>
+          <w:sz w:val="20"/>
+          <w:szCs w:val="20"/>
+          <w:lang w:val="en-US" w:eastAsia="fr-FR" w:bidi="hi-IN"/>
+        </w:rPr>
+      </w:pPr>
+      <w:r>
+        <w:rPr>
+          <w:rFonts w:ascii="Courier New" w:eastAsia="Times New Roman" w:hAnsi="Courier New" w:cs="Courier New"/>
+          <w:color w:val="000000"/>
+          <w:sz w:val="20"/>
+          <w:szCs w:val="20"/>
+          <w:lang w:val="en-US" w:eastAsia="fr-FR" w:bidi="hi-IN"/>
+        </w:rPr>
+        <w:t>ForwardIterator remove_if (ForwardIterator first,ForwardIterator last, UnaryPredicate pred);</w:t>
+      </w:r>
+    </w:p>
+    <w:p>
+      <w:pPr>
+        <w:spacing w:after="0" w:line="240" w:lineRule="auto"/>
+        <w:rPr>
+          <w:rFonts w:ascii="Courier New" w:eastAsia="Times New Roman" w:hAnsi="Courier New" w:cs="Courier New"/>
+          <w:color w:val="000000"/>
+          <w:sz w:val="20"/>
+          <w:szCs w:val="20"/>
+          <w:lang w:val="en-US" w:eastAsia="fr-FR" w:bidi="hi-IN"/>
+        </w:rPr>
+      </w:pPr>
+    </w:p>
+    <w:p>
+      <w:pPr>
+        <w:spacing w:after="0" w:line="240" w:lineRule="auto"/>
+        <w:rPr>
+          <w:rFonts w:ascii="Courier New" w:eastAsia="Times New Roman" w:hAnsi="Courier New" w:cs="Courier New"/>
+          <w:b/>
+          <w:bCs/>
+          <w:color w:val="000000"/>
+          <w:sz w:val="20"/>
+          <w:szCs w:val="20"/>
+          <w:lang w:val="en-US" w:eastAsia="fr-FR" w:bidi="hi-IN"/>
+        </w:rPr>
+      </w:pPr>
+      <w:r>
+        <w:rPr>
+          <w:rFonts w:ascii="Courier New" w:eastAsia="Times New Roman" w:hAnsi="Courier New" w:cs="Courier New"/>
+          <w:b/>
+          <w:bCs/>
+          <w:color w:val="000000"/>
+          <w:sz w:val="20"/>
+          <w:szCs w:val="20"/>
+          <w:lang w:val="en-US" w:eastAsia="fr-FR" w:bidi="hi-IN"/>
+        </w:rPr>
+        <w:t>// Move elements from one container to another</w:t>
+      </w:r>
+    </w:p>
+    <w:p>
+      <w:pPr>
+        <w:spacing w:after="0" w:line="240" w:lineRule="auto"/>
+        <w:rPr>
+          <w:rFonts w:ascii="Courier New" w:eastAsia="Times New Roman" w:hAnsi="Courier New" w:cs="Courier New"/>
+          <w:color w:val="000000"/>
+          <w:sz w:val="20"/>
+          <w:szCs w:val="20"/>
+          <w:lang w:val="en-US" w:eastAsia="fr-FR" w:bidi="hi-IN"/>
+        </w:rPr>
+      </w:pPr>
+      <w:r>
+        <w:rPr>
+          <w:rFonts w:ascii="Courier New" w:eastAsia="Times New Roman" w:hAnsi="Courier New" w:cs="Courier New"/>
+          <w:color w:val="000000"/>
+          <w:sz w:val="20"/>
+          <w:szCs w:val="20"/>
+          <w:lang w:val="en-US" w:eastAsia="fr-FR" w:bidi="hi-IN"/>
+        </w:rPr>
+        <w:t>OutputIterator move (InputIterator first, InputIterator last, OutputIterator result);</w:t>
+      </w:r>
+    </w:p>
+    <w:p>
+      <w:pPr>
+        <w:spacing w:after="0" w:line="240" w:lineRule="auto"/>
+        <w:rPr>
+          <w:rFonts w:ascii="Courier New" w:eastAsia="Times New Roman" w:hAnsi="Courier New" w:cs="Courier New"/>
+          <w:color w:val="000000"/>
+          <w:sz w:val="20"/>
+          <w:szCs w:val="20"/>
+          <w:lang w:val="en-US" w:eastAsia="fr-FR" w:bidi="hi-IN"/>
+        </w:rPr>
+      </w:pPr>
+    </w:p>
+    <w:p>
+      <w:pPr>
+        <w:spacing w:after="0" w:line="240" w:lineRule="auto"/>
+        <w:rPr>
+          <w:rFonts w:ascii="Courier New" w:eastAsia="Times New Roman" w:hAnsi="Courier New" w:cs="Courier New"/>
+          <w:color w:val="000000"/>
+          <w:sz w:val="20"/>
+          <w:szCs w:val="20"/>
+          <w:lang w:val="en-US" w:eastAsia="fr-FR" w:bidi="hi-IN"/>
+        </w:rPr>
+      </w:pPr>
+    </w:p>
+    <w:p>
+      <w:pPr>
+        <w:spacing w:after="0" w:line="240" w:lineRule="auto"/>
+        <w:rPr>
+          <w:rFonts w:ascii="Courier New" w:eastAsia="Times New Roman" w:hAnsi="Courier New" w:cs="Courier New"/>
+          <w:color w:val="000000"/>
+          <w:sz w:val="20"/>
+          <w:szCs w:val="20"/>
+          <w:lang w:val="en-US" w:eastAsia="fr-FR" w:bidi="hi-IN"/>
+        </w:rPr>
+      </w:pPr>
+      <w:r>
+        <w:rPr>
+          <w:rFonts w:ascii="Courier New" w:eastAsia="Times New Roman" w:hAnsi="Courier New" w:cs="Courier New"/>
+          <w:color w:val="000000"/>
+          <w:sz w:val="20"/>
+          <w:szCs w:val="20"/>
+          <w:lang w:val="en-US" w:eastAsia="fr-FR" w:bidi="hi-IN"/>
+        </w:rPr>
+        <w:t>The erase–remove idiom cannot be used for containers that return const_iterator</w:t>
+      </w:r>
+    </w:p>
+    <w:p>
+      <w:pPr>
+        <w:spacing w:after="0" w:line="240" w:lineRule="auto"/>
+        <w:rPr>
+          <w:rFonts w:ascii="Courier New" w:eastAsia="Times New Roman" w:hAnsi="Courier New" w:cs="Courier New"/>
+          <w:color w:val="000000"/>
+          <w:sz w:val="20"/>
+          <w:szCs w:val="20"/>
+          <w:lang w:val="en-US" w:eastAsia="fr-FR" w:bidi="hi-IN"/>
+        </w:rPr>
+      </w:pPr>
+      <w:r>
+        <w:rPr>
+          <w:rFonts w:ascii="Courier New" w:eastAsia="Times New Roman" w:hAnsi="Courier New" w:cs="Courier New"/>
+          <w:color w:val="000000"/>
+          <w:sz w:val="20"/>
+          <w:szCs w:val="20"/>
+          <w:lang w:val="en-US" w:eastAsia="fr-FR" w:bidi="hi-IN"/>
+        </w:rPr>
+        <w:t>std::remove doesn’t actually delete elements, it just shunts non-deleted elements to top, reason being that it uses ForwardIterator and container agnostic</w:t>
+      </w:r>
+    </w:p>
+    <w:p>
+      <w:pPr>
+        <w:spacing w:after="0" w:line="240" w:lineRule="auto"/>
+        <w:rPr>
+          <w:rFonts w:ascii="Courier New" w:eastAsia="Times New Roman" w:hAnsi="Courier New" w:cs="Courier New"/>
+          <w:color w:val="000000"/>
+          <w:sz w:val="20"/>
+          <w:szCs w:val="20"/>
+          <w:lang w:val="en-US" w:eastAsia="fr-FR" w:bidi="hi-IN"/>
+        </w:rPr>
+      </w:pPr>
+      <w:bookmarkStart w:id="0" w:name="_GoBack"/>
+      <w:bookmarkEnd w:id="0"/>
+    </w:p>
+    <w:p>
+      <w:pPr>
+        <w:spacing w:after="0" w:line="240" w:lineRule="auto"/>
+        <w:rPr>
+          <w:rFonts w:ascii="Courier New" w:eastAsia="Times New Roman" w:hAnsi="Courier New" w:cs="Courier New"/>
+          <w:b/>
+          <w:bCs/>
+          <w:color w:val="000000"/>
+          <w:sz w:val="20"/>
+          <w:szCs w:val="20"/>
+          <w:lang w:val="en-US" w:eastAsia="fr-FR" w:bidi="hi-IN"/>
+        </w:rPr>
+      </w:pPr>
+      <w:r>
+        <w:rPr>
+          <w:rFonts w:ascii="Courier New" w:eastAsia="Times New Roman" w:hAnsi="Courier New" w:cs="Courier New"/>
+          <w:b/>
+          <w:bCs/>
+          <w:color w:val="000000"/>
+          <w:sz w:val="20"/>
+          <w:szCs w:val="20"/>
+          <w:lang w:val="en-US" w:eastAsia="fr-FR" w:bidi="hi-IN"/>
+        </w:rPr>
+        <w:t>// Remove with condition</w:t>
+      </w:r>
+    </w:p>
+    <w:p>
+      <w:pPr>
+        <w:spacing w:after="0" w:line="240" w:lineRule="auto"/>
+        <w:rPr>
+          <w:rFonts w:ascii="Courier New" w:eastAsia="Times New Roman" w:hAnsi="Courier New" w:cs="Courier New"/>
+          <w:color w:val="000000"/>
+          <w:sz w:val="20"/>
+          <w:szCs w:val="20"/>
+          <w:lang w:val="en-US" w:eastAsia="fr-FR" w:bidi="hi-IN"/>
+        </w:rPr>
+      </w:pPr>
+      <w:r>
+        <w:rPr>
+          <w:rFonts w:ascii="Courier New" w:eastAsia="Times New Roman" w:hAnsi="Courier New" w:cs="Courier New"/>
+          <w:color w:val="000000"/>
+          <w:sz w:val="20"/>
+          <w:szCs w:val="20"/>
+          <w:lang w:val="en-US" w:eastAsia="fr-FR" w:bidi="hi-IN"/>
+        </w:rPr>
+        <w:t>std::remove_if(v.begin(), v.end(), unary_predicate)</w:t>
+      </w:r>
+    </w:p>
+    <w:p>
+      <w:pPr>
+        <w:spacing w:after="0" w:line="240" w:lineRule="auto"/>
+        <w:rPr>
+          <w:rFonts w:ascii="Courier New" w:eastAsia="Times New Roman" w:hAnsi="Courier New" w:cs="Courier New"/>
+          <w:b/>
+          <w:bCs/>
+          <w:color w:val="000000"/>
+          <w:sz w:val="20"/>
+          <w:szCs w:val="20"/>
+          <w:lang w:val="en-US" w:eastAsia="fr-FR" w:bidi="hi-IN"/>
+        </w:rPr>
+      </w:pPr>
+      <w:r>
+        <w:rPr>
+          <w:rFonts w:ascii="Courier New" w:eastAsia="Times New Roman" w:hAnsi="Courier New" w:cs="Courier New"/>
+          <w:b/>
+          <w:bCs/>
+          <w:color w:val="000000"/>
+          <w:sz w:val="20"/>
+          <w:szCs w:val="20"/>
+          <w:lang w:val="en-US" w:eastAsia="fr-FR" w:bidi="hi-IN"/>
+        </w:rPr>
+        <w:t>// Remove all occurrences of a given element</w:t>
+      </w:r>
+    </w:p>
+    <w:p>
+      <w:pPr>
+        <w:spacing w:after="0" w:line="240" w:lineRule="auto"/>
+        <w:rPr>
+          <w:rFonts w:ascii="Courier New" w:eastAsia="Times New Roman" w:hAnsi="Courier New" w:cs="Courier New"/>
+          <w:color w:val="000000"/>
+          <w:sz w:val="20"/>
+          <w:szCs w:val="20"/>
+          <w:lang w:val="en-US" w:eastAsia="fr-FR" w:bidi="hi-IN"/>
+        </w:rPr>
+      </w:pPr>
+      <w:r>
+        <w:rPr>
+          <w:rFonts w:ascii="Courier New" w:eastAsia="Times New Roman" w:hAnsi="Courier New" w:cs="Courier New"/>
+          <w:color w:val="000000"/>
+          <w:sz w:val="20"/>
+          <w:szCs w:val="20"/>
+          <w:lang w:val="en-US" w:eastAsia="fr-FR" w:bidi="hi-IN"/>
+        </w:rPr>
+        <w:t>std::remove( v.begin(), v.end(), val)</w:t>
+      </w:r>
+    </w:p>
+    <w:p>
+      <w:pPr>
+        <w:spacing w:after="0" w:line="240" w:lineRule="auto"/>
+        <w:rPr>
+          <w:rFonts w:ascii="Courier New" w:eastAsia="Times New Roman" w:hAnsi="Courier New" w:cs="Courier New"/>
+          <w:color w:val="000000"/>
+          <w:sz w:val="20"/>
+          <w:szCs w:val="20"/>
+          <w:lang w:val="en-US" w:eastAsia="fr-FR" w:bidi="hi-IN"/>
+        </w:rPr>
+      </w:pPr>
+    </w:p>
+    <w:p>
+      <w:pPr>
+        <w:spacing w:after="0" w:line="240" w:lineRule="auto"/>
+        <w:rPr>
+          <w:rFonts w:ascii="Consolas" w:eastAsia="Times New Roman" w:hAnsi="Consolas" w:cs="Consolas"/>
+          <w:color w:val="000000"/>
+          <w:sz w:val="20"/>
+          <w:szCs w:val="20"/>
+          <w:lang w:val="en-US" w:eastAsia="fr-FR" w:bidi="hi-IN"/>
+        </w:rPr>
+      </w:pPr>
+    </w:p>
+    <w:p>
+      <w:pPr>
+        <w:rPr>
+          <w:b/>
+          <w:bCs/>
+          <w:lang w:val="en-US"/>
+        </w:rPr>
+      </w:pPr>
     </w:p>
     <w:p>
       <w:pPr>
@@ -11981,8 +13666,6 @@
         </w:rPr>
         <w:t>// Sum-up all values in container. init specifies the initial value of accumulator</w:t>
       </w:r>
-      <w:bookmarkStart w:id="0" w:name="_GoBack"/>
-      <w:bookmarkEnd w:id="0"/>
     </w:p>
     <w:p>
       <w:pPr>
@@ -12050,6 +13733,7 @@
         <w:rPr>
           <w:lang w:val="en-US"/>
         </w:rPr>
+        <w:lastRenderedPageBreak/>
         <w:t xml:space="preserve">       // are all of the elements positive?</w:t>
       </w:r>
     </w:p>
@@ -12464,473 +14148,457 @@
         <w:rPr>
           <w:lang w:val="en-US"/>
         </w:rPr>
+        <w:t xml:space="preserve"> </w:t>
+      </w:r>
+    </w:p>
+    <w:p>
+      <w:pPr>
+        <w:rPr>
+          <w:lang w:val="en-US"/>
+        </w:rPr>
+      </w:pPr>
+      <w:r>
+        <w:rPr>
+          <w:lang w:val="en-US"/>
+        </w:rPr>
+        <w:t xml:space="preserve">The functional stuff: bind1st, bind2nd, mem_fun, equal_to, etc. is pretty useful if for some </w:t>
+      </w:r>
+    </w:p>
+    <w:p>
+      <w:pPr>
+        <w:rPr>
+          <w:lang w:val="en-US"/>
+        </w:rPr>
+      </w:pPr>
+      <w:r>
+        <w:rPr>
+          <w:lang w:val="en-US"/>
+        </w:rPr>
+        <w:t>You need to specify fn_name() only in case of function object, in cases of function and lambda expression, no need of parentheses.</w:t>
+      </w:r>
+    </w:p>
+    <w:p>
+      <w:pPr>
+        <w:rPr>
+          <w:lang w:val="en-US"/>
+        </w:rPr>
+      </w:pPr>
+    </w:p>
+    <w:p>
+      <w:pPr>
+        <w:rPr>
+          <w:lang w:val="en-US"/>
+        </w:rPr>
+      </w:pPr>
+      <w:r>
+        <w:rPr>
+          <w:lang w:val="en-US"/>
+        </w:rPr>
+        <w:t>Function objects in STL algorithm API:</w:t>
+      </w:r>
+    </w:p>
+    <w:p>
+      <w:r>
+        <w:t>Adaptable Binary functions:</w:t>
+      </w:r>
+    </w:p>
+    <w:p>
+      <w:r>
+        <w:t>(plus/minus/multiplies/divides/modulus)&lt;T&gt;(int i, int j)</w:t>
+      </w:r>
+    </w:p>
+    <w:p>
+      <w:pPr>
+        <w:rPr>
+          <w:lang w:val="en-US"/>
+        </w:rPr>
+      </w:pPr>
+      <w:r>
+        <w:rPr>
+          <w:lang w:val="en-US"/>
+        </w:rPr>
+        <w:t>Adaptable Unary functions:</w:t>
+      </w:r>
+    </w:p>
+    <w:p>
+      <w:pPr>
+        <w:rPr>
+          <w:lang w:val="en-US"/>
+        </w:rPr>
+      </w:pPr>
+      <w:r>
+        <w:rPr>
+          <w:lang w:val="en-US"/>
+        </w:rPr>
+        <w:t>(negate)&lt;T&gt;(int i)</w:t>
+      </w:r>
+    </w:p>
+    <w:p>
+      <w:pPr>
+        <w:rPr>
+          <w:lang w:val="en-US"/>
+        </w:rPr>
+      </w:pPr>
+    </w:p>
+    <w:p>
+      <w:pPr>
+        <w:rPr>
+          <w:lang w:val="en-US"/>
+        </w:rPr>
+      </w:pPr>
+    </w:p>
+    <w:p>
+      <w:pPr>
+        <w:rPr>
+          <w:lang w:val="en-US"/>
+        </w:rPr>
+      </w:pPr>
+      <w:r>
+        <w:rPr>
+          <w:lang w:val="en-US"/>
+        </w:rPr>
+        <w:t>enable_if</w:t>
+      </w:r>
+    </w:p>
+    <w:p>
+      <w:pPr>
+        <w:rPr>
+          <w:lang w:val="en-US"/>
+        </w:rPr>
+      </w:pPr>
+      <w:r>
+        <w:rPr>
+          <w:lang w:val="en-US"/>
+        </w:rPr>
+        <w:t>It allows us to call a specific function overload based on 'type'. Consider below example:</w:t>
+      </w:r>
+    </w:p>
+    <w:p>
+      <w:pPr>
+        <w:rPr>
+          <w:lang w:val="en-US"/>
+        </w:rPr>
+      </w:pPr>
+    </w:p>
+    <w:p>
+      <w:pPr>
+        <w:rPr>
+          <w:lang w:val="en-US"/>
+        </w:rPr>
+      </w:pPr>
+      <w:r>
+        <w:rPr>
+          <w:lang w:val="en-US"/>
+        </w:rPr>
+        <w:t>template &lt;bool, typename T = void&gt;</w:t>
+      </w:r>
+    </w:p>
+    <w:p>
+      <w:pPr>
+        <w:rPr>
+          <w:lang w:val="en-US"/>
+        </w:rPr>
+      </w:pPr>
+      <w:r>
+        <w:rPr>
+          <w:lang w:val="en-US"/>
+        </w:rPr>
+        <w:t>struct enable_if</w:t>
+      </w:r>
+    </w:p>
+    <w:p>
+      <w:pPr>
+        <w:rPr>
+          <w:lang w:val="en-US"/>
+        </w:rPr>
+      </w:pPr>
+      <w:r>
+        <w:rPr>
+          <w:lang w:val="en-US"/>
+        </w:rPr>
+        <w:t>{};</w:t>
+      </w:r>
+    </w:p>
+    <w:p>
+      <w:pPr>
+        <w:rPr>
+          <w:lang w:val="en-US"/>
+        </w:rPr>
+      </w:pPr>
+    </w:p>
+    <w:p>
+      <w:pPr>
+        <w:rPr>
+          <w:lang w:val="en-US"/>
+        </w:rPr>
+      </w:pPr>
+      <w:r>
+        <w:rPr>
+          <w:lang w:val="en-US"/>
+        </w:rPr>
+        <w:t>// Specialized one</w:t>
+      </w:r>
+    </w:p>
+    <w:p>
+      <w:pPr>
+        <w:rPr>
+          <w:lang w:val="en-US"/>
+        </w:rPr>
+      </w:pPr>
+      <w:r>
+        <w:rPr>
+          <w:lang w:val="en-US"/>
+        </w:rPr>
+        <w:t>template &lt;typename T&gt;</w:t>
+      </w:r>
+    </w:p>
+    <w:p>
+      <w:pPr>
+        <w:rPr>
+          <w:lang w:val="en-US"/>
+        </w:rPr>
+      </w:pPr>
+      <w:r>
+        <w:rPr>
+          <w:lang w:val="en-US"/>
+        </w:rPr>
+        <w:t>struct enable_if&lt;true, T&gt; {</w:t>
+      </w:r>
+    </w:p>
+    <w:p>
+      <w:pPr>
+        <w:rPr>
+          <w:lang w:val="en-US"/>
+        </w:rPr>
+      </w:pPr>
+      <w:r>
+        <w:rPr>
+          <w:lang w:val="en-US"/>
+        </w:rPr>
+        <w:t xml:space="preserve">  typedef T type;</w:t>
+      </w:r>
+    </w:p>
+    <w:p>
+      <w:pPr>
+        <w:rPr>
+          <w:lang w:val="en-US"/>
+        </w:rPr>
+      </w:pPr>
+      <w:r>
+        <w:rPr>
+          <w:lang w:val="en-US"/>
+        </w:rPr>
+        <w:t>};</w:t>
+      </w:r>
+    </w:p>
+    <w:p>
+      <w:pPr>
+        <w:rPr>
+          <w:lang w:val="en-US"/>
+        </w:rPr>
+      </w:pPr>
+    </w:p>
+    <w:p>
+      <w:pPr>
+        <w:rPr>
+          <w:lang w:val="en-US"/>
+        </w:rPr>
+      </w:pPr>
+      <w:r>
+        <w:rPr>
+          <w:lang w:val="en-US"/>
+        </w:rPr>
+        <w:t>And now we can do things like:</w:t>
+      </w:r>
+    </w:p>
+    <w:p>
+      <w:pPr>
+        <w:rPr>
+          <w:lang w:val="en-US"/>
+        </w:rPr>
+      </w:pPr>
+    </w:p>
+    <w:p>
+      <w:pPr>
+        <w:rPr>
+          <w:lang w:val="en-US"/>
+        </w:rPr>
+      </w:pPr>
+      <w:r>
+        <w:rPr>
+          <w:lang w:val="en-US"/>
+        </w:rPr>
+        <w:t>template &lt;typename T&gt;</w:t>
+      </w:r>
+    </w:p>
+    <w:p>
+      <w:pPr>
+        <w:rPr>
+          <w:lang w:val="en-US"/>
+        </w:rPr>
+      </w:pPr>
+      <w:r>
+        <w:rPr>
+          <w:lang w:val="en-US"/>
+        </w:rPr>
+        <w:t>void do_stuff(typename enable_if&lt;std::is_integral&lt;T&gt;::value, T&gt;::type &amp;t) {</w:t>
+      </w:r>
+    </w:p>
+    <w:p>
+      <w:pPr>
+        <w:rPr>
+          <w:lang w:val="en-US"/>
+        </w:rPr>
+      </w:pPr>
+      <w:r>
+        <w:rPr>
+          <w:lang w:val="en-US"/>
+        </w:rPr>
+        <w:t xml:space="preserve">  // an implementation for integral types (int, char, unsigned, etc.)</w:t>
+      </w:r>
+    </w:p>
+    <w:p>
+      <w:pPr>
+        <w:rPr>
+          <w:lang w:val="en-US"/>
+        </w:rPr>
+      </w:pPr>
+      <w:r>
+        <w:rPr>
+          <w:lang w:val="en-US"/>
+        </w:rPr>
+        <w:t>}</w:t>
+      </w:r>
+    </w:p>
+    <w:p>
+      <w:pPr>
+        <w:rPr>
+          <w:lang w:val="en-US"/>
+        </w:rPr>
+      </w:pPr>
+    </w:p>
+    <w:p>
+      <w:pPr>
+        <w:rPr>
+          <w:lang w:val="en-US"/>
+        </w:rPr>
+      </w:pPr>
+      <w:r>
+        <w:rPr>
+          <w:lang w:val="en-US"/>
+        </w:rPr>
+        <w:t>template &lt;typename T&gt;</w:t>
+      </w:r>
+    </w:p>
+    <w:p>
+      <w:pPr>
+        <w:rPr>
+          <w:lang w:val="en-US"/>
+        </w:rPr>
+      </w:pPr>
+      <w:r>
+        <w:rPr>
+          <w:lang w:val="en-US"/>
+        </w:rPr>
+        <w:t>void do_stuff(typename enable_if&lt;std::is_class&lt;T&gt;::value, T&gt;::type &amp;t) {</w:t>
+      </w:r>
+    </w:p>
+    <w:p>
+      <w:pPr>
+        <w:rPr>
+          <w:lang w:val="en-US"/>
+        </w:rPr>
+      </w:pPr>
+      <w:r>
+        <w:rPr>
+          <w:lang w:val="en-US"/>
+        </w:rPr>
+        <w:t xml:space="preserve">  // an implementation for class types</w:t>
+      </w:r>
+    </w:p>
+    <w:p>
+      <w:pPr>
+        <w:rPr>
+          <w:lang w:val="en-US"/>
+        </w:rPr>
+      </w:pPr>
+      <w:r>
+        <w:rPr>
+          <w:lang w:val="en-US"/>
+        </w:rPr>
+        <w:t>}</w:t>
+      </w:r>
+    </w:p>
+    <w:p>
+      <w:pPr>
+        <w:rPr>
+          <w:lang w:val="en-US"/>
+        </w:rPr>
+      </w:pPr>
+    </w:p>
+    <w:p>
+      <w:pPr>
+        <w:rPr>
+          <w:lang w:val="en-US"/>
+        </w:rPr>
+      </w:pPr>
+      <w:r>
+        <w:rPr>
+          <w:lang w:val="en-US"/>
+        </w:rPr>
+        <w:t>I</w:t>
+      </w:r>
+      <w:r>
+        <w:rPr>
+          <w:lang w:val="en-US"/>
+        </w:rPr>
+        <w:t>n C++14, it can be written as:</w:t>
+      </w:r>
+    </w:p>
+    <w:p>
+      <w:pPr>
+        <w:rPr>
+          <w:lang w:val="en-US"/>
+        </w:rPr>
+      </w:pPr>
+      <w:r>
+        <w:rPr>
+          <w:lang w:val="en-US"/>
+        </w:rPr>
+        <w:t>template &lt;typename T&gt;</w:t>
+      </w:r>
+    </w:p>
+    <w:p>
+      <w:pPr>
+        <w:rPr>
+          <w:lang w:val="en-US"/>
+        </w:rPr>
+      </w:pPr>
+      <w:r>
+        <w:rPr>
+          <w:lang w:val="en-US"/>
+        </w:rPr>
+        <w:t>void do_stuff(std::enable_if_t&lt;std::is_integral&lt;T&gt;::value, T&gt; &amp;t) {}</w:t>
+      </w:r>
+    </w:p>
+    <w:p>
+      <w:pPr>
+        <w:rPr>
+          <w:lang w:val="en-US"/>
+        </w:rPr>
+      </w:pPr>
+    </w:p>
+    <w:p>
+      <w:pPr>
+        <w:rPr>
+          <w:lang w:val="en-US"/>
+        </w:rPr>
+      </w:pPr>
+      <w:r>
+        <w:rPr>
+          <w:lang w:val="en-US"/>
+        </w:rPr>
         <w:lastRenderedPageBreak/>
-        <w:t xml:space="preserve"> </w:t>
-      </w:r>
-    </w:p>
-    <w:p>
-      <w:pPr>
-        <w:rPr>
-          <w:lang w:val="en-US"/>
-        </w:rPr>
-      </w:pPr>
-      <w:r>
-        <w:rPr>
-          <w:lang w:val="en-US"/>
-        </w:rPr>
-        <w:t xml:space="preserve">The functional stuff: bind1st, bind2nd, mem_fun, equal_to, etc. is pretty useful if for some </w:t>
-      </w:r>
-    </w:p>
-    <w:p>
-      <w:pPr>
-        <w:rPr>
-          <w:lang w:val="en-US"/>
-        </w:rPr>
-      </w:pPr>
-      <w:r>
-        <w:rPr>
-          <w:lang w:val="en-US"/>
-        </w:rPr>
-        <w:t>You need to specify fn_name() only in case of function object, in cases of function and lambda expression, no need of parentheses.</w:t>
-      </w:r>
-    </w:p>
-    <w:p>
-      <w:pPr>
-        <w:rPr>
-          <w:lang w:val="en-US"/>
-        </w:rPr>
-      </w:pPr>
-    </w:p>
-    <w:p>
-      <w:pPr>
-        <w:rPr>
-          <w:lang w:val="en-US"/>
-        </w:rPr>
-      </w:pPr>
-      <w:r>
-        <w:rPr>
-          <w:lang w:val="en-US"/>
-        </w:rPr>
-        <w:t>Function objects in STL algorithm API:</w:t>
-      </w:r>
-    </w:p>
-    <w:p>
-      <w:pPr>
-        <w:rPr>
-          <w:lang w:val="en-US"/>
-        </w:rPr>
-      </w:pPr>
-      <w:r>
-        <w:rPr>
-          <w:lang w:val="en-US"/>
-        </w:rPr>
-        <w:t>Adaptable Binary functions:</w:t>
-      </w:r>
-    </w:p>
-    <w:p>
-      <w:pPr>
-        <w:rPr>
-          <w:lang w:val="en-US"/>
-        </w:rPr>
-      </w:pPr>
-      <w:r>
-        <w:rPr>
-          <w:lang w:val="en-US"/>
-        </w:rPr>
-        <w:t>(plus/minus/multiplies/divides/modulus)&lt;T&gt;(int i, int j)</w:t>
-      </w:r>
-    </w:p>
-    <w:p>
-      <w:pPr>
-        <w:rPr>
-          <w:lang w:val="en-US"/>
-        </w:rPr>
-      </w:pPr>
-      <w:r>
-        <w:rPr>
-          <w:lang w:val="en-US"/>
-        </w:rPr>
-        <w:t>Adaptable Unary functions:</w:t>
-      </w:r>
-    </w:p>
-    <w:p>
-      <w:pPr>
-        <w:rPr>
-          <w:lang w:val="en-US"/>
-        </w:rPr>
-      </w:pPr>
-      <w:r>
-        <w:rPr>
-          <w:lang w:val="en-US"/>
-        </w:rPr>
-        <w:t>(negate)&lt;T&gt;(int i)</w:t>
-      </w:r>
-    </w:p>
-    <w:p>
-      <w:pPr>
-        <w:rPr>
-          <w:lang w:val="en-US"/>
-        </w:rPr>
-      </w:pPr>
-    </w:p>
-    <w:p>
-      <w:pPr>
-        <w:rPr>
-          <w:lang w:val="en-US"/>
-        </w:rPr>
-      </w:pPr>
-    </w:p>
-    <w:p>
-      <w:pPr>
-        <w:rPr>
-          <w:lang w:val="en-US"/>
-        </w:rPr>
-      </w:pPr>
-      <w:r>
-        <w:rPr>
-          <w:lang w:val="en-US"/>
-        </w:rPr>
-        <w:t>enable_if</w:t>
-      </w:r>
-    </w:p>
-    <w:p>
-      <w:pPr>
-        <w:rPr>
-          <w:lang w:val="en-US"/>
-        </w:rPr>
-      </w:pPr>
-      <w:r>
-        <w:rPr>
-          <w:lang w:val="en-US"/>
-        </w:rPr>
-        <w:t>It allows us to call a specific function overload based on 'type'. Consider below example:</w:t>
-      </w:r>
-    </w:p>
-    <w:p>
-      <w:pPr>
-        <w:rPr>
-          <w:lang w:val="en-US"/>
-        </w:rPr>
-      </w:pPr>
-    </w:p>
-    <w:p>
-      <w:pPr>
-        <w:rPr>
-          <w:lang w:val="en-US"/>
-        </w:rPr>
-      </w:pPr>
-      <w:r>
-        <w:rPr>
-          <w:lang w:val="en-US"/>
-        </w:rPr>
-        <w:t>template &lt;bool, typename T = void&gt;</w:t>
-      </w:r>
-    </w:p>
-    <w:p>
-      <w:pPr>
-        <w:rPr>
-          <w:lang w:val="en-US"/>
-        </w:rPr>
-      </w:pPr>
-      <w:r>
-        <w:rPr>
-          <w:lang w:val="en-US"/>
-        </w:rPr>
-        <w:t>struct enable_if</w:t>
-      </w:r>
-    </w:p>
-    <w:p>
-      <w:pPr>
-        <w:rPr>
-          <w:lang w:val="en-US"/>
-        </w:rPr>
-      </w:pPr>
-      <w:r>
-        <w:rPr>
-          <w:lang w:val="en-US"/>
-        </w:rPr>
-        <w:t>{};</w:t>
-      </w:r>
-    </w:p>
-    <w:p>
-      <w:pPr>
-        <w:rPr>
-          <w:lang w:val="en-US"/>
-        </w:rPr>
-      </w:pPr>
-    </w:p>
-    <w:p>
-      <w:pPr>
-        <w:rPr>
-          <w:lang w:val="en-US"/>
-        </w:rPr>
-      </w:pPr>
-      <w:r>
-        <w:rPr>
-          <w:lang w:val="en-US"/>
-        </w:rPr>
-        <w:t>// Specialized one</w:t>
-      </w:r>
-    </w:p>
-    <w:p>
-      <w:pPr>
-        <w:rPr>
-          <w:lang w:val="en-US"/>
-        </w:rPr>
-      </w:pPr>
-      <w:r>
-        <w:rPr>
-          <w:lang w:val="en-US"/>
-        </w:rPr>
-        <w:t>template &lt;typename T&gt;</w:t>
-      </w:r>
-    </w:p>
-    <w:p>
-      <w:pPr>
-        <w:rPr>
-          <w:lang w:val="en-US"/>
-        </w:rPr>
-      </w:pPr>
-      <w:r>
-        <w:rPr>
-          <w:lang w:val="en-US"/>
-        </w:rPr>
-        <w:t>struct enable_if&lt;true, T&gt; {</w:t>
-      </w:r>
-    </w:p>
-    <w:p>
-      <w:pPr>
-        <w:rPr>
-          <w:lang w:val="en-US"/>
-        </w:rPr>
-      </w:pPr>
-      <w:r>
-        <w:rPr>
-          <w:lang w:val="en-US"/>
-        </w:rPr>
-        <w:t xml:space="preserve">  typedef T type;</w:t>
-      </w:r>
-    </w:p>
-    <w:p>
-      <w:pPr>
-        <w:rPr>
-          <w:lang w:val="en-US"/>
-        </w:rPr>
-      </w:pPr>
-      <w:r>
-        <w:rPr>
-          <w:lang w:val="en-US"/>
-        </w:rPr>
-        <w:t>};</w:t>
-      </w:r>
-    </w:p>
-    <w:p>
-      <w:pPr>
-        <w:rPr>
-          <w:lang w:val="en-US"/>
-        </w:rPr>
-      </w:pPr>
-    </w:p>
-    <w:p>
-      <w:pPr>
-        <w:rPr>
-          <w:lang w:val="en-US"/>
-        </w:rPr>
-      </w:pPr>
-      <w:r>
-        <w:rPr>
-          <w:lang w:val="en-US"/>
-        </w:rPr>
-        <w:t>And now we can do things like:</w:t>
-      </w:r>
-    </w:p>
-    <w:p>
-      <w:pPr>
-        <w:rPr>
-          <w:lang w:val="en-US"/>
-        </w:rPr>
-      </w:pPr>
-    </w:p>
-    <w:p>
-      <w:pPr>
-        <w:rPr>
-          <w:lang w:val="en-US"/>
-        </w:rPr>
-      </w:pPr>
-      <w:r>
-        <w:rPr>
-          <w:lang w:val="en-US"/>
-        </w:rPr>
-        <w:t>template &lt;typename T&gt;</w:t>
-      </w:r>
-    </w:p>
-    <w:p>
-      <w:pPr>
-        <w:rPr>
-          <w:lang w:val="en-US"/>
-        </w:rPr>
-      </w:pPr>
-      <w:r>
-        <w:rPr>
-          <w:lang w:val="en-US"/>
-        </w:rPr>
-        <w:t>void do_stuff(typename enable_if&lt;std::is_integral&lt;T&gt;::value, T&gt;::type &amp;t) {</w:t>
-      </w:r>
-    </w:p>
-    <w:p>
-      <w:pPr>
-        <w:rPr>
-          <w:lang w:val="en-US"/>
-        </w:rPr>
-      </w:pPr>
-      <w:r>
-        <w:rPr>
-          <w:lang w:val="en-US"/>
-        </w:rPr>
-        <w:t xml:space="preserve">  // an implementation for integral types (int, char, unsigned, etc.)</w:t>
-      </w:r>
-    </w:p>
-    <w:p>
-      <w:pPr>
-        <w:rPr>
-          <w:lang w:val="en-US"/>
-        </w:rPr>
-      </w:pPr>
-      <w:r>
-        <w:rPr>
-          <w:lang w:val="en-US"/>
-        </w:rPr>
-        <w:t>}</w:t>
-      </w:r>
-    </w:p>
-    <w:p>
-      <w:pPr>
-        <w:rPr>
-          <w:lang w:val="en-US"/>
-        </w:rPr>
-      </w:pPr>
-    </w:p>
-    <w:p>
-      <w:pPr>
-        <w:rPr>
-          <w:lang w:val="en-US"/>
-        </w:rPr>
-      </w:pPr>
-      <w:r>
-        <w:rPr>
-          <w:lang w:val="en-US"/>
-        </w:rPr>
-        <w:t>template &lt;typename T&gt;</w:t>
-      </w:r>
-    </w:p>
-    <w:p>
-      <w:pPr>
-        <w:rPr>
-          <w:lang w:val="en-US"/>
-        </w:rPr>
-      </w:pPr>
-      <w:r>
-        <w:rPr>
-          <w:lang w:val="en-US"/>
-        </w:rPr>
-        <w:t>void do_stuff(typename enable_if&lt;std::is_class&lt;T&gt;::value, T&gt;::type &amp;t) {</w:t>
-      </w:r>
-    </w:p>
-    <w:p>
-      <w:pPr>
-        <w:rPr>
-          <w:lang w:val="en-US"/>
-        </w:rPr>
-      </w:pPr>
-      <w:r>
-        <w:rPr>
-          <w:lang w:val="en-US"/>
-        </w:rPr>
-        <w:t xml:space="preserve">  // an implementation for class types</w:t>
-      </w:r>
-    </w:p>
-    <w:p>
-      <w:pPr>
-        <w:rPr>
-          <w:lang w:val="en-US"/>
-        </w:rPr>
-      </w:pPr>
-      <w:r>
-        <w:rPr>
-          <w:lang w:val="en-US"/>
-        </w:rPr>
-        <w:t>}</w:t>
-      </w:r>
-    </w:p>
-    <w:p>
-      <w:pPr>
-        <w:rPr>
-          <w:lang w:val="en-US"/>
-        </w:rPr>
-      </w:pPr>
-    </w:p>
-    <w:p>
-      <w:pPr>
-        <w:rPr>
-          <w:lang w:val="en-US"/>
-        </w:rPr>
-      </w:pPr>
-      <w:r>
-        <w:rPr>
-          <w:lang w:val="en-US"/>
-        </w:rPr>
-        <w:t>I</w:t>
-      </w:r>
-      <w:r>
-        <w:rPr>
-          <w:lang w:val="en-US"/>
-        </w:rPr>
-        <w:t>n C++14, it can be written as:</w:t>
-      </w:r>
-    </w:p>
-    <w:p>
-      <w:pPr>
-        <w:rPr>
-          <w:lang w:val="en-US"/>
-        </w:rPr>
-      </w:pPr>
-      <w:r>
-        <w:rPr>
-          <w:lang w:val="en-US"/>
-        </w:rPr>
-        <w:t>template &lt;typename T&gt;</w:t>
-      </w:r>
-    </w:p>
-    <w:p>
-      <w:pPr>
-        <w:rPr>
-          <w:lang w:val="en-US"/>
-        </w:rPr>
-      </w:pPr>
-      <w:r>
-        <w:rPr>
-          <w:lang w:val="en-US"/>
-        </w:rPr>
-        <w:t>void do_stuff(std::enable_if_t&lt;std::is_integral&lt;T&gt;::value, T&gt; &amp;t) {}</w:t>
-      </w:r>
-    </w:p>
-    <w:p>
-      <w:pPr>
-        <w:rPr>
-          <w:lang w:val="en-US"/>
-        </w:rPr>
-      </w:pPr>
-    </w:p>
-    <w:p>
-      <w:pPr>
-        <w:rPr>
-          <w:lang w:val="en-US"/>
-        </w:rPr>
-      </w:pPr>
-      <w:r>
-        <w:rPr>
-          <w:lang w:val="en-US"/>
-        </w:rPr>
         <w:t>template &lt;typename T&gt;</w:t>
       </w:r>
     </w:p>
@@ -13381,6 +15049,7 @@
               <w:rPr>
                 <w:lang w:val="en-US"/>
               </w:rPr>
+              <w:lastRenderedPageBreak/>
               <w:t>LessThanComparable</w:t>
             </w:r>
           </w:p>
@@ -14081,6 +15750,7 @@
         <w:rPr>
           <w:lang w:val="en-US"/>
         </w:rPr>
+        <w:lastRenderedPageBreak/>
         <w:t>When some transformation needs to be applied or we want to skip elements.</w:t>
       </w:r>
     </w:p>
@@ -14383,14 +16053,8 @@
         <w:tabs>
           <w:tab w:val="left" w:pos="3504"/>
         </w:tabs>
-        <w:rPr>
-          <w:lang w:val="en-US"/>
-        </w:rPr>
-      </w:pPr>
-      <w:r>
-        <w:rPr>
-          <w:lang w:val="en-US"/>
-        </w:rPr>
+      </w:pPr>
+      <w:r>
         <w:t>auto lambda = [](auto x, auto y) {return x + y;};</w:t>
       </w:r>
     </w:p>
@@ -14445,6 +16109,7 @@
         <w:rPr>
           <w:lang w:val="en-US"/>
         </w:rPr>
+        <w:lastRenderedPageBreak/>
         <w:t>The std::tuple type introduced in C++11 allows an aggregate of typed values to be indexed by a compile-time constant integer. C++14 extends this to allow fetching from a tuple by type instead of by index.[16] If the tuple has more than one element of the type, a compile-time error results:[19]</w:t>
       </w:r>
     </w:p>
@@ -14543,14 +16208,8 @@
         <w:tabs>
           <w:tab w:val="left" w:pos="3504"/>
         </w:tabs>
-        <w:rPr>
-          <w:lang w:val="en-US"/>
-        </w:rPr>
-      </w:pPr>
-      <w:r>
-        <w:rPr>
-          <w:lang w:val="en-US"/>
-        </w:rPr>
+      </w:pPr>
+      <w:r>
         <w:t>template&lt;typename T&gt;</w:t>
       </w:r>
     </w:p>
@@ -14559,14 +16218,8 @@
         <w:tabs>
           <w:tab w:val="left" w:pos="3504"/>
         </w:tabs>
-        <w:rPr>
-          <w:lang w:val="en-US"/>
-        </w:rPr>
-      </w:pPr>
-      <w:r>
-        <w:rPr>
-          <w:lang w:val="en-US"/>
-        </w:rPr>
+      </w:pPr>
+      <w:r>
         <w:t>constexpr T pi = T(3.141592653589793238462643383);</w:t>
       </w:r>
     </w:p>
@@ -14710,7 +16363,7 @@
 </file>
 
 <file path=word/endnotes.xml><?xml version="1.0" encoding="utf-8"?>
-<w:endnotes xmlns:wpc="http://schemas.microsoft.com/office/word/2010/wordprocessingCanvas" xmlns:mc="http://schemas.openxmlformats.org/markup-compatibility/2006" xmlns:o="urn:schemas-microsoft-com:office:office" xmlns:r="http://schemas.openxmlformats.org/officeDocument/2006/relationships" xmlns:m="http://schemas.openxmlformats.org/officeDocument/2006/math" xmlns:v="urn:schemas-microsoft-com:vml" xmlns:wp14="http://schemas.microsoft.com/office/word/2010/wordprocessingDrawing" xmlns:wp="http://schemas.openxmlformats.org/drawingml/2006/wordprocessingDrawing" xmlns:w10="urn:schemas-microsoft-com:office:word" xmlns:w="http://schemas.openxmlformats.org/wordprocessingml/2006/main" xmlns:w14="http://schemas.microsoft.com/office/word/2010/wordml" xmlns:wpg="http://schemas.microsoft.com/office/word/2010/wordprocessingGroup" xmlns:wpi="http://schemas.microsoft.com/office/word/2010/wordprocessingInk" xmlns:wne="http://schemas.microsoft.com/office/word/2006/wordml" xmlns:wps="http://schemas.microsoft.com/office/word/2010/wordprocessingShape" mc:Ignorable="w14 wp14">
+<w:endnotes xmlns:wpc="http://schemas.microsoft.com/office/word/2010/wordprocessingCanvas" xmlns:mc="http://schemas.openxmlformats.org/markup-compatibility/2006" xmlns:o="urn:schemas-microsoft-com:office:office" xmlns:r="http://schemas.openxmlformats.org/officeDocument/2006/relationships" xmlns:m="http://schemas.openxmlformats.org/officeDocument/2006/math" xmlns:v="urn:schemas-microsoft-com:vml" xmlns:wp14="http://schemas.microsoft.com/office/word/2010/wordprocessingDrawing" xmlns:wp="http://schemas.openxmlformats.org/drawingml/2006/wordprocessingDrawing" xmlns:w10="urn:schemas-microsoft-com:office:word" xmlns:w="http://schemas.openxmlformats.org/wordprocessingml/2006/main" xmlns:w14="http://schemas.microsoft.com/office/word/2010/wordml" xmlns:w15="http://schemas.microsoft.com/office/word/2012/wordml" xmlns:wpg="http://schemas.microsoft.com/office/word/2010/wordprocessingGroup" xmlns:wpi="http://schemas.microsoft.com/office/word/2010/wordprocessingInk" xmlns:wne="http://schemas.microsoft.com/office/word/2006/wordml" xmlns:wps="http://schemas.microsoft.com/office/word/2010/wordprocessingShape" mc:Ignorable="w14 w15 wp14">
   <w:endnote w:type="separator" w:id="-1">
     <w:p>
       <w:pPr>
@@ -14735,7 +16388,7 @@
 </file>
 
 <file path=word/footnotes.xml><?xml version="1.0" encoding="utf-8"?>
-<w:footnotes xmlns:wpc="http://schemas.microsoft.com/office/word/2010/wordprocessingCanvas" xmlns:mc="http://schemas.openxmlformats.org/markup-compatibility/2006" xmlns:o="urn:schemas-microsoft-com:office:office" xmlns:r="http://schemas.openxmlformats.org/officeDocument/2006/relationships" xmlns:m="http://schemas.openxmlformats.org/officeDocument/2006/math" xmlns:v="urn:schemas-microsoft-com:vml" xmlns:wp14="http://schemas.microsoft.com/office/word/2010/wordprocessingDrawing" xmlns:wp="http://schemas.openxmlformats.org/drawingml/2006/wordprocessingDrawing" xmlns:w10="urn:schemas-microsoft-com:office:word" xmlns:w="http://schemas.openxmlformats.org/wordprocessingml/2006/main" xmlns:w14="http://schemas.microsoft.com/office/word/2010/wordml" xmlns:wpg="http://schemas.microsoft.com/office/word/2010/wordprocessingGroup" xmlns:wpi="http://schemas.microsoft.com/office/word/2010/wordprocessingInk" xmlns:wne="http://schemas.microsoft.com/office/word/2006/wordml" xmlns:wps="http://schemas.microsoft.com/office/word/2010/wordprocessingShape" mc:Ignorable="w14 wp14">
+<w:footnotes xmlns:wpc="http://schemas.microsoft.com/office/word/2010/wordprocessingCanvas" xmlns:mc="http://schemas.openxmlformats.org/markup-compatibility/2006" xmlns:o="urn:schemas-microsoft-com:office:office" xmlns:r="http://schemas.openxmlformats.org/officeDocument/2006/relationships" xmlns:m="http://schemas.openxmlformats.org/officeDocument/2006/math" xmlns:v="urn:schemas-microsoft-com:vml" xmlns:wp14="http://schemas.microsoft.com/office/word/2010/wordprocessingDrawing" xmlns:wp="http://schemas.openxmlformats.org/drawingml/2006/wordprocessingDrawing" xmlns:w10="urn:schemas-microsoft-com:office:word" xmlns:w="http://schemas.openxmlformats.org/wordprocessingml/2006/main" xmlns:w14="http://schemas.microsoft.com/office/word/2010/wordml" xmlns:w15="http://schemas.microsoft.com/office/word/2012/wordml" xmlns:wpg="http://schemas.microsoft.com/office/word/2010/wordprocessingGroup" xmlns:wpi="http://schemas.microsoft.com/office/word/2010/wordprocessingInk" xmlns:wne="http://schemas.microsoft.com/office/word/2006/wordml" xmlns:wps="http://schemas.microsoft.com/office/word/2010/wordprocessingShape" mc:Ignorable="w14 w15 wp14">
   <w:footnote w:type="separator" w:id="-1">
     <w:p>
       <w:pPr>
@@ -14760,8 +16413,8 @@
 </file>
 
 <file path=word/numbering.xml><?xml version="1.0" encoding="utf-8"?>
-<w:numbering xmlns:wpc="http://schemas.microsoft.com/office/word/2010/wordprocessingCanvas" xmlns:mc="http://schemas.openxmlformats.org/markup-compatibility/2006" xmlns:o="urn:schemas-microsoft-com:office:office" xmlns:r="http://schemas.openxmlformats.org/officeDocument/2006/relationships" xmlns:m="http://schemas.openxmlformats.org/officeDocument/2006/math" xmlns:v="urn:schemas-microsoft-com:vml" xmlns:wp14="http://schemas.microsoft.com/office/word/2010/wordprocessingDrawing" xmlns:wp="http://schemas.openxmlformats.org/drawingml/2006/wordprocessingDrawing" xmlns:w10="urn:schemas-microsoft-com:office:word" xmlns:w="http://schemas.openxmlformats.org/wordprocessingml/2006/main" xmlns:w14="http://schemas.microsoft.com/office/word/2010/wordml" xmlns:wpg="http://schemas.microsoft.com/office/word/2010/wordprocessingGroup" xmlns:wpi="http://schemas.microsoft.com/office/word/2010/wordprocessingInk" xmlns:wne="http://schemas.microsoft.com/office/word/2006/wordml" xmlns:wps="http://schemas.microsoft.com/office/word/2010/wordprocessingShape" mc:Ignorable="w14 wp14">
-  <w:abstractNum w:abstractNumId="0">
+<w:numbering xmlns:wpc="http://schemas.microsoft.com/office/word/2010/wordprocessingCanvas" xmlns:mc="http://schemas.openxmlformats.org/markup-compatibility/2006" xmlns:o="urn:schemas-microsoft-com:office:office" xmlns:r="http://schemas.openxmlformats.org/officeDocument/2006/relationships" xmlns:m="http://schemas.openxmlformats.org/officeDocument/2006/math" xmlns:v="urn:schemas-microsoft-com:vml" xmlns:wp14="http://schemas.microsoft.com/office/word/2010/wordprocessingDrawing" xmlns:wp="http://schemas.openxmlformats.org/drawingml/2006/wordprocessingDrawing" xmlns:w10="urn:schemas-microsoft-com:office:word" xmlns:w="http://schemas.openxmlformats.org/wordprocessingml/2006/main" xmlns:w14="http://schemas.microsoft.com/office/word/2010/wordml" xmlns:w15="http://schemas.microsoft.com/office/word/2012/wordml" xmlns:wpg="http://schemas.microsoft.com/office/word/2010/wordprocessingGroup" xmlns:wpi="http://schemas.microsoft.com/office/word/2010/wordprocessingInk" xmlns:wne="http://schemas.microsoft.com/office/word/2006/wordml" xmlns:wps="http://schemas.microsoft.com/office/word/2010/wordprocessingShape" mc:Ignorable="w14 w15 wp14">
+  <w:abstractNum w:abstractNumId="0" w15:restartNumberingAfterBreak="0">
     <w:nsid w:val="041D78F1"/>
     <w:multiLevelType w:val="hybridMultilevel"/>
     <w:tmpl w:val="A9D03D70"/>
@@ -14874,7 +16527,7 @@
       </w:rPr>
     </w:lvl>
   </w:abstractNum>
-  <w:abstractNum w:abstractNumId="1">
+  <w:abstractNum w:abstractNumId="1" w15:restartNumberingAfterBreak="0">
     <w:nsid w:val="171A76EE"/>
     <w:multiLevelType w:val="hybridMultilevel"/>
     <w:tmpl w:val="A9967D94"/>
@@ -14987,7 +16640,7 @@
       </w:rPr>
     </w:lvl>
   </w:abstractNum>
-  <w:abstractNum w:abstractNumId="2">
+  <w:abstractNum w:abstractNumId="2" w15:restartNumberingAfterBreak="0">
     <w:nsid w:val="18356081"/>
     <w:multiLevelType w:val="hybridMultilevel"/>
     <w:tmpl w:val="808030B0"/>
@@ -15099,7 +16752,7 @@
       </w:rPr>
     </w:lvl>
   </w:abstractNum>
-  <w:abstractNum w:abstractNumId="3">
+  <w:abstractNum w:abstractNumId="3" w15:restartNumberingAfterBreak="0">
     <w:nsid w:val="1AD20F74"/>
     <w:multiLevelType w:val="hybridMultilevel"/>
     <w:tmpl w:val="DA8CC842"/>
@@ -15211,7 +16864,7 @@
       </w:rPr>
     </w:lvl>
   </w:abstractNum>
-  <w:abstractNum w:abstractNumId="4">
+  <w:abstractNum w:abstractNumId="4" w15:restartNumberingAfterBreak="0">
     <w:nsid w:val="1B3E3E5D"/>
     <w:multiLevelType w:val="hybridMultilevel"/>
     <w:tmpl w:val="61CC260E"/>
@@ -15323,7 +16976,7 @@
       </w:rPr>
     </w:lvl>
   </w:abstractNum>
-  <w:abstractNum w:abstractNumId="5">
+  <w:abstractNum w:abstractNumId="5" w15:restartNumberingAfterBreak="0">
     <w:nsid w:val="206E5CA0"/>
     <w:multiLevelType w:val="hybridMultilevel"/>
     <w:tmpl w:val="A31CD5C6"/>
@@ -15412,7 +17065,7 @@
       </w:pPr>
     </w:lvl>
   </w:abstractNum>
-  <w:abstractNum w:abstractNumId="6">
+  <w:abstractNum w:abstractNumId="6" w15:restartNumberingAfterBreak="0">
     <w:nsid w:val="30754751"/>
     <w:multiLevelType w:val="hybridMultilevel"/>
     <w:tmpl w:val="CA686B92"/>
@@ -15524,7 +17177,7 @@
       </w:rPr>
     </w:lvl>
   </w:abstractNum>
-  <w:abstractNum w:abstractNumId="7">
+  <w:abstractNum w:abstractNumId="7" w15:restartNumberingAfterBreak="0">
     <w:nsid w:val="3AC545B1"/>
     <w:multiLevelType w:val="hybridMultilevel"/>
     <w:tmpl w:val="8F869346"/>
@@ -15637,7 +17290,7 @@
       </w:rPr>
     </w:lvl>
   </w:abstractNum>
-  <w:abstractNum w:abstractNumId="8">
+  <w:abstractNum w:abstractNumId="8" w15:restartNumberingAfterBreak="0">
     <w:nsid w:val="514D4BFC"/>
     <w:multiLevelType w:val="hybridMultilevel"/>
     <w:tmpl w:val="7E481F42"/>
@@ -15750,7 +17403,7 @@
       </w:rPr>
     </w:lvl>
   </w:abstractNum>
-  <w:abstractNum w:abstractNumId="9">
+  <w:abstractNum w:abstractNumId="9" w15:restartNumberingAfterBreak="0">
     <w:nsid w:val="52390E32"/>
     <w:multiLevelType w:val="hybridMultilevel"/>
     <w:tmpl w:val="AA3A226E"/>
@@ -15864,7 +17517,7 @@
       </w:rPr>
     </w:lvl>
   </w:abstractNum>
-  <w:abstractNum w:abstractNumId="10">
+  <w:abstractNum w:abstractNumId="10" w15:restartNumberingAfterBreak="0">
     <w:nsid w:val="53941A7A"/>
     <w:multiLevelType w:val="hybridMultilevel"/>
     <w:tmpl w:val="E1948366"/>
@@ -15977,7 +17630,7 @@
       </w:rPr>
     </w:lvl>
   </w:abstractNum>
-  <w:abstractNum w:abstractNumId="11">
+  <w:abstractNum w:abstractNumId="11" w15:restartNumberingAfterBreak="0">
     <w:nsid w:val="5D2479C9"/>
     <w:multiLevelType w:val="hybridMultilevel"/>
     <w:tmpl w:val="B6CEAF42"/>
@@ -16063,7 +17716,7 @@
       </w:pPr>
     </w:lvl>
   </w:abstractNum>
-  <w:abstractNum w:abstractNumId="12">
+  <w:abstractNum w:abstractNumId="12" w15:restartNumberingAfterBreak="0">
     <w:nsid w:val="6294182A"/>
     <w:multiLevelType w:val="hybridMultilevel"/>
     <w:tmpl w:val="A1EC75FC"/>
@@ -16175,7 +17828,7 @@
       </w:rPr>
     </w:lvl>
   </w:abstractNum>
-  <w:abstractNum w:abstractNumId="13">
+  <w:abstractNum w:abstractNumId="13" w15:restartNumberingAfterBreak="0">
     <w:nsid w:val="68C17FA8"/>
     <w:multiLevelType w:val="hybridMultilevel"/>
     <w:tmpl w:val="5AB2EB1C"/>
@@ -16288,7 +17941,7 @@
       </w:rPr>
     </w:lvl>
   </w:abstractNum>
-  <w:abstractNum w:abstractNumId="14">
+  <w:abstractNum w:abstractNumId="14" w15:restartNumberingAfterBreak="0">
     <w:nsid w:val="712A1BB9"/>
     <w:multiLevelType w:val="hybridMultilevel"/>
     <w:tmpl w:val="69A43F3C"/>
@@ -16450,7 +18103,7 @@
 </file>
 
 <file path=word/styles.xml><?xml version="1.0" encoding="utf-8"?>
-<w:styles xmlns:mc="http://schemas.openxmlformats.org/markup-compatibility/2006" xmlns:r="http://schemas.openxmlformats.org/officeDocument/2006/relationships" xmlns:w="http://schemas.openxmlformats.org/wordprocessingml/2006/main" xmlns:w14="http://schemas.microsoft.com/office/word/2010/wordml" mc:Ignorable="w14">
+<w:styles xmlns:mc="http://schemas.openxmlformats.org/markup-compatibility/2006" xmlns:r="http://schemas.openxmlformats.org/officeDocument/2006/relationships" xmlns:w="http://schemas.openxmlformats.org/wordprocessingml/2006/main" xmlns:w14="http://schemas.microsoft.com/office/word/2010/wordml" xmlns:w15="http://schemas.microsoft.com/office/word/2012/wordml" mc:Ignorable="w14 w15">
   <w:docDefaults>
     <w:rPrDefault>
       <w:rPr>
@@ -16466,144 +18119,378 @@
       </w:pPr>
     </w:pPrDefault>
   </w:docDefaults>
-  <w:latentStyles w:defLockedState="0" w:defUIPriority="99" w:defSemiHidden="1" w:defUnhideWhenUsed="1" w:defQFormat="0" w:count="267">
-    <w:lsdException w:name="Normal" w:semiHidden="0" w:uiPriority="0" w:unhideWhenUsed="0" w:qFormat="1"/>
-    <w:lsdException w:name="heading 1" w:semiHidden="0" w:uiPriority="9" w:unhideWhenUsed="0" w:qFormat="1"/>
-    <w:lsdException w:name="heading 2" w:uiPriority="9" w:qFormat="1"/>
-    <w:lsdException w:name="heading 3" w:uiPriority="9" w:qFormat="1"/>
-    <w:lsdException w:name="heading 4" w:uiPriority="9" w:qFormat="1"/>
-    <w:lsdException w:name="heading 5" w:uiPriority="9" w:qFormat="1"/>
-    <w:lsdException w:name="heading 6" w:uiPriority="9" w:qFormat="1"/>
-    <w:lsdException w:name="heading 7" w:uiPriority="9" w:qFormat="1"/>
-    <w:lsdException w:name="heading 8" w:uiPriority="9" w:qFormat="1"/>
-    <w:lsdException w:name="heading 9" w:uiPriority="9" w:qFormat="1"/>
-    <w:lsdException w:name="toc 1" w:uiPriority="39"/>
-    <w:lsdException w:name="toc 2" w:uiPriority="39"/>
-    <w:lsdException w:name="toc 3" w:uiPriority="39"/>
-    <w:lsdException w:name="toc 4" w:uiPriority="39"/>
-    <w:lsdException w:name="toc 5" w:uiPriority="39"/>
-    <w:lsdException w:name="toc 6" w:uiPriority="39"/>
-    <w:lsdException w:name="toc 7" w:uiPriority="39"/>
-    <w:lsdException w:name="toc 8" w:uiPriority="39"/>
-    <w:lsdException w:name="toc 9" w:uiPriority="39"/>
-    <w:lsdException w:name="caption" w:uiPriority="35" w:qFormat="1"/>
-    <w:lsdException w:name="Title" w:semiHidden="0" w:uiPriority="10" w:unhideWhenUsed="0" w:qFormat="1"/>
-    <w:lsdException w:name="Default Paragraph Font" w:uiPriority="1"/>
-    <w:lsdException w:name="Subtitle" w:semiHidden="0" w:uiPriority="11" w:unhideWhenUsed="0" w:qFormat="1"/>
-    <w:lsdException w:name="Strong" w:semiHidden="0" w:uiPriority="22" w:unhideWhenUsed="0" w:qFormat="1"/>
-    <w:lsdException w:name="Emphasis" w:semiHidden="0" w:uiPriority="20" w:unhideWhenUsed="0" w:qFormat="1"/>
-    <w:lsdException w:name="Table Grid" w:semiHidden="0" w:uiPriority="39" w:unhideWhenUsed="0"/>
-    <w:lsdException w:name="Placeholder Text" w:unhideWhenUsed="0"/>
-    <w:lsdException w:name="No Spacing" w:semiHidden="0" w:uiPriority="1" w:unhideWhenUsed="0" w:qFormat="1"/>
-    <w:lsdException w:name="Light Shading" w:semiHidden="0" w:uiPriority="60" w:unhideWhenUsed="0"/>
-    <w:lsdException w:name="Light List" w:semiHidden="0" w:uiPriority="61" w:unhideWhenUsed="0"/>
-    <w:lsdException w:name="Light Grid" w:semiHidden="0" w:uiPriority="62" w:unhideWhenUsed="0"/>
-    <w:lsdException w:name="Medium Shading 1" w:semiHidden="0" w:uiPriority="63" w:unhideWhenUsed="0"/>
-    <w:lsdException w:name="Medium Shading 2" w:semiHidden="0" w:uiPriority="64" w:unhideWhenUsed="0"/>
-    <w:lsdException w:name="Medium List 1" w:semiHidden="0" w:uiPriority="65" w:unhideWhenUsed="0"/>
-    <w:lsdException w:name="Medium List 2" w:semiHidden="0" w:uiPriority="66" w:unhideWhenUsed="0"/>
-    <w:lsdException w:name="Medium Grid 1" w:semiHidden="0" w:uiPriority="67" w:unhideWhenUsed="0"/>
-    <w:lsdException w:name="Medium Grid 2" w:semiHidden="0" w:uiPriority="68" w:unhideWhenUsed="0"/>
-    <w:lsdException w:name="Medium Grid 3" w:semiHidden="0" w:uiPriority="69" w:unhideWhenUsed="0"/>
-    <w:lsdException w:name="Dark List" w:semiHidden="0" w:uiPriority="70" w:unhideWhenUsed="0"/>
-    <w:lsdException w:name="Colorful Shading" w:semiHidden="0" w:uiPriority="71" w:unhideWhenUsed="0"/>
-    <w:lsdException w:name="Colorful List" w:semiHidden="0" w:uiPriority="72" w:unhideWhenUsed="0"/>
-    <w:lsdException w:name="Colorful Grid" w:semiHidden="0" w:uiPriority="73" w:unhideWhenUsed="0"/>
-    <w:lsdException w:name="Light Shading Accent 1" w:semiHidden="0" w:uiPriority="60" w:unhideWhenUsed="0"/>
-    <w:lsdException w:name="Light List Accent 1" w:semiHidden="0" w:uiPriority="61" w:unhideWhenUsed="0"/>
-    <w:lsdException w:name="Light Grid Accent 1" w:semiHidden="0" w:uiPriority="62" w:unhideWhenUsed="0"/>
-    <w:lsdException w:name="Medium Shading 1 Accent 1" w:semiHidden="0" w:uiPriority="63" w:unhideWhenUsed="0"/>
-    <w:lsdException w:name="Medium Shading 2 Accent 1" w:semiHidden="0" w:uiPriority="64" w:unhideWhenUsed="0"/>
-    <w:lsdException w:name="Medium List 1 Accent 1" w:semiHidden="0" w:uiPriority="65" w:unhideWhenUsed="0"/>
-    <w:lsdException w:name="Revision" w:unhideWhenUsed="0"/>
-    <w:lsdException w:name="List Paragraph" w:semiHidden="0" w:uiPriority="34" w:unhideWhenUsed="0" w:qFormat="1"/>
-    <w:lsdException w:name="Quote" w:semiHidden="0" w:uiPriority="29" w:unhideWhenUsed="0" w:qFormat="1"/>
-    <w:lsdException w:name="Intense Quote" w:semiHidden="0" w:uiPriority="30" w:unhideWhenUsed="0" w:qFormat="1"/>
-    <w:lsdException w:name="Medium List 2 Accent 1" w:semiHidden="0" w:uiPriority="66" w:unhideWhenUsed="0"/>
-    <w:lsdException w:name="Medium Grid 1 Accent 1" w:semiHidden="0" w:uiPriority="67" w:unhideWhenUsed="0"/>
-    <w:lsdException w:name="Medium Grid 2 Accent 1" w:semiHidden="0" w:uiPriority="68" w:unhideWhenUsed="0"/>
-    <w:lsdException w:name="Medium Grid 3 Accent 1" w:semiHidden="0" w:uiPriority="69" w:unhideWhenUsed="0"/>
-    <w:lsdException w:name="Dark List Accent 1" w:semiHidden="0" w:uiPriority="70" w:unhideWhenUsed="0"/>
-    <w:lsdException w:name="Colorful Shading Accent 1" w:semiHidden="0" w:uiPriority="71" w:unhideWhenUsed="0"/>
-    <w:lsdException w:name="Colorful List Accent 1" w:semiHidden="0" w:uiPriority="72" w:unhideWhenUsed="0"/>
-    <w:lsdException w:name="Colorful Grid Accent 1" w:semiHidden="0" w:uiPriority="73" w:unhideWhenUsed="0"/>
-    <w:lsdException w:name="Light Shading Accent 2" w:semiHidden="0" w:uiPriority="60" w:unhideWhenUsed="0"/>
-    <w:lsdException w:name="Light List Accent 2" w:semiHidden="0" w:uiPriority="61" w:unhideWhenUsed="0"/>
-    <w:lsdException w:name="Light Grid Accent 2" w:semiHidden="0" w:uiPriority="62" w:unhideWhenUsed="0"/>
-    <w:lsdException w:name="Medium Shading 1 Accent 2" w:semiHidden="0" w:uiPriority="63" w:unhideWhenUsed="0"/>
-    <w:lsdException w:name="Medium Shading 2 Accent 2" w:semiHidden="0" w:uiPriority="64" w:unhideWhenUsed="0"/>
-    <w:lsdException w:name="Medium List 1 Accent 2" w:semiHidden="0" w:uiPriority="65" w:unhideWhenUsed="0"/>
-    <w:lsdException w:name="Medium List 2 Accent 2" w:semiHidden="0" w:uiPriority="66" w:unhideWhenUsed="0"/>
-    <w:lsdException w:name="Medium Grid 1 Accent 2" w:semiHidden="0" w:uiPriority="67" w:unhideWhenUsed="0"/>
-    <w:lsdException w:name="Medium Grid 2 Accent 2" w:semiHidden="0" w:uiPriority="68" w:unhideWhenUsed="0"/>
-    <w:lsdException w:name="Medium Grid 3 Accent 2" w:semiHidden="0" w:uiPriority="69" w:unhideWhenUsed="0"/>
-    <w:lsdException w:name="Dark List Accent 2" w:semiHidden="0" w:uiPriority="70" w:unhideWhenUsed="0"/>
-    <w:lsdException w:name="Colorful Shading Accent 2" w:semiHidden="0" w:uiPriority="71" w:unhideWhenUsed="0"/>
-    <w:lsdException w:name="Colorful List Accent 2" w:semiHidden="0" w:uiPriority="72" w:unhideWhenUsed="0"/>
-    <w:lsdException w:name="Colorful Grid Accent 2" w:semiHidden="0" w:uiPriority="73" w:unhideWhenUsed="0"/>
-    <w:lsdException w:name="Light Shading Accent 3" w:semiHidden="0" w:uiPriority="60" w:unhideWhenUsed="0"/>
-    <w:lsdException w:name="Light List Accent 3" w:semiHidden="0" w:uiPriority="61" w:unhideWhenUsed="0"/>
-    <w:lsdException w:name="Light Grid Accent 3" w:semiHidden="0" w:uiPriority="62" w:unhideWhenUsed="0"/>
-    <w:lsdException w:name="Medium Shading 1 Accent 3" w:semiHidden="0" w:uiPriority="63" w:unhideWhenUsed="0"/>
-    <w:lsdException w:name="Medium Shading 2 Accent 3" w:semiHidden="0" w:uiPriority="64" w:unhideWhenUsed="0"/>
-    <w:lsdException w:name="Medium List 1 Accent 3" w:semiHidden="0" w:uiPriority="65" w:unhideWhenUsed="0"/>
-    <w:lsdException w:name="Medium List 2 Accent 3" w:semiHidden="0" w:uiPriority="66" w:unhideWhenUsed="0"/>
-    <w:lsdException w:name="Medium Grid 1 Accent 3" w:semiHidden="0" w:uiPriority="67" w:unhideWhenUsed="0"/>
-    <w:lsdException w:name="Medium Grid 2 Accent 3" w:semiHidden="0" w:uiPriority="68" w:unhideWhenUsed="0"/>
-    <w:lsdException w:name="Medium Grid 3 Accent 3" w:semiHidden="0" w:uiPriority="69" w:unhideWhenUsed="0"/>
-    <w:lsdException w:name="Dark List Accent 3" w:semiHidden="0" w:uiPriority="70" w:unhideWhenUsed="0"/>
-    <w:lsdException w:name="Colorful Shading Accent 3" w:semiHidden="0" w:uiPriority="71" w:unhideWhenUsed="0"/>
-    <w:lsdException w:name="Colorful List Accent 3" w:semiHidden="0" w:uiPriority="72" w:unhideWhenUsed="0"/>
-    <w:lsdException w:name="Colorful Grid Accent 3" w:semiHidden="0" w:uiPriority="73" w:unhideWhenUsed="0"/>
-    <w:lsdException w:name="Light Shading Accent 4" w:semiHidden="0" w:uiPriority="60" w:unhideWhenUsed="0"/>
-    <w:lsdException w:name="Light List Accent 4" w:semiHidden="0" w:uiPriority="61" w:unhideWhenUsed="0"/>
-    <w:lsdException w:name="Light Grid Accent 4" w:semiHidden="0" w:uiPriority="62" w:unhideWhenUsed="0"/>
-    <w:lsdException w:name="Medium Shading 1 Accent 4" w:semiHidden="0" w:uiPriority="63" w:unhideWhenUsed="0"/>
-    <w:lsdException w:name="Medium Shading 2 Accent 4" w:semiHidden="0" w:uiPriority="64" w:unhideWhenUsed="0"/>
-    <w:lsdException w:name="Medium List 1 Accent 4" w:semiHidden="0" w:uiPriority="65" w:unhideWhenUsed="0"/>
-    <w:lsdException w:name="Medium List 2 Accent 4" w:semiHidden="0" w:uiPriority="66" w:unhideWhenUsed="0"/>
-    <w:lsdException w:name="Medium Grid 1 Accent 4" w:semiHidden="0" w:uiPriority="67" w:unhideWhenUsed="0"/>
-    <w:lsdException w:name="Medium Grid 2 Accent 4" w:semiHidden="0" w:uiPriority="68" w:unhideWhenUsed="0"/>
-    <w:lsdException w:name="Medium Grid 3 Accent 4" w:semiHidden="0" w:uiPriority="69" w:unhideWhenUsed="0"/>
-    <w:lsdException w:name="Dark List Accent 4" w:semiHidden="0" w:uiPriority="70" w:unhideWhenUsed="0"/>
-    <w:lsdException w:name="Colorful Shading Accent 4" w:semiHidden="0" w:uiPriority="71" w:unhideWhenUsed="0"/>
-    <w:lsdException w:name="Colorful List Accent 4" w:semiHidden="0" w:uiPriority="72" w:unhideWhenUsed="0"/>
-    <w:lsdException w:name="Colorful Grid Accent 4" w:semiHidden="0" w:uiPriority="73" w:unhideWhenUsed="0"/>
-    <w:lsdException w:name="Light Shading Accent 5" w:semiHidden="0" w:uiPriority="60" w:unhideWhenUsed="0"/>
-    <w:lsdException w:name="Light List Accent 5" w:semiHidden="0" w:uiPriority="61" w:unhideWhenUsed="0"/>
-    <w:lsdException w:name="Light Grid Accent 5" w:semiHidden="0" w:uiPriority="62" w:unhideWhenUsed="0"/>
-    <w:lsdException w:name="Medium Shading 1 Accent 5" w:semiHidden="0" w:uiPriority="63" w:unhideWhenUsed="0"/>
-    <w:lsdException w:name="Medium Shading 2 Accent 5" w:semiHidden="0" w:uiPriority="64" w:unhideWhenUsed="0"/>
-    <w:lsdException w:name="Medium List 1 Accent 5" w:semiHidden="0" w:uiPriority="65" w:unhideWhenUsed="0"/>
-    <w:lsdException w:name="Medium List 2 Accent 5" w:semiHidden="0" w:uiPriority="66" w:unhideWhenUsed="0"/>
-    <w:lsdException w:name="Medium Grid 1 Accent 5" w:semiHidden="0" w:uiPriority="67" w:unhideWhenUsed="0"/>
-    <w:lsdException w:name="Medium Grid 2 Accent 5" w:semiHidden="0" w:uiPriority="68" w:unhideWhenUsed="0"/>
-    <w:lsdException w:name="Medium Grid 3 Accent 5" w:semiHidden="0" w:uiPriority="69" w:unhideWhenUsed="0"/>
-    <w:lsdException w:name="Dark List Accent 5" w:semiHidden="0" w:uiPriority="70" w:unhideWhenUsed="0"/>
-    <w:lsdException w:name="Colorful Shading Accent 5" w:semiHidden="0" w:uiPriority="71" w:unhideWhenUsed="0"/>
-    <w:lsdException w:name="Colorful List Accent 5" w:semiHidden="0" w:uiPriority="72" w:unhideWhenUsed="0"/>
-    <w:lsdException w:name="Colorful Grid Accent 5" w:semiHidden="0" w:uiPriority="73" w:unhideWhenUsed="0"/>
-    <w:lsdException w:name="Light Shading Accent 6" w:semiHidden="0" w:uiPriority="60" w:unhideWhenUsed="0"/>
-    <w:lsdException w:name="Light List Accent 6" w:semiHidden="0" w:uiPriority="61" w:unhideWhenUsed="0"/>
-    <w:lsdException w:name="Light Grid Accent 6" w:semiHidden="0" w:uiPriority="62" w:unhideWhenUsed="0"/>
-    <w:lsdException w:name="Medium Shading 1 Accent 6" w:semiHidden="0" w:uiPriority="63" w:unhideWhenUsed="0"/>
-    <w:lsdException w:name="Medium Shading 2 Accent 6" w:semiHidden="0" w:uiPriority="64" w:unhideWhenUsed="0"/>
-    <w:lsdException w:name="Medium List 1 Accent 6" w:semiHidden="0" w:uiPriority="65" w:unhideWhenUsed="0"/>
-    <w:lsdException w:name="Medium List 2 Accent 6" w:semiHidden="0" w:uiPriority="66" w:unhideWhenUsed="0"/>
-    <w:lsdException w:name="Medium Grid 1 Accent 6" w:semiHidden="0" w:uiPriority="67" w:unhideWhenUsed="0"/>
-    <w:lsdException w:name="Medium Grid 2 Accent 6" w:semiHidden="0" w:uiPriority="68" w:unhideWhenUsed="0"/>
-    <w:lsdException w:name="Medium Grid 3 Accent 6" w:semiHidden="0" w:uiPriority="69" w:unhideWhenUsed="0"/>
-    <w:lsdException w:name="Dark List Accent 6" w:semiHidden="0" w:uiPriority="70" w:unhideWhenUsed="0"/>
-    <w:lsdException w:name="Colorful Shading Accent 6" w:semiHidden="0" w:uiPriority="71" w:unhideWhenUsed="0"/>
-    <w:lsdException w:name="Colorful List Accent 6" w:semiHidden="0" w:uiPriority="72" w:unhideWhenUsed="0"/>
-    <w:lsdException w:name="Colorful Grid Accent 6" w:semiHidden="0" w:uiPriority="73" w:unhideWhenUsed="0"/>
-    <w:lsdException w:name="Subtle Emphasis" w:semiHidden="0" w:uiPriority="19" w:unhideWhenUsed="0" w:qFormat="1"/>
-    <w:lsdException w:name="Intense Emphasis" w:semiHidden="0" w:uiPriority="21" w:unhideWhenUsed="0" w:qFormat="1"/>
-    <w:lsdException w:name="Subtle Reference" w:semiHidden="0" w:uiPriority="31" w:unhideWhenUsed="0" w:qFormat="1"/>
-    <w:lsdException w:name="Intense Reference" w:semiHidden="0" w:uiPriority="32" w:unhideWhenUsed="0" w:qFormat="1"/>
-    <w:lsdException w:name="Book Title" w:semiHidden="0" w:uiPriority="33" w:unhideWhenUsed="0" w:qFormat="1"/>
-    <w:lsdException w:name="Bibliography" w:uiPriority="37"/>
-    <w:lsdException w:name="TOC Heading" w:uiPriority="39" w:qFormat="1"/>
+  <w:latentStyles w:defLockedState="0" w:defUIPriority="99" w:defSemiHidden="0" w:defUnhideWhenUsed="0" w:defQFormat="0" w:count="371">
+    <w:lsdException w:name="Normal" w:uiPriority="0" w:qFormat="1"/>
+    <w:lsdException w:name="heading 1" w:uiPriority="9" w:qFormat="1"/>
+    <w:lsdException w:name="heading 2" w:semiHidden="1" w:uiPriority="9" w:unhideWhenUsed="1" w:qFormat="1"/>
+    <w:lsdException w:name="heading 3" w:semiHidden="1" w:uiPriority="9" w:unhideWhenUsed="1" w:qFormat="1"/>
+    <w:lsdException w:name="heading 4" w:semiHidden="1" w:uiPriority="9" w:unhideWhenUsed="1" w:qFormat="1"/>
+    <w:lsdException w:name="heading 5" w:semiHidden="1" w:uiPriority="9" w:unhideWhenUsed="1" w:qFormat="1"/>
+    <w:lsdException w:name="heading 6" w:semiHidden="1" w:uiPriority="9" w:unhideWhenUsed="1" w:qFormat="1"/>
+    <w:lsdException w:name="heading 7" w:semiHidden="1" w:uiPriority="9" w:unhideWhenUsed="1" w:qFormat="1"/>
+    <w:lsdException w:name="heading 8" w:semiHidden="1" w:uiPriority="9" w:unhideWhenUsed="1" w:qFormat="1"/>
+    <w:lsdException w:name="heading 9" w:semiHidden="1" w:uiPriority="9" w:unhideWhenUsed="1" w:qFormat="1"/>
+    <w:lsdException w:name="index 1" w:semiHidden="1" w:unhideWhenUsed="1"/>
+    <w:lsdException w:name="index 2" w:semiHidden="1" w:unhideWhenUsed="1"/>
+    <w:lsdException w:name="index 3" w:semiHidden="1" w:unhideWhenUsed="1"/>
+    <w:lsdException w:name="index 4" w:semiHidden="1" w:unhideWhenUsed="1"/>
+    <w:lsdException w:name="index 5" w:semiHidden="1" w:unhideWhenUsed="1"/>
+    <w:lsdException w:name="index 6" w:semiHidden="1" w:unhideWhenUsed="1"/>
+    <w:lsdException w:name="index 7" w:semiHidden="1" w:unhideWhenUsed="1"/>
+    <w:lsdException w:name="index 8" w:semiHidden="1" w:unhideWhenUsed="1"/>
+    <w:lsdException w:name="index 9" w:semiHidden="1" w:unhideWhenUsed="1"/>
+    <w:lsdException w:name="toc 1" w:semiHidden="1" w:uiPriority="39" w:unhideWhenUsed="1"/>
+    <w:lsdException w:name="toc 2" w:semiHidden="1" w:uiPriority="39" w:unhideWhenUsed="1"/>
+    <w:lsdException w:name="toc 3" w:semiHidden="1" w:uiPriority="39" w:unhideWhenUsed="1"/>
+    <w:lsdException w:name="toc 4" w:semiHidden="1" w:uiPriority="39" w:unhideWhenUsed="1"/>
+    <w:lsdException w:name="toc 5" w:semiHidden="1" w:uiPriority="39" w:unhideWhenUsed="1"/>
+    <w:lsdException w:name="toc 6" w:semiHidden="1" w:uiPriority="39" w:unhideWhenUsed="1"/>
+    <w:lsdException w:name="toc 7" w:semiHidden="1" w:uiPriority="39" w:unhideWhenUsed="1"/>
+    <w:lsdException w:name="toc 8" w:semiHidden="1" w:uiPriority="39" w:unhideWhenUsed="1"/>
+    <w:lsdException w:name="toc 9" w:semiHidden="1" w:uiPriority="39" w:unhideWhenUsed="1"/>
+    <w:lsdException w:name="Normal Indent" w:semiHidden="1" w:unhideWhenUsed="1"/>
+    <w:lsdException w:name="footnote text" w:semiHidden="1" w:unhideWhenUsed="1"/>
+    <w:lsdException w:name="annotation text" w:semiHidden="1" w:unhideWhenUsed="1"/>
+    <w:lsdException w:name="header" w:semiHidden="1" w:unhideWhenUsed="1"/>
+    <w:lsdException w:name="footer" w:semiHidden="1" w:unhideWhenUsed="1"/>
+    <w:lsdException w:name="index heading" w:semiHidden="1" w:unhideWhenUsed="1"/>
+    <w:lsdException w:name="caption" w:semiHidden="1" w:uiPriority="35" w:unhideWhenUsed="1" w:qFormat="1"/>
+    <w:lsdException w:name="table of figures" w:semiHidden="1" w:unhideWhenUsed="1"/>
+    <w:lsdException w:name="envelope address" w:semiHidden="1" w:unhideWhenUsed="1"/>
+    <w:lsdException w:name="envelope return" w:semiHidden="1" w:unhideWhenUsed="1"/>
+    <w:lsdException w:name="footnote reference" w:semiHidden="1" w:unhideWhenUsed="1"/>
+    <w:lsdException w:name="annotation reference" w:semiHidden="1" w:unhideWhenUsed="1"/>
+    <w:lsdException w:name="line number" w:semiHidden="1" w:unhideWhenUsed="1"/>
+    <w:lsdException w:name="page number" w:semiHidden="1" w:unhideWhenUsed="1"/>
+    <w:lsdException w:name="endnote reference" w:semiHidden="1" w:unhideWhenUsed="1"/>
+    <w:lsdException w:name="endnote text" w:semiHidden="1" w:unhideWhenUsed="1"/>
+    <w:lsdException w:name="table of authorities" w:semiHidden="1" w:unhideWhenUsed="1"/>
+    <w:lsdException w:name="macro" w:semiHidden="1" w:unhideWhenUsed="1"/>
+    <w:lsdException w:name="toa heading" w:semiHidden="1" w:unhideWhenUsed="1"/>
+    <w:lsdException w:name="List" w:semiHidden="1" w:unhideWhenUsed="1"/>
+    <w:lsdException w:name="List Bullet" w:semiHidden="1" w:unhideWhenUsed="1"/>
+    <w:lsdException w:name="List Number" w:semiHidden="1" w:unhideWhenUsed="1"/>
+    <w:lsdException w:name="List 2" w:semiHidden="1" w:unhideWhenUsed="1"/>
+    <w:lsdException w:name="List 3" w:semiHidden="1" w:unhideWhenUsed="1"/>
+    <w:lsdException w:name="List 4" w:semiHidden="1" w:unhideWhenUsed="1"/>
+    <w:lsdException w:name="List 5" w:semiHidden="1" w:unhideWhenUsed="1"/>
+    <w:lsdException w:name="List Bullet 2" w:semiHidden="1" w:unhideWhenUsed="1"/>
+    <w:lsdException w:name="List Bullet 3" w:semiHidden="1" w:unhideWhenUsed="1"/>
+    <w:lsdException w:name="List Bullet 4" w:semiHidden="1" w:unhideWhenUsed="1"/>
+    <w:lsdException w:name="List Bullet 5" w:semiHidden="1" w:unhideWhenUsed="1"/>
+    <w:lsdException w:name="List Number 2" w:semiHidden="1" w:unhideWhenUsed="1"/>
+    <w:lsdException w:name="List Number 3" w:semiHidden="1" w:unhideWhenUsed="1"/>
+    <w:lsdException w:name="List Number 4" w:semiHidden="1" w:unhideWhenUsed="1"/>
+    <w:lsdException w:name="List Number 5" w:semiHidden="1" w:unhideWhenUsed="1"/>
+    <w:lsdException w:name="Title" w:uiPriority="10" w:qFormat="1"/>
+    <w:lsdException w:name="Closing" w:semiHidden="1" w:unhideWhenUsed="1"/>
+    <w:lsdException w:name="Signature" w:semiHidden="1" w:unhideWhenUsed="1"/>
+    <w:lsdException w:name="Default Paragraph Font" w:semiHidden="1" w:uiPriority="1" w:unhideWhenUsed="1"/>
+    <w:lsdException w:name="Body Text" w:semiHidden="1" w:unhideWhenUsed="1"/>
+    <w:lsdException w:name="Body Text Indent" w:semiHidden="1" w:unhideWhenUsed="1"/>
+    <w:lsdException w:name="List Continue" w:semiHidden="1" w:unhideWhenUsed="1"/>
+    <w:lsdException w:name="List Continue 2" w:semiHidden="1" w:unhideWhenUsed="1"/>
+    <w:lsdException w:name="List Continue 3" w:semiHidden="1" w:unhideWhenUsed="1"/>
+    <w:lsdException w:name="List Continue 4" w:semiHidden="1" w:unhideWhenUsed="1"/>
+    <w:lsdException w:name="List Continue 5" w:semiHidden="1" w:unhideWhenUsed="1"/>
+    <w:lsdException w:name="Message Header" w:semiHidden="1" w:unhideWhenUsed="1"/>
+    <w:lsdException w:name="Subtitle" w:uiPriority="11" w:qFormat="1"/>
+    <w:lsdException w:name="Salutation" w:semiHidden="1" w:unhideWhenUsed="1"/>
+    <w:lsdException w:name="Date" w:semiHidden="1" w:unhideWhenUsed="1"/>
+    <w:lsdException w:name="Body Text First Indent" w:semiHidden="1" w:unhideWhenUsed="1"/>
+    <w:lsdException w:name="Body Text First Indent 2" w:semiHidden="1" w:unhideWhenUsed="1"/>
+    <w:lsdException w:name="Note Heading" w:semiHidden="1" w:unhideWhenUsed="1"/>
+    <w:lsdException w:name="Body Text 2" w:semiHidden="1" w:unhideWhenUsed="1"/>
+    <w:lsdException w:name="Body Text 3" w:semiHidden="1" w:unhideWhenUsed="1"/>
+    <w:lsdException w:name="Body Text Indent 2" w:semiHidden="1" w:unhideWhenUsed="1"/>
+    <w:lsdException w:name="Body Text Indent 3" w:semiHidden="1" w:unhideWhenUsed="1"/>
+    <w:lsdException w:name="Block Text" w:semiHidden="1" w:unhideWhenUsed="1"/>
+    <w:lsdException w:name="Hyperlink" w:semiHidden="1" w:unhideWhenUsed="1"/>
+    <w:lsdException w:name="FollowedHyperlink" w:semiHidden="1" w:unhideWhenUsed="1"/>
+    <w:lsdException w:name="Strong" w:uiPriority="22" w:qFormat="1"/>
+    <w:lsdException w:name="Emphasis" w:uiPriority="20" w:qFormat="1"/>
+    <w:lsdException w:name="Document Map" w:semiHidden="1" w:unhideWhenUsed="1"/>
+    <w:lsdException w:name="Plain Text" w:semiHidden="1" w:unhideWhenUsed="1"/>
+    <w:lsdException w:name="E-mail Signature" w:semiHidden="1" w:unhideWhenUsed="1"/>
+    <w:lsdException w:name="HTML Top of Form" w:semiHidden="1" w:unhideWhenUsed="1"/>
+    <w:lsdException w:name="HTML Bottom of Form" w:semiHidden="1" w:unhideWhenUsed="1"/>
+    <w:lsdException w:name="Normal (Web)" w:semiHidden="1" w:unhideWhenUsed="1"/>
+    <w:lsdException w:name="HTML Acronym" w:semiHidden="1" w:unhideWhenUsed="1"/>
+    <w:lsdException w:name="HTML Address" w:semiHidden="1" w:unhideWhenUsed="1"/>
+    <w:lsdException w:name="HTML Cite" w:semiHidden="1" w:unhideWhenUsed="1"/>
+    <w:lsdException w:name="HTML Code" w:semiHidden="1" w:unhideWhenUsed="1"/>
+    <w:lsdException w:name="HTML Definition" w:semiHidden="1" w:unhideWhenUsed="1"/>
+    <w:lsdException w:name="HTML Keyboard" w:semiHidden="1" w:unhideWhenUsed="1"/>
+    <w:lsdException w:name="HTML Preformatted" w:semiHidden="1" w:unhideWhenUsed="1"/>
+    <w:lsdException w:name="HTML Sample" w:semiHidden="1" w:unhideWhenUsed="1"/>
+    <w:lsdException w:name="HTML Typewriter" w:semiHidden="1" w:unhideWhenUsed="1"/>
+    <w:lsdException w:name="HTML Variable" w:semiHidden="1" w:unhideWhenUsed="1"/>
+    <w:lsdException w:name="Normal Table" w:semiHidden="1" w:unhideWhenUsed="1"/>
+    <w:lsdException w:name="annotation subject" w:semiHidden="1" w:unhideWhenUsed="1"/>
+    <w:lsdException w:name="No List" w:semiHidden="1" w:unhideWhenUsed="1"/>
+    <w:lsdException w:name="Outline List 1" w:semiHidden="1" w:unhideWhenUsed="1"/>
+    <w:lsdException w:name="Outline List 2" w:semiHidden="1" w:unhideWhenUsed="1"/>
+    <w:lsdException w:name="Outline List 3" w:semiHidden="1" w:unhideWhenUsed="1"/>
+    <w:lsdException w:name="Table Simple 1" w:semiHidden="1" w:unhideWhenUsed="1"/>
+    <w:lsdException w:name="Table Simple 2" w:semiHidden="1" w:unhideWhenUsed="1"/>
+    <w:lsdException w:name="Table Simple 3" w:semiHidden="1" w:unhideWhenUsed="1"/>
+    <w:lsdException w:name="Table Classic 1" w:semiHidden="1" w:unhideWhenUsed="1"/>
+    <w:lsdException w:name="Table Classic 2" w:semiHidden="1" w:unhideWhenUsed="1"/>
+    <w:lsdException w:name="Table Classic 3" w:semiHidden="1" w:unhideWhenUsed="1"/>
+    <w:lsdException w:name="Table Classic 4" w:semiHidden="1" w:unhideWhenUsed="1"/>
+    <w:lsdException w:name="Table Colorful 1" w:semiHidden="1" w:unhideWhenUsed="1"/>
+    <w:lsdException w:name="Table Colorful 2" w:semiHidden="1" w:unhideWhenUsed="1"/>
+    <w:lsdException w:name="Table Colorful 3" w:semiHidden="1" w:unhideWhenUsed="1"/>
+    <w:lsdException w:name="Table Columns 1" w:semiHidden="1" w:unhideWhenUsed="1"/>
+    <w:lsdException w:name="Table Columns 2" w:semiHidden="1" w:unhideWhenUsed="1"/>
+    <w:lsdException w:name="Table Columns 3" w:semiHidden="1" w:unhideWhenUsed="1"/>
+    <w:lsdException w:name="Table Columns 4" w:semiHidden="1" w:unhideWhenUsed="1"/>
+    <w:lsdException w:name="Table Columns 5" w:semiHidden="1" w:unhideWhenUsed="1"/>
+    <w:lsdException w:name="Table Grid 1" w:semiHidden="1" w:unhideWhenUsed="1"/>
+    <w:lsdException w:name="Table Grid 2" w:semiHidden="1" w:unhideWhenUsed="1"/>
+    <w:lsdException w:name="Table Grid 3" w:semiHidden="1" w:unhideWhenUsed="1"/>
+    <w:lsdException w:name="Table Grid 4" w:semiHidden="1" w:unhideWhenUsed="1"/>
+    <w:lsdException w:name="Table Grid 5" w:semiHidden="1" w:unhideWhenUsed="1"/>
+    <w:lsdException w:name="Table Grid 6" w:semiHidden="1" w:unhideWhenUsed="1"/>
+    <w:lsdException w:name="Table Grid 7" w:semiHidden="1" w:unhideWhenUsed="1"/>
+    <w:lsdException w:name="Table Grid 8" w:semiHidden="1" w:unhideWhenUsed="1"/>
+    <w:lsdException w:name="Table List 1" w:semiHidden="1" w:unhideWhenUsed="1"/>
+    <w:lsdException w:name="Table List 2" w:semiHidden="1" w:unhideWhenUsed="1"/>
+    <w:lsdException w:name="Table List 3" w:semiHidden="1" w:unhideWhenUsed="1"/>
+    <w:lsdException w:name="Table List 4" w:semiHidden="1" w:unhideWhenUsed="1"/>
+    <w:lsdException w:name="Table List 5" w:semiHidden="1" w:unhideWhenUsed="1"/>
+    <w:lsdException w:name="Table List 6" w:semiHidden="1" w:unhideWhenUsed="1"/>
+    <w:lsdException w:name="Table List 7" w:semiHidden="1" w:unhideWhenUsed="1"/>
+    <w:lsdException w:name="Table List 8" w:semiHidden="1" w:unhideWhenUsed="1"/>
+    <w:lsdException w:name="Table 3D effects 1" w:semiHidden="1" w:unhideWhenUsed="1"/>
+    <w:lsdException w:name="Table 3D effects 2" w:semiHidden="1" w:unhideWhenUsed="1"/>
+    <w:lsdException w:name="Table 3D effects 3" w:semiHidden="1" w:unhideWhenUsed="1"/>
+    <w:lsdException w:name="Table Contemporary" w:semiHidden="1" w:unhideWhenUsed="1"/>
+    <w:lsdException w:name="Table Elegant" w:semiHidden="1" w:unhideWhenUsed="1"/>
+    <w:lsdException w:name="Table Professional" w:semiHidden="1" w:unhideWhenUsed="1"/>
+    <w:lsdException w:name="Table Subtle 1" w:semiHidden="1" w:unhideWhenUsed="1"/>
+    <w:lsdException w:name="Table Subtle 2" w:semiHidden="1" w:unhideWhenUsed="1"/>
+    <w:lsdException w:name="Table Web 1" w:semiHidden="1" w:unhideWhenUsed="1"/>
+    <w:lsdException w:name="Table Web 2" w:semiHidden="1" w:unhideWhenUsed="1"/>
+    <w:lsdException w:name="Table Web 3" w:semiHidden="1" w:unhideWhenUsed="1"/>
+    <w:lsdException w:name="Balloon Text" w:semiHidden="1" w:unhideWhenUsed="1"/>
+    <w:lsdException w:name="Table Grid" w:uiPriority="39"/>
+    <w:lsdException w:name="Table Theme" w:semiHidden="1" w:unhideWhenUsed="1"/>
+    <w:lsdException w:name="Placeholder Text" w:semiHidden="1"/>
+    <w:lsdException w:name="No Spacing" w:uiPriority="1" w:qFormat="1"/>
+    <w:lsdException w:name="Light Shading" w:uiPriority="60"/>
+    <w:lsdException w:name="Light List" w:uiPriority="61"/>
+    <w:lsdException w:name="Light Grid" w:uiPriority="62"/>
+    <w:lsdException w:name="Medium Shading 1" w:uiPriority="63"/>
+    <w:lsdException w:name="Medium Shading 2" w:uiPriority="64"/>
+    <w:lsdException w:name="Medium List 1" w:uiPriority="65"/>
+    <w:lsdException w:name="Medium List 2" w:uiPriority="66"/>
+    <w:lsdException w:name="Medium Grid 1" w:uiPriority="67"/>
+    <w:lsdException w:name="Medium Grid 2" w:uiPriority="68"/>
+    <w:lsdException w:name="Medium Grid 3" w:uiPriority="69"/>
+    <w:lsdException w:name="Dark List" w:uiPriority="70"/>
+    <w:lsdException w:name="Colorful Shading" w:uiPriority="71"/>
+    <w:lsdException w:name="Colorful List" w:uiPriority="72"/>
+    <w:lsdException w:name="Colorful Grid" w:uiPriority="73"/>
+    <w:lsdException w:name="Light Shading Accent 1" w:uiPriority="60"/>
+    <w:lsdException w:name="Light List Accent 1" w:uiPriority="61"/>
+    <w:lsdException w:name="Light Grid Accent 1" w:uiPriority="62"/>
+    <w:lsdException w:name="Medium Shading 1 Accent 1" w:uiPriority="63"/>
+    <w:lsdException w:name="Medium Shading 2 Accent 1" w:uiPriority="64"/>
+    <w:lsdException w:name="Medium List 1 Accent 1" w:uiPriority="65"/>
+    <w:lsdException w:name="Revision" w:semiHidden="1"/>
+    <w:lsdException w:name="List Paragraph" w:uiPriority="34" w:qFormat="1"/>
+    <w:lsdException w:name="Quote" w:uiPriority="29" w:qFormat="1"/>
+    <w:lsdException w:name="Intense Quote" w:uiPriority="30" w:qFormat="1"/>
+    <w:lsdException w:name="Medium List 2 Accent 1" w:uiPriority="66"/>
+    <w:lsdException w:name="Medium Grid 1 Accent 1" w:uiPriority="67"/>
+    <w:lsdException w:name="Medium Grid 2 Accent 1" w:uiPriority="68"/>
+    <w:lsdException w:name="Medium Grid 3 Accent 1" w:uiPriority="69"/>
+    <w:lsdException w:name="Dark List Accent 1" w:uiPriority="70"/>
+    <w:lsdException w:name="Colorful Shading Accent 1" w:uiPriority="71"/>
+    <w:lsdException w:name="Colorful List Accent 1" w:uiPriority="72"/>
+    <w:lsdException w:name="Colorful Grid Accent 1" w:uiPriority="73"/>
+    <w:lsdException w:name="Light Shading Accent 2" w:uiPriority="60"/>
+    <w:lsdException w:name="Light List Accent 2" w:uiPriority="61"/>
+    <w:lsdException w:name="Light Grid Accent 2" w:uiPriority="62"/>
+    <w:lsdException w:name="Medium Shading 1 Accent 2" w:uiPriority="63"/>
+    <w:lsdException w:name="Medium Shading 2 Accent 2" w:uiPriority="64"/>
+    <w:lsdException w:name="Medium List 1 Accent 2" w:uiPriority="65"/>
+    <w:lsdException w:name="Medium List 2 Accent 2" w:uiPriority="66"/>
+    <w:lsdException w:name="Medium Grid 1 Accent 2" w:uiPriority="67"/>
+    <w:lsdException w:name="Medium Grid 2 Accent 2" w:uiPriority="68"/>
+    <w:lsdException w:name="Medium Grid 3 Accent 2" w:uiPriority="69"/>
+    <w:lsdException w:name="Dark List Accent 2" w:uiPriority="70"/>
+    <w:lsdException w:name="Colorful Shading Accent 2" w:uiPriority="71"/>
+    <w:lsdException w:name="Colorful List Accent 2" w:uiPriority="72"/>
+    <w:lsdException w:name="Colorful Grid Accent 2" w:uiPriority="73"/>
+    <w:lsdException w:name="Light Shading Accent 3" w:uiPriority="60"/>
+    <w:lsdException w:name="Light List Accent 3" w:uiPriority="61"/>
+    <w:lsdException w:name="Light Grid Accent 3" w:uiPriority="62"/>
+    <w:lsdException w:name="Medium Shading 1 Accent 3" w:uiPriority="63"/>
+    <w:lsdException w:name="Medium Shading 2 Accent 3" w:uiPriority="64"/>
+    <w:lsdException w:name="Medium List 1 Accent 3" w:uiPriority="65"/>
+    <w:lsdException w:name="Medium List 2 Accent 3" w:uiPriority="66"/>
+    <w:lsdException w:name="Medium Grid 1 Accent 3" w:uiPriority="67"/>
+    <w:lsdException w:name="Medium Grid 2 Accent 3" w:uiPriority="68"/>
+    <w:lsdException w:name="Medium Grid 3 Accent 3" w:uiPriority="69"/>
+    <w:lsdException w:name="Dark List Accent 3" w:uiPriority="70"/>
+    <w:lsdException w:name="Colorful Shading Accent 3" w:uiPriority="71"/>
+    <w:lsdException w:name="Colorful List Accent 3" w:uiPriority="72"/>
+    <w:lsdException w:name="Colorful Grid Accent 3" w:uiPriority="73"/>
+    <w:lsdException w:name="Light Shading Accent 4" w:uiPriority="60"/>
+    <w:lsdException w:name="Light List Accent 4" w:uiPriority="61"/>
+    <w:lsdException w:name="Light Grid Accent 4" w:uiPriority="62"/>
+    <w:lsdException w:name="Medium Shading 1 Accent 4" w:uiPriority="63"/>
+    <w:lsdException w:name="Medium Shading 2 Accent 4" w:uiPriority="64"/>
+    <w:lsdException w:name="Medium List 1 Accent 4" w:uiPriority="65"/>
+    <w:lsdException w:name="Medium List 2 Accent 4" w:uiPriority="66"/>
+    <w:lsdException w:name="Medium Grid 1 Accent 4" w:uiPriority="67"/>
+    <w:lsdException w:name="Medium Grid 2 Accent 4" w:uiPriority="68"/>
+    <w:lsdException w:name="Medium Grid 3 Accent 4" w:uiPriority="69"/>
+    <w:lsdException w:name="Dark List Accent 4" w:uiPriority="70"/>
+    <w:lsdException w:name="Colorful Shading Accent 4" w:uiPriority="71"/>
+    <w:lsdException w:name="Colorful List Accent 4" w:uiPriority="72"/>
+    <w:lsdException w:name="Colorful Grid Accent 4" w:uiPriority="73"/>
+    <w:lsdException w:name="Light Shading Accent 5" w:uiPriority="60"/>
+    <w:lsdException w:name="Light List Accent 5" w:uiPriority="61"/>
+    <w:lsdException w:name="Light Grid Accent 5" w:uiPriority="62"/>
+    <w:lsdException w:name="Medium Shading 1 Accent 5" w:uiPriority="63"/>
+    <w:lsdException w:name="Medium Shading 2 Accent 5" w:uiPriority="64"/>
+    <w:lsdException w:name="Medium List 1 Accent 5" w:uiPriority="65"/>
+    <w:lsdException w:name="Medium List 2 Accent 5" w:uiPriority="66"/>
+    <w:lsdException w:name="Medium Grid 1 Accent 5" w:uiPriority="67"/>
+    <w:lsdException w:name="Medium Grid 2 Accent 5" w:uiPriority="68"/>
+    <w:lsdException w:name="Medium Grid 3 Accent 5" w:uiPriority="69"/>
+    <w:lsdException w:name="Dark List Accent 5" w:uiPriority="70"/>
+    <w:lsdException w:name="Colorful Shading Accent 5" w:uiPriority="71"/>
+    <w:lsdException w:name="Colorful List Accent 5" w:uiPriority="72"/>
+    <w:lsdException w:name="Colorful Grid Accent 5" w:uiPriority="73"/>
+    <w:lsdException w:name="Light Shading Accent 6" w:uiPriority="60"/>
+    <w:lsdException w:name="Light List Accent 6" w:uiPriority="61"/>
+    <w:lsdException w:name="Light Grid Accent 6" w:uiPriority="62"/>
+    <w:lsdException w:name="Medium Shading 1 Accent 6" w:uiPriority="63"/>
+    <w:lsdException w:name="Medium Shading 2 Accent 6" w:uiPriority="64"/>
+    <w:lsdException w:name="Medium List 1 Accent 6" w:uiPriority="65"/>
+    <w:lsdException w:name="Medium List 2 Accent 6" w:uiPriority="66"/>
+    <w:lsdException w:name="Medium Grid 1 Accent 6" w:uiPriority="67"/>
+    <w:lsdException w:name="Medium Grid 2 Accent 6" w:uiPriority="68"/>
+    <w:lsdException w:name="Medium Grid 3 Accent 6" w:uiPriority="69"/>
+    <w:lsdException w:name="Dark List Accent 6" w:uiPriority="70"/>
+    <w:lsdException w:name="Colorful Shading Accent 6" w:uiPriority="71"/>
+    <w:lsdException w:name="Colorful List Accent 6" w:uiPriority="72"/>
+    <w:lsdException w:name="Colorful Grid Accent 6" w:uiPriority="73"/>
+    <w:lsdException w:name="Subtle Emphasis" w:uiPriority="19" w:qFormat="1"/>
+    <w:lsdException w:name="Intense Emphasis" w:uiPriority="21" w:qFormat="1"/>
+    <w:lsdException w:name="Subtle Reference" w:uiPriority="31" w:qFormat="1"/>
+    <w:lsdException w:name="Intense Reference" w:uiPriority="32" w:qFormat="1"/>
+    <w:lsdException w:name="Book Title" w:uiPriority="33" w:qFormat="1"/>
+    <w:lsdException w:name="Bibliography" w:semiHidden="1" w:uiPriority="37" w:unhideWhenUsed="1"/>
+    <w:lsdException w:name="TOC Heading" w:semiHidden="1" w:uiPriority="39" w:unhideWhenUsed="1" w:qFormat="1"/>
+    <w:lsdException w:name="Plain Table 1" w:uiPriority="41"/>
+    <w:lsdException w:name="Plain Table 2" w:uiPriority="42"/>
+    <w:lsdException w:name="Plain Table 3" w:uiPriority="43"/>
+    <w:lsdException w:name="Plain Table 4" w:uiPriority="44"/>
+    <w:lsdException w:name="Plain Table 5" w:uiPriority="45"/>
+    <w:lsdException w:name="Grid Table Light" w:uiPriority="40"/>
+    <w:lsdException w:name="Grid Table 1 Light" w:uiPriority="46"/>
+    <w:lsdException w:name="Grid Table 2" w:uiPriority="47"/>
+    <w:lsdException w:name="Grid Table 3" w:uiPriority="48"/>
+    <w:lsdException w:name="Grid Table 4" w:uiPriority="49"/>
+    <w:lsdException w:name="Grid Table 5 Dark" w:uiPriority="50"/>
+    <w:lsdException w:name="Grid Table 6 Colorful" w:uiPriority="51"/>
+    <w:lsdException w:name="Grid Table 7 Colorful" w:uiPriority="52"/>
+    <w:lsdException w:name="Grid Table 1 Light Accent 1" w:uiPriority="46"/>
+    <w:lsdException w:name="Grid Table 2 Accent 1" w:uiPriority="47"/>
+    <w:lsdException w:name="Grid Table 3 Accent 1" w:uiPriority="48"/>
+    <w:lsdException w:name="Grid Table 4 Accent 1" w:uiPriority="49"/>
+    <w:lsdException w:name="Grid Table 5 Dark Accent 1" w:uiPriority="50"/>
+    <w:lsdException w:name="Grid Table 6 Colorful Accent 1" w:uiPriority="51"/>
+    <w:lsdException w:name="Grid Table 7 Colorful Accent 1" w:uiPriority="52"/>
+    <w:lsdException w:name="Grid Table 1 Light Accent 2" w:uiPriority="46"/>
+    <w:lsdException w:name="Grid Table 2 Accent 2" w:uiPriority="47"/>
+    <w:lsdException w:name="Grid Table 3 Accent 2" w:uiPriority="48"/>
+    <w:lsdException w:name="Grid Table 4 Accent 2" w:uiPriority="49"/>
+    <w:lsdException w:name="Grid Table 5 Dark Accent 2" w:uiPriority="50"/>
+    <w:lsdException w:name="Grid Table 6 Colorful Accent 2" w:uiPriority="51"/>
+    <w:lsdException w:name="Grid Table 7 Colorful Accent 2" w:uiPriority="52"/>
+    <w:lsdException w:name="Grid Table 1 Light Accent 3" w:uiPriority="46"/>
+    <w:lsdException w:name="Grid Table 2 Accent 3" w:uiPriority="47"/>
+    <w:lsdException w:name="Grid Table 3 Accent 3" w:uiPriority="48"/>
+    <w:lsdException w:name="Grid Table 4 Accent 3" w:uiPriority="49"/>
+    <w:lsdException w:name="Grid Table 5 Dark Accent 3" w:uiPriority="50"/>
+    <w:lsdException w:name="Grid Table 6 Colorful Accent 3" w:uiPriority="51"/>
+    <w:lsdException w:name="Grid Table 7 Colorful Accent 3" w:uiPriority="52"/>
+    <w:lsdException w:name="Grid Table 1 Light Accent 4" w:uiPriority="46"/>
+    <w:lsdException w:name="Grid Table 2 Accent 4" w:uiPriority="47"/>
+    <w:lsdException w:name="Grid Table 3 Accent 4" w:uiPriority="48"/>
+    <w:lsdException w:name="Grid Table 4 Accent 4" w:uiPriority="49"/>
+    <w:lsdException w:name="Grid Table 5 Dark Accent 4" w:uiPriority="50"/>
+    <w:lsdException w:name="Grid Table 6 Colorful Accent 4" w:uiPriority="51"/>
+    <w:lsdException w:name="Grid Table 7 Colorful Accent 4" w:uiPriority="52"/>
+    <w:lsdException w:name="Grid Table 1 Light Accent 5" w:uiPriority="46"/>
+    <w:lsdException w:name="Grid Table 2 Accent 5" w:uiPriority="47"/>
+    <w:lsdException w:name="Grid Table 3 Accent 5" w:uiPriority="48"/>
+    <w:lsdException w:name="Grid Table 4 Accent 5" w:uiPriority="49"/>
+    <w:lsdException w:name="Grid Table 5 Dark Accent 5" w:uiPriority="50"/>
+    <w:lsdException w:name="Grid Table 6 Colorful Accent 5" w:uiPriority="51"/>
+    <w:lsdException w:name="Grid Table 7 Colorful Accent 5" w:uiPriority="52"/>
+    <w:lsdException w:name="Grid Table 1 Light Accent 6" w:uiPriority="46"/>
+    <w:lsdException w:name="Grid Table 2 Accent 6" w:uiPriority="47"/>
+    <w:lsdException w:name="Grid Table 3 Accent 6" w:uiPriority="48"/>
+    <w:lsdException w:name="Grid Table 4 Accent 6" w:uiPriority="49"/>
+    <w:lsdException w:name="Grid Table 5 Dark Accent 6" w:uiPriority="50"/>
+    <w:lsdException w:name="Grid Table 6 Colorful Accent 6" w:uiPriority="51"/>
+    <w:lsdException w:name="Grid Table 7 Colorful Accent 6" w:uiPriority="52"/>
+    <w:lsdException w:name="List Table 1 Light" w:uiPriority="46"/>
+    <w:lsdException w:name="List Table 2" w:uiPriority="47"/>
+    <w:lsdException w:name="List Table 3" w:uiPriority="48"/>
+    <w:lsdException w:name="List Table 4" w:uiPriority="49"/>
+    <w:lsdException w:name="List Table 5 Dark" w:uiPriority="50"/>
+    <w:lsdException w:name="List Table 6 Colorful" w:uiPriority="51"/>
+    <w:lsdException w:name="List Table 7 Colorful" w:uiPriority="52"/>
+    <w:lsdException w:name="List Table 1 Light Accent 1" w:uiPriority="46"/>
+    <w:lsdException w:name="List Table 2 Accent 1" w:uiPriority="47"/>
+    <w:lsdException w:name="List Table 3 Accent 1" w:uiPriority="48"/>
+    <w:lsdException w:name="List Table 4 Accent 1" w:uiPriority="49"/>
+    <w:lsdException w:name="List Table 5 Dark Accent 1" w:uiPriority="50"/>
+    <w:lsdException w:name="List Table 6 Colorful Accent 1" w:uiPriority="51"/>
+    <w:lsdException w:name="List Table 7 Colorful Accent 1" w:uiPriority="52"/>
+    <w:lsdException w:name="List Table 1 Light Accent 2" w:uiPriority="46"/>
+    <w:lsdException w:name="List Table 2 Accent 2" w:uiPriority="47"/>
+    <w:lsdException w:name="List Table 3 Accent 2" w:uiPriority="48"/>
+    <w:lsdException w:name="List Table 4 Accent 2" w:uiPriority="49"/>
+    <w:lsdException w:name="List Table 5 Dark Accent 2" w:uiPriority="50"/>
+    <w:lsdException w:name="List Table 6 Colorful Accent 2" w:uiPriority="51"/>
+    <w:lsdException w:name="List Table 7 Colorful Accent 2" w:uiPriority="52"/>
+    <w:lsdException w:name="List Table 1 Light Accent 3" w:uiPriority="46"/>
+    <w:lsdException w:name="List Table 2 Accent 3" w:uiPriority="47"/>
+    <w:lsdException w:name="List Table 3 Accent 3" w:uiPriority="48"/>
+    <w:lsdException w:name="List Table 4 Accent 3" w:uiPriority="49"/>
+    <w:lsdException w:name="List Table 5 Dark Accent 3" w:uiPriority="50"/>
+    <w:lsdException w:name="List Table 6 Colorful Accent 3" w:uiPriority="51"/>
+    <w:lsdException w:name="List Table 7 Colorful Accent 3" w:uiPriority="52"/>
+    <w:lsdException w:name="List Table 1 Light Accent 4" w:uiPriority="46"/>
+    <w:lsdException w:name="List Table 2 Accent 4" w:uiPriority="47"/>
+    <w:lsdException w:name="List Table 3 Accent 4" w:uiPriority="48"/>
+    <w:lsdException w:name="List Table 4 Accent 4" w:uiPriority="49"/>
+    <w:lsdException w:name="List Table 5 Dark Accent 4" w:uiPriority="50"/>
+    <w:lsdException w:name="List Table 6 Colorful Accent 4" w:uiPriority="51"/>
+    <w:lsdException w:name="List Table 7 Colorful Accent 4" w:uiPriority="52"/>
+    <w:lsdException w:name="List Table 1 Light Accent 5" w:uiPriority="46"/>
+    <w:lsdException w:name="List Table 2 Accent 5" w:uiPriority="47"/>
+    <w:lsdException w:name="List Table 3 Accent 5" w:uiPriority="48"/>
+    <w:lsdException w:name="List Table 4 Accent 5" w:uiPriority="49"/>
+    <w:lsdException w:name="List Table 5 Dark Accent 5" w:uiPriority="50"/>
+    <w:lsdException w:name="List Table 6 Colorful Accent 5" w:uiPriority="51"/>
+    <w:lsdException w:name="List Table 7 Colorful Accent 5" w:uiPriority="52"/>
+    <w:lsdException w:name="List Table 1 Light Accent 6" w:uiPriority="46"/>
+    <w:lsdException w:name="List Table 2 Accent 6" w:uiPriority="47"/>
+    <w:lsdException w:name="List Table 3 Accent 6" w:uiPriority="48"/>
+    <w:lsdException w:name="List Table 4 Accent 6" w:uiPriority="49"/>
+    <w:lsdException w:name="List Table 5 Dark Accent 6" w:uiPriority="50"/>
+    <w:lsdException w:name="List Table 6 Colorful Accent 6" w:uiPriority="51"/>
+    <w:lsdException w:name="List Table 7 Colorful Accent 6" w:uiPriority="52"/>
   </w:latentStyles>
   <w:style w:type="paragraph" w:default="1" w:styleId="Normal">
     <w:name w:val="Normal"/>
@@ -16846,7 +18733,6 @@
       <w:spacing w:after="0" w:line="240" w:lineRule="auto"/>
     </w:pPr>
     <w:tblPr>
-      <w:tblInd w:w="0" w:type="dxa"/>
       <w:tblBorders>
         <w:top w:val="single" w:sz="4" w:space="0" w:color="auto"/>
         <w:left w:val="single" w:sz="4" w:space="0" w:color="auto"/>
@@ -16855,12 +18741,6 @@
         <w:insideH w:val="single" w:sz="4" w:space="0" w:color="auto"/>
         <w:insideV w:val="single" w:sz="4" w:space="0" w:color="auto"/>
       </w:tblBorders>
-      <w:tblCellMar>
-        <w:top w:w="0" w:type="dxa"/>
-        <w:left w:w="108" w:type="dxa"/>
-        <w:bottom w:w="0" w:type="dxa"/>
-        <w:right w:w="108" w:type="dxa"/>
-      </w:tblCellMar>
     </w:tblPr>
   </w:style>
   <w:style w:type="table" w:styleId="LightShading-Accent5">
@@ -16877,17 +18757,10 @@
     <w:tblPr>
       <w:tblStyleRowBandSize w:val="1"/>
       <w:tblStyleColBandSize w:val="1"/>
-      <w:tblInd w:w="0" w:type="dxa"/>
       <w:tblBorders>
         <w:top w:val="single" w:sz="8" w:space="0" w:color="4472C4" w:themeColor="accent5"/>
         <w:bottom w:val="single" w:sz="8" w:space="0" w:color="4472C4" w:themeColor="accent5"/>
       </w:tblBorders>
-      <w:tblCellMar>
-        <w:top w:w="0" w:type="dxa"/>
-        <w:left w:w="108" w:type="dxa"/>
-        <w:bottom w:w="0" w:type="dxa"/>
-        <w:right w:w="108" w:type="dxa"/>
-      </w:tblCellMar>
     </w:tblPr>
     <w:tblStylePr w:type="firstRow">
       <w:pPr>
@@ -16977,7 +18850,6 @@
     <w:tblPr>
       <w:tblStyleRowBandSize w:val="1"/>
       <w:tblStyleColBandSize w:val="1"/>
-      <w:tblInd w:w="0" w:type="dxa"/>
       <w:tblBorders>
         <w:top w:val="single" w:sz="8" w:space="0" w:color="7295D2" w:themeColor="accent5" w:themeTint="BF"/>
         <w:left w:val="single" w:sz="8" w:space="0" w:color="7295D2" w:themeColor="accent5" w:themeTint="BF"/>
@@ -16985,12 +18857,6 @@
         <w:right w:val="single" w:sz="8" w:space="0" w:color="7295D2" w:themeColor="accent5" w:themeTint="BF"/>
         <w:insideH w:val="single" w:sz="8" w:space="0" w:color="7295D2" w:themeColor="accent5" w:themeTint="BF"/>
       </w:tblBorders>
-      <w:tblCellMar>
-        <w:top w:w="0" w:type="dxa"/>
-        <w:left w:w="108" w:type="dxa"/>
-        <w:bottom w:w="0" w:type="dxa"/>
-        <w:right w:w="108" w:type="dxa"/>
-      </w:tblCellMar>
     </w:tblPr>
     <w:tblStylePr w:type="firstRow">
       <w:pPr>
@@ -17083,7 +18949,6 @@
     <w:tblPr>
       <w:tblStyleRowBandSize w:val="1"/>
       <w:tblStyleColBandSize w:val="1"/>
-      <w:tblInd w:w="0" w:type="dxa"/>
       <w:tblBorders>
         <w:top w:val="single" w:sz="8" w:space="0" w:color="84B3DF" w:themeColor="accent1" w:themeTint="BF"/>
         <w:left w:val="single" w:sz="8" w:space="0" w:color="84B3DF" w:themeColor="accent1" w:themeTint="BF"/>
@@ -17092,767 +18957,6 @@
         <w:insideH w:val="single" w:sz="8" w:space="0" w:color="84B3DF" w:themeColor="accent1" w:themeTint="BF"/>
         <w:insideV w:val="single" w:sz="8" w:space="0" w:color="84B3DF" w:themeColor="accent1" w:themeTint="BF"/>
       </w:tblBorders>
-      <w:tblCellMar>
-        <w:top w:w="0" w:type="dxa"/>
-        <w:left w:w="108" w:type="dxa"/>
-        <w:bottom w:w="0" w:type="dxa"/>
-        <w:right w:w="108" w:type="dxa"/>
-      </w:tblCellMar>
-    </w:tblPr>
-    <w:tcPr>
-      <w:shd w:val="clear" w:color="auto" w:fill="D6E6F4" w:themeFill="accent1" w:themeFillTint="3F"/>
-    </w:tcPr>
-    <w:tblStylePr w:type="firstRow">
-      <w:rPr>
-        <w:b/>
-        <w:bCs/>
-      </w:rPr>
-    </w:tblStylePr>
-    <w:tblStylePr w:type="lastRow">
-      <w:rPr>
-        <w:b/>
-        <w:bCs/>
-      </w:rPr>
-      <w:tblPr/>
-      <w:tcPr>
-        <w:tcBorders>
-          <w:top w:val="single" w:sz="18" w:space="0" w:color="84B3DF" w:themeColor="accent1" w:themeTint="BF"/>
-        </w:tcBorders>
-      </w:tcPr>
-    </w:tblStylePr>
-    <w:tblStylePr w:type="firstCol">
-      <w:rPr>
-        <w:b/>
-        <w:bCs/>
-      </w:rPr>
-    </w:tblStylePr>
-    <w:tblStylePr w:type="lastCol">
-      <w:rPr>
-        <w:b/>
-        <w:bCs/>
-      </w:rPr>
-    </w:tblStylePr>
-    <w:tblStylePr w:type="band1Vert">
-      <w:tblPr/>
-      <w:tcPr>
-        <w:shd w:val="clear" w:color="auto" w:fill="ADCCEA" w:themeFill="accent1" w:themeFillTint="7F"/>
-      </w:tcPr>
-    </w:tblStylePr>
-    <w:tblStylePr w:type="band1Horz">
-      <w:tblPr/>
-      <w:tcPr>
-        <w:shd w:val="clear" w:color="auto" w:fill="ADCCEA" w:themeFill="accent1" w:themeFillTint="7F"/>
-      </w:tcPr>
-    </w:tblStylePr>
-  </w:style>
-  <w:style w:type="paragraph" w:styleId="Header">
-    <w:name w:val="header"/>
-    <w:basedOn w:val="Normal"/>
-    <w:link w:val="HeaderChar"/>
-    <w:uiPriority w:val="99"/>
-    <w:unhideWhenUsed/>
-    <w:rsid w:val="00AB15F9"/>
-    <w:pPr>
-      <w:tabs>
-        <w:tab w:val="center" w:pos="4680"/>
-        <w:tab w:val="right" w:pos="9360"/>
-      </w:tabs>
-      <w:spacing w:after="0" w:line="240" w:lineRule="auto"/>
-    </w:pPr>
-  </w:style>
-  <w:style w:type="character" w:customStyle="1" w:styleId="HeaderChar">
-    <w:name w:val="Header Char"/>
-    <w:basedOn w:val="DefaultParagraphFont"/>
-    <w:link w:val="Header"/>
-    <w:uiPriority w:val="99"/>
-    <w:rsid w:val="00AB15F9"/>
-  </w:style>
-  <w:style w:type="paragraph" w:styleId="Footer">
-    <w:name w:val="footer"/>
-    <w:basedOn w:val="Normal"/>
-    <w:link w:val="FooterChar"/>
-    <w:uiPriority w:val="99"/>
-    <w:unhideWhenUsed/>
-    <w:rsid w:val="00AB15F9"/>
-    <w:pPr>
-      <w:tabs>
-        <w:tab w:val="center" w:pos="4680"/>
-        <w:tab w:val="right" w:pos="9360"/>
-      </w:tabs>
-      <w:spacing w:after="0" w:line="240" w:lineRule="auto"/>
-    </w:pPr>
-  </w:style>
-  <w:style w:type="character" w:customStyle="1" w:styleId="FooterChar">
-    <w:name w:val="Footer Char"/>
-    <w:basedOn w:val="DefaultParagraphFont"/>
-    <w:link w:val="Footer"/>
-    <w:uiPriority w:val="99"/>
-    <w:rsid w:val="00AB15F9"/>
-  </w:style>
-  <w:style w:type="character" w:styleId="HTMLCite">
-    <w:name w:val="HTML Cite"/>
-    <w:basedOn w:val="DefaultParagraphFont"/>
-    <w:uiPriority w:val="99"/>
-    <w:semiHidden/>
-    <w:unhideWhenUsed/>
-    <w:rsid w:val="00F306A8"/>
-    <w:rPr>
-      <w:i/>
-      <w:iCs/>
-    </w:rPr>
-  </w:style>
-</w:styles>
-</file>
-
-<file path=word/stylesWithEffects.xml><?xml version="1.0" encoding="utf-8"?>
-<w:styles xmlns:wpc="http://schemas.microsoft.com/office/word/2010/wordprocessingCanvas" xmlns:mc="http://schemas.openxmlformats.org/markup-compatibility/2006" xmlns:o="urn:schemas-microsoft-com:office:office" xmlns:r="http://schemas.openxmlformats.org/officeDocument/2006/relationships" xmlns:m="http://schemas.openxmlformats.org/officeDocument/2006/math" xmlns:v="urn:schemas-microsoft-com:vml" xmlns:wp14="http://schemas.microsoft.com/office/word/2010/wordprocessingDrawing" xmlns:wp="http://schemas.openxmlformats.org/drawingml/2006/wordprocessingDrawing" xmlns:w10="urn:schemas-microsoft-com:office:word" xmlns:w="http://schemas.openxmlformats.org/wordprocessingml/2006/main" xmlns:w14="http://schemas.microsoft.com/office/word/2010/wordml" xmlns:wpg="http://schemas.microsoft.com/office/word/2010/wordprocessingGroup" xmlns:wpi="http://schemas.microsoft.com/office/word/2010/wordprocessingInk" xmlns:wne="http://schemas.microsoft.com/office/word/2006/wordml" xmlns:wps="http://schemas.microsoft.com/office/word/2010/wordprocessingShape" mc:Ignorable="w14 wp14">
-  <w:docDefaults>
-    <w:rPrDefault>
-      <w:rPr>
-        <w:rFonts w:asciiTheme="minorHAnsi" w:eastAsiaTheme="minorHAnsi" w:hAnsiTheme="minorHAnsi" w:cstheme="minorBidi"/>
-        <w:sz w:val="22"/>
-        <w:szCs w:val="22"/>
-        <w:lang w:val="fr-FR" w:eastAsia="en-US" w:bidi="ar-SA"/>
-      </w:rPr>
-    </w:rPrDefault>
-    <w:pPrDefault>
-      <w:pPr>
-        <w:spacing w:after="160" w:line="259" w:lineRule="auto"/>
-      </w:pPr>
-    </w:pPrDefault>
-  </w:docDefaults>
-  <w:latentStyles w:defLockedState="0" w:defUIPriority="99" w:defSemiHidden="1" w:defUnhideWhenUsed="1" w:defQFormat="0" w:count="267">
-    <w:lsdException w:name="Normal" w:semiHidden="0" w:uiPriority="0" w:unhideWhenUsed="0" w:qFormat="1"/>
-    <w:lsdException w:name="heading 1" w:semiHidden="0" w:uiPriority="9" w:unhideWhenUsed="0" w:qFormat="1"/>
-    <w:lsdException w:name="heading 2" w:uiPriority="9" w:qFormat="1"/>
-    <w:lsdException w:name="heading 3" w:uiPriority="9" w:qFormat="1"/>
-    <w:lsdException w:name="heading 4" w:uiPriority="9" w:qFormat="1"/>
-    <w:lsdException w:name="heading 5" w:uiPriority="9" w:qFormat="1"/>
-    <w:lsdException w:name="heading 6" w:uiPriority="9" w:qFormat="1"/>
-    <w:lsdException w:name="heading 7" w:uiPriority="9" w:qFormat="1"/>
-    <w:lsdException w:name="heading 8" w:uiPriority="9" w:qFormat="1"/>
-    <w:lsdException w:name="heading 9" w:uiPriority="9" w:qFormat="1"/>
-    <w:lsdException w:name="toc 1" w:uiPriority="39"/>
-    <w:lsdException w:name="toc 2" w:uiPriority="39"/>
-    <w:lsdException w:name="toc 3" w:uiPriority="39"/>
-    <w:lsdException w:name="toc 4" w:uiPriority="39"/>
-    <w:lsdException w:name="toc 5" w:uiPriority="39"/>
-    <w:lsdException w:name="toc 6" w:uiPriority="39"/>
-    <w:lsdException w:name="toc 7" w:uiPriority="39"/>
-    <w:lsdException w:name="toc 8" w:uiPriority="39"/>
-    <w:lsdException w:name="toc 9" w:uiPriority="39"/>
-    <w:lsdException w:name="caption" w:uiPriority="35" w:qFormat="1"/>
-    <w:lsdException w:name="Title" w:semiHidden="0" w:uiPriority="10" w:unhideWhenUsed="0" w:qFormat="1"/>
-    <w:lsdException w:name="Default Paragraph Font" w:uiPriority="1"/>
-    <w:lsdException w:name="Subtitle" w:semiHidden="0" w:uiPriority="11" w:unhideWhenUsed="0" w:qFormat="1"/>
-    <w:lsdException w:name="Strong" w:semiHidden="0" w:uiPriority="22" w:unhideWhenUsed="0" w:qFormat="1"/>
-    <w:lsdException w:name="Emphasis" w:semiHidden="0" w:uiPriority="20" w:unhideWhenUsed="0" w:qFormat="1"/>
-    <w:lsdException w:name="Table Grid" w:semiHidden="0" w:uiPriority="39" w:unhideWhenUsed="0"/>
-    <w:lsdException w:name="Placeholder Text" w:unhideWhenUsed="0"/>
-    <w:lsdException w:name="No Spacing" w:semiHidden="0" w:uiPriority="1" w:unhideWhenUsed="0" w:qFormat="1"/>
-    <w:lsdException w:name="Light Shading" w:semiHidden="0" w:uiPriority="60" w:unhideWhenUsed="0"/>
-    <w:lsdException w:name="Light List" w:semiHidden="0" w:uiPriority="61" w:unhideWhenUsed="0"/>
-    <w:lsdException w:name="Light Grid" w:semiHidden="0" w:uiPriority="62" w:unhideWhenUsed="0"/>
-    <w:lsdException w:name="Medium Shading 1" w:semiHidden="0" w:uiPriority="63" w:unhideWhenUsed="0"/>
-    <w:lsdException w:name="Medium Shading 2" w:semiHidden="0" w:uiPriority="64" w:unhideWhenUsed="0"/>
-    <w:lsdException w:name="Medium List 1" w:semiHidden="0" w:uiPriority="65" w:unhideWhenUsed="0"/>
-    <w:lsdException w:name="Medium List 2" w:semiHidden="0" w:uiPriority="66" w:unhideWhenUsed="0"/>
-    <w:lsdException w:name="Medium Grid 1" w:semiHidden="0" w:uiPriority="67" w:unhideWhenUsed="0"/>
-    <w:lsdException w:name="Medium Grid 2" w:semiHidden="0" w:uiPriority="68" w:unhideWhenUsed="0"/>
-    <w:lsdException w:name="Medium Grid 3" w:semiHidden="0" w:uiPriority="69" w:unhideWhenUsed="0"/>
-    <w:lsdException w:name="Dark List" w:semiHidden="0" w:uiPriority="70" w:unhideWhenUsed="0"/>
-    <w:lsdException w:name="Colorful Shading" w:semiHidden="0" w:uiPriority="71" w:unhideWhenUsed="0"/>
-    <w:lsdException w:name="Colorful List" w:semiHidden="0" w:uiPriority="72" w:unhideWhenUsed="0"/>
-    <w:lsdException w:name="Colorful Grid" w:semiHidden="0" w:uiPriority="73" w:unhideWhenUsed="0"/>
-    <w:lsdException w:name="Light Shading Accent 1" w:semiHidden="0" w:uiPriority="60" w:unhideWhenUsed="0"/>
-    <w:lsdException w:name="Light List Accent 1" w:semiHidden="0" w:uiPriority="61" w:unhideWhenUsed="0"/>
-    <w:lsdException w:name="Light Grid Accent 1" w:semiHidden="0" w:uiPriority="62" w:unhideWhenUsed="0"/>
-    <w:lsdException w:name="Medium Shading 1 Accent 1" w:semiHidden="0" w:uiPriority="63" w:unhideWhenUsed="0"/>
-    <w:lsdException w:name="Medium Shading 2 Accent 1" w:semiHidden="0" w:uiPriority="64" w:unhideWhenUsed="0"/>
-    <w:lsdException w:name="Medium List 1 Accent 1" w:semiHidden="0" w:uiPriority="65" w:unhideWhenUsed="0"/>
-    <w:lsdException w:name="Revision" w:unhideWhenUsed="0"/>
-    <w:lsdException w:name="List Paragraph" w:semiHidden="0" w:uiPriority="34" w:unhideWhenUsed="0" w:qFormat="1"/>
-    <w:lsdException w:name="Quote" w:semiHidden="0" w:uiPriority="29" w:unhideWhenUsed="0" w:qFormat="1"/>
-    <w:lsdException w:name="Intense Quote" w:semiHidden="0" w:uiPriority="30" w:unhideWhenUsed="0" w:qFormat="1"/>
-    <w:lsdException w:name="Medium List 2 Accent 1" w:semiHidden="0" w:uiPriority="66" w:unhideWhenUsed="0"/>
-    <w:lsdException w:name="Medium Grid 1 Accent 1" w:semiHidden="0" w:uiPriority="67" w:unhideWhenUsed="0"/>
-    <w:lsdException w:name="Medium Grid 2 Accent 1" w:semiHidden="0" w:uiPriority="68" w:unhideWhenUsed="0"/>
-    <w:lsdException w:name="Medium Grid 3 Accent 1" w:semiHidden="0" w:uiPriority="69" w:unhideWhenUsed="0"/>
-    <w:lsdException w:name="Dark List Accent 1" w:semiHidden="0" w:uiPriority="70" w:unhideWhenUsed="0"/>
-    <w:lsdException w:name="Colorful Shading Accent 1" w:semiHidden="0" w:uiPriority="71" w:unhideWhenUsed="0"/>
-    <w:lsdException w:name="Colorful List Accent 1" w:semiHidden="0" w:uiPriority="72" w:unhideWhenUsed="0"/>
-    <w:lsdException w:name="Colorful Grid Accent 1" w:semiHidden="0" w:uiPriority="73" w:unhideWhenUsed="0"/>
-    <w:lsdException w:name="Light Shading Accent 2" w:semiHidden="0" w:uiPriority="60" w:unhideWhenUsed="0"/>
-    <w:lsdException w:name="Light List Accent 2" w:semiHidden="0" w:uiPriority="61" w:unhideWhenUsed="0"/>
-    <w:lsdException w:name="Light Grid Accent 2" w:semiHidden="0" w:uiPriority="62" w:unhideWhenUsed="0"/>
-    <w:lsdException w:name="Medium Shading 1 Accent 2" w:semiHidden="0" w:uiPriority="63" w:unhideWhenUsed="0"/>
-    <w:lsdException w:name="Medium Shading 2 Accent 2" w:semiHidden="0" w:uiPriority="64" w:unhideWhenUsed="0"/>
-    <w:lsdException w:name="Medium List 1 Accent 2" w:semiHidden="0" w:uiPriority="65" w:unhideWhenUsed="0"/>
-    <w:lsdException w:name="Medium List 2 Accent 2" w:semiHidden="0" w:uiPriority="66" w:unhideWhenUsed="0"/>
-    <w:lsdException w:name="Medium Grid 1 Accent 2" w:semiHidden="0" w:uiPriority="67" w:unhideWhenUsed="0"/>
-    <w:lsdException w:name="Medium Grid 2 Accent 2" w:semiHidden="0" w:uiPriority="68" w:unhideWhenUsed="0"/>
-    <w:lsdException w:name="Medium Grid 3 Accent 2" w:semiHidden="0" w:uiPriority="69" w:unhideWhenUsed="0"/>
-    <w:lsdException w:name="Dark List Accent 2" w:semiHidden="0" w:uiPriority="70" w:unhideWhenUsed="0"/>
-    <w:lsdException w:name="Colorful Shading Accent 2" w:semiHidden="0" w:uiPriority="71" w:unhideWhenUsed="0"/>
-    <w:lsdException w:name="Colorful List Accent 2" w:semiHidden="0" w:uiPriority="72" w:unhideWhenUsed="0"/>
-    <w:lsdException w:name="Colorful Grid Accent 2" w:semiHidden="0" w:uiPriority="73" w:unhideWhenUsed="0"/>
-    <w:lsdException w:name="Light Shading Accent 3" w:semiHidden="0" w:uiPriority="60" w:unhideWhenUsed="0"/>
-    <w:lsdException w:name="Light List Accent 3" w:semiHidden="0" w:uiPriority="61" w:unhideWhenUsed="0"/>
-    <w:lsdException w:name="Light Grid Accent 3" w:semiHidden="0" w:uiPriority="62" w:unhideWhenUsed="0"/>
-    <w:lsdException w:name="Medium Shading 1 Accent 3" w:semiHidden="0" w:uiPriority="63" w:unhideWhenUsed="0"/>
-    <w:lsdException w:name="Medium Shading 2 Accent 3" w:semiHidden="0" w:uiPriority="64" w:unhideWhenUsed="0"/>
-    <w:lsdException w:name="Medium List 1 Accent 3" w:semiHidden="0" w:uiPriority="65" w:unhideWhenUsed="0"/>
-    <w:lsdException w:name="Medium List 2 Accent 3" w:semiHidden="0" w:uiPriority="66" w:unhideWhenUsed="0"/>
-    <w:lsdException w:name="Medium Grid 1 Accent 3" w:semiHidden="0" w:uiPriority="67" w:unhideWhenUsed="0"/>
-    <w:lsdException w:name="Medium Grid 2 Accent 3" w:semiHidden="0" w:uiPriority="68" w:unhideWhenUsed="0"/>
-    <w:lsdException w:name="Medium Grid 3 Accent 3" w:semiHidden="0" w:uiPriority="69" w:unhideWhenUsed="0"/>
-    <w:lsdException w:name="Dark List Accent 3" w:semiHidden="0" w:uiPriority="70" w:unhideWhenUsed="0"/>
-    <w:lsdException w:name="Colorful Shading Accent 3" w:semiHidden="0" w:uiPriority="71" w:unhideWhenUsed="0"/>
-    <w:lsdException w:name="Colorful List Accent 3" w:semiHidden="0" w:uiPriority="72" w:unhideWhenUsed="0"/>
-    <w:lsdException w:name="Colorful Grid Accent 3" w:semiHidden="0" w:uiPriority="73" w:unhideWhenUsed="0"/>
-    <w:lsdException w:name="Light Shading Accent 4" w:semiHidden="0" w:uiPriority="60" w:unhideWhenUsed="0"/>
-    <w:lsdException w:name="Light List Accent 4" w:semiHidden="0" w:uiPriority="61" w:unhideWhenUsed="0"/>
-    <w:lsdException w:name="Light Grid Accent 4" w:semiHidden="0" w:uiPriority="62" w:unhideWhenUsed="0"/>
-    <w:lsdException w:name="Medium Shading 1 Accent 4" w:semiHidden="0" w:uiPriority="63" w:unhideWhenUsed="0"/>
-    <w:lsdException w:name="Medium Shading 2 Accent 4" w:semiHidden="0" w:uiPriority="64" w:unhideWhenUsed="0"/>
-    <w:lsdException w:name="Medium List 1 Accent 4" w:semiHidden="0" w:uiPriority="65" w:unhideWhenUsed="0"/>
-    <w:lsdException w:name="Medium List 2 Accent 4" w:semiHidden="0" w:uiPriority="66" w:unhideWhenUsed="0"/>
-    <w:lsdException w:name="Medium Grid 1 Accent 4" w:semiHidden="0" w:uiPriority="67" w:unhideWhenUsed="0"/>
-    <w:lsdException w:name="Medium Grid 2 Accent 4" w:semiHidden="0" w:uiPriority="68" w:unhideWhenUsed="0"/>
-    <w:lsdException w:name="Medium Grid 3 Accent 4" w:semiHidden="0" w:uiPriority="69" w:unhideWhenUsed="0"/>
-    <w:lsdException w:name="Dark List Accent 4" w:semiHidden="0" w:uiPriority="70" w:unhideWhenUsed="0"/>
-    <w:lsdException w:name="Colorful Shading Accent 4" w:semiHidden="0" w:uiPriority="71" w:unhideWhenUsed="0"/>
-    <w:lsdException w:name="Colorful List Accent 4" w:semiHidden="0" w:uiPriority="72" w:unhideWhenUsed="0"/>
-    <w:lsdException w:name="Colorful Grid Accent 4" w:semiHidden="0" w:uiPriority="73" w:unhideWhenUsed="0"/>
-    <w:lsdException w:name="Light Shading Accent 5" w:semiHidden="0" w:uiPriority="60" w:unhideWhenUsed="0"/>
-    <w:lsdException w:name="Light List Accent 5" w:semiHidden="0" w:uiPriority="61" w:unhideWhenUsed="0"/>
-    <w:lsdException w:name="Light Grid Accent 5" w:semiHidden="0" w:uiPriority="62" w:unhideWhenUsed="0"/>
-    <w:lsdException w:name="Medium Shading 1 Accent 5" w:semiHidden="0" w:uiPriority="63" w:unhideWhenUsed="0"/>
-    <w:lsdException w:name="Medium Shading 2 Accent 5" w:semiHidden="0" w:uiPriority="64" w:unhideWhenUsed="0"/>
-    <w:lsdException w:name="Medium List 1 Accent 5" w:semiHidden="0" w:uiPriority="65" w:unhideWhenUsed="0"/>
-    <w:lsdException w:name="Medium List 2 Accent 5" w:semiHidden="0" w:uiPriority="66" w:unhideWhenUsed="0"/>
-    <w:lsdException w:name="Medium Grid 1 Accent 5" w:semiHidden="0" w:uiPriority="67" w:unhideWhenUsed="0"/>
-    <w:lsdException w:name="Medium Grid 2 Accent 5" w:semiHidden="0" w:uiPriority="68" w:unhideWhenUsed="0"/>
-    <w:lsdException w:name="Medium Grid 3 Accent 5" w:semiHidden="0" w:uiPriority="69" w:unhideWhenUsed="0"/>
-    <w:lsdException w:name="Dark List Accent 5" w:semiHidden="0" w:uiPriority="70" w:unhideWhenUsed="0"/>
-    <w:lsdException w:name="Colorful Shading Accent 5" w:semiHidden="0" w:uiPriority="71" w:unhideWhenUsed="0"/>
-    <w:lsdException w:name="Colorful List Accent 5" w:semiHidden="0" w:uiPriority="72" w:unhideWhenUsed="0"/>
-    <w:lsdException w:name="Colorful Grid Accent 5" w:semiHidden="0" w:uiPriority="73" w:unhideWhenUsed="0"/>
-    <w:lsdException w:name="Light Shading Accent 6" w:semiHidden="0" w:uiPriority="60" w:unhideWhenUsed="0"/>
-    <w:lsdException w:name="Light List Accent 6" w:semiHidden="0" w:uiPriority="61" w:unhideWhenUsed="0"/>
-    <w:lsdException w:name="Light Grid Accent 6" w:semiHidden="0" w:uiPriority="62" w:unhideWhenUsed="0"/>
-    <w:lsdException w:name="Medium Shading 1 Accent 6" w:semiHidden="0" w:uiPriority="63" w:unhideWhenUsed="0"/>
-    <w:lsdException w:name="Medium Shading 2 Accent 6" w:semiHidden="0" w:uiPriority="64" w:unhideWhenUsed="0"/>
-    <w:lsdException w:name="Medium List 1 Accent 6" w:semiHidden="0" w:uiPriority="65" w:unhideWhenUsed="0"/>
-    <w:lsdException w:name="Medium List 2 Accent 6" w:semiHidden="0" w:uiPriority="66" w:unhideWhenUsed="0"/>
-    <w:lsdException w:name="Medium Grid 1 Accent 6" w:semiHidden="0" w:uiPriority="67" w:unhideWhenUsed="0"/>
-    <w:lsdException w:name="Medium Grid 2 Accent 6" w:semiHidden="0" w:uiPriority="68" w:unhideWhenUsed="0"/>
-    <w:lsdException w:name="Medium Grid 3 Accent 6" w:semiHidden="0" w:uiPriority="69" w:unhideWhenUsed="0"/>
-    <w:lsdException w:name="Dark List Accent 6" w:semiHidden="0" w:uiPriority="70" w:unhideWhenUsed="0"/>
-    <w:lsdException w:name="Colorful Shading Accent 6" w:semiHidden="0" w:uiPriority="71" w:unhideWhenUsed="0"/>
-    <w:lsdException w:name="Colorful List Accent 6" w:semiHidden="0" w:uiPriority="72" w:unhideWhenUsed="0"/>
-    <w:lsdException w:name="Colorful Grid Accent 6" w:semiHidden="0" w:uiPriority="73" w:unhideWhenUsed="0"/>
-    <w:lsdException w:name="Subtle Emphasis" w:semiHidden="0" w:uiPriority="19" w:unhideWhenUsed="0" w:qFormat="1"/>
-    <w:lsdException w:name="Intense Emphasis" w:semiHidden="0" w:uiPriority="21" w:unhideWhenUsed="0" w:qFormat="1"/>
-    <w:lsdException w:name="Subtle Reference" w:semiHidden="0" w:uiPriority="31" w:unhideWhenUsed="0" w:qFormat="1"/>
-    <w:lsdException w:name="Intense Reference" w:semiHidden="0" w:uiPriority="32" w:unhideWhenUsed="0" w:qFormat="1"/>
-    <w:lsdException w:name="Book Title" w:semiHidden="0" w:uiPriority="33" w:unhideWhenUsed="0" w:qFormat="1"/>
-    <w:lsdException w:name="Bibliography" w:uiPriority="37"/>
-    <w:lsdException w:name="TOC Heading" w:uiPriority="39" w:qFormat="1"/>
-  </w:latentStyles>
-  <w:style w:type="paragraph" w:default="1" w:styleId="Normal">
-    <w:name w:val="Normal"/>
-    <w:qFormat/>
-  </w:style>
-  <w:style w:type="character" w:default="1" w:styleId="DefaultParagraphFont">
-    <w:name w:val="Default Paragraph Font"/>
-    <w:uiPriority w:val="1"/>
-    <w:semiHidden/>
-    <w:unhideWhenUsed/>
-  </w:style>
-  <w:style w:type="table" w:default="1" w:styleId="TableNormal">
-    <w:name w:val="Normal Table"/>
-    <w:uiPriority w:val="99"/>
-    <w:semiHidden/>
-    <w:unhideWhenUsed/>
-    <w:tblPr>
-      <w:tblInd w:w="0" w:type="dxa"/>
-      <w:tblCellMar>
-        <w:top w:w="0" w:type="dxa"/>
-        <w:left w:w="108" w:type="dxa"/>
-        <w:bottom w:w="0" w:type="dxa"/>
-        <w:right w:w="108" w:type="dxa"/>
-      </w:tblCellMar>
-    </w:tblPr>
-  </w:style>
-  <w:style w:type="numbering" w:default="1" w:styleId="NoList">
-    <w:name w:val="No List"/>
-    <w:uiPriority w:val="99"/>
-    <w:semiHidden/>
-    <w:unhideWhenUsed/>
-  </w:style>
-  <w:style w:type="paragraph" w:styleId="ListParagraph">
-    <w:name w:val="List Paragraph"/>
-    <w:basedOn w:val="Normal"/>
-    <w:uiPriority w:val="34"/>
-    <w:qFormat/>
-    <w:rsid w:val="005A1236"/>
-    <w:pPr>
-      <w:ind w:left="720"/>
-      <w:contextualSpacing/>
-    </w:pPr>
-  </w:style>
-  <w:style w:type="character" w:customStyle="1" w:styleId="apple-converted-space">
-    <w:name w:val="apple-converted-space"/>
-    <w:basedOn w:val="DefaultParagraphFont"/>
-    <w:rsid w:val="00D13AF6"/>
-  </w:style>
-  <w:style w:type="character" w:styleId="Emphasis">
-    <w:name w:val="Emphasis"/>
-    <w:basedOn w:val="DefaultParagraphFont"/>
-    <w:uiPriority w:val="20"/>
-    <w:qFormat/>
-    <w:rsid w:val="00D13AF6"/>
-    <w:rPr>
-      <w:i/>
-      <w:iCs/>
-    </w:rPr>
-  </w:style>
-  <w:style w:type="character" w:styleId="HTMLCode">
-    <w:name w:val="HTML Code"/>
-    <w:basedOn w:val="DefaultParagraphFont"/>
-    <w:uiPriority w:val="99"/>
-    <w:semiHidden/>
-    <w:unhideWhenUsed/>
-    <w:rsid w:val="00D13AF6"/>
-    <w:rPr>
-      <w:rFonts w:ascii="Courier New" w:eastAsia="Times New Roman" w:hAnsi="Courier New" w:cs="Courier New"/>
-      <w:sz w:val="20"/>
-      <w:szCs w:val="20"/>
-    </w:rPr>
-  </w:style>
-  <w:style w:type="paragraph" w:styleId="HTMLPreformatted">
-    <w:name w:val="HTML Preformatted"/>
-    <w:basedOn w:val="Normal"/>
-    <w:link w:val="HTMLPreformattedChar"/>
-    <w:uiPriority w:val="99"/>
-    <w:semiHidden/>
-    <w:unhideWhenUsed/>
-    <w:rsid w:val="002D6A76"/>
-    <w:pPr>
-      <w:tabs>
-        <w:tab w:val="left" w:pos="916"/>
-        <w:tab w:val="left" w:pos="1832"/>
-        <w:tab w:val="left" w:pos="2748"/>
-        <w:tab w:val="left" w:pos="3664"/>
-        <w:tab w:val="left" w:pos="4580"/>
-        <w:tab w:val="left" w:pos="5496"/>
-        <w:tab w:val="left" w:pos="6412"/>
-        <w:tab w:val="left" w:pos="7328"/>
-        <w:tab w:val="left" w:pos="8244"/>
-        <w:tab w:val="left" w:pos="9160"/>
-        <w:tab w:val="left" w:pos="10076"/>
-        <w:tab w:val="left" w:pos="10992"/>
-        <w:tab w:val="left" w:pos="11908"/>
-        <w:tab w:val="left" w:pos="12824"/>
-        <w:tab w:val="left" w:pos="13740"/>
-        <w:tab w:val="left" w:pos="14656"/>
-      </w:tabs>
-      <w:spacing w:after="0" w:line="240" w:lineRule="auto"/>
-    </w:pPr>
-    <w:rPr>
-      <w:rFonts w:ascii="Courier New" w:eastAsia="Times New Roman" w:hAnsi="Courier New" w:cs="Courier New"/>
-      <w:sz w:val="20"/>
-      <w:szCs w:val="20"/>
-      <w:lang w:eastAsia="fr-FR" w:bidi="hi-IN"/>
-    </w:rPr>
-  </w:style>
-  <w:style w:type="character" w:customStyle="1" w:styleId="HTMLPreformattedChar">
-    <w:name w:val="HTML Preformatted Char"/>
-    <w:basedOn w:val="DefaultParagraphFont"/>
-    <w:link w:val="HTMLPreformatted"/>
-    <w:uiPriority w:val="99"/>
-    <w:semiHidden/>
-    <w:rsid w:val="002D6A76"/>
-    <w:rPr>
-      <w:rFonts w:ascii="Courier New" w:eastAsia="Times New Roman" w:hAnsi="Courier New" w:cs="Courier New"/>
-      <w:sz w:val="20"/>
-      <w:szCs w:val="20"/>
-      <w:lang w:eastAsia="fr-FR" w:bidi="hi-IN"/>
-    </w:rPr>
-  </w:style>
-  <w:style w:type="character" w:styleId="Hyperlink">
-    <w:name w:val="Hyperlink"/>
-    <w:basedOn w:val="DefaultParagraphFont"/>
-    <w:uiPriority w:val="99"/>
-    <w:semiHidden/>
-    <w:unhideWhenUsed/>
-    <w:rsid w:val="00B80F2A"/>
-    <w:rPr>
-      <w:color w:val="0000FF"/>
-      <w:u w:val="single"/>
-    </w:rPr>
-  </w:style>
-  <w:style w:type="character" w:customStyle="1" w:styleId="n">
-    <w:name w:val="n"/>
-    <w:basedOn w:val="DefaultParagraphFont"/>
-    <w:rsid w:val="003E7B79"/>
-  </w:style>
-  <w:style w:type="character" w:customStyle="1" w:styleId="o">
-    <w:name w:val="o"/>
-    <w:basedOn w:val="DefaultParagraphFont"/>
-    <w:rsid w:val="003E7B79"/>
-  </w:style>
-  <w:style w:type="character" w:customStyle="1" w:styleId="kt">
-    <w:name w:val="kt"/>
-    <w:basedOn w:val="DefaultParagraphFont"/>
-    <w:rsid w:val="003E7B79"/>
-  </w:style>
-  <w:style w:type="character" w:customStyle="1" w:styleId="p">
-    <w:name w:val="p"/>
-    <w:basedOn w:val="DefaultParagraphFont"/>
-    <w:rsid w:val="003E7B79"/>
-  </w:style>
-  <w:style w:type="character" w:customStyle="1" w:styleId="k">
-    <w:name w:val="k"/>
-    <w:basedOn w:val="DefaultParagraphFont"/>
-    <w:rsid w:val="003E7B79"/>
-  </w:style>
-  <w:style w:type="character" w:customStyle="1" w:styleId="mi">
-    <w:name w:val="mi"/>
-    <w:basedOn w:val="DefaultParagraphFont"/>
-    <w:rsid w:val="003E7B79"/>
-  </w:style>
-  <w:style w:type="character" w:customStyle="1" w:styleId="c1">
-    <w:name w:val="c1"/>
-    <w:basedOn w:val="DefaultParagraphFont"/>
-    <w:rsid w:val="003E7B79"/>
-  </w:style>
-  <w:style w:type="character" w:customStyle="1" w:styleId="code-keyword">
-    <w:name w:val="code-keyword"/>
-    <w:basedOn w:val="DefaultParagraphFont"/>
-    <w:rsid w:val="00354B9C"/>
-  </w:style>
-  <w:style w:type="paragraph" w:customStyle="1" w:styleId="PreformattedText">
-    <w:name w:val="Preformatted Text"/>
-    <w:basedOn w:val="Normal"/>
-    <w:rsid w:val="00032292"/>
-    <w:pPr>
-      <w:widowControl w:val="0"/>
-      <w:suppressAutoHyphens/>
-      <w:spacing w:after="0" w:line="240" w:lineRule="auto"/>
-    </w:pPr>
-    <w:rPr>
-      <w:rFonts w:ascii="Liberation Serif" w:eastAsia="Droid Sans" w:hAnsi="Liberation Serif" w:cs="FreeSans"/>
-      <w:color w:val="00000A"/>
-      <w:sz w:val="24"/>
-      <w:szCs w:val="24"/>
-      <w:lang w:val="en-IN" w:eastAsia="zh-CN" w:bidi="hi-IN"/>
-    </w:rPr>
-  </w:style>
-  <w:style w:type="character" w:styleId="HTMLVariable">
-    <w:name w:val="HTML Variable"/>
-    <w:basedOn w:val="DefaultParagraphFont"/>
-    <w:uiPriority w:val="99"/>
-    <w:semiHidden/>
-    <w:unhideWhenUsed/>
-    <w:rsid w:val="00854664"/>
-    <w:rPr>
-      <w:i/>
-      <w:iCs/>
-    </w:rPr>
-  </w:style>
-  <w:style w:type="paragraph" w:styleId="BalloonText">
-    <w:name w:val="Balloon Text"/>
-    <w:basedOn w:val="Normal"/>
-    <w:link w:val="BalloonTextChar"/>
-    <w:uiPriority w:val="99"/>
-    <w:semiHidden/>
-    <w:unhideWhenUsed/>
-    <w:rsid w:val="0025652F"/>
-    <w:pPr>
-      <w:spacing w:after="0" w:line="240" w:lineRule="auto"/>
-    </w:pPr>
-    <w:rPr>
-      <w:rFonts w:ascii="Tahoma" w:hAnsi="Tahoma" w:cs="Tahoma"/>
-      <w:sz w:val="16"/>
-      <w:szCs w:val="16"/>
-    </w:rPr>
-  </w:style>
-  <w:style w:type="character" w:customStyle="1" w:styleId="BalloonTextChar">
-    <w:name w:val="Balloon Text Char"/>
-    <w:basedOn w:val="DefaultParagraphFont"/>
-    <w:link w:val="BalloonText"/>
-    <w:uiPriority w:val="99"/>
-    <w:semiHidden/>
-    <w:rsid w:val="0025652F"/>
-    <w:rPr>
-      <w:rFonts w:ascii="Tahoma" w:hAnsi="Tahoma" w:cs="Tahoma"/>
-      <w:sz w:val="16"/>
-      <w:szCs w:val="16"/>
-    </w:rPr>
-  </w:style>
-  <w:style w:type="table" w:styleId="TableGrid">
-    <w:name w:val="Table Grid"/>
-    <w:basedOn w:val="TableNormal"/>
-    <w:uiPriority w:val="39"/>
-    <w:rsid w:val="00E629D3"/>
-    <w:pPr>
-      <w:spacing w:after="0" w:line="240" w:lineRule="auto"/>
-    </w:pPr>
-    <w:tblPr>
-      <w:tblInd w:w="0" w:type="dxa"/>
-      <w:tblBorders>
-        <w:top w:val="single" w:sz="4" w:space="0" w:color="auto"/>
-        <w:left w:val="single" w:sz="4" w:space="0" w:color="auto"/>
-        <w:bottom w:val="single" w:sz="4" w:space="0" w:color="auto"/>
-        <w:right w:val="single" w:sz="4" w:space="0" w:color="auto"/>
-        <w:insideH w:val="single" w:sz="4" w:space="0" w:color="auto"/>
-        <w:insideV w:val="single" w:sz="4" w:space="0" w:color="auto"/>
-      </w:tblBorders>
-      <w:tblCellMar>
-        <w:top w:w="0" w:type="dxa"/>
-        <w:left w:w="108" w:type="dxa"/>
-        <w:bottom w:w="0" w:type="dxa"/>
-        <w:right w:w="108" w:type="dxa"/>
-      </w:tblCellMar>
-    </w:tblPr>
-  </w:style>
-  <w:style w:type="table" w:styleId="LightShading-Accent5">
-    <w:name w:val="Light Shading Accent 5"/>
-    <w:basedOn w:val="TableNormal"/>
-    <w:uiPriority w:val="60"/>
-    <w:rsid w:val="00E629D3"/>
-    <w:pPr>
-      <w:spacing w:after="0" w:line="240" w:lineRule="auto"/>
-    </w:pPr>
-    <w:rPr>
-      <w:color w:val="2F5496" w:themeColor="accent5" w:themeShade="BF"/>
-    </w:rPr>
-    <w:tblPr>
-      <w:tblStyleRowBandSize w:val="1"/>
-      <w:tblStyleColBandSize w:val="1"/>
-      <w:tblInd w:w="0" w:type="dxa"/>
-      <w:tblBorders>
-        <w:top w:val="single" w:sz="8" w:space="0" w:color="4472C4" w:themeColor="accent5"/>
-        <w:bottom w:val="single" w:sz="8" w:space="0" w:color="4472C4" w:themeColor="accent5"/>
-      </w:tblBorders>
-      <w:tblCellMar>
-        <w:top w:w="0" w:type="dxa"/>
-        <w:left w:w="108" w:type="dxa"/>
-        <w:bottom w:w="0" w:type="dxa"/>
-        <w:right w:w="108" w:type="dxa"/>
-      </w:tblCellMar>
-    </w:tblPr>
-    <w:tblStylePr w:type="firstRow">
-      <w:pPr>
-        <w:spacing w:before="0" w:after="0" w:line="240" w:lineRule="auto"/>
-      </w:pPr>
-      <w:rPr>
-        <w:b/>
-        <w:bCs/>
-      </w:rPr>
-      <w:tblPr/>
-      <w:tcPr>
-        <w:tcBorders>
-          <w:top w:val="single" w:sz="8" w:space="0" w:color="4472C4" w:themeColor="accent5"/>
-          <w:left w:val="nil"/>
-          <w:bottom w:val="single" w:sz="8" w:space="0" w:color="4472C4" w:themeColor="accent5"/>
-          <w:right w:val="nil"/>
-          <w:insideH w:val="nil"/>
-          <w:insideV w:val="nil"/>
-        </w:tcBorders>
-      </w:tcPr>
-    </w:tblStylePr>
-    <w:tblStylePr w:type="lastRow">
-      <w:pPr>
-        <w:spacing w:before="0" w:after="0" w:line="240" w:lineRule="auto"/>
-      </w:pPr>
-      <w:rPr>
-        <w:b/>
-        <w:bCs/>
-      </w:rPr>
-      <w:tblPr/>
-      <w:tcPr>
-        <w:tcBorders>
-          <w:top w:val="single" w:sz="8" w:space="0" w:color="4472C4" w:themeColor="accent5"/>
-          <w:left w:val="nil"/>
-          <w:bottom w:val="single" w:sz="8" w:space="0" w:color="4472C4" w:themeColor="accent5"/>
-          <w:right w:val="nil"/>
-          <w:insideH w:val="nil"/>
-          <w:insideV w:val="nil"/>
-        </w:tcBorders>
-      </w:tcPr>
-    </w:tblStylePr>
-    <w:tblStylePr w:type="firstCol">
-      <w:rPr>
-        <w:b/>
-        <w:bCs/>
-      </w:rPr>
-    </w:tblStylePr>
-    <w:tblStylePr w:type="lastCol">
-      <w:rPr>
-        <w:b/>
-        <w:bCs/>
-      </w:rPr>
-    </w:tblStylePr>
-    <w:tblStylePr w:type="band1Vert">
-      <w:tblPr/>
-      <w:tcPr>
-        <w:tcBorders>
-          <w:left w:val="nil"/>
-          <w:right w:val="nil"/>
-          <w:insideH w:val="nil"/>
-          <w:insideV w:val="nil"/>
-        </w:tcBorders>
-        <w:shd w:val="clear" w:color="auto" w:fill="D0DBF0" w:themeFill="accent5" w:themeFillTint="3F"/>
-      </w:tcPr>
-    </w:tblStylePr>
-    <w:tblStylePr w:type="band1Horz">
-      <w:tblPr/>
-      <w:tcPr>
-        <w:tcBorders>
-          <w:left w:val="nil"/>
-          <w:right w:val="nil"/>
-          <w:insideH w:val="nil"/>
-          <w:insideV w:val="nil"/>
-        </w:tcBorders>
-        <w:shd w:val="clear" w:color="auto" w:fill="D0DBF0" w:themeFill="accent5" w:themeFillTint="3F"/>
-      </w:tcPr>
-    </w:tblStylePr>
-  </w:style>
-  <w:style w:type="table" w:styleId="MediumShading1-Accent5">
-    <w:name w:val="Medium Shading 1 Accent 5"/>
-    <w:basedOn w:val="TableNormal"/>
-    <w:uiPriority w:val="63"/>
-    <w:rsid w:val="00534FF7"/>
-    <w:pPr>
-      <w:spacing w:after="0" w:line="240" w:lineRule="auto"/>
-    </w:pPr>
-    <w:tblPr>
-      <w:tblStyleRowBandSize w:val="1"/>
-      <w:tblStyleColBandSize w:val="1"/>
-      <w:tblInd w:w="0" w:type="dxa"/>
-      <w:tblBorders>
-        <w:top w:val="single" w:sz="8" w:space="0" w:color="7295D2" w:themeColor="accent5" w:themeTint="BF"/>
-        <w:left w:val="single" w:sz="8" w:space="0" w:color="7295D2" w:themeColor="accent5" w:themeTint="BF"/>
-        <w:bottom w:val="single" w:sz="8" w:space="0" w:color="7295D2" w:themeColor="accent5" w:themeTint="BF"/>
-        <w:right w:val="single" w:sz="8" w:space="0" w:color="7295D2" w:themeColor="accent5" w:themeTint="BF"/>
-        <w:insideH w:val="single" w:sz="8" w:space="0" w:color="7295D2" w:themeColor="accent5" w:themeTint="BF"/>
-      </w:tblBorders>
-      <w:tblCellMar>
-        <w:top w:w="0" w:type="dxa"/>
-        <w:left w:w="108" w:type="dxa"/>
-        <w:bottom w:w="0" w:type="dxa"/>
-        <w:right w:w="108" w:type="dxa"/>
-      </w:tblCellMar>
-    </w:tblPr>
-    <w:tblStylePr w:type="firstRow">
-      <w:pPr>
-        <w:spacing w:before="0" w:after="0" w:line="240" w:lineRule="auto"/>
-      </w:pPr>
-      <w:rPr>
-        <w:b/>
-        <w:bCs/>
-        <w:color w:val="FFFFFF" w:themeColor="background1"/>
-      </w:rPr>
-      <w:tblPr/>
-      <w:tcPr>
-        <w:tcBorders>
-          <w:top w:val="single" w:sz="8" w:space="0" w:color="7295D2" w:themeColor="accent5" w:themeTint="BF"/>
-          <w:left w:val="single" w:sz="8" w:space="0" w:color="7295D2" w:themeColor="accent5" w:themeTint="BF"/>
-          <w:bottom w:val="single" w:sz="8" w:space="0" w:color="7295D2" w:themeColor="accent5" w:themeTint="BF"/>
-          <w:right w:val="single" w:sz="8" w:space="0" w:color="7295D2" w:themeColor="accent5" w:themeTint="BF"/>
-          <w:insideH w:val="nil"/>
-          <w:insideV w:val="nil"/>
-        </w:tcBorders>
-        <w:shd w:val="clear" w:color="auto" w:fill="4472C4" w:themeFill="accent5"/>
-      </w:tcPr>
-    </w:tblStylePr>
-    <w:tblStylePr w:type="lastRow">
-      <w:pPr>
-        <w:spacing w:before="0" w:after="0" w:line="240" w:lineRule="auto"/>
-      </w:pPr>
-      <w:rPr>
-        <w:b/>
-        <w:bCs/>
-      </w:rPr>
-      <w:tblPr/>
-      <w:tcPr>
-        <w:tcBorders>
-          <w:top w:val="double" w:sz="6" w:space="0" w:color="7295D2" w:themeColor="accent5" w:themeTint="BF"/>
-          <w:left w:val="single" w:sz="8" w:space="0" w:color="7295D2" w:themeColor="accent5" w:themeTint="BF"/>
-          <w:bottom w:val="single" w:sz="8" w:space="0" w:color="7295D2" w:themeColor="accent5" w:themeTint="BF"/>
-          <w:right w:val="single" w:sz="8" w:space="0" w:color="7295D2" w:themeColor="accent5" w:themeTint="BF"/>
-          <w:insideH w:val="nil"/>
-          <w:insideV w:val="nil"/>
-        </w:tcBorders>
-      </w:tcPr>
-    </w:tblStylePr>
-    <w:tblStylePr w:type="firstCol">
-      <w:rPr>
-        <w:b/>
-        <w:bCs/>
-      </w:rPr>
-    </w:tblStylePr>
-    <w:tblStylePr w:type="lastCol">
-      <w:rPr>
-        <w:b/>
-        <w:bCs/>
-      </w:rPr>
-    </w:tblStylePr>
-    <w:tblStylePr w:type="band1Vert">
-      <w:tblPr/>
-      <w:tcPr>
-        <w:shd w:val="clear" w:color="auto" w:fill="D0DBF0" w:themeFill="accent5" w:themeFillTint="3F"/>
-      </w:tcPr>
-    </w:tblStylePr>
-    <w:tblStylePr w:type="band1Horz">
-      <w:tblPr/>
-      <w:tcPr>
-        <w:tcBorders>
-          <w:insideH w:val="nil"/>
-          <w:insideV w:val="nil"/>
-        </w:tcBorders>
-        <w:shd w:val="clear" w:color="auto" w:fill="D0DBF0" w:themeFill="accent5" w:themeFillTint="3F"/>
-      </w:tcPr>
-    </w:tblStylePr>
-    <w:tblStylePr w:type="band2Horz">
-      <w:tblPr/>
-      <w:tcPr>
-        <w:tcBorders>
-          <w:insideH w:val="nil"/>
-          <w:insideV w:val="nil"/>
-        </w:tcBorders>
-      </w:tcPr>
-    </w:tblStylePr>
-  </w:style>
-  <w:style w:type="table" w:styleId="MediumGrid1-Accent1">
-    <w:name w:val="Medium Grid 1 Accent 1"/>
-    <w:basedOn w:val="TableNormal"/>
-    <w:uiPriority w:val="67"/>
-    <w:rsid w:val="00534FF7"/>
-    <w:pPr>
-      <w:spacing w:after="0" w:line="240" w:lineRule="auto"/>
-    </w:pPr>
-    <w:tblPr>
-      <w:tblStyleRowBandSize w:val="1"/>
-      <w:tblStyleColBandSize w:val="1"/>
-      <w:tblInd w:w="0" w:type="dxa"/>
-      <w:tblBorders>
-        <w:top w:val="single" w:sz="8" w:space="0" w:color="84B3DF" w:themeColor="accent1" w:themeTint="BF"/>
-        <w:left w:val="single" w:sz="8" w:space="0" w:color="84B3DF" w:themeColor="accent1" w:themeTint="BF"/>
-        <w:bottom w:val="single" w:sz="8" w:space="0" w:color="84B3DF" w:themeColor="accent1" w:themeTint="BF"/>
-        <w:right w:val="single" w:sz="8" w:space="0" w:color="84B3DF" w:themeColor="accent1" w:themeTint="BF"/>
-        <w:insideH w:val="single" w:sz="8" w:space="0" w:color="84B3DF" w:themeColor="accent1" w:themeTint="BF"/>
-        <w:insideV w:val="single" w:sz="8" w:space="0" w:color="84B3DF" w:themeColor="accent1" w:themeTint="BF"/>
-      </w:tblBorders>
-      <w:tblCellMar>
-        <w:top w:w="0" w:type="dxa"/>
-        <w:left w:w="108" w:type="dxa"/>
-        <w:bottom w:w="0" w:type="dxa"/>
-        <w:right w:w="108" w:type="dxa"/>
-      </w:tblCellMar>
     </w:tblPr>
     <w:tcPr>
       <w:shd w:val="clear" w:color="auto" w:fill="D6E6F4" w:themeFill="accent1" w:themeFillTint="3F"/>
@@ -18214,7 +19318,7 @@
   <a:extraClrSchemeLst/>
   <a:extLst>
     <a:ext uri="{05A4C25C-085E-4340-85A3-A5531E510DB2}">
-      <thm15:themeFamily xmlns="" xmlns:thm15="http://schemas.microsoft.com/office/thememl/2012/main" name="Office Theme" id="{62F939B6-93AF-4DB8-9C6B-D6C7DFDC589F}" vid="{4A3C46E8-61CC-4603-A589-7422A47A8E4A}"/>
+      <thm15:themeFamily xmlns:thm15="http://schemas.microsoft.com/office/thememl/2012/main" name="Office Theme" id="{62F939B6-93AF-4DB8-9C6B-D6C7DFDC589F}" vid="{4A3C46E8-61CC-4603-A589-7422A47A8E4A}"/>
     </a:ext>
   </a:extLst>
 </a:theme>
@@ -18225,7 +19329,7 @@
 </file>
 
 <file path=customXml/itemProps1.xml><?xml version="1.0" encoding="utf-8"?>
-<ds:datastoreItem xmlns:ds="http://schemas.openxmlformats.org/officeDocument/2006/customXml" ds:itemID="{F74A7362-B43F-4BCA-B7D9-E31C14605DDD}">
+<ds:datastoreItem xmlns:ds="http://schemas.openxmlformats.org/officeDocument/2006/customXml" ds:itemID="{E51F664F-C346-44A7-82C1-9E92DCBE7D89}">
   <ds:schemaRefs>
     <ds:schemaRef ds:uri="http://schemas.openxmlformats.org/officeDocument/2006/bibliography"/>
   </ds:schemaRefs>

</xml_diff>

<commit_message>
Updated Notes and added tree traversal files
</commit_message>
<xml_diff>
--- a/notes/Learn_C++11.docx
+++ b/notes/Learn_C++11.docx
@@ -2054,8 +2054,6 @@
           <w:lang w:val="en-US"/>
         </w:rPr>
       </w:pPr>
-      <w:bookmarkStart w:id="0" w:name="_GoBack"/>
-      <w:bookmarkEnd w:id="0"/>
       <w:r>
         <w:rPr>
           <w:rFonts w:cs="Courier New"/>
@@ -3528,7 +3526,15 @@
           <w:color w:val="000000"/>
           <w:lang w:val="en-US"/>
         </w:rPr>
-        <w:t>RValue references</w:t>
+        <w:t>rv</w:t>
+      </w:r>
+      <w:r>
+        <w:rPr>
+          <w:rFonts w:ascii="Arial" w:hAnsi="Arial" w:cs="Arial"/>
+          <w:color w:val="000000"/>
+          <w:lang w:val="en-US"/>
+        </w:rPr>
+        <w:t>alue references</w:t>
       </w:r>
     </w:p>
     <w:p>
@@ -7057,177 +7063,6 @@
       <w:pPr>
         <w:rPr>
           <w:rFonts w:ascii="Arial" w:hAnsi="Arial" w:cs="Arial"/>
-          <w:color w:val="000000"/>
-          <w:lang w:val="en-US"/>
-        </w:rPr>
-      </w:pPr>
-    </w:p>
-    <w:p>
-      <w:pPr>
-        <w:rPr>
-          <w:rFonts w:ascii="Arial" w:hAnsi="Arial" w:cs="Arial"/>
-          <w:color w:val="000000"/>
-          <w:lang w:val="en-US"/>
-        </w:rPr>
-      </w:pPr>
-    </w:p>
-    <w:p>
-      <w:pPr>
-        <w:rPr>
-          <w:rFonts w:ascii="Arial" w:hAnsi="Arial" w:cs="Arial"/>
-          <w:color w:val="000000"/>
-          <w:lang w:val="en-US"/>
-        </w:rPr>
-      </w:pPr>
-    </w:p>
-    <w:p>
-      <w:pPr>
-        <w:rPr>
-          <w:rFonts w:ascii="Arial" w:hAnsi="Arial" w:cs="Arial"/>
-          <w:color w:val="000000"/>
-          <w:lang w:val="en-US"/>
-        </w:rPr>
-      </w:pPr>
-    </w:p>
-    <w:p>
-      <w:pPr>
-        <w:rPr>
-          <w:rFonts w:ascii="Arial" w:hAnsi="Arial" w:cs="Arial"/>
-          <w:color w:val="000000"/>
-          <w:lang w:val="en-US"/>
-        </w:rPr>
-      </w:pPr>
-    </w:p>
-    <w:p>
-      <w:pPr>
-        <w:rPr>
-          <w:rFonts w:ascii="Arial" w:hAnsi="Arial" w:cs="Arial"/>
-          <w:color w:val="000000"/>
-          <w:lang w:val="en-US"/>
-        </w:rPr>
-      </w:pPr>
-    </w:p>
-    <w:p>
-      <w:pPr>
-        <w:rPr>
-          <w:rFonts w:ascii="Arial" w:hAnsi="Arial" w:cs="Arial"/>
-          <w:color w:val="000000"/>
-          <w:lang w:val="en-US"/>
-        </w:rPr>
-      </w:pPr>
-    </w:p>
-    <w:p>
-      <w:pPr>
-        <w:rPr>
-          <w:rFonts w:ascii="Arial" w:hAnsi="Arial" w:cs="Arial"/>
-          <w:color w:val="000000"/>
-          <w:lang w:val="en-US"/>
-        </w:rPr>
-      </w:pPr>
-    </w:p>
-    <w:p>
-      <w:pPr>
-        <w:rPr>
-          <w:rFonts w:ascii="Arial" w:hAnsi="Arial" w:cs="Arial"/>
-          <w:color w:val="000000"/>
-          <w:lang w:val="en-US"/>
-        </w:rPr>
-      </w:pPr>
-    </w:p>
-    <w:p>
-      <w:pPr>
-        <w:rPr>
-          <w:rFonts w:ascii="Arial" w:hAnsi="Arial" w:cs="Arial"/>
-          <w:color w:val="000000"/>
-          <w:lang w:val="en-US"/>
-        </w:rPr>
-      </w:pPr>
-    </w:p>
-    <w:p>
-      <w:pPr>
-        <w:rPr>
-          <w:rFonts w:ascii="Arial" w:hAnsi="Arial" w:cs="Arial"/>
-          <w:color w:val="000000"/>
-          <w:lang w:val="en-US"/>
-        </w:rPr>
-      </w:pPr>
-    </w:p>
-    <w:p>
-      <w:pPr>
-        <w:rPr>
-          <w:rFonts w:ascii="Arial" w:hAnsi="Arial" w:cs="Arial"/>
-          <w:color w:val="000000"/>
-          <w:lang w:val="en-US"/>
-        </w:rPr>
-      </w:pPr>
-    </w:p>
-    <w:p>
-      <w:pPr>
-        <w:rPr>
-          <w:rFonts w:ascii="Arial" w:hAnsi="Arial" w:cs="Arial"/>
-          <w:color w:val="000000"/>
-          <w:lang w:val="en-US"/>
-        </w:rPr>
-      </w:pPr>
-    </w:p>
-    <w:p>
-      <w:pPr>
-        <w:rPr>
-          <w:rFonts w:ascii="Arial" w:hAnsi="Arial" w:cs="Arial"/>
-          <w:color w:val="000000"/>
-          <w:lang w:val="en-US"/>
-        </w:rPr>
-      </w:pPr>
-    </w:p>
-    <w:p>
-      <w:pPr>
-        <w:rPr>
-          <w:rFonts w:ascii="Arial" w:hAnsi="Arial" w:cs="Arial"/>
-          <w:color w:val="000000"/>
-          <w:lang w:val="en-US"/>
-        </w:rPr>
-      </w:pPr>
-    </w:p>
-    <w:p>
-      <w:pPr>
-        <w:rPr>
-          <w:rFonts w:ascii="Arial" w:hAnsi="Arial" w:cs="Arial"/>
-          <w:color w:val="000000"/>
-          <w:lang w:val="en-US"/>
-        </w:rPr>
-      </w:pPr>
-    </w:p>
-    <w:p>
-      <w:pPr>
-        <w:rPr>
-          <w:rFonts w:ascii="Arial" w:hAnsi="Arial" w:cs="Arial"/>
-          <w:color w:val="000000"/>
-          <w:lang w:val="en-US"/>
-        </w:rPr>
-      </w:pPr>
-    </w:p>
-    <w:p>
-      <w:pPr>
-        <w:rPr>
-          <w:rFonts w:ascii="Arial" w:hAnsi="Arial" w:cs="Arial"/>
-          <w:color w:val="000000"/>
-          <w:lang w:val="en-US"/>
-        </w:rPr>
-      </w:pPr>
-    </w:p>
-    <w:p>
-      <w:pPr>
-        <w:rPr>
-          <w:rFonts w:ascii="Arial" w:hAnsi="Arial" w:cs="Arial"/>
-          <w:color w:val="000000"/>
-          <w:lang w:val="en-US"/>
-        </w:rPr>
-      </w:pPr>
-    </w:p>
-    <w:p>
-      <w:pPr>
-        <w:rPr>
-          <w:rFonts w:ascii="Arial" w:hAnsi="Arial" w:cs="Arial"/>
           <w:b/>
           <w:bCs/>
           <w:color w:val="000000"/>
@@ -7244,6 +7079,7 @@
           <w:u w:val="single"/>
           <w:lang w:val="en-US"/>
         </w:rPr>
+        <w:lastRenderedPageBreak/>
         <w:t>Final Keyword:</w:t>
       </w:r>
     </w:p>
@@ -7494,7 +7330,6 @@
           <w:shd w:val="clear" w:color="auto" w:fill="FFFFFF"/>
           <w:lang w:val="en-US"/>
         </w:rPr>
-        <w:lastRenderedPageBreak/>
         <w:t>A function be declared as consexpr</w:t>
       </w:r>
       <w:r>
@@ -7748,51 +7583,6 @@
       <w:pPr>
         <w:rPr>
           <w:rFonts w:ascii="Arial" w:hAnsi="Arial" w:cs="Arial"/>
-          <w:color w:val="000000"/>
-          <w:lang w:val="en-US"/>
-        </w:rPr>
-      </w:pPr>
-    </w:p>
-    <w:p>
-      <w:pPr>
-        <w:rPr>
-          <w:rFonts w:ascii="Arial" w:hAnsi="Arial" w:cs="Arial"/>
-          <w:color w:val="000000"/>
-          <w:lang w:val="en-US"/>
-        </w:rPr>
-      </w:pPr>
-    </w:p>
-    <w:p>
-      <w:pPr>
-        <w:rPr>
-          <w:rFonts w:ascii="Arial" w:hAnsi="Arial" w:cs="Arial"/>
-          <w:color w:val="000000"/>
-          <w:lang w:val="en-US"/>
-        </w:rPr>
-      </w:pPr>
-    </w:p>
-    <w:p>
-      <w:pPr>
-        <w:rPr>
-          <w:rFonts w:ascii="Arial" w:hAnsi="Arial" w:cs="Arial"/>
-          <w:color w:val="000000"/>
-          <w:lang w:val="en-US"/>
-        </w:rPr>
-      </w:pPr>
-    </w:p>
-    <w:p>
-      <w:pPr>
-        <w:rPr>
-          <w:rFonts w:ascii="Arial" w:hAnsi="Arial" w:cs="Arial"/>
-          <w:color w:val="000000"/>
-          <w:lang w:val="en-US"/>
-        </w:rPr>
-      </w:pPr>
-    </w:p>
-    <w:p>
-      <w:pPr>
-        <w:rPr>
-          <w:rFonts w:ascii="Arial" w:hAnsi="Arial" w:cs="Arial"/>
           <w:b/>
           <w:bCs/>
           <w:color w:val="000000"/>
@@ -7929,7 +7719,6 @@
           <w:color w:val="000000"/>
           <w:lang w:val="en-US"/>
         </w:rPr>
-        <w:lastRenderedPageBreak/>
         <w:t>Generally return-type in lambda expression are evaluated by compiler itself and we don’t need to specify that explicitly and -&gt; return-type part can be ignored but in some complex case as in conditional statement, compiler can’t make out the return type and we need to specify that.</w:t>
       </w:r>
     </w:p>
@@ -8347,55 +8136,6 @@
       <w:pPr>
         <w:rPr>
           <w:rFonts w:cs="Courier New"/>
-          <w:lang w:val="en-US"/>
-        </w:rPr>
-      </w:pPr>
-    </w:p>
-    <w:p>
-      <w:pPr>
-        <w:rPr>
-          <w:rFonts w:cs="Courier New"/>
-          <w:lang w:val="en-US"/>
-        </w:rPr>
-      </w:pPr>
-    </w:p>
-    <w:p>
-      <w:pPr>
-        <w:rPr>
-          <w:rFonts w:ascii="Courier New" w:hAnsi="Courier New" w:cs="Courier New"/>
-          <w:sz w:val="16"/>
-          <w:szCs w:val="16"/>
-          <w:lang w:val="en-US"/>
-        </w:rPr>
-      </w:pPr>
-    </w:p>
-    <w:p>
-      <w:pPr>
-        <w:rPr>
-          <w:rFonts w:ascii="Courier New" w:hAnsi="Courier New" w:cs="Courier New"/>
-          <w:sz w:val="16"/>
-          <w:szCs w:val="16"/>
-          <w:lang w:val="en-US"/>
-        </w:rPr>
-      </w:pPr>
-    </w:p>
-    <w:p>
-      <w:pPr>
-        <w:rPr>
-          <w:lang w:val="en-US"/>
-        </w:rPr>
-      </w:pPr>
-    </w:p>
-    <w:p>
-      <w:pPr>
-        <w:rPr>
-          <w:lang w:val="en-US"/>
-        </w:rPr>
-      </w:pPr>
-    </w:p>
-    <w:p>
-      <w:pPr>
-        <w:rPr>
           <w:lang w:val="en-US"/>
         </w:rPr>
       </w:pPr>
@@ -8412,10 +8152,7 @@
           <w:szCs w:val="26"/>
         </w:rPr>
       </w:pPr>
-    </w:p>
-    <w:p>
-      <w:pPr>
-        <w:pStyle w:val="PreformattedText"/>
+      <w:r>
         <w:rPr>
           <w:rFonts w:asciiTheme="minorHAnsi" w:hAnsiTheme="minorHAnsi"/>
           <w:b/>
@@ -8424,8 +8161,100 @@
           <w:sz w:val="26"/>
           <w:szCs w:val="26"/>
         </w:rPr>
-      </w:pPr>
-      <w:r>
+        <w:t>decltype</w:t>
+      </w:r>
+    </w:p>
+    <w:p>
+      <w:pPr>
+        <w:pStyle w:val="PreformattedText"/>
+        <w:rPr>
+          <w:rFonts w:asciiTheme="minorHAnsi" w:hAnsiTheme="minorHAnsi"/>
+          <w:bCs/>
+          <w:color w:val="auto"/>
+          <w:sz w:val="26"/>
+          <w:szCs w:val="26"/>
+        </w:rPr>
+      </w:pPr>
+      <w:r>
+        <w:rPr>
+          <w:rFonts w:asciiTheme="minorHAnsi" w:hAnsiTheme="minorHAnsi"/>
+          <w:bCs/>
+          <w:color w:val="auto"/>
+          <w:sz w:val="26"/>
+          <w:szCs w:val="26"/>
+        </w:rPr>
+        <w:t xml:space="preserve">In the C++ programming language, decltype is a keyword used to query the type of an expression where it is often difficult, or even impossible, to express types that depend on template parameters.. Introduced in C++11, its primary intended use is in generic programming, </w:t>
+      </w:r>
+    </w:p>
+    <w:p>
+      <w:pPr>
+        <w:pStyle w:val="PreformattedText"/>
+        <w:rPr>
+          <w:rFonts w:asciiTheme="minorHAnsi" w:hAnsiTheme="minorHAnsi"/>
+          <w:bCs/>
+          <w:color w:val="auto"/>
+          <w:sz w:val="26"/>
+          <w:szCs w:val="26"/>
+        </w:rPr>
+      </w:pPr>
+      <w:r>
+        <w:rPr>
+          <w:rFonts w:asciiTheme="minorHAnsi" w:hAnsiTheme="minorHAnsi"/>
+          <w:bCs/>
+          <w:color w:val="auto"/>
+          <w:sz w:val="26"/>
+          <w:szCs w:val="26"/>
+        </w:rPr>
+        <w:t>int a = 0;</w:t>
+      </w:r>
+    </w:p>
+    <w:p>
+      <w:pPr>
+        <w:pStyle w:val="PreformattedText"/>
+        <w:rPr>
+          <w:rFonts w:asciiTheme="minorHAnsi" w:hAnsiTheme="minorHAnsi"/>
+          <w:bCs/>
+          <w:color w:val="auto"/>
+          <w:sz w:val="26"/>
+          <w:szCs w:val="26"/>
+        </w:rPr>
+      </w:pPr>
+      <w:r>
+        <w:rPr>
+          <w:rFonts w:asciiTheme="minorHAnsi" w:hAnsiTheme="minorHAnsi"/>
+          <w:bCs/>
+          <w:color w:val="auto"/>
+          <w:sz w:val="26"/>
+          <w:szCs w:val="26"/>
+        </w:rPr>
+        <w:t>decltype((a)) b = a;</w:t>
+      </w:r>
+    </w:p>
+    <w:p>
+      <w:pPr>
+        <w:pStyle w:val="PreformattedText"/>
+        <w:rPr>
+          <w:rFonts w:asciiTheme="minorHAnsi" w:hAnsiTheme="minorHAnsi"/>
+          <w:bCs/>
+          <w:color w:val="auto"/>
+          <w:sz w:val="26"/>
+          <w:szCs w:val="26"/>
+        </w:rPr>
+      </w:pPr>
+      <w:r>
+        <w:rPr>
+          <w:rFonts w:asciiTheme="minorHAnsi" w:hAnsiTheme="minorHAnsi"/>
+          <w:bCs/>
+          <w:color w:val="auto"/>
+          <w:sz w:val="26"/>
+          <w:szCs w:val="26"/>
+        </w:rPr>
+        <w:t>Since 'a' is parenthesized decltype((a)) is int&amp;</w:t>
+      </w:r>
+    </w:p>
+    <w:p>
+      <w:pPr>
+        <w:pStyle w:val="PreformattedText"/>
         <w:rPr>
           <w:rFonts w:asciiTheme="minorHAnsi" w:hAnsiTheme="minorHAnsi"/>
           <w:b/>
@@ -8434,97 +8263,7 @@
           <w:sz w:val="26"/>
           <w:szCs w:val="26"/>
         </w:rPr>
-        <w:t>decltype</w:t>
-      </w:r>
-    </w:p>
-    <w:p>
-      <w:pPr>
-        <w:pStyle w:val="PreformattedText"/>
-        <w:rPr>
-          <w:rFonts w:asciiTheme="minorHAnsi" w:hAnsiTheme="minorHAnsi"/>
-          <w:bCs/>
-          <w:color w:val="auto"/>
-          <w:sz w:val="26"/>
-          <w:szCs w:val="26"/>
-        </w:rPr>
-      </w:pPr>
-      <w:r>
-        <w:rPr>
-          <w:rFonts w:asciiTheme="minorHAnsi" w:hAnsiTheme="minorHAnsi"/>
-          <w:bCs/>
-          <w:color w:val="auto"/>
-          <w:sz w:val="26"/>
-          <w:szCs w:val="26"/>
-        </w:rPr>
-        <w:lastRenderedPageBreak/>
-        <w:t xml:space="preserve">In the C++ programming language, decltype is a keyword used to query the type of an expression where it is often difficult, or even impossible, to express types that depend on template parameters.. Introduced in C++11, its primary intended use is in generic programming, </w:t>
-      </w:r>
-    </w:p>
-    <w:p>
-      <w:pPr>
-        <w:pStyle w:val="PreformattedText"/>
-        <w:rPr>
-          <w:rFonts w:asciiTheme="minorHAnsi" w:hAnsiTheme="minorHAnsi"/>
-          <w:bCs/>
-          <w:color w:val="auto"/>
-          <w:sz w:val="26"/>
-          <w:szCs w:val="26"/>
-        </w:rPr>
-      </w:pPr>
-      <w:r>
-        <w:rPr>
-          <w:rFonts w:asciiTheme="minorHAnsi" w:hAnsiTheme="minorHAnsi"/>
-          <w:bCs/>
-          <w:color w:val="auto"/>
-          <w:sz w:val="26"/>
-          <w:szCs w:val="26"/>
-        </w:rPr>
-        <w:t>int a = 0;</w:t>
-      </w:r>
-    </w:p>
-    <w:p>
-      <w:pPr>
-        <w:pStyle w:val="PreformattedText"/>
-        <w:rPr>
-          <w:rFonts w:asciiTheme="minorHAnsi" w:hAnsiTheme="minorHAnsi"/>
-          <w:bCs/>
-          <w:color w:val="auto"/>
-          <w:sz w:val="26"/>
-          <w:szCs w:val="26"/>
-        </w:rPr>
-      </w:pPr>
-      <w:r>
-        <w:rPr>
-          <w:rFonts w:asciiTheme="minorHAnsi" w:hAnsiTheme="minorHAnsi"/>
-          <w:bCs/>
-          <w:color w:val="auto"/>
-          <w:sz w:val="26"/>
-          <w:szCs w:val="26"/>
-        </w:rPr>
-        <w:t>decltype((a)) b = a;</w:t>
-      </w:r>
-    </w:p>
-    <w:p>
-      <w:pPr>
-        <w:pStyle w:val="PreformattedText"/>
-        <w:rPr>
-          <w:rFonts w:asciiTheme="minorHAnsi" w:hAnsiTheme="minorHAnsi"/>
-          <w:bCs/>
-          <w:color w:val="auto"/>
-          <w:sz w:val="26"/>
-          <w:szCs w:val="26"/>
-        </w:rPr>
-      </w:pPr>
-      <w:r>
-        <w:rPr>
-          <w:rFonts w:asciiTheme="minorHAnsi" w:hAnsiTheme="minorHAnsi"/>
-          <w:bCs/>
-          <w:color w:val="auto"/>
-          <w:sz w:val="26"/>
-          <w:szCs w:val="26"/>
-        </w:rPr>
-        <w:t>Since 'a' is parenthesized decltype((a)) is int&amp;</w:t>
-      </w:r>
+      </w:pPr>
     </w:p>
     <w:p>
       <w:pPr>
@@ -8629,10 +8368,7 @@
           <w:szCs w:val="26"/>
         </w:rPr>
       </w:pPr>
-    </w:p>
-    <w:p>
-      <w:pPr>
-        <w:pStyle w:val="PreformattedText"/>
+      <w:r>
         <w:rPr>
           <w:rFonts w:asciiTheme="minorHAnsi" w:hAnsiTheme="minorHAnsi"/>
           <w:b/>
@@ -8641,81 +8377,6 @@
           <w:sz w:val="26"/>
           <w:szCs w:val="26"/>
         </w:rPr>
-      </w:pPr>
-    </w:p>
-    <w:p>
-      <w:pPr>
-        <w:pStyle w:val="PreformattedText"/>
-        <w:rPr>
-          <w:rFonts w:asciiTheme="minorHAnsi" w:hAnsiTheme="minorHAnsi"/>
-          <w:b/>
-          <w:bCs/>
-          <w:color w:val="auto"/>
-          <w:sz w:val="26"/>
-          <w:szCs w:val="26"/>
-        </w:rPr>
-      </w:pPr>
-    </w:p>
-    <w:p>
-      <w:pPr>
-        <w:pStyle w:val="PreformattedText"/>
-        <w:rPr>
-          <w:rFonts w:asciiTheme="minorHAnsi" w:hAnsiTheme="minorHAnsi"/>
-          <w:b/>
-          <w:bCs/>
-          <w:color w:val="auto"/>
-          <w:sz w:val="26"/>
-          <w:szCs w:val="26"/>
-        </w:rPr>
-      </w:pPr>
-    </w:p>
-    <w:p>
-      <w:pPr>
-        <w:pStyle w:val="PreformattedText"/>
-        <w:rPr>
-          <w:rFonts w:asciiTheme="minorHAnsi" w:hAnsiTheme="minorHAnsi"/>
-          <w:b/>
-          <w:bCs/>
-          <w:color w:val="auto"/>
-          <w:sz w:val="26"/>
-          <w:szCs w:val="26"/>
-        </w:rPr>
-      </w:pPr>
-    </w:p>
-    <w:p>
-      <w:pPr>
-        <w:pStyle w:val="PreformattedText"/>
-        <w:rPr>
-          <w:rFonts w:asciiTheme="minorHAnsi" w:hAnsiTheme="minorHAnsi"/>
-          <w:b/>
-          <w:bCs/>
-          <w:color w:val="auto"/>
-          <w:sz w:val="26"/>
-          <w:szCs w:val="26"/>
-        </w:rPr>
-      </w:pPr>
-    </w:p>
-    <w:p>
-      <w:pPr>
-        <w:pStyle w:val="PreformattedText"/>
-        <w:rPr>
-          <w:rFonts w:asciiTheme="minorHAnsi" w:hAnsiTheme="minorHAnsi"/>
-          <w:b/>
-          <w:bCs/>
-          <w:color w:val="auto"/>
-          <w:sz w:val="26"/>
-          <w:szCs w:val="26"/>
-        </w:rPr>
-      </w:pPr>
-      <w:r>
-        <w:rPr>
-          <w:rFonts w:asciiTheme="minorHAnsi" w:hAnsiTheme="minorHAnsi"/>
-          <w:b/>
-          <w:bCs/>
-          <w:color w:val="auto"/>
-          <w:sz w:val="26"/>
-          <w:szCs w:val="26"/>
-        </w:rPr>
         <w:t>Initializer Lists:</w:t>
       </w:r>
     </w:p>
@@ -9016,45 +8677,45 @@
           <w:rFonts w:ascii="Courier New" w:hAnsi="Courier New" w:cs="Courier New"/>
           <w:lang w:val="en-US"/>
         </w:rPr>
+        <w:t>h{f(), g()}  // definite order</w:t>
+      </w:r>
+    </w:p>
+    <w:p>
+      <w:pPr>
+        <w:rPr>
+          <w:lang w:val="en-US"/>
+        </w:rPr>
+      </w:pPr>
+      <w:r>
+        <w:rPr>
+          <w:lang w:val="en-US"/>
+        </w:rPr>
+        <w:t>try-</w:t>
+      </w:r>
+      <w:r>
+        <w:rPr>
+          <w:lang w:val="en-US"/>
+        </w:rPr>
+        <w:t>catch in initializer list:</w:t>
+      </w:r>
+    </w:p>
+    <w:p>
+      <w:pPr>
+        <w:rPr>
+          <w:rFonts w:ascii="Courier New" w:hAnsi="Courier New" w:cs="Courier New"/>
+          <w:sz w:val="20"/>
+          <w:szCs w:val="20"/>
+          <w:lang w:val="en-US"/>
+        </w:rPr>
+      </w:pPr>
+      <w:r>
+        <w:rPr>
+          <w:rFonts w:ascii="Courier New" w:hAnsi="Courier New" w:cs="Courier New"/>
+          <w:sz w:val="20"/>
+          <w:szCs w:val="20"/>
+          <w:lang w:val="en-US"/>
+        </w:rPr>
         <w:lastRenderedPageBreak/>
-        <w:t>h{f(), g()}  // definite order</w:t>
-      </w:r>
-    </w:p>
-    <w:p>
-      <w:pPr>
-        <w:rPr>
-          <w:lang w:val="en-US"/>
-        </w:rPr>
-      </w:pPr>
-      <w:r>
-        <w:rPr>
-          <w:lang w:val="en-US"/>
-        </w:rPr>
-        <w:t>try-</w:t>
-      </w:r>
-      <w:r>
-        <w:rPr>
-          <w:lang w:val="en-US"/>
-        </w:rPr>
-        <w:t>catch in initializer list:</w:t>
-      </w:r>
-    </w:p>
-    <w:p>
-      <w:pPr>
-        <w:rPr>
-          <w:rFonts w:ascii="Courier New" w:hAnsi="Courier New" w:cs="Courier New"/>
-          <w:sz w:val="20"/>
-          <w:szCs w:val="20"/>
-          <w:lang w:val="en-US"/>
-        </w:rPr>
-      </w:pPr>
-      <w:r>
-        <w:rPr>
-          <w:rFonts w:ascii="Courier New" w:hAnsi="Courier New" w:cs="Courier New"/>
-          <w:sz w:val="20"/>
-          <w:szCs w:val="20"/>
-          <w:lang w:val="en-US"/>
-        </w:rPr>
         <w:t>class Foo</w:t>
       </w:r>
     </w:p>
@@ -9258,188 +8919,6 @@
         </w:rPr>
         <w:t>};</w:t>
       </w:r>
-    </w:p>
-    <w:p>
-      <w:pPr>
-        <w:rPr>
-          <w:lang w:val="en-US"/>
-        </w:rPr>
-      </w:pPr>
-    </w:p>
-    <w:p>
-      <w:pPr>
-        <w:rPr>
-          <w:lang w:val="en-US"/>
-        </w:rPr>
-      </w:pPr>
-    </w:p>
-    <w:p>
-      <w:pPr>
-        <w:pStyle w:val="PreformattedText"/>
-        <w:rPr>
-          <w:rFonts w:ascii="Courier 10 Pitch" w:hAnsi="Courier 10 Pitch"/>
-          <w:color w:val="auto"/>
-        </w:rPr>
-      </w:pPr>
-      <w:r>
-        <w:rPr>
-          <w:rFonts w:asciiTheme="minorHAnsi" w:hAnsiTheme="minorHAnsi"/>
-          <w:b/>
-          <w:bCs/>
-          <w:color w:val="auto"/>
-          <w:shd w:val="clear" w:color="auto" w:fill="FFFFFF"/>
-        </w:rPr>
-        <w:t>F</w:t>
-      </w:r>
-      <w:r>
-        <w:rPr>
-          <w:rFonts w:asciiTheme="minorHAnsi" w:hAnsiTheme="minorHAnsi"/>
-          <w:b/>
-          <w:bCs/>
-          <w:color w:val="auto"/>
-          <w:shd w:val="clear" w:color="auto" w:fill="FFFFFF"/>
-        </w:rPr>
-        <w:t>unction objects</w:t>
-      </w:r>
-      <w:r>
-        <w:rPr>
-          <w:rFonts w:ascii="Courier 10 Pitch" w:hAnsi="Courier 10 Pitch"/>
-          <w:color w:val="auto"/>
-        </w:rPr>
-        <w:t xml:space="preserve"> </w:t>
-      </w:r>
-      <w:r>
-        <w:rPr>
-          <w:rFonts w:ascii="Courier 10 Pitch" w:hAnsi="Courier 10 Pitch"/>
-          <w:color w:val="auto"/>
-        </w:rPr>
-        <w:t>–</w:t>
-      </w:r>
-      <w:r>
-        <w:rPr>
-          <w:rFonts w:ascii="Courier 10 Pitch" w:hAnsi="Courier 10 Pitch"/>
-          <w:color w:val="auto"/>
-        </w:rPr>
-        <w:t xml:space="preserve"> </w:t>
-      </w:r>
-    </w:p>
-    <w:p>
-      <w:pPr>
-        <w:pStyle w:val="PreformattedText"/>
-        <w:rPr>
-          <w:color w:val="000000"/>
-        </w:rPr>
-      </w:pPr>
-      <w:r>
-        <w:rPr>
-          <w:rFonts w:ascii="Courier 10 Pitch" w:hAnsi="Courier 10 Pitch"/>
-          <w:color w:val="auto"/>
-        </w:rPr>
-        <w:t xml:space="preserve">These are </w:t>
-      </w:r>
-      <w:r>
-        <w:rPr>
-          <w:color w:val="000000"/>
-        </w:rPr>
-        <w:t>functions, function pointers and class object</w:t>
-      </w:r>
-      <w:r>
-        <w:rPr>
-          <w:rFonts w:ascii="Courier 10 Pitch" w:hAnsi="Courier 10 Pitch"/>
-          <w:color w:val="000000"/>
-        </w:rPr>
-        <w:t xml:space="preserve"> </w:t>
-      </w:r>
-      <w:r>
-        <w:rPr>
-          <w:color w:val="000000"/>
-        </w:rPr>
-        <w:t>that defines operator()</w:t>
-      </w:r>
-    </w:p>
-    <w:p>
-      <w:pPr>
-        <w:pStyle w:val="PreformattedText"/>
-        <w:rPr>
-          <w:color w:val="000000"/>
-        </w:rPr>
-      </w:pPr>
-      <w:r>
-        <w:rPr>
-          <w:color w:val="000000"/>
-        </w:rPr>
-        <w:t>It is of three types</w:t>
-      </w:r>
-    </w:p>
-    <w:p>
-      <w:pPr>
-        <w:pStyle w:val="PreformattedText"/>
-        <w:rPr>
-          <w:color w:val="000000"/>
-        </w:rPr>
-      </w:pPr>
-      <w:r>
-        <w:rPr>
-          <w:color w:val="000000"/>
-        </w:rPr>
-        <w:t>Generators - f() (Functr without any param)</w:t>
-      </w:r>
-    </w:p>
-    <w:p>
-      <w:pPr>
-        <w:pStyle w:val="PreformattedText"/>
-        <w:rPr>
-          <w:color w:val="000000"/>
-        </w:rPr>
-      </w:pPr>
-      <w:r>
-        <w:rPr>
-          <w:color w:val="000000"/>
-        </w:rPr>
-        <w:t>Unary function - f(int r)    .............. It is called predicate</w:t>
-      </w:r>
-    </w:p>
-    <w:p>
-      <w:pPr>
-        <w:pStyle w:val="PreformattedText"/>
-        <w:rPr>
-          <w:color w:val="000000"/>
-        </w:rPr>
-      </w:pPr>
-      <w:r>
-        <w:rPr>
-          <w:color w:val="000000"/>
-        </w:rPr>
-        <w:t>Binary function - f(inr , char s)</w:t>
-      </w:r>
-    </w:p>
-    <w:p>
-      <w:pPr>
-        <w:rPr>
-          <w:lang w:val="en-IN"/>
-        </w:rPr>
-      </w:pPr>
-    </w:p>
-    <w:p>
-      <w:pPr>
-        <w:rPr>
-          <w:lang w:val="en-IN"/>
-        </w:rPr>
-      </w:pPr>
-    </w:p>
-    <w:p>
-      <w:pPr>
-        <w:rPr>
-          <w:lang w:val="en-IN"/>
-        </w:rPr>
-      </w:pPr>
-    </w:p>
-    <w:p>
-      <w:pPr>
-        <w:rPr>
-          <w:lang w:val="en-IN"/>
-        </w:rPr>
-      </w:pPr>
     </w:p>
     <w:p>
       <w:pPr>
@@ -9602,192 +9081,192 @@
           <w:szCs w:val="20"/>
           <w:lang w:val="en-US"/>
         </w:rPr>
+        <w:t>unique_lock&lt;mutex&gt; lck {m}; // acquire the mutex m</w:t>
+      </w:r>
+    </w:p>
+    <w:p>
+      <w:pPr>
+        <w:ind w:left="709"/>
+        <w:rPr>
+          <w:rFonts w:ascii="Courier New" w:hAnsi="Courier New" w:cs="Courier New"/>
+          <w:sz w:val="20"/>
+          <w:szCs w:val="20"/>
+          <w:lang w:val="en-US"/>
+        </w:rPr>
+      </w:pPr>
+      <w:r>
+        <w:rPr>
+          <w:rFonts w:ascii="Courier New" w:hAnsi="Courier New" w:cs="Courier New"/>
+          <w:sz w:val="20"/>
+          <w:szCs w:val="20"/>
+          <w:lang w:val="en-US"/>
+        </w:rPr>
+        <w:t>// ... manipulate shared data ...</w:t>
+      </w:r>
+    </w:p>
+    <w:p>
+      <w:pPr>
+        <w:ind w:left="709"/>
+        <w:rPr>
+          <w:rFonts w:ascii="Courier New" w:hAnsi="Courier New" w:cs="Courier New"/>
+          <w:sz w:val="20"/>
+          <w:szCs w:val="20"/>
+          <w:lang w:val="en-US"/>
+        </w:rPr>
+      </w:pPr>
+      <w:r>
+        <w:rPr>
+          <w:rFonts w:ascii="Courier New" w:hAnsi="Courier New" w:cs="Courier New"/>
+          <w:sz w:val="20"/>
+          <w:szCs w:val="20"/>
+          <w:lang w:val="en-US"/>
+        </w:rPr>
+        <w:t>or simply</w:t>
+      </w:r>
+    </w:p>
+    <w:p>
+      <w:pPr>
+        <w:ind w:left="709"/>
+        <w:rPr>
+          <w:rFonts w:ascii="Courier New" w:hAnsi="Courier New" w:cs="Courier New"/>
+          <w:sz w:val="20"/>
+          <w:szCs w:val="20"/>
+          <w:lang w:val="en-US"/>
+        </w:rPr>
+      </w:pPr>
+      <w:r>
+        <w:rPr>
+          <w:rFonts w:ascii="Courier New" w:hAnsi="Courier New" w:cs="Courier New"/>
+          <w:sz w:val="20"/>
+          <w:szCs w:val="20"/>
+          <w:lang w:val="en-US"/>
+        </w:rPr>
+        <w:t>mutex m;</w:t>
+      </w:r>
+    </w:p>
+    <w:p>
+      <w:pPr>
+        <w:ind w:left="709"/>
+        <w:rPr>
+          <w:rFonts w:ascii="Courier New" w:hAnsi="Courier New" w:cs="Courier New"/>
+          <w:sz w:val="20"/>
+          <w:szCs w:val="20"/>
+          <w:lang w:val="en-US"/>
+        </w:rPr>
+      </w:pPr>
+      <w:r>
+        <w:rPr>
+          <w:rFonts w:ascii="Courier New" w:hAnsi="Courier New" w:cs="Courier New"/>
+          <w:sz w:val="20"/>
+          <w:szCs w:val="20"/>
+          <w:lang w:val="en-US"/>
+        </w:rPr>
+        <w:t>m.lock();</w:t>
+      </w:r>
+    </w:p>
+    <w:p>
+      <w:pPr>
+        <w:ind w:left="709"/>
+        <w:rPr>
+          <w:rFonts w:ascii="Courier New" w:hAnsi="Courier New" w:cs="Courier New"/>
+          <w:sz w:val="20"/>
+          <w:szCs w:val="20"/>
+          <w:lang w:val="en-US"/>
+        </w:rPr>
+      </w:pPr>
+      <w:r>
+        <w:rPr>
+          <w:rFonts w:ascii="Courier New" w:hAnsi="Courier New" w:cs="Courier New"/>
+          <w:sz w:val="20"/>
+          <w:szCs w:val="20"/>
+          <w:lang w:val="en-US"/>
+        </w:rPr>
+        <w:t>x = x+1;</w:t>
+      </w:r>
+    </w:p>
+    <w:p>
+      <w:pPr>
+        <w:ind w:left="709"/>
+        <w:rPr>
+          <w:rFonts w:ascii="Courier New" w:hAnsi="Courier New" w:cs="Courier New"/>
+          <w:sz w:val="20"/>
+          <w:szCs w:val="20"/>
+          <w:lang w:val="en-US"/>
+        </w:rPr>
+      </w:pPr>
+      <w:r>
+        <w:rPr>
+          <w:rFonts w:ascii="Courier New" w:hAnsi="Courier New" w:cs="Courier New"/>
+          <w:sz w:val="20"/>
+          <w:szCs w:val="20"/>
+          <w:lang w:val="en-US"/>
+        </w:rPr>
+        <w:t>m.unlock();</w:t>
+      </w:r>
+    </w:p>
+    <w:p>
+      <w:pPr>
+        <w:rPr>
+          <w:rFonts w:ascii="Courier New" w:hAnsi="Courier New" w:cs="Courier New"/>
+          <w:sz w:val="20"/>
+          <w:szCs w:val="20"/>
+          <w:lang w:val="en-US"/>
+        </w:rPr>
+      </w:pPr>
+      <w:r>
+        <w:rPr>
+          <w:rFonts w:ascii="Courier New" w:hAnsi="Courier New" w:cs="Courier New"/>
+          <w:sz w:val="20"/>
+          <w:szCs w:val="20"/>
+          <w:lang w:val="en-US"/>
+        </w:rPr>
+        <w:t>}</w:t>
+      </w:r>
+    </w:p>
+    <w:p>
+      <w:pPr>
+        <w:rPr>
+          <w:lang w:val="en-US"/>
+        </w:rPr>
+      </w:pPr>
+    </w:p>
+    <w:p>
+      <w:pPr>
+        <w:rPr>
+          <w:lang w:val="en-US"/>
+        </w:rPr>
+      </w:pPr>
+      <w:r>
+        <w:rPr>
+          <w:lang w:val="en-US"/>
+        </w:rPr>
+        <w:t>think of lock_guard just like an entity that prevents memory leaks and actual work is done by mutex.</w:t>
+      </w:r>
+    </w:p>
+    <w:p>
+      <w:pPr>
+        <w:rPr>
+          <w:lang w:val="en-US"/>
+        </w:rPr>
+      </w:pPr>
+      <w:r>
+        <w:rPr>
+          <w:lang w:val="en-US"/>
+        </w:rPr>
+        <w:t>lock_guard&lt;mutex&gt; m;</w:t>
+      </w:r>
+    </w:p>
+    <w:p>
+      <w:pPr>
+        <w:rPr>
+          <w:lang w:val="en-US"/>
+        </w:rPr>
+      </w:pPr>
+      <w:r>
+        <w:rPr>
+          <w:lang w:val="en-US"/>
+        </w:rPr>
         <w:lastRenderedPageBreak/>
-        <w:t>unique_lock&lt;mutex&gt; lck {m}; // acquire the mutex m</w:t>
-      </w:r>
-    </w:p>
-    <w:p>
-      <w:pPr>
-        <w:ind w:left="709"/>
-        <w:rPr>
-          <w:rFonts w:ascii="Courier New" w:hAnsi="Courier New" w:cs="Courier New"/>
-          <w:sz w:val="20"/>
-          <w:szCs w:val="20"/>
-          <w:lang w:val="en-US"/>
-        </w:rPr>
-      </w:pPr>
-      <w:r>
-        <w:rPr>
-          <w:rFonts w:ascii="Courier New" w:hAnsi="Courier New" w:cs="Courier New"/>
-          <w:sz w:val="20"/>
-          <w:szCs w:val="20"/>
-          <w:lang w:val="en-US"/>
-        </w:rPr>
-        <w:t>// ... manipulate shared data ...</w:t>
-      </w:r>
-    </w:p>
-    <w:p>
-      <w:pPr>
-        <w:ind w:left="709"/>
-        <w:rPr>
-          <w:rFonts w:ascii="Courier New" w:hAnsi="Courier New" w:cs="Courier New"/>
-          <w:sz w:val="20"/>
-          <w:szCs w:val="20"/>
-          <w:lang w:val="en-US"/>
-        </w:rPr>
-      </w:pPr>
-      <w:r>
-        <w:rPr>
-          <w:rFonts w:ascii="Courier New" w:hAnsi="Courier New" w:cs="Courier New"/>
-          <w:sz w:val="20"/>
-          <w:szCs w:val="20"/>
-          <w:lang w:val="en-US"/>
-        </w:rPr>
-        <w:t>or simply</w:t>
-      </w:r>
-    </w:p>
-    <w:p>
-      <w:pPr>
-        <w:ind w:left="709"/>
-        <w:rPr>
-          <w:rFonts w:ascii="Courier New" w:hAnsi="Courier New" w:cs="Courier New"/>
-          <w:sz w:val="20"/>
-          <w:szCs w:val="20"/>
-          <w:lang w:val="en-US"/>
-        </w:rPr>
-      </w:pPr>
-      <w:r>
-        <w:rPr>
-          <w:rFonts w:ascii="Courier New" w:hAnsi="Courier New" w:cs="Courier New"/>
-          <w:sz w:val="20"/>
-          <w:szCs w:val="20"/>
-          <w:lang w:val="en-US"/>
-        </w:rPr>
-        <w:t>mutex m;</w:t>
-      </w:r>
-    </w:p>
-    <w:p>
-      <w:pPr>
-        <w:ind w:left="709"/>
-        <w:rPr>
-          <w:rFonts w:ascii="Courier New" w:hAnsi="Courier New" w:cs="Courier New"/>
-          <w:sz w:val="20"/>
-          <w:szCs w:val="20"/>
-          <w:lang w:val="en-US"/>
-        </w:rPr>
-      </w:pPr>
-      <w:r>
-        <w:rPr>
-          <w:rFonts w:ascii="Courier New" w:hAnsi="Courier New" w:cs="Courier New"/>
-          <w:sz w:val="20"/>
-          <w:szCs w:val="20"/>
-          <w:lang w:val="en-US"/>
-        </w:rPr>
-        <w:t>m.lock();</w:t>
-      </w:r>
-    </w:p>
-    <w:p>
-      <w:pPr>
-        <w:ind w:left="709"/>
-        <w:rPr>
-          <w:rFonts w:ascii="Courier New" w:hAnsi="Courier New" w:cs="Courier New"/>
-          <w:sz w:val="20"/>
-          <w:szCs w:val="20"/>
-          <w:lang w:val="en-US"/>
-        </w:rPr>
-      </w:pPr>
-      <w:r>
-        <w:rPr>
-          <w:rFonts w:ascii="Courier New" w:hAnsi="Courier New" w:cs="Courier New"/>
-          <w:sz w:val="20"/>
-          <w:szCs w:val="20"/>
-          <w:lang w:val="en-US"/>
-        </w:rPr>
-        <w:t>x = x+1;</w:t>
-      </w:r>
-    </w:p>
-    <w:p>
-      <w:pPr>
-        <w:ind w:left="709"/>
-        <w:rPr>
-          <w:rFonts w:ascii="Courier New" w:hAnsi="Courier New" w:cs="Courier New"/>
-          <w:sz w:val="20"/>
-          <w:szCs w:val="20"/>
-          <w:lang w:val="en-US"/>
-        </w:rPr>
-      </w:pPr>
-      <w:r>
-        <w:rPr>
-          <w:rFonts w:ascii="Courier New" w:hAnsi="Courier New" w:cs="Courier New"/>
-          <w:sz w:val="20"/>
-          <w:szCs w:val="20"/>
-          <w:lang w:val="en-US"/>
-        </w:rPr>
-        <w:t>m.unlock();</w:t>
-      </w:r>
-    </w:p>
-    <w:p>
-      <w:pPr>
-        <w:rPr>
-          <w:rFonts w:ascii="Courier New" w:hAnsi="Courier New" w:cs="Courier New"/>
-          <w:sz w:val="20"/>
-          <w:szCs w:val="20"/>
-          <w:lang w:val="en-US"/>
-        </w:rPr>
-      </w:pPr>
-      <w:r>
-        <w:rPr>
-          <w:rFonts w:ascii="Courier New" w:hAnsi="Courier New" w:cs="Courier New"/>
-          <w:sz w:val="20"/>
-          <w:szCs w:val="20"/>
-          <w:lang w:val="en-US"/>
-        </w:rPr>
-        <w:t>}</w:t>
-      </w:r>
-    </w:p>
-    <w:p>
-      <w:pPr>
-        <w:rPr>
-          <w:lang w:val="en-US"/>
-        </w:rPr>
-      </w:pPr>
-    </w:p>
-    <w:p>
-      <w:pPr>
-        <w:rPr>
-          <w:lang w:val="en-US"/>
-        </w:rPr>
-      </w:pPr>
-      <w:r>
-        <w:rPr>
-          <w:lang w:val="en-US"/>
-        </w:rPr>
-        <w:t>think of lock_guard just like an entity that prevents memory leaks and actual work is done by mutex.</w:t>
-      </w:r>
-    </w:p>
-    <w:p>
-      <w:pPr>
-        <w:rPr>
-          <w:lang w:val="en-US"/>
-        </w:rPr>
-      </w:pPr>
-      <w:r>
-        <w:rPr>
-          <w:lang w:val="en-US"/>
-        </w:rPr>
-        <w:t>lock_guard&lt;mutex&gt; m;</w:t>
-      </w:r>
-    </w:p>
-    <w:p>
-      <w:pPr>
-        <w:rPr>
-          <w:lang w:val="en-US"/>
-        </w:rPr>
-      </w:pPr>
-      <w:r>
-        <w:rPr>
-          <w:lang w:val="en-US"/>
-        </w:rPr>
         <w:t>&gt; Difference between lock_guard and unique_lock is that lock_guard doesn’t have function named lock while unique_lock provides it. In a function, when you have to repeatedly lock and unlock a mutex, use unique_lock.</w:t>
       </w:r>
     </w:p>
@@ -9827,7 +9306,13 @@
         <w:rPr>
           <w:lang w:val="en-US"/>
         </w:rPr>
-        <w:t>std:;timed_mutex m;</w:t>
+        <w:t>std::</w:t>
+      </w:r>
+      <w:r>
+        <w:rPr>
+          <w:lang w:val="en-US"/>
+        </w:rPr>
+        <w:t>timed_mutex m;</w:t>
       </w:r>
     </w:p>
     <w:p>
@@ -10026,12 +9511,16 @@
       <w:pPr>
         <w:rPr>
           <w:rFonts w:ascii="Courier New" w:hAnsi="Courier New" w:cs="Courier New"/>
-          <w:lang w:val="en-US"/>
-        </w:rPr>
-      </w:pPr>
-      <w:r>
-        <w:rPr>
-          <w:rFonts w:ascii="Courier New" w:hAnsi="Courier New" w:cs="Courier New"/>
+          <w:sz w:val="20"/>
+          <w:szCs w:val="20"/>
+          <w:lang w:val="en-US"/>
+        </w:rPr>
+      </w:pPr>
+      <w:r>
+        <w:rPr>
+          <w:rFonts w:ascii="Courier New" w:hAnsi="Courier New" w:cs="Courier New"/>
+          <w:sz w:val="20"/>
+          <w:szCs w:val="20"/>
           <w:lang w:val="en-US"/>
         </w:rPr>
         <w:t>std::thread t1 { functor, std::ref(var1), std::ref(var2) };</w:t>
@@ -10041,12 +9530,16 @@
       <w:pPr>
         <w:rPr>
           <w:rFonts w:ascii="Courier New" w:hAnsi="Courier New" w:cs="Courier New"/>
-          <w:lang w:val="en-US"/>
-        </w:rPr>
-      </w:pPr>
-      <w:r>
-        <w:rPr>
-          <w:rFonts w:ascii="Courier New" w:hAnsi="Courier New" w:cs="Courier New"/>
+          <w:sz w:val="20"/>
+          <w:szCs w:val="20"/>
+          <w:lang w:val="en-US"/>
+        </w:rPr>
+      </w:pPr>
+      <w:r>
+        <w:rPr>
+          <w:rFonts w:ascii="Courier New" w:hAnsi="Courier New" w:cs="Courier New"/>
+          <w:sz w:val="20"/>
+          <w:szCs w:val="20"/>
           <w:lang w:val="en-US"/>
         </w:rPr>
         <w:t xml:space="preserve">or </w:t>
@@ -10056,12 +9549,16 @@
       <w:pPr>
         <w:rPr>
           <w:rFonts w:ascii="Courier New" w:hAnsi="Courier New" w:cs="Courier New"/>
-          <w:lang w:val="en-US"/>
-        </w:rPr>
-      </w:pPr>
-      <w:r>
-        <w:rPr>
-          <w:rFonts w:ascii="Courier New" w:hAnsi="Courier New" w:cs="Courier New"/>
+          <w:sz w:val="20"/>
+          <w:szCs w:val="20"/>
+          <w:lang w:val="en-US"/>
+        </w:rPr>
+      </w:pPr>
+      <w:r>
+        <w:rPr>
+          <w:rFonts w:ascii="Courier New" w:hAnsi="Courier New" w:cs="Courier New"/>
+          <w:sz w:val="20"/>
+          <w:szCs w:val="20"/>
           <w:lang w:val="en-US"/>
         </w:rPr>
         <w:t>std::thread t1 { bind(func, var1, var2) };</w:t>
@@ -10071,12 +9568,16 @@
       <w:pPr>
         <w:rPr>
           <w:rFonts w:ascii="Courier New" w:hAnsi="Courier New" w:cs="Courier New"/>
-          <w:lang w:val="en-US"/>
-        </w:rPr>
-      </w:pPr>
-      <w:r>
-        <w:rPr>
-          <w:rFonts w:ascii="Courier New" w:hAnsi="Courier New" w:cs="Courier New"/>
+          <w:sz w:val="20"/>
+          <w:szCs w:val="20"/>
+          <w:lang w:val="en-US"/>
+        </w:rPr>
+      </w:pPr>
+      <w:r>
+        <w:rPr>
+          <w:rFonts w:ascii="Courier New" w:hAnsi="Courier New" w:cs="Courier New"/>
+          <w:sz w:val="20"/>
+          <w:szCs w:val="20"/>
           <w:lang w:val="en-US"/>
         </w:rPr>
         <w:t>We can return a value from thread either:</w:t>
@@ -10086,15 +9587,18 @@
       <w:pPr>
         <w:rPr>
           <w:rFonts w:ascii="Courier New" w:hAnsi="Courier New" w:cs="Courier New"/>
-          <w:lang w:val="en-US"/>
-        </w:rPr>
-      </w:pPr>
-      <w:r>
-        <w:rPr>
-          <w:rFonts w:ascii="Courier New" w:hAnsi="Courier New" w:cs="Courier New"/>
-          <w:lang w:val="en-US"/>
-        </w:rPr>
-        <w:lastRenderedPageBreak/>
+          <w:sz w:val="20"/>
+          <w:szCs w:val="20"/>
+          <w:lang w:val="en-US"/>
+        </w:rPr>
+      </w:pPr>
+      <w:r>
+        <w:rPr>
+          <w:rFonts w:ascii="Courier New" w:hAnsi="Courier New" w:cs="Courier New"/>
+          <w:sz w:val="20"/>
+          <w:szCs w:val="20"/>
+          <w:lang w:val="en-US"/>
+        </w:rPr>
         <w:t xml:space="preserve">through a variable passed by reference or </w:t>
       </w:r>
     </w:p>
@@ -10102,12 +9606,16 @@
       <w:pPr>
         <w:rPr>
           <w:rFonts w:ascii="Courier New" w:hAnsi="Courier New" w:cs="Courier New"/>
-          <w:lang w:val="en-US"/>
-        </w:rPr>
-      </w:pPr>
-      <w:r>
-        <w:rPr>
-          <w:rFonts w:ascii="Courier New" w:hAnsi="Courier New" w:cs="Courier New"/>
+          <w:sz w:val="20"/>
+          <w:szCs w:val="20"/>
+          <w:lang w:val="en-US"/>
+        </w:rPr>
+      </w:pPr>
+      <w:r>
+        <w:rPr>
+          <w:rFonts w:ascii="Courier New" w:hAnsi="Courier New" w:cs="Courier New"/>
+          <w:sz w:val="20"/>
+          <w:szCs w:val="20"/>
           <w:lang w:val="en-US"/>
         </w:rPr>
         <w:t xml:space="preserve">using a </w:t>
@@ -10115,6 +9623,8 @@
       <w:r>
         <w:rPr>
           <w:rFonts w:ascii="Courier New" w:hAnsi="Courier New" w:cs="Courier New"/>
+          <w:sz w:val="20"/>
+          <w:szCs w:val="20"/>
           <w:lang w:val="en-US"/>
         </w:rPr>
         <w:t>std::promise/</w:t>
@@ -10122,6 +9632,8 @@
       <w:r>
         <w:rPr>
           <w:rFonts w:ascii="Courier New" w:hAnsi="Courier New" w:cs="Courier New"/>
+          <w:sz w:val="20"/>
+          <w:szCs w:val="20"/>
           <w:lang w:val="en-US"/>
         </w:rPr>
         <w:t>std::future</w:t>
@@ -10129,6 +9641,8 @@
       <w:r>
         <w:rPr>
           <w:rFonts w:ascii="Courier New" w:hAnsi="Courier New" w:cs="Courier New"/>
+          <w:sz w:val="20"/>
+          <w:szCs w:val="20"/>
           <w:lang w:val="en-US"/>
         </w:rPr>
         <w:t xml:space="preserve"> pair</w:t>
@@ -10138,12 +9652,16 @@
       <w:pPr>
         <w:rPr>
           <w:rFonts w:ascii="Courier New" w:hAnsi="Courier New" w:cs="Courier New"/>
-          <w:lang w:val="en-US"/>
-        </w:rPr>
-      </w:pPr>
-      <w:r>
-        <w:rPr>
-          <w:rFonts w:ascii="Courier New" w:hAnsi="Courier New" w:cs="Courier New"/>
+          <w:sz w:val="20"/>
+          <w:szCs w:val="20"/>
+          <w:lang w:val="en-US"/>
+        </w:rPr>
+      </w:pPr>
+      <w:r>
+        <w:rPr>
+          <w:rFonts w:ascii="Courier New" w:hAnsi="Courier New" w:cs="Courier New"/>
+          <w:sz w:val="20"/>
+          <w:szCs w:val="20"/>
           <w:lang w:val="en-US"/>
         </w:rPr>
         <w:t>promise is an object in which the called thread sets the value while the same is read at caller side using future.</w:t>
@@ -10153,12 +9671,16 @@
       <w:pPr>
         <w:rPr>
           <w:rFonts w:ascii="Courier New" w:hAnsi="Courier New" w:cs="Courier New"/>
-          <w:lang w:val="en-US"/>
-        </w:rPr>
-      </w:pPr>
-      <w:r>
-        <w:rPr>
-          <w:rFonts w:ascii="Courier New" w:hAnsi="Courier New" w:cs="Courier New"/>
+          <w:sz w:val="20"/>
+          <w:szCs w:val="20"/>
+          <w:lang w:val="en-US"/>
+        </w:rPr>
+      </w:pPr>
+      <w:r>
+        <w:rPr>
+          <w:rFonts w:ascii="Courier New" w:hAnsi="Courier New" w:cs="Courier New"/>
+          <w:sz w:val="20"/>
+          <w:szCs w:val="20"/>
           <w:lang w:val="en-US"/>
         </w:rPr>
         <w:t xml:space="preserve">promise&lt;T&gt; pr; </w:t>
@@ -10168,48 +9690,35 @@
       <w:pPr>
         <w:rPr>
           <w:rFonts w:ascii="Courier New" w:hAnsi="Courier New" w:cs="Courier New"/>
-          <w:lang w:val="en-US"/>
-        </w:rPr>
-      </w:pPr>
-      <w:r>
-        <w:rPr>
-          <w:rFonts w:ascii="Courier New" w:hAnsi="Courier New" w:cs="Courier New"/>
-          <w:lang w:val="en-US"/>
-        </w:rPr>
-        <w:t xml:space="preserve">// We can either set value or exception depending </w:t>
-      </w:r>
-      <w:r>
-        <w:rPr>
-          <w:rFonts w:ascii="Courier New" w:hAnsi="Courier New" w:cs="Courier New"/>
-          <w:lang w:val="en-US"/>
-        </w:rPr>
-        <w:t>up</w:t>
-      </w:r>
-      <w:r>
-        <w:rPr>
-          <w:rFonts w:ascii="Courier New" w:hAnsi="Courier New" w:cs="Courier New"/>
-          <w:lang w:val="en-US"/>
-        </w:rPr>
-        <w:t>on the result</w:t>
-      </w:r>
-      <w:r>
-        <w:rPr>
-          <w:rFonts w:ascii="Courier New" w:hAnsi="Courier New" w:cs="Courier New"/>
-          <w:lang w:val="en-US"/>
-        </w:rPr>
-        <w:t xml:space="preserve">  pr.set_value(res);</w:t>
-      </w:r>
-    </w:p>
-    <w:p>
-      <w:pPr>
-        <w:rPr>
-          <w:rFonts w:ascii="Courier New" w:hAnsi="Courier New" w:cs="Courier New"/>
-          <w:lang w:val="en-US"/>
-        </w:rPr>
-      </w:pPr>
-      <w:r>
-        <w:rPr>
-          <w:rFonts w:ascii="Courier New" w:hAnsi="Courier New" w:cs="Courier New"/>
+          <w:sz w:val="20"/>
+          <w:szCs w:val="20"/>
+          <w:lang w:val="en-US"/>
+        </w:rPr>
+      </w:pPr>
+      <w:r>
+        <w:rPr>
+          <w:rFonts w:ascii="Courier New" w:hAnsi="Courier New" w:cs="Courier New"/>
+          <w:sz w:val="20"/>
+          <w:szCs w:val="20"/>
+          <w:lang w:val="en-US"/>
+        </w:rPr>
+        <w:t>// We can either set value or exception depending upon the result  pr.set_value(res);</w:t>
+      </w:r>
+    </w:p>
+    <w:p>
+      <w:pPr>
+        <w:rPr>
+          <w:rFonts w:ascii="Courier New" w:hAnsi="Courier New" w:cs="Courier New"/>
+          <w:sz w:val="20"/>
+          <w:szCs w:val="20"/>
+          <w:lang w:val="en-US"/>
+        </w:rPr>
+      </w:pPr>
+      <w:r>
+        <w:rPr>
+          <w:rFonts w:ascii="Courier New" w:hAnsi="Courier New" w:cs="Courier New"/>
+          <w:sz w:val="20"/>
+          <w:szCs w:val="20"/>
           <w:lang w:val="en-US"/>
         </w:rPr>
         <w:t>p.set_exception(std::current_exception());</w:t>
@@ -10762,7 +10271,6 @@
           <w:shd w:val="clear" w:color="auto" w:fill="FFFFFF"/>
           <w:lang w:val="en-US"/>
         </w:rPr>
-        <w:lastRenderedPageBreak/>
         <w:t>This header defines a series of classes to obtain type information on compile-time. It contains most of the functions to check the in-built types of objects and mostly used in template metaprogramming</w:t>
       </w:r>
     </w:p>
@@ -11845,7 +11353,6 @@
           <w:rFonts w:ascii="Courier New" w:hAnsi="Courier New" w:cs="Courier New"/>
           <w:lang w:val="en-US"/>
         </w:rPr>
-        <w:lastRenderedPageBreak/>
         <w:t xml:space="preserve">count(first_iterator, last_iterator,x) </w:t>
       </w:r>
     </w:p>
@@ -12821,7 +12328,6 @@
           <w:color w:val="000000"/>
           <w:lang w:val="en-US" w:eastAsia="fr-FR" w:bidi="hi-IN"/>
         </w:rPr>
-        <w:lastRenderedPageBreak/>
         <w:t>//Checks if list is sorted</w:t>
       </w:r>
     </w:p>
@@ -13126,6 +12632,7 @@
           <w:szCs w:val="20"/>
           <w:lang w:val="en-US" w:eastAsia="fr-FR" w:bidi="hi-IN"/>
         </w:rPr>
+        <w:lastRenderedPageBreak/>
         <w:t>//find_if r</w:t>
       </w:r>
       <w:r>
@@ -14490,6 +13997,7 @@
         <w:rPr>
           <w:lang w:val="en-US"/>
         </w:rPr>
+        <w:lastRenderedPageBreak/>
         <w:t>template &lt;bool, typename T = void&gt;</w:t>
       </w:r>
     </w:p>
@@ -14726,125 +14234,125 @@
         <w:rPr>
           <w:lang w:val="en-US"/>
         </w:rPr>
+        <w:t>}</w:t>
+      </w:r>
+    </w:p>
+    <w:p>
+      <w:pPr>
+        <w:rPr>
+          <w:lang w:val="en-US"/>
+        </w:rPr>
+      </w:pPr>
+    </w:p>
+    <w:p>
+      <w:pPr>
+        <w:rPr>
+          <w:lang w:val="en-US"/>
+        </w:rPr>
+      </w:pPr>
+      <w:r>
+        <w:rPr>
+          <w:lang w:val="en-US"/>
+        </w:rPr>
+        <w:t>I</w:t>
+      </w:r>
+      <w:r>
+        <w:rPr>
+          <w:lang w:val="en-US"/>
+        </w:rPr>
+        <w:t>n C++14, it can be written as:</w:t>
+      </w:r>
+    </w:p>
+    <w:p>
+      <w:pPr>
+        <w:rPr>
+          <w:lang w:val="en-US"/>
+        </w:rPr>
+      </w:pPr>
+      <w:r>
+        <w:rPr>
+          <w:lang w:val="en-US"/>
+        </w:rPr>
+        <w:t>template &lt;typename T&gt;</w:t>
+      </w:r>
+    </w:p>
+    <w:p>
+      <w:pPr>
+        <w:rPr>
+          <w:lang w:val="en-US"/>
+        </w:rPr>
+      </w:pPr>
+      <w:r>
+        <w:rPr>
+          <w:lang w:val="en-US"/>
+        </w:rPr>
+        <w:t>void do_stuff(std::enable_if_t&lt;std::is_integral&lt;T&gt;::value, T&gt; &amp;t) {}</w:t>
+      </w:r>
+    </w:p>
+    <w:p>
+      <w:pPr>
+        <w:rPr>
+          <w:lang w:val="en-US"/>
+        </w:rPr>
+      </w:pPr>
+    </w:p>
+    <w:p>
+      <w:pPr>
+        <w:rPr>
+          <w:lang w:val="en-US"/>
+        </w:rPr>
+      </w:pPr>
+      <w:r>
+        <w:rPr>
+          <w:lang w:val="en-US"/>
+        </w:rPr>
+        <w:t>template &lt;typename T&gt;</w:t>
+      </w:r>
+    </w:p>
+    <w:p>
+      <w:pPr>
+        <w:rPr>
+          <w:lang w:val="en-US"/>
+        </w:rPr>
+      </w:pPr>
+      <w:r>
+        <w:rPr>
+          <w:lang w:val="en-US"/>
+        </w:rPr>
+        <w:t>void do_stuff(std::enable_if_t&lt;std::is_class&lt;T&gt;::value, T&gt; &amp;t) {}</w:t>
+      </w:r>
+    </w:p>
+    <w:p>
+      <w:pPr>
+        <w:rPr>
+          <w:lang w:val="en-US"/>
+        </w:rPr>
+      </w:pPr>
+    </w:p>
+    <w:p>
+      <w:pPr>
+        <w:rPr>
+          <w:lang w:val="en-US"/>
+        </w:rPr>
+      </w:pPr>
+      <w:r>
+        <w:rPr>
+          <w:lang w:val="en-US"/>
+        </w:rPr>
+        <w:t>A small description:</w:t>
+      </w:r>
+    </w:p>
+    <w:p>
+      <w:pPr>
+        <w:rPr>
+          <w:lang w:val="en-US"/>
+        </w:rPr>
+      </w:pPr>
+      <w:r>
+        <w:rPr>
+          <w:lang w:val="en-US"/>
+        </w:rPr>
         <w:lastRenderedPageBreak/>
-        <w:t>}</w:t>
-      </w:r>
-    </w:p>
-    <w:p>
-      <w:pPr>
-        <w:rPr>
-          <w:lang w:val="en-US"/>
-        </w:rPr>
-      </w:pPr>
-    </w:p>
-    <w:p>
-      <w:pPr>
-        <w:rPr>
-          <w:lang w:val="en-US"/>
-        </w:rPr>
-      </w:pPr>
-      <w:r>
-        <w:rPr>
-          <w:lang w:val="en-US"/>
-        </w:rPr>
-        <w:t>I</w:t>
-      </w:r>
-      <w:r>
-        <w:rPr>
-          <w:lang w:val="en-US"/>
-        </w:rPr>
-        <w:t>n C++14, it can be written as:</w:t>
-      </w:r>
-    </w:p>
-    <w:p>
-      <w:pPr>
-        <w:rPr>
-          <w:lang w:val="en-US"/>
-        </w:rPr>
-      </w:pPr>
-      <w:r>
-        <w:rPr>
-          <w:lang w:val="en-US"/>
-        </w:rPr>
-        <w:t>template &lt;typename T&gt;</w:t>
-      </w:r>
-    </w:p>
-    <w:p>
-      <w:pPr>
-        <w:rPr>
-          <w:lang w:val="en-US"/>
-        </w:rPr>
-      </w:pPr>
-      <w:r>
-        <w:rPr>
-          <w:lang w:val="en-US"/>
-        </w:rPr>
-        <w:t>void do_stuff(std::enable_if_t&lt;std::is_integral&lt;T&gt;::value, T&gt; &amp;t) {}</w:t>
-      </w:r>
-    </w:p>
-    <w:p>
-      <w:pPr>
-        <w:rPr>
-          <w:lang w:val="en-US"/>
-        </w:rPr>
-      </w:pPr>
-    </w:p>
-    <w:p>
-      <w:pPr>
-        <w:rPr>
-          <w:lang w:val="en-US"/>
-        </w:rPr>
-      </w:pPr>
-      <w:r>
-        <w:rPr>
-          <w:lang w:val="en-US"/>
-        </w:rPr>
-        <w:t>template &lt;typename T&gt;</w:t>
-      </w:r>
-    </w:p>
-    <w:p>
-      <w:pPr>
-        <w:rPr>
-          <w:lang w:val="en-US"/>
-        </w:rPr>
-      </w:pPr>
-      <w:r>
-        <w:rPr>
-          <w:lang w:val="en-US"/>
-        </w:rPr>
-        <w:t>void do_stuff(std::enable_if_t&lt;std::is_class&lt;T&gt;::value, T&gt; &amp;t) {}</w:t>
-      </w:r>
-    </w:p>
-    <w:p>
-      <w:pPr>
-        <w:rPr>
-          <w:lang w:val="en-US"/>
-        </w:rPr>
-      </w:pPr>
-    </w:p>
-    <w:p>
-      <w:pPr>
-        <w:rPr>
-          <w:lang w:val="en-US"/>
-        </w:rPr>
-      </w:pPr>
-      <w:r>
-        <w:rPr>
-          <w:lang w:val="en-US"/>
-        </w:rPr>
-        <w:t>A small description:</w:t>
-      </w:r>
-    </w:p>
-    <w:p>
-      <w:pPr>
-        <w:rPr>
-          <w:lang w:val="en-US"/>
-        </w:rPr>
-      </w:pPr>
-      <w:r>
-        <w:rPr>
-          <w:lang w:val="en-US"/>
-        </w:rPr>
         <w:t>enable_if takes 2 parameters: first one is condition, which, if evaluated to true, mark the function active with its return type specified by the second argument passed to enable_if</w:t>
       </w:r>
     </w:p>
@@ -14860,13 +14368,6 @@
         </w:rPr>
         <w:t>It has ::type as its static const member which refers to the second argument passed to it. enable_if is preceded by 'typename' keyword</w:t>
       </w:r>
-    </w:p>
-    <w:p>
-      <w:pPr>
-        <w:rPr>
-          <w:lang w:val="en-US"/>
-        </w:rPr>
-      </w:pPr>
     </w:p>
     <w:p>
       <w:pPr>
@@ -14874,19 +14375,9 @@
           <w:tab w:val="left" w:pos="3504"/>
         </w:tabs>
         <w:rPr>
-          <w:b/>
-          <w:bCs/>
-          <w:lang w:val="en-US"/>
-        </w:rPr>
-      </w:pPr>
-      <w:r>
-        <w:rPr>
-          <w:b/>
-          <w:bCs/>
-          <w:lang w:val="en-US"/>
-        </w:rPr>
-        <w:t>const vs constexpr</w:t>
-      </w:r>
+          <w:lang w:val="en-US"/>
+        </w:rPr>
+      </w:pPr>
     </w:p>
     <w:p>
       <w:pPr>
@@ -14901,153 +14392,6 @@
         <w:rPr>
           <w:lang w:val="en-US"/>
         </w:rPr>
-        <w:t>const means we promise to compiler that we won’t modify the data while constexpr means the expression which can be evaluated at compile time, provided that the data we’ll feed is constant. It can be variable in case of const.</w:t>
-      </w:r>
-    </w:p>
-    <w:p>
-      <w:pPr>
-        <w:tabs>
-          <w:tab w:val="left" w:pos="3504"/>
-        </w:tabs>
-        <w:rPr>
-          <w:lang w:val="en-US"/>
-        </w:rPr>
-      </w:pPr>
-    </w:p>
-    <w:p>
-      <w:pPr>
-        <w:tabs>
-          <w:tab w:val="left" w:pos="3504"/>
-        </w:tabs>
-        <w:rPr>
-          <w:lang w:val="en-US"/>
-        </w:rPr>
-      </w:pPr>
-    </w:p>
-    <w:p>
-      <w:pPr>
-        <w:tabs>
-          <w:tab w:val="left" w:pos="3504"/>
-        </w:tabs>
-        <w:rPr>
-          <w:lang w:val="en-US"/>
-        </w:rPr>
-      </w:pPr>
-    </w:p>
-    <w:p>
-      <w:pPr>
-        <w:tabs>
-          <w:tab w:val="left" w:pos="3504"/>
-        </w:tabs>
-        <w:rPr>
-          <w:lang w:val="en-US"/>
-        </w:rPr>
-      </w:pPr>
-    </w:p>
-    <w:p>
-      <w:pPr>
-        <w:tabs>
-          <w:tab w:val="left" w:pos="3504"/>
-        </w:tabs>
-        <w:rPr>
-          <w:lang w:val="en-US"/>
-        </w:rPr>
-      </w:pPr>
-    </w:p>
-    <w:p>
-      <w:pPr>
-        <w:tabs>
-          <w:tab w:val="left" w:pos="3504"/>
-        </w:tabs>
-        <w:rPr>
-          <w:lang w:val="en-US"/>
-        </w:rPr>
-      </w:pPr>
-    </w:p>
-    <w:p>
-      <w:pPr>
-        <w:tabs>
-          <w:tab w:val="left" w:pos="3504"/>
-        </w:tabs>
-        <w:rPr>
-          <w:lang w:val="en-US"/>
-        </w:rPr>
-      </w:pPr>
-    </w:p>
-    <w:p>
-      <w:pPr>
-        <w:tabs>
-          <w:tab w:val="left" w:pos="3504"/>
-        </w:tabs>
-        <w:rPr>
-          <w:lang w:val="en-US"/>
-        </w:rPr>
-      </w:pPr>
-    </w:p>
-    <w:p>
-      <w:pPr>
-        <w:tabs>
-          <w:tab w:val="left" w:pos="3504"/>
-        </w:tabs>
-        <w:rPr>
-          <w:lang w:val="en-US"/>
-        </w:rPr>
-      </w:pPr>
-    </w:p>
-    <w:p>
-      <w:pPr>
-        <w:tabs>
-          <w:tab w:val="left" w:pos="3504"/>
-        </w:tabs>
-        <w:rPr>
-          <w:lang w:val="en-US"/>
-        </w:rPr>
-      </w:pPr>
-    </w:p>
-    <w:p>
-      <w:pPr>
-        <w:tabs>
-          <w:tab w:val="left" w:pos="3504"/>
-        </w:tabs>
-        <w:rPr>
-          <w:lang w:val="en-US"/>
-        </w:rPr>
-      </w:pPr>
-    </w:p>
-    <w:p>
-      <w:pPr>
-        <w:tabs>
-          <w:tab w:val="left" w:pos="3504"/>
-        </w:tabs>
-        <w:rPr>
-          <w:lang w:val="en-US"/>
-        </w:rPr>
-      </w:pPr>
-    </w:p>
-    <w:p>
-      <w:pPr>
-        <w:tabs>
-          <w:tab w:val="left" w:pos="3504"/>
-        </w:tabs>
-        <w:rPr>
-          <w:lang w:val="en-US"/>
-        </w:rPr>
-      </w:pPr>
-    </w:p>
-    <w:p>
-      <w:pPr>
-        <w:tabs>
-          <w:tab w:val="left" w:pos="3504"/>
-        </w:tabs>
-        <w:rPr>
-          <w:lang w:val="en-US"/>
-        </w:rPr>
-      </w:pPr>
-      <w:r>
-        <w:rPr>
-          <w:lang w:val="en-US"/>
-        </w:rPr>
-        <w:lastRenderedPageBreak/>
         <w:t>Concepts:</w:t>
       </w:r>
     </w:p>
@@ -15273,6 +14617,8 @@
             </w:r>
           </w:p>
         </w:tc>
+        <w:bookmarkStart w:id="0" w:name="_GoBack"/>
+        <w:bookmarkEnd w:id="0"/>
       </w:tr>
     </w:tbl>
     <w:p>
@@ -15801,9 +15147,25 @@
           <w:tab w:val="left" w:pos="3504"/>
         </w:tabs>
         <w:rPr>
-          <w:lang w:val="en-US"/>
-        </w:rPr>
-      </w:pPr>
+          <w:b/>
+          <w:lang w:val="en-US"/>
+        </w:rPr>
+      </w:pPr>
+      <w:r>
+        <w:rPr>
+          <w:b/>
+          <w:lang w:val="en-US"/>
+        </w:rPr>
+        <w:lastRenderedPageBreak/>
+        <w:t>Ge</w:t>
+      </w:r>
+      <w:r>
+        <w:rPr>
+          <w:b/>
+          <w:lang w:val="en-US"/>
+        </w:rPr>
+        <w:t>neral Notes:</w:t>
+      </w:r>
     </w:p>
     <w:p>
       <w:pPr>
@@ -15814,6 +15176,12 @@
           <w:lang w:val="en-US"/>
         </w:rPr>
       </w:pPr>
+      <w:r>
+        <w:rPr>
+          <w:lang w:val="en-US"/>
+        </w:rPr>
+        <w:t>static_assert() is executed at compile time. For Example:</w:t>
+      </w:r>
     </w:p>
     <w:p>
       <w:pPr>
@@ -15824,6 +15192,12 @@
           <w:lang w:val="en-US"/>
         </w:rPr>
       </w:pPr>
+      <w:r>
+        <w:rPr>
+          <w:lang w:val="en-US"/>
+        </w:rPr>
+        <w:t>static_assert(sizeof(unsigned int) * CHAR_BIT == 32, "Sum not equal");</w:t>
+      </w:r>
     </w:p>
     <w:p>
       <w:pPr>
@@ -15834,6 +15208,12 @@
           <w:lang w:val="en-US"/>
         </w:rPr>
       </w:pPr>
+      <w:r>
+        <w:rPr>
+          <w:lang w:val="en-US"/>
+        </w:rPr>
+        <w:t>To check if 2 data types are equal, use --&gt;  std::is_same&lt;T, U&gt;::value</w:t>
+      </w:r>
     </w:p>
     <w:p>
       <w:pPr>
@@ -15844,6 +15224,12 @@
           <w:lang w:val="en-US"/>
         </w:rPr>
       </w:pPr>
+      <w:r>
+        <w:rPr>
+          <w:lang w:val="en-US"/>
+        </w:rPr>
+        <w:t>When to customize iterators:</w:t>
+      </w:r>
     </w:p>
     <w:p>
       <w:pPr>
@@ -15854,6 +15240,12 @@
           <w:lang w:val="en-US"/>
         </w:rPr>
       </w:pPr>
+      <w:r>
+        <w:rPr>
+          <w:lang w:val="en-US"/>
+        </w:rPr>
+        <w:t>When some transformation needs to be applied or we want to skip elements.</w:t>
+      </w:r>
     </w:p>
     <w:p>
       <w:pPr>
@@ -15861,17 +15253,9 @@
           <w:tab w:val="left" w:pos="3504"/>
         </w:tabs>
         <w:rPr>
-          <w:b/>
-          <w:lang w:val="en-US"/>
-        </w:rPr>
-      </w:pPr>
-      <w:r>
-        <w:rPr>
-          <w:b/>
-          <w:lang w:val="en-US"/>
-        </w:rPr>
-        <w:t>General Notes:</w:t>
-      </w:r>
+          <w:lang w:val="en-US"/>
+        </w:rPr>
+      </w:pPr>
     </w:p>
     <w:p>
       <w:pPr>
@@ -15882,12 +15266,6 @@
           <w:lang w:val="en-US"/>
         </w:rPr>
       </w:pPr>
-      <w:r>
-        <w:rPr>
-          <w:lang w:val="en-US"/>
-        </w:rPr>
-        <w:t>static_assert() is executed at compile time. For Example:</w:t>
-      </w:r>
     </w:p>
     <w:p>
       <w:pPr>
@@ -15898,12 +15276,6 @@
           <w:lang w:val="en-US"/>
         </w:rPr>
       </w:pPr>
-      <w:r>
-        <w:rPr>
-          <w:lang w:val="en-US"/>
-        </w:rPr>
-        <w:t>static_assert(sizeof(unsigned int) * CHAR_BIT == 32, "Sum not equal");</w:t>
-      </w:r>
     </w:p>
     <w:p>
       <w:pPr>
@@ -15914,12 +15286,6 @@
           <w:lang w:val="en-US"/>
         </w:rPr>
       </w:pPr>
-      <w:r>
-        <w:rPr>
-          <w:lang w:val="en-US"/>
-        </w:rPr>
-        <w:t>To check if 2 data types are equal, use --&gt;  std::is_same&lt;T, U&gt;::value</w:t>
-      </w:r>
     </w:p>
     <w:p>
       <w:pPr>
@@ -15930,12 +15296,6 @@
           <w:lang w:val="en-US"/>
         </w:rPr>
       </w:pPr>
-      <w:r>
-        <w:rPr>
-          <w:lang w:val="en-US"/>
-        </w:rPr>
-        <w:t>When to customize iterators:</w:t>
-      </w:r>
     </w:p>
     <w:p>
       <w:pPr>
@@ -15946,12 +15306,6 @@
           <w:lang w:val="en-US"/>
         </w:rPr>
       </w:pPr>
-      <w:r>
-        <w:rPr>
-          <w:lang w:val="en-US"/>
-        </w:rPr>
-        <w:t>When some transformation needs to be applied or we want to skip elements.</w:t>
-      </w:r>
     </w:p>
     <w:p>
       <w:pPr>
@@ -16149,66 +15503,6 @@
           <w:tab w:val="left" w:pos="3504"/>
         </w:tabs>
         <w:rPr>
-          <w:lang w:val="en-US"/>
-        </w:rPr>
-      </w:pPr>
-    </w:p>
-    <w:p>
-      <w:pPr>
-        <w:tabs>
-          <w:tab w:val="left" w:pos="3504"/>
-        </w:tabs>
-        <w:rPr>
-          <w:lang w:val="en-US"/>
-        </w:rPr>
-      </w:pPr>
-    </w:p>
-    <w:p>
-      <w:pPr>
-        <w:tabs>
-          <w:tab w:val="left" w:pos="3504"/>
-        </w:tabs>
-        <w:rPr>
-          <w:lang w:val="en-US"/>
-        </w:rPr>
-      </w:pPr>
-    </w:p>
-    <w:p>
-      <w:pPr>
-        <w:tabs>
-          <w:tab w:val="left" w:pos="3504"/>
-        </w:tabs>
-        <w:rPr>
-          <w:lang w:val="en-US"/>
-        </w:rPr>
-      </w:pPr>
-    </w:p>
-    <w:p>
-      <w:pPr>
-        <w:tabs>
-          <w:tab w:val="left" w:pos="3504"/>
-        </w:tabs>
-        <w:rPr>
-          <w:lang w:val="en-US"/>
-        </w:rPr>
-      </w:pPr>
-    </w:p>
-    <w:p>
-      <w:pPr>
-        <w:tabs>
-          <w:tab w:val="left" w:pos="3504"/>
-        </w:tabs>
-        <w:rPr>
-          <w:lang w:val="en-US"/>
-        </w:rPr>
-      </w:pPr>
-    </w:p>
-    <w:p>
-      <w:pPr>
-        <w:tabs>
-          <w:tab w:val="left" w:pos="3504"/>
-        </w:tabs>
-        <w:rPr>
           <w:b/>
           <w:sz w:val="28"/>
           <w:lang w:val="en-US"/>
@@ -16220,6 +15514,7 @@
           <w:sz w:val="28"/>
           <w:lang w:val="en-US"/>
         </w:rPr>
+        <w:lastRenderedPageBreak/>
         <w:t>F</w:t>
       </w:r>
       <w:r>
@@ -19521,7 +18816,7 @@
 </file>
 
 <file path=customXml/itemProps1.xml><?xml version="1.0" encoding="utf-8"?>
-<ds:datastoreItem xmlns:ds="http://schemas.openxmlformats.org/officeDocument/2006/customXml" ds:itemID="{899F6042-92CF-45D5-ABCC-48D295F9AEB0}">
+<ds:datastoreItem xmlns:ds="http://schemas.openxmlformats.org/officeDocument/2006/customXml" ds:itemID="{9E43A9B8-F310-4D21-9EAD-CB33EDFE932C}">
   <ds:schemaRefs>
     <ds:schemaRef ds:uri="http://schemas.openxmlformats.org/officeDocument/2006/bibliography"/>
   </ds:schemaRefs>

</xml_diff>

<commit_message>
Updated notes for C++
</commit_message>
<xml_diff>
--- a/notes/Learn_C++11.docx
+++ b/notes/Learn_C++11.docx
@@ -520,7 +520,7 @@
       <w:r>
         <w:rPr>
           <w:noProof/>
-          <w:lang w:eastAsia="fr-FR" w:bidi="hi-IN"/>
+          <w:lang w:val="en-US" w:bidi="hi-IN"/>
         </w:rPr>
         <w:drawing>
           <wp:inline distT="0" distB="0" distL="0" distR="0">
@@ -8290,10 +8290,7 @@
           <w:szCs w:val="26"/>
         </w:rPr>
       </w:pPr>
-    </w:p>
-    <w:p>
-      <w:pPr>
-        <w:pStyle w:val="PreformattedText"/>
+      <w:r>
         <w:rPr>
           <w:rFonts w:asciiTheme="minorHAnsi" w:hAnsiTheme="minorHAnsi"/>
           <w:b/>
@@ -8302,81 +8299,6 @@
           <w:sz w:val="26"/>
           <w:szCs w:val="26"/>
         </w:rPr>
-      </w:pPr>
-    </w:p>
-    <w:p>
-      <w:pPr>
-        <w:pStyle w:val="PreformattedText"/>
-        <w:rPr>
-          <w:rFonts w:asciiTheme="minorHAnsi" w:hAnsiTheme="minorHAnsi"/>
-          <w:b/>
-          <w:bCs/>
-          <w:color w:val="auto"/>
-          <w:sz w:val="26"/>
-          <w:szCs w:val="26"/>
-        </w:rPr>
-      </w:pPr>
-    </w:p>
-    <w:p>
-      <w:pPr>
-        <w:pStyle w:val="PreformattedText"/>
-        <w:rPr>
-          <w:rFonts w:asciiTheme="minorHAnsi" w:hAnsiTheme="minorHAnsi"/>
-          <w:b/>
-          <w:bCs/>
-          <w:color w:val="auto"/>
-          <w:sz w:val="26"/>
-          <w:szCs w:val="26"/>
-        </w:rPr>
-      </w:pPr>
-    </w:p>
-    <w:p>
-      <w:pPr>
-        <w:pStyle w:val="PreformattedText"/>
-        <w:rPr>
-          <w:rFonts w:asciiTheme="minorHAnsi" w:hAnsiTheme="minorHAnsi"/>
-          <w:b/>
-          <w:bCs/>
-          <w:color w:val="auto"/>
-          <w:sz w:val="26"/>
-          <w:szCs w:val="26"/>
-        </w:rPr>
-      </w:pPr>
-    </w:p>
-    <w:p>
-      <w:pPr>
-        <w:pStyle w:val="PreformattedText"/>
-        <w:rPr>
-          <w:rFonts w:asciiTheme="minorHAnsi" w:hAnsiTheme="minorHAnsi"/>
-          <w:b/>
-          <w:bCs/>
-          <w:color w:val="auto"/>
-          <w:sz w:val="26"/>
-          <w:szCs w:val="26"/>
-        </w:rPr>
-      </w:pPr>
-    </w:p>
-    <w:p>
-      <w:pPr>
-        <w:pStyle w:val="PreformattedText"/>
-        <w:rPr>
-          <w:rFonts w:asciiTheme="minorHAnsi" w:hAnsiTheme="minorHAnsi"/>
-          <w:b/>
-          <w:bCs/>
-          <w:color w:val="auto"/>
-          <w:sz w:val="26"/>
-          <w:szCs w:val="26"/>
-        </w:rPr>
-      </w:pPr>
-      <w:r>
-        <w:rPr>
-          <w:rFonts w:asciiTheme="minorHAnsi" w:hAnsiTheme="minorHAnsi"/>
-          <w:b/>
-          <w:bCs/>
-          <w:color w:val="auto"/>
-          <w:sz w:val="26"/>
-          <w:szCs w:val="26"/>
-        </w:rPr>
         <w:t>Initializer Lists:</w:t>
       </w:r>
     </w:p>
@@ -8715,7 +8637,6 @@
           <w:szCs w:val="20"/>
           <w:lang w:val="en-US"/>
         </w:rPr>
-        <w:lastRenderedPageBreak/>
         <w:t>class Foo</w:t>
       </w:r>
     </w:p>
@@ -8813,6 +8734,7 @@
           <w:szCs w:val="20"/>
           <w:lang w:val="en-US"/>
         </w:rPr>
+        <w:lastRenderedPageBreak/>
         <w:t xml:space="preserve">        catch ( ... ) { </w:t>
       </w:r>
     </w:p>
@@ -8937,792 +8859,107 @@
     <w:p>
       <w:pPr>
         <w:rPr>
-          <w:b/>
-          <w:bCs/>
-          <w:sz w:val="24"/>
-          <w:u w:val="single"/>
-          <w:lang w:val="en-US"/>
-        </w:rPr>
-      </w:pPr>
-      <w:r>
-        <w:rPr>
-          <w:b/>
-          <w:bCs/>
-          <w:sz w:val="24"/>
-          <w:u w:val="single"/>
-          <w:lang w:val="en-US"/>
-        </w:rPr>
-        <w:t>C++11 Concurrency</w:t>
-      </w:r>
-    </w:p>
-    <w:p>
-      <w:pPr>
-        <w:rPr>
-          <w:lang w:val="en-US"/>
-        </w:rPr>
-      </w:pPr>
-      <w:r>
-        <w:rPr>
-          <w:lang w:val="en-US"/>
-        </w:rPr>
-        <w:t>The technique of acquiring resources in a constructor and releasing them in a destructor, known as Resource Acquisition Is Initialization</w:t>
-      </w:r>
-    </w:p>
-    <w:p>
-      <w:pPr>
-        <w:rPr>
-          <w:lang w:val="en-US"/>
-        </w:rPr>
-      </w:pPr>
-      <w:r>
-        <w:rPr>
-          <w:lang w:val="en-US"/>
-        </w:rPr>
-        <w:t>In std::mutex copy constructor and assignment operator are mentioned delete.</w:t>
-      </w:r>
-    </w:p>
-    <w:p>
-      <w:pPr>
-        <w:rPr>
-          <w:lang w:val="en-US"/>
-        </w:rPr>
-      </w:pPr>
-    </w:p>
-    <w:p>
-      <w:pPr>
-        <w:rPr>
-          <w:rFonts w:ascii="Courier New" w:hAnsi="Courier New" w:cs="Courier New"/>
-          <w:sz w:val="20"/>
-          <w:szCs w:val="20"/>
-          <w:lang w:val="en-US"/>
-        </w:rPr>
-      </w:pPr>
-      <w:r>
-        <w:rPr>
-          <w:rFonts w:ascii="Courier New" w:hAnsi="Courier New" w:cs="Courier New"/>
-          <w:sz w:val="20"/>
-          <w:szCs w:val="20"/>
-          <w:lang w:val="en-US"/>
-        </w:rPr>
-        <w:t>mutex m; // used to protect access to shared data</w:t>
-      </w:r>
-    </w:p>
-    <w:p>
-      <w:pPr>
-        <w:rPr>
-          <w:rFonts w:ascii="Courier New" w:hAnsi="Courier New" w:cs="Courier New"/>
-          <w:sz w:val="20"/>
-          <w:szCs w:val="20"/>
-          <w:lang w:val="en-US"/>
-        </w:rPr>
-      </w:pPr>
-      <w:r>
-        <w:rPr>
-          <w:rFonts w:ascii="Courier New" w:hAnsi="Courier New" w:cs="Courier New"/>
-          <w:sz w:val="20"/>
-          <w:szCs w:val="20"/>
-          <w:lang w:val="en-US"/>
-        </w:rPr>
-        <w:t>// ...</w:t>
-      </w:r>
-    </w:p>
-    <w:p>
-      <w:pPr>
-        <w:rPr>
-          <w:rFonts w:ascii="Courier New" w:hAnsi="Courier New" w:cs="Courier New"/>
-          <w:sz w:val="20"/>
-          <w:szCs w:val="20"/>
-          <w:lang w:val="en-US"/>
-        </w:rPr>
-      </w:pPr>
-      <w:r>
-        <w:rPr>
-          <w:rFonts w:ascii="Courier New" w:hAnsi="Courier New" w:cs="Courier New"/>
-          <w:sz w:val="20"/>
-          <w:szCs w:val="20"/>
-          <w:lang w:val="en-US"/>
-        </w:rPr>
-        <w:t>void f()</w:t>
-      </w:r>
-    </w:p>
-    <w:p>
-      <w:pPr>
-        <w:rPr>
-          <w:rFonts w:ascii="Courier New" w:hAnsi="Courier New" w:cs="Courier New"/>
-          <w:sz w:val="20"/>
-          <w:szCs w:val="20"/>
-          <w:lang w:val="en-US"/>
-        </w:rPr>
-      </w:pPr>
-      <w:r>
-        <w:rPr>
-          <w:rFonts w:ascii="Courier New" w:hAnsi="Courier New" w:cs="Courier New"/>
-          <w:sz w:val="20"/>
-          <w:szCs w:val="20"/>
-          <w:lang w:val="en-US"/>
-        </w:rPr>
-        <w:t>{</w:t>
-      </w:r>
-    </w:p>
-    <w:p>
-      <w:pPr>
-        <w:ind w:left="709"/>
-        <w:rPr>
-          <w:rFonts w:ascii="Courier New" w:hAnsi="Courier New" w:cs="Courier New"/>
-          <w:sz w:val="20"/>
-          <w:szCs w:val="20"/>
-          <w:lang w:val="en-US"/>
-        </w:rPr>
-      </w:pPr>
-      <w:r>
-        <w:rPr>
-          <w:rFonts w:ascii="Courier New" w:hAnsi="Courier New" w:cs="Courier New"/>
-          <w:sz w:val="20"/>
-          <w:szCs w:val="20"/>
-          <w:lang w:val="en-US"/>
-        </w:rPr>
-        <w:t>unique_lock&lt;mutex&gt; lck {m}; // acquire the mutex m</w:t>
-      </w:r>
-    </w:p>
-    <w:p>
-      <w:pPr>
-        <w:ind w:left="709"/>
-        <w:rPr>
-          <w:rFonts w:ascii="Courier New" w:hAnsi="Courier New" w:cs="Courier New"/>
-          <w:sz w:val="20"/>
-          <w:szCs w:val="20"/>
-          <w:lang w:val="en-US"/>
-        </w:rPr>
-      </w:pPr>
-      <w:r>
-        <w:rPr>
-          <w:rFonts w:ascii="Courier New" w:hAnsi="Courier New" w:cs="Courier New"/>
-          <w:sz w:val="20"/>
-          <w:szCs w:val="20"/>
-          <w:lang w:val="en-US"/>
-        </w:rPr>
-        <w:t>// ... manipulate shared data ...</w:t>
-      </w:r>
-    </w:p>
-    <w:p>
-      <w:pPr>
-        <w:ind w:left="709"/>
-        <w:rPr>
-          <w:rFonts w:ascii="Courier New" w:hAnsi="Courier New" w:cs="Courier New"/>
-          <w:sz w:val="20"/>
-          <w:szCs w:val="20"/>
-          <w:lang w:val="en-US"/>
-        </w:rPr>
-      </w:pPr>
-      <w:r>
-        <w:rPr>
-          <w:rFonts w:ascii="Courier New" w:hAnsi="Courier New" w:cs="Courier New"/>
-          <w:sz w:val="20"/>
-          <w:szCs w:val="20"/>
-          <w:lang w:val="en-US"/>
-        </w:rPr>
-        <w:t>or simply</w:t>
-      </w:r>
-    </w:p>
-    <w:p>
-      <w:pPr>
-        <w:ind w:left="709"/>
-        <w:rPr>
-          <w:rFonts w:ascii="Courier New" w:hAnsi="Courier New" w:cs="Courier New"/>
-          <w:sz w:val="20"/>
-          <w:szCs w:val="20"/>
-          <w:lang w:val="en-US"/>
-        </w:rPr>
-      </w:pPr>
-      <w:r>
-        <w:rPr>
-          <w:rFonts w:ascii="Courier New" w:hAnsi="Courier New" w:cs="Courier New"/>
-          <w:sz w:val="20"/>
-          <w:szCs w:val="20"/>
-          <w:lang w:val="en-US"/>
-        </w:rPr>
-        <w:t>mutex m;</w:t>
-      </w:r>
-    </w:p>
-    <w:p>
-      <w:pPr>
-        <w:ind w:left="709"/>
-        <w:rPr>
-          <w:rFonts w:ascii="Courier New" w:hAnsi="Courier New" w:cs="Courier New"/>
-          <w:sz w:val="20"/>
-          <w:szCs w:val="20"/>
-          <w:lang w:val="en-US"/>
-        </w:rPr>
-      </w:pPr>
-      <w:r>
-        <w:rPr>
-          <w:rFonts w:ascii="Courier New" w:hAnsi="Courier New" w:cs="Courier New"/>
-          <w:sz w:val="20"/>
-          <w:szCs w:val="20"/>
-          <w:lang w:val="en-US"/>
-        </w:rPr>
-        <w:t>m.lock();</w:t>
-      </w:r>
-    </w:p>
-    <w:p>
-      <w:pPr>
-        <w:ind w:left="709"/>
-        <w:rPr>
-          <w:rFonts w:ascii="Courier New" w:hAnsi="Courier New" w:cs="Courier New"/>
-          <w:sz w:val="20"/>
-          <w:szCs w:val="20"/>
-          <w:lang w:val="en-US"/>
-        </w:rPr>
-      </w:pPr>
-      <w:r>
-        <w:rPr>
-          <w:rFonts w:ascii="Courier New" w:hAnsi="Courier New" w:cs="Courier New"/>
-          <w:sz w:val="20"/>
-          <w:szCs w:val="20"/>
-          <w:lang w:val="en-US"/>
-        </w:rPr>
-        <w:t>x = x+1;</w:t>
-      </w:r>
-    </w:p>
-    <w:p>
-      <w:pPr>
-        <w:ind w:left="709"/>
-        <w:rPr>
-          <w:rFonts w:ascii="Courier New" w:hAnsi="Courier New" w:cs="Courier New"/>
-          <w:sz w:val="20"/>
-          <w:szCs w:val="20"/>
-          <w:lang w:val="en-US"/>
-        </w:rPr>
-      </w:pPr>
-      <w:r>
-        <w:rPr>
-          <w:rFonts w:ascii="Courier New" w:hAnsi="Courier New" w:cs="Courier New"/>
-          <w:sz w:val="20"/>
-          <w:szCs w:val="20"/>
-          <w:lang w:val="en-US"/>
-        </w:rPr>
-        <w:t>m.unlock();</w:t>
-      </w:r>
-    </w:p>
-    <w:p>
-      <w:pPr>
-        <w:rPr>
-          <w:rFonts w:ascii="Courier New" w:hAnsi="Courier New" w:cs="Courier New"/>
-          <w:sz w:val="20"/>
-          <w:szCs w:val="20"/>
-          <w:lang w:val="en-US"/>
-        </w:rPr>
-      </w:pPr>
-      <w:r>
-        <w:rPr>
-          <w:rFonts w:ascii="Courier New" w:hAnsi="Courier New" w:cs="Courier New"/>
-          <w:sz w:val="20"/>
-          <w:szCs w:val="20"/>
-          <w:lang w:val="en-US"/>
-        </w:rPr>
-        <w:t>}</w:t>
-      </w:r>
-    </w:p>
-    <w:p>
-      <w:pPr>
-        <w:rPr>
-          <w:lang w:val="en-US"/>
-        </w:rPr>
-      </w:pPr>
-    </w:p>
-    <w:p>
-      <w:pPr>
-        <w:rPr>
-          <w:lang w:val="en-US"/>
-        </w:rPr>
-      </w:pPr>
-      <w:r>
-        <w:rPr>
-          <w:lang w:val="en-US"/>
-        </w:rPr>
-        <w:t>think of lock_guard just like an entity that prevents memory leaks and actual work is done by mutex.</w:t>
-      </w:r>
-    </w:p>
-    <w:p>
-      <w:pPr>
-        <w:rPr>
-          <w:lang w:val="en-US"/>
-        </w:rPr>
-      </w:pPr>
-      <w:r>
-        <w:rPr>
-          <w:lang w:val="en-US"/>
-        </w:rPr>
-        <w:t>lock_guard&lt;mutex&gt; m;</w:t>
-      </w:r>
-    </w:p>
-    <w:p>
-      <w:pPr>
-        <w:rPr>
-          <w:lang w:val="en-US"/>
-        </w:rPr>
-      </w:pPr>
-      <w:r>
-        <w:rPr>
-          <w:lang w:val="en-US"/>
-        </w:rPr>
-        <w:lastRenderedPageBreak/>
-        <w:t>&gt; Difference between lock_guard and unique_lock is that lock_guard doesn’t have function named lock while unique_lock provides it. In a function, when you have to repeatedly lock and unlock a mutex, use unique_lock.</w:t>
-      </w:r>
-    </w:p>
-    <w:p>
-      <w:pPr>
-        <w:rPr>
-          <w:lang w:val="en-US"/>
-        </w:rPr>
-      </w:pPr>
-      <w:r>
-        <w:rPr>
-          <w:lang w:val="en-US"/>
-        </w:rPr>
-        <w:t>&gt; recursive_mutex is used in recursive functions.</w:t>
-      </w:r>
-    </w:p>
-    <w:p>
-      <w:pPr>
-        <w:rPr>
-          <w:lang w:val="en-US"/>
-        </w:rPr>
-      </w:pPr>
-      <w:r>
-        <w:rPr>
-          <w:lang w:val="en-US"/>
-        </w:rPr>
-        <w:t>&gt; We can timed our lock using timed_mutex:</w:t>
-      </w:r>
-    </w:p>
-    <w:p>
-      <w:pPr>
-        <w:rPr>
-          <w:lang w:val="en-US"/>
-        </w:rPr>
-      </w:pPr>
-      <w:r>
-        <w:rPr>
-          <w:lang w:val="en-US"/>
-        </w:rPr>
-        <w:t>std::</w:t>
-      </w:r>
-      <w:r>
-        <w:rPr>
-          <w:lang w:val="en-US"/>
-        </w:rPr>
-        <w:t>timed_mutex m;</w:t>
-      </w:r>
-    </w:p>
-    <w:p>
-      <w:pPr>
-        <w:rPr>
-          <w:rFonts w:ascii="Courier New" w:hAnsi="Courier New" w:cs="Courier New"/>
-          <w:sz w:val="20"/>
-          <w:szCs w:val="20"/>
-          <w:lang w:val="en-US"/>
-        </w:rPr>
-      </w:pPr>
-      <w:r>
-        <w:rPr>
-          <w:rFonts w:ascii="Courier New" w:hAnsi="Courier New" w:cs="Courier New"/>
-          <w:sz w:val="20"/>
-          <w:szCs w:val="20"/>
-          <w:lang w:val="en-US"/>
-        </w:rPr>
-        <w:t>m.try_lock_for(chrono::seconds(10));</w:t>
-      </w:r>
-    </w:p>
-    <w:p>
-      <w:pPr>
-        <w:rPr>
-          <w:lang w:val="en-US"/>
-        </w:rPr>
-      </w:pPr>
-      <w:r>
-        <w:rPr>
-          <w:lang w:val="en-US"/>
-        </w:rPr>
-        <w:t>There is recursive_timed_mutex too.</w:t>
-      </w:r>
-    </w:p>
-    <w:p>
-      <w:pPr>
-        <w:rPr>
-          <w:lang w:val="en-US"/>
-        </w:rPr>
-      </w:pPr>
-      <w:r>
-        <w:rPr>
-          <w:lang w:val="en-US"/>
-        </w:rPr>
-        <w:t>We can defer a lock :</w:t>
-      </w:r>
-    </w:p>
-    <w:p>
-      <w:pPr>
-        <w:rPr>
-          <w:rFonts w:ascii="Courier New" w:hAnsi="Courier New" w:cs="Courier New"/>
-          <w:sz w:val="20"/>
-          <w:szCs w:val="20"/>
-          <w:lang w:val="en-US"/>
-        </w:rPr>
-      </w:pPr>
-      <w:r>
-        <w:rPr>
-          <w:rFonts w:ascii="Courier New" w:hAnsi="Courier New" w:cs="Courier New"/>
-          <w:sz w:val="20"/>
-          <w:szCs w:val="20"/>
-          <w:lang w:val="en-US"/>
-        </w:rPr>
-        <w:t>std::unique_lock lck(m,std::defer_lock);</w:t>
-      </w:r>
-    </w:p>
-    <w:p>
-      <w:pPr>
-        <w:rPr>
-          <w:lang w:val="en-US"/>
-        </w:rPr>
-      </w:pPr>
-      <w:r>
-        <w:rPr>
-          <w:lang w:val="en-US"/>
-        </w:rPr>
-        <w:t>We can acquire multiple lock in one go to prevent deadlocks occurring because of sequential locking</w:t>
-      </w:r>
-    </w:p>
-    <w:p>
-      <w:pPr>
-        <w:rPr>
-          <w:rFonts w:ascii="Courier New" w:hAnsi="Courier New" w:cs="Courier New"/>
-          <w:sz w:val="18"/>
-          <w:szCs w:val="18"/>
-          <w:lang w:val="en-US"/>
-        </w:rPr>
-      </w:pPr>
-      <w:r>
-        <w:rPr>
-          <w:rFonts w:ascii="Courier New" w:hAnsi="Courier New" w:cs="Courier New"/>
-          <w:sz w:val="18"/>
-          <w:szCs w:val="18"/>
-          <w:lang w:val="en-US"/>
-        </w:rPr>
-        <w:t>std::unique_lock lck1(m1,std::defer_lock);  // make locks but don't yet try to acquire the mutexes</w:t>
-      </w:r>
-    </w:p>
-    <w:p>
-      <w:pPr>
-        <w:rPr>
-          <w:rFonts w:ascii="Courier New" w:hAnsi="Courier New" w:cs="Courier New"/>
-          <w:sz w:val="18"/>
-          <w:szCs w:val="18"/>
-          <w:lang w:val="en-US"/>
-        </w:rPr>
-      </w:pPr>
-      <w:r>
-        <w:rPr>
-          <w:rFonts w:ascii="Courier New" w:hAnsi="Courier New" w:cs="Courier New"/>
-          <w:sz w:val="18"/>
-          <w:szCs w:val="18"/>
-          <w:lang w:val="en-US"/>
-        </w:rPr>
-        <w:t>std::unique_lock lck2(m2,std::defer_lock);</w:t>
-      </w:r>
-    </w:p>
-    <w:p>
-      <w:pPr>
-        <w:rPr>
-          <w:rFonts w:ascii="Courier New" w:hAnsi="Courier New" w:cs="Courier New"/>
-          <w:sz w:val="18"/>
-          <w:szCs w:val="18"/>
-          <w:lang w:val="en-US"/>
-        </w:rPr>
-      </w:pPr>
-      <w:r>
-        <w:rPr>
-          <w:rFonts w:ascii="Courier New" w:hAnsi="Courier New" w:cs="Courier New"/>
-          <w:sz w:val="18"/>
-          <w:szCs w:val="18"/>
-          <w:lang w:val="en-US"/>
-        </w:rPr>
-        <w:t>std::unique_lock lck3(m3,std::defer_lock);</w:t>
-      </w:r>
-    </w:p>
-    <w:p>
-      <w:pPr>
-        <w:rPr>
-          <w:rFonts w:ascii="Courier New" w:hAnsi="Courier New" w:cs="Courier New"/>
-          <w:sz w:val="18"/>
-          <w:szCs w:val="18"/>
-          <w:lang w:val="en-US"/>
-        </w:rPr>
-      </w:pPr>
-      <w:r>
-        <w:rPr>
-          <w:rFonts w:ascii="Courier New" w:hAnsi="Courier New" w:cs="Courier New"/>
-          <w:sz w:val="18"/>
-          <w:szCs w:val="18"/>
-          <w:lang w:val="en-US"/>
-        </w:rPr>
-        <w:t>lock(lck1,lck2,lck3);</w:t>
-      </w:r>
-    </w:p>
-    <w:p>
-      <w:pPr>
-        <w:rPr>
-          <w:lang w:val="en-US"/>
-        </w:rPr>
-      </w:pPr>
-    </w:p>
-    <w:p>
-      <w:pPr>
-        <w:rPr>
-          <w:lang w:val="en-US"/>
-        </w:rPr>
-      </w:pPr>
-      <w:r>
-        <w:rPr>
-          <w:lang w:val="en-US"/>
-        </w:rPr>
-        <w:t xml:space="preserve">To pass value </w:t>
-      </w:r>
-      <w:r>
-        <w:rPr>
-          <w:lang w:val="en-US"/>
-        </w:rPr>
-        <w:t>by reference to a thread use std</w:t>
-      </w:r>
-      <w:r>
-        <w:rPr>
-          <w:lang w:val="en-US"/>
-        </w:rPr>
-        <w:t>::ref as represented below:</w:t>
-      </w:r>
-    </w:p>
-    <w:p>
-      <w:pPr>
-        <w:rPr>
-          <w:lang w:val="en-US"/>
-        </w:rPr>
-      </w:pPr>
-    </w:p>
-    <w:p>
-      <w:pPr>
-        <w:rPr>
-          <w:rFonts w:ascii="Courier New" w:hAnsi="Courier New" w:cs="Courier New"/>
-          <w:sz w:val="20"/>
-          <w:szCs w:val="20"/>
-          <w:lang w:val="en-US"/>
-        </w:rPr>
-      </w:pPr>
-      <w:r>
-        <w:rPr>
-          <w:rFonts w:ascii="Courier New" w:hAnsi="Courier New" w:cs="Courier New"/>
-          <w:sz w:val="20"/>
-          <w:szCs w:val="20"/>
-          <w:lang w:val="en-US"/>
-        </w:rPr>
-        <w:t>std::thread t1 { functor, std::ref(var1), std::ref(var2) };</w:t>
-      </w:r>
-    </w:p>
-    <w:p>
-      <w:pPr>
-        <w:rPr>
-          <w:rFonts w:ascii="Courier New" w:hAnsi="Courier New" w:cs="Courier New"/>
-          <w:sz w:val="20"/>
-          <w:szCs w:val="20"/>
-          <w:lang w:val="en-US"/>
-        </w:rPr>
-      </w:pPr>
-      <w:r>
-        <w:rPr>
-          <w:rFonts w:ascii="Courier New" w:hAnsi="Courier New" w:cs="Courier New"/>
-          <w:sz w:val="20"/>
-          <w:szCs w:val="20"/>
-          <w:lang w:val="en-US"/>
-        </w:rPr>
-        <w:t xml:space="preserve">or </w:t>
-      </w:r>
-    </w:p>
-    <w:p>
-      <w:pPr>
-        <w:rPr>
-          <w:rFonts w:ascii="Courier New" w:hAnsi="Courier New" w:cs="Courier New"/>
-          <w:sz w:val="20"/>
-          <w:szCs w:val="20"/>
-          <w:lang w:val="en-US"/>
-        </w:rPr>
-      </w:pPr>
-      <w:r>
-        <w:rPr>
-          <w:rFonts w:ascii="Courier New" w:hAnsi="Courier New" w:cs="Courier New"/>
-          <w:sz w:val="20"/>
-          <w:szCs w:val="20"/>
-          <w:lang w:val="en-US"/>
-        </w:rPr>
-        <w:t>std::thread t1 { bind(func, var1, var2) };</w:t>
-      </w:r>
-    </w:p>
-    <w:p>
-      <w:pPr>
-        <w:rPr>
-          <w:rFonts w:ascii="Courier New" w:hAnsi="Courier New" w:cs="Courier New"/>
-          <w:sz w:val="20"/>
-          <w:szCs w:val="20"/>
-          <w:lang w:val="en-US"/>
-        </w:rPr>
-      </w:pPr>
-      <w:r>
-        <w:rPr>
-          <w:rFonts w:ascii="Courier New" w:hAnsi="Courier New" w:cs="Courier New"/>
-          <w:sz w:val="20"/>
-          <w:szCs w:val="20"/>
-          <w:lang w:val="en-US"/>
-        </w:rPr>
-        <w:t>We can return a value from thread either:</w:t>
-      </w:r>
-    </w:p>
-    <w:p>
-      <w:pPr>
-        <w:rPr>
-          <w:rFonts w:ascii="Courier New" w:hAnsi="Courier New" w:cs="Courier New"/>
-          <w:sz w:val="20"/>
-          <w:szCs w:val="20"/>
-          <w:lang w:val="en-US"/>
-        </w:rPr>
-      </w:pPr>
-      <w:r>
-        <w:rPr>
-          <w:rFonts w:ascii="Courier New" w:hAnsi="Courier New" w:cs="Courier New"/>
-          <w:sz w:val="20"/>
-          <w:szCs w:val="20"/>
-          <w:lang w:val="en-US"/>
-        </w:rPr>
-        <w:t xml:space="preserve">through a variable passed by reference or </w:t>
-      </w:r>
-    </w:p>
-    <w:p>
-      <w:pPr>
-        <w:rPr>
-          <w:rFonts w:ascii="Courier New" w:hAnsi="Courier New" w:cs="Courier New"/>
-          <w:sz w:val="20"/>
-          <w:szCs w:val="20"/>
-          <w:lang w:val="en-US"/>
-        </w:rPr>
-      </w:pPr>
-      <w:r>
-        <w:rPr>
-          <w:rFonts w:ascii="Courier New" w:hAnsi="Courier New" w:cs="Courier New"/>
-          <w:sz w:val="20"/>
-          <w:szCs w:val="20"/>
-          <w:lang w:val="en-US"/>
-        </w:rPr>
-        <w:t xml:space="preserve">using a </w:t>
-      </w:r>
-      <w:r>
-        <w:rPr>
-          <w:rFonts w:ascii="Courier New" w:hAnsi="Courier New" w:cs="Courier New"/>
-          <w:sz w:val="20"/>
-          <w:szCs w:val="20"/>
-          <w:lang w:val="en-US"/>
-        </w:rPr>
-        <w:t>std::promise/</w:t>
-      </w:r>
-      <w:r>
-        <w:rPr>
-          <w:rFonts w:ascii="Courier New" w:hAnsi="Courier New" w:cs="Courier New"/>
-          <w:sz w:val="20"/>
-          <w:szCs w:val="20"/>
-          <w:lang w:val="en-US"/>
-        </w:rPr>
-        <w:t>std::future</w:t>
-      </w:r>
-      <w:r>
-        <w:rPr>
-          <w:rFonts w:ascii="Courier New" w:hAnsi="Courier New" w:cs="Courier New"/>
-          <w:sz w:val="20"/>
-          <w:szCs w:val="20"/>
-          <w:lang w:val="en-US"/>
-        </w:rPr>
-        <w:t xml:space="preserve"> pair</w:t>
-      </w:r>
-    </w:p>
-    <w:p>
-      <w:pPr>
-        <w:rPr>
-          <w:rFonts w:ascii="Courier New" w:hAnsi="Courier New" w:cs="Courier New"/>
-          <w:sz w:val="20"/>
-          <w:szCs w:val="20"/>
-          <w:lang w:val="en-US"/>
-        </w:rPr>
-      </w:pPr>
-      <w:r>
-        <w:rPr>
-          <w:rFonts w:ascii="Courier New" w:hAnsi="Courier New" w:cs="Courier New"/>
-          <w:sz w:val="20"/>
-          <w:szCs w:val="20"/>
-          <w:lang w:val="en-US"/>
-        </w:rPr>
-        <w:t>promise is an object in which the called thread sets the value while the same is read at caller side using future.</w:t>
-      </w:r>
-    </w:p>
-    <w:p>
-      <w:pPr>
-        <w:rPr>
-          <w:rFonts w:ascii="Courier New" w:hAnsi="Courier New" w:cs="Courier New"/>
-          <w:sz w:val="20"/>
-          <w:szCs w:val="20"/>
-          <w:lang w:val="en-US"/>
-        </w:rPr>
-      </w:pPr>
-      <w:r>
-        <w:rPr>
-          <w:rFonts w:ascii="Courier New" w:hAnsi="Courier New" w:cs="Courier New"/>
-          <w:sz w:val="20"/>
-          <w:szCs w:val="20"/>
-          <w:lang w:val="en-US"/>
-        </w:rPr>
-        <w:t xml:space="preserve">promise&lt;T&gt; pr; </w:t>
-      </w:r>
-    </w:p>
-    <w:p>
-      <w:pPr>
-        <w:rPr>
-          <w:rFonts w:ascii="Courier New" w:hAnsi="Courier New" w:cs="Courier New"/>
-          <w:sz w:val="20"/>
-          <w:szCs w:val="20"/>
-          <w:lang w:val="en-US"/>
-        </w:rPr>
-      </w:pPr>
-      <w:r>
-        <w:rPr>
-          <w:rFonts w:ascii="Courier New" w:hAnsi="Courier New" w:cs="Courier New"/>
-          <w:sz w:val="20"/>
-          <w:szCs w:val="20"/>
-          <w:lang w:val="en-US"/>
-        </w:rPr>
-        <w:t>// We can either set value or exception depending upon the result  pr.set_value(res);</w:t>
-      </w:r>
-    </w:p>
-    <w:p>
-      <w:pPr>
-        <w:rPr>
-          <w:rFonts w:ascii="Courier New" w:hAnsi="Courier New" w:cs="Courier New"/>
-          <w:sz w:val="20"/>
-          <w:szCs w:val="20"/>
-          <w:lang w:val="en-US"/>
-        </w:rPr>
-      </w:pPr>
-      <w:r>
-        <w:rPr>
-          <w:rFonts w:ascii="Courier New" w:hAnsi="Courier New" w:cs="Courier New"/>
-          <w:sz w:val="20"/>
-          <w:szCs w:val="20"/>
-          <w:lang w:val="en-US"/>
-        </w:rPr>
-        <w:t>p.set_exception(std::current_exception());</w:t>
-      </w:r>
+          <w:lang w:val="en-US"/>
+        </w:rPr>
+      </w:pPr>
+    </w:p>
+    <w:p>
+      <w:pPr>
+        <w:rPr>
+          <w:lang w:val="en-US"/>
+        </w:rPr>
+      </w:pPr>
+    </w:p>
+    <w:p>
+      <w:pPr>
+        <w:rPr>
+          <w:lang w:val="en-US"/>
+        </w:rPr>
+      </w:pPr>
+    </w:p>
+    <w:p>
+      <w:pPr>
+        <w:rPr>
+          <w:lang w:val="en-US"/>
+        </w:rPr>
+      </w:pPr>
+    </w:p>
+    <w:p>
+      <w:pPr>
+        <w:rPr>
+          <w:lang w:val="en-US"/>
+        </w:rPr>
+      </w:pPr>
+    </w:p>
+    <w:p>
+      <w:pPr>
+        <w:rPr>
+          <w:lang w:val="en-US"/>
+        </w:rPr>
+      </w:pPr>
+    </w:p>
+    <w:p>
+      <w:pPr>
+        <w:rPr>
+          <w:lang w:val="en-US"/>
+        </w:rPr>
+      </w:pPr>
+    </w:p>
+    <w:p>
+      <w:pPr>
+        <w:rPr>
+          <w:lang w:val="en-US"/>
+        </w:rPr>
+      </w:pPr>
+    </w:p>
+    <w:p>
+      <w:pPr>
+        <w:rPr>
+          <w:lang w:val="en-US"/>
+        </w:rPr>
+      </w:pPr>
+    </w:p>
+    <w:p>
+      <w:pPr>
+        <w:rPr>
+          <w:lang w:val="en-US"/>
+        </w:rPr>
+      </w:pPr>
+    </w:p>
+    <w:p>
+      <w:pPr>
+        <w:rPr>
+          <w:lang w:val="en-US"/>
+        </w:rPr>
+      </w:pPr>
+    </w:p>
+    <w:p>
+      <w:pPr>
+        <w:rPr>
+          <w:lang w:val="en-US"/>
+        </w:rPr>
+      </w:pPr>
+    </w:p>
+    <w:p>
+      <w:pPr>
+        <w:rPr>
+          <w:lang w:val="en-US"/>
+        </w:rPr>
+      </w:pPr>
+    </w:p>
+    <w:p>
+      <w:pPr>
+        <w:rPr>
+          <w:lang w:val="en-US"/>
+        </w:rPr>
+      </w:pPr>
+    </w:p>
+    <w:p>
+      <w:pPr>
+        <w:rPr>
+          <w:lang w:val="en-US"/>
+        </w:rPr>
+      </w:pPr>
     </w:p>
     <w:p>
       <w:pPr>
@@ -9808,6 +9045,7 @@
           <w:szCs w:val="32"/>
           <w:lang w:val="en-US"/>
         </w:rPr>
+        <w:lastRenderedPageBreak/>
         <w:t>RAII</w:t>
       </w:r>
     </w:p>
@@ -9929,19 +9167,6 @@
           <w:lang w:val="en-US"/>
         </w:rPr>
       </w:pPr>
-      <w:r>
-        <w:rPr>
-          <w:lang w:val="en-US"/>
-        </w:rPr>
-        <w:t>A condition variable needs std::unique_lock because it needs to relocks the mutex when it’s woken up while std::lock_guard is locked upon construction and unlocked on destruction.</w:t>
-      </w:r>
-    </w:p>
-    <w:p>
-      <w:pPr>
-        <w:rPr>
-          <w:lang w:val="en-US"/>
-        </w:rPr>
-      </w:pPr>
     </w:p>
     <w:p>
       <w:pPr>
@@ -10036,6 +9261,1517 @@
     </w:p>
     <w:p>
       <w:pPr>
+        <w:rPr>
+          <w:lang w:val="en-IN"/>
+        </w:rPr>
+      </w:pPr>
+    </w:p>
+    <w:p>
+      <w:pPr>
+        <w:rPr>
+          <w:lang w:val="en-IN"/>
+        </w:rPr>
+      </w:pPr>
+    </w:p>
+    <w:p>
+      <w:pPr>
+        <w:rPr>
+          <w:lang w:val="en-IN"/>
+        </w:rPr>
+      </w:pPr>
+    </w:p>
+    <w:p>
+      <w:pPr>
+        <w:rPr>
+          <w:lang w:val="en-IN"/>
+        </w:rPr>
+      </w:pPr>
+    </w:p>
+    <w:p>
+      <w:pPr>
+        <w:rPr>
+          <w:b/>
+          <w:bCs/>
+          <w:sz w:val="24"/>
+          <w:u w:val="single"/>
+          <w:lang w:val="en-US"/>
+        </w:rPr>
+      </w:pPr>
+      <w:r>
+        <w:rPr>
+          <w:b/>
+          <w:bCs/>
+          <w:sz w:val="24"/>
+          <w:u w:val="single"/>
+          <w:lang w:val="en-US"/>
+        </w:rPr>
+        <w:lastRenderedPageBreak/>
+        <w:t>C++11 Concurrency</w:t>
+      </w:r>
+    </w:p>
+    <w:p>
+      <w:pPr>
+        <w:rPr>
+          <w:lang w:val="en-US"/>
+        </w:rPr>
+      </w:pPr>
+      <w:r>
+        <w:rPr>
+          <w:lang w:val="en-US"/>
+        </w:rPr>
+        <w:t>C++11, in its standard template library, provides support of multithreading via thread class and classes for mutual exclusion, including condition variables.</w:t>
+      </w:r>
+    </w:p>
+    <w:p>
+      <w:pPr>
+        <w:rPr>
+          <w:lang w:val="en-US"/>
+        </w:rPr>
+      </w:pPr>
+      <w:r>
+        <w:rPr>
+          <w:lang w:val="en-US"/>
+        </w:rPr>
+        <w:t>These are:</w:t>
+      </w:r>
+    </w:p>
+    <w:p>
+      <w:pPr>
+        <w:rPr>
+          <w:lang w:val="en-US"/>
+        </w:rPr>
+      </w:pPr>
+      <w:r>
+        <w:rPr>
+          <w:lang w:val="en-US"/>
+        </w:rPr>
+        <w:t xml:space="preserve">&gt; </w:t>
+      </w:r>
+      <w:r>
+        <w:rPr>
+          <w:rFonts w:ascii="Courier New" w:hAnsi="Courier New" w:cs="Courier New"/>
+          <w:b/>
+          <w:bCs/>
+          <w:lang w:val="en-US"/>
+        </w:rPr>
+        <w:t>std::mutex</w:t>
+      </w:r>
+      <w:r>
+        <w:rPr>
+          <w:lang w:val="en-US"/>
+        </w:rPr>
+        <w:t xml:space="preserve">: </w:t>
+      </w:r>
+    </w:p>
+    <w:p>
+      <w:pPr>
+        <w:rPr>
+          <w:lang w:val="en-US"/>
+        </w:rPr>
+      </w:pPr>
+      <w:r>
+        <w:rPr>
+          <w:lang w:val="en-US"/>
+        </w:rPr>
+        <w:t>The mutex class is a synchronization primitive that can be used to protect shared data from being simultaneously accessed by multiple threads.</w:t>
+      </w:r>
+      <w:r>
+        <w:rPr>
+          <w:lang w:val="en-US"/>
+        </w:rPr>
+        <w:t xml:space="preserve"> It provides the functions – </w:t>
+      </w:r>
+      <w:r>
+        <w:rPr>
+          <w:rFonts w:ascii="Courier New" w:hAnsi="Courier New" w:cs="Courier New"/>
+          <w:lang w:val="en-US"/>
+        </w:rPr>
+        <w:t>lock()</w:t>
+      </w:r>
+      <w:r>
+        <w:rPr>
+          <w:lang w:val="en-US"/>
+        </w:rPr>
+        <w:t xml:space="preserve">, </w:t>
+      </w:r>
+      <w:r>
+        <w:rPr>
+          <w:rFonts w:ascii="Courier New" w:hAnsi="Courier New" w:cs="Courier New"/>
+          <w:lang w:val="en-US"/>
+        </w:rPr>
+        <w:t>try_lock()</w:t>
+      </w:r>
+      <w:r>
+        <w:rPr>
+          <w:lang w:val="en-US"/>
+        </w:rPr>
+        <w:t xml:space="preserve"> and </w:t>
+      </w:r>
+      <w:r>
+        <w:rPr>
+          <w:rFonts w:ascii="Courier New" w:hAnsi="Courier New" w:cs="Courier New"/>
+          <w:lang w:val="en-US"/>
+        </w:rPr>
+        <w:t>unlock()</w:t>
+      </w:r>
+      <w:r>
+        <w:rPr>
+          <w:lang w:val="en-US"/>
+        </w:rPr>
+        <w:t xml:space="preserve">. </w:t>
+      </w:r>
+      <w:r>
+        <w:rPr>
+          <w:rFonts w:ascii="Courier New" w:hAnsi="Courier New" w:cs="Courier New"/>
+          <w:lang w:val="en-US"/>
+        </w:rPr>
+        <w:t>t</w:t>
+      </w:r>
+      <w:r>
+        <w:rPr>
+          <w:rFonts w:ascii="Courier New" w:hAnsi="Courier New" w:cs="Courier New"/>
+          <w:lang w:val="en-US"/>
+        </w:rPr>
+        <w:t xml:space="preserve">ry_lock() </w:t>
+      </w:r>
+      <w:r>
+        <w:rPr>
+          <w:lang w:val="en-US"/>
+        </w:rPr>
+        <w:t>returns true in case lock() was successful, else it returns false.</w:t>
+      </w:r>
+      <w:r>
+        <w:rPr>
+          <w:lang w:val="en-US"/>
+        </w:rPr>
+        <w:t xml:space="preserve"> </w:t>
+      </w:r>
+      <w:r>
+        <w:rPr>
+          <w:lang w:val="en-US"/>
+        </w:rPr>
+        <w:t xml:space="preserve">In </w:t>
+      </w:r>
+      <w:r>
+        <w:rPr>
+          <w:rFonts w:ascii="Courier New" w:hAnsi="Courier New" w:cs="Courier New"/>
+          <w:lang w:val="en-US"/>
+        </w:rPr>
+        <w:t>std::mutex</w:t>
+      </w:r>
+      <w:r>
+        <w:rPr>
+          <w:lang w:val="en-US"/>
+        </w:rPr>
+        <w:t xml:space="preserve"> copy constructor and assignment operator are mentioned delete.</w:t>
+      </w:r>
+    </w:p>
+    <w:p>
+      <w:pPr>
+        <w:rPr>
+          <w:rFonts w:ascii="Courier New" w:hAnsi="Courier New" w:cs="Courier New"/>
+          <w:b/>
+          <w:bCs/>
+          <w:lang w:val="en-US"/>
+        </w:rPr>
+      </w:pPr>
+      <w:r>
+        <w:rPr>
+          <w:lang w:val="en-US"/>
+        </w:rPr>
+        <w:t xml:space="preserve">&gt; </w:t>
+      </w:r>
+      <w:r>
+        <w:rPr>
+          <w:rFonts w:ascii="Courier New" w:hAnsi="Courier New" w:cs="Courier New"/>
+          <w:b/>
+          <w:bCs/>
+          <w:lang w:val="en-US"/>
+        </w:rPr>
+        <w:t xml:space="preserve">std::condition_variable: </w:t>
+      </w:r>
+    </w:p>
+    <w:p>
+      <w:pPr>
+        <w:rPr>
+          <w:lang w:val="en-US"/>
+        </w:rPr>
+      </w:pPr>
+      <w:r>
+        <w:rPr>
+          <w:lang w:val="en-US"/>
+        </w:rPr>
+        <w:t xml:space="preserve">The </w:t>
+      </w:r>
+      <w:r>
+        <w:rPr>
+          <w:rFonts w:ascii="Courier New" w:hAnsi="Courier New" w:cs="Courier New"/>
+          <w:lang w:val="en-US"/>
+        </w:rPr>
+        <w:t>condition_variable</w:t>
+      </w:r>
+      <w:r>
+        <w:rPr>
+          <w:lang w:val="en-US"/>
+        </w:rPr>
+        <w:t xml:space="preserve"> class is a synchronization primitive that can be used to block a thread, or multiple threads at the same time, until another thread both modifies a shared variable (the condition), and notifies the </w:t>
+      </w:r>
+      <w:r>
+        <w:rPr>
+          <w:rFonts w:ascii="Courier New" w:hAnsi="Courier New" w:cs="Courier New"/>
+          <w:lang w:val="en-US"/>
+        </w:rPr>
+        <w:t xml:space="preserve">condition_variable. </w:t>
+      </w:r>
+      <w:r>
+        <w:rPr>
+          <w:rFonts w:ascii="Courier New" w:hAnsi="Courier New" w:cs="Courier New"/>
+          <w:lang w:val="en-US"/>
+        </w:rPr>
+        <w:t>condition_variable</w:t>
+      </w:r>
+      <w:r>
+        <w:rPr>
+          <w:rFonts w:cs="Courier New"/>
+          <w:lang w:val="en-US"/>
+        </w:rPr>
+        <w:t xml:space="preserve"> calls any of </w:t>
+      </w:r>
+      <w:r>
+        <w:rPr>
+          <w:rFonts w:ascii="Courier New" w:hAnsi="Courier New" w:cs="Courier New"/>
+          <w:lang w:val="en-US"/>
+        </w:rPr>
+        <w:t>wait</w:t>
+      </w:r>
+      <w:r>
+        <w:rPr>
+          <w:rFonts w:ascii="Courier New" w:hAnsi="Courier New" w:cs="Courier New"/>
+          <w:lang w:val="en-US"/>
+        </w:rPr>
+        <w:t>()</w:t>
+      </w:r>
+      <w:r>
+        <w:rPr>
+          <w:rFonts w:cs="Courier New"/>
+          <w:lang w:val="en-US"/>
+        </w:rPr>
+        <w:t xml:space="preserve">, </w:t>
+      </w:r>
+      <w:r>
+        <w:rPr>
+          <w:rFonts w:ascii="Courier New" w:hAnsi="Courier New" w:cs="Courier New"/>
+          <w:lang w:val="en-US"/>
+        </w:rPr>
+        <w:t>wait_for</w:t>
+      </w:r>
+      <w:r>
+        <w:rPr>
+          <w:rFonts w:ascii="Courier New" w:hAnsi="Courier New" w:cs="Courier New"/>
+          <w:lang w:val="en-US"/>
+        </w:rPr>
+        <w:t>()</w:t>
+      </w:r>
+      <w:r>
+        <w:rPr>
+          <w:rFonts w:cs="Courier New"/>
+          <w:lang w:val="en-US"/>
+        </w:rPr>
+        <w:t xml:space="preserve">, or </w:t>
+      </w:r>
+      <w:r>
+        <w:rPr>
+          <w:rFonts w:ascii="Courier New" w:hAnsi="Courier New" w:cs="Courier New"/>
+          <w:lang w:val="en-US"/>
+        </w:rPr>
+        <w:t>wait_until</w:t>
+      </w:r>
+      <w:r>
+        <w:rPr>
+          <w:rFonts w:ascii="Courier New" w:hAnsi="Courier New" w:cs="Courier New"/>
+          <w:lang w:val="en-US"/>
+        </w:rPr>
+        <w:t>()</w:t>
+      </w:r>
+      <w:r>
+        <w:rPr>
+          <w:rFonts w:cs="Courier New"/>
+          <w:lang w:val="en-US"/>
+        </w:rPr>
+        <w:t xml:space="preserve"> methods to wait for a specified condition to be held true.</w:t>
+      </w:r>
+      <w:r>
+        <w:rPr>
+          <w:rFonts w:cs="Courier New"/>
+          <w:lang w:val="en-US"/>
+        </w:rPr>
+        <w:t xml:space="preserve"> </w:t>
+      </w:r>
+      <w:r>
+        <w:rPr>
+          <w:rFonts w:cs="Courier New"/>
+          <w:lang w:val="en-US"/>
+        </w:rPr>
+        <w:t>The wait operations atomically release the mutex and suspend the execution of the thread.</w:t>
+      </w:r>
+    </w:p>
+    <w:p>
+      <w:pPr>
+        <w:rPr>
+          <w:lang w:val="en-US"/>
+        </w:rPr>
+      </w:pPr>
+    </w:p>
+    <w:p>
+      <w:pPr>
+        <w:rPr>
+          <w:b/>
+          <w:bCs/>
+          <w:sz w:val="24"/>
+          <w:szCs w:val="24"/>
+          <w:lang w:val="en-US"/>
+        </w:rPr>
+      </w:pPr>
+      <w:r>
+        <w:rPr>
+          <w:b/>
+          <w:bCs/>
+          <w:sz w:val="24"/>
+          <w:szCs w:val="24"/>
+          <w:lang w:val="en-US"/>
+        </w:rPr>
+        <w:t>Example:</w:t>
+      </w:r>
+    </w:p>
+    <w:p>
+      <w:pPr>
+        <w:rPr>
+          <w:rFonts w:ascii="Courier New" w:hAnsi="Courier New" w:cs="Courier New"/>
+          <w:sz w:val="20"/>
+          <w:szCs w:val="20"/>
+          <w:lang w:val="en-US"/>
+        </w:rPr>
+      </w:pPr>
+      <w:r>
+        <w:rPr>
+          <w:rFonts w:ascii="Courier New" w:hAnsi="Courier New" w:cs="Courier New"/>
+          <w:sz w:val="20"/>
+          <w:szCs w:val="20"/>
+          <w:lang w:val="en-US"/>
+        </w:rPr>
+        <w:t>mutex m; // used to protect access to shared data</w:t>
+      </w:r>
+    </w:p>
+    <w:p>
+      <w:pPr>
+        <w:rPr>
+          <w:rFonts w:ascii="Courier New" w:hAnsi="Courier New" w:cs="Courier New"/>
+          <w:sz w:val="20"/>
+          <w:szCs w:val="20"/>
+          <w:lang w:val="en-US"/>
+        </w:rPr>
+      </w:pPr>
+      <w:r>
+        <w:rPr>
+          <w:rFonts w:ascii="Courier New" w:hAnsi="Courier New" w:cs="Courier New"/>
+          <w:sz w:val="20"/>
+          <w:szCs w:val="20"/>
+          <w:lang w:val="en-US"/>
+        </w:rPr>
+        <w:t>// ...</w:t>
+      </w:r>
+    </w:p>
+    <w:p>
+      <w:pPr>
+        <w:rPr>
+          <w:rFonts w:ascii="Courier New" w:hAnsi="Courier New" w:cs="Courier New"/>
+          <w:sz w:val="20"/>
+          <w:szCs w:val="20"/>
+          <w:lang w:val="en-US"/>
+        </w:rPr>
+      </w:pPr>
+      <w:r>
+        <w:rPr>
+          <w:rFonts w:ascii="Courier New" w:hAnsi="Courier New" w:cs="Courier New"/>
+          <w:sz w:val="20"/>
+          <w:szCs w:val="20"/>
+          <w:lang w:val="en-US"/>
+        </w:rPr>
+        <w:t>void f()</w:t>
+      </w:r>
+    </w:p>
+    <w:p>
+      <w:pPr>
+        <w:rPr>
+          <w:rFonts w:ascii="Courier New" w:hAnsi="Courier New" w:cs="Courier New"/>
+          <w:sz w:val="20"/>
+          <w:szCs w:val="20"/>
+          <w:lang w:val="en-US"/>
+        </w:rPr>
+      </w:pPr>
+      <w:r>
+        <w:rPr>
+          <w:rFonts w:ascii="Courier New" w:hAnsi="Courier New" w:cs="Courier New"/>
+          <w:sz w:val="20"/>
+          <w:szCs w:val="20"/>
+          <w:lang w:val="en-US"/>
+        </w:rPr>
+        <w:t>{</w:t>
+      </w:r>
+    </w:p>
+    <w:p>
+      <w:pPr>
+        <w:ind w:left="709"/>
+        <w:rPr>
+          <w:rFonts w:ascii="Courier New" w:hAnsi="Courier New" w:cs="Courier New"/>
+          <w:sz w:val="20"/>
+          <w:szCs w:val="20"/>
+          <w:highlight w:val="yellow"/>
+          <w:lang w:val="en-US"/>
+        </w:rPr>
+      </w:pPr>
+      <w:r>
+        <w:rPr>
+          <w:rFonts w:ascii="Courier New" w:hAnsi="Courier New" w:cs="Courier New"/>
+          <w:sz w:val="20"/>
+          <w:szCs w:val="20"/>
+          <w:highlight w:val="yellow"/>
+          <w:lang w:val="en-US"/>
+        </w:rPr>
+        <w:t>unique_lock</w:t>
+      </w:r>
+      <w:r>
+        <w:rPr>
+          <w:rFonts w:ascii="Courier New" w:hAnsi="Courier New" w:cs="Courier New"/>
+          <w:sz w:val="20"/>
+          <w:szCs w:val="20"/>
+          <w:highlight w:val="yellow"/>
+          <w:lang w:val="en-US"/>
+        </w:rPr>
+        <w:t>&lt;mutex&gt; lck {m}; // create a unique_lock</w:t>
+      </w:r>
+    </w:p>
+    <w:p>
+      <w:pPr>
+        <w:ind w:left="709"/>
+        <w:rPr>
+          <w:rFonts w:ascii="Courier New" w:hAnsi="Courier New" w:cs="Courier New"/>
+          <w:sz w:val="20"/>
+          <w:szCs w:val="20"/>
+          <w:highlight w:val="yellow"/>
+          <w:lang w:val="en-US"/>
+        </w:rPr>
+      </w:pPr>
+      <w:r>
+        <w:rPr>
+          <w:rFonts w:ascii="Courier New" w:hAnsi="Courier New" w:cs="Courier New"/>
+          <w:sz w:val="20"/>
+          <w:szCs w:val="20"/>
+          <w:highlight w:val="yellow"/>
+          <w:lang w:val="en-US"/>
+        </w:rPr>
+        <w:t>lck.lock();</w:t>
+      </w:r>
+      <w:r>
+        <w:rPr>
+          <w:rFonts w:ascii="Courier New" w:hAnsi="Courier New" w:cs="Courier New"/>
+          <w:sz w:val="20"/>
+          <w:szCs w:val="20"/>
+          <w:highlight w:val="yellow"/>
+          <w:lang w:val="en-US"/>
+        </w:rPr>
+        <w:t xml:space="preserve"> // or lck.try_lock()</w:t>
+      </w:r>
+    </w:p>
+    <w:p>
+      <w:pPr>
+        <w:ind w:left="709"/>
+        <w:rPr>
+          <w:rFonts w:ascii="Courier New" w:hAnsi="Courier New" w:cs="Courier New"/>
+          <w:sz w:val="20"/>
+          <w:szCs w:val="20"/>
+          <w:highlight w:val="yellow"/>
+          <w:lang w:val="en-US"/>
+        </w:rPr>
+      </w:pPr>
+      <w:r>
+        <w:rPr>
+          <w:rFonts w:ascii="Courier New" w:hAnsi="Courier New" w:cs="Courier New"/>
+          <w:sz w:val="20"/>
+          <w:szCs w:val="20"/>
+          <w:highlight w:val="yellow"/>
+          <w:lang w:val="en-US"/>
+        </w:rPr>
+        <w:t>// Manipulate shared data</w:t>
+      </w:r>
+    </w:p>
+    <w:p>
+      <w:pPr>
+        <w:ind w:left="709"/>
+        <w:rPr>
+          <w:rFonts w:ascii="Courier New" w:hAnsi="Courier New" w:cs="Courier New"/>
+          <w:sz w:val="20"/>
+          <w:szCs w:val="20"/>
+          <w:lang w:val="en-US"/>
+        </w:rPr>
+      </w:pPr>
+      <w:r>
+        <w:rPr>
+          <w:rFonts w:ascii="Courier New" w:hAnsi="Courier New" w:cs="Courier New"/>
+          <w:sz w:val="20"/>
+          <w:szCs w:val="20"/>
+          <w:highlight w:val="yellow"/>
+          <w:lang w:val="en-US"/>
+        </w:rPr>
+        <w:t>l</w:t>
+      </w:r>
+      <w:r>
+        <w:rPr>
+          <w:rFonts w:ascii="Courier New" w:hAnsi="Courier New" w:cs="Courier New"/>
+          <w:sz w:val="20"/>
+          <w:szCs w:val="20"/>
+          <w:highlight w:val="yellow"/>
+          <w:lang w:val="en-US"/>
+        </w:rPr>
+        <w:t>ck.unlock();</w:t>
+      </w:r>
+    </w:p>
+    <w:p>
+      <w:pPr>
+        <w:ind w:left="709"/>
+        <w:rPr>
+          <w:rFonts w:ascii="Courier New" w:hAnsi="Courier New" w:cs="Courier New"/>
+          <w:sz w:val="20"/>
+          <w:szCs w:val="20"/>
+          <w:lang w:val="en-US"/>
+        </w:rPr>
+      </w:pPr>
+      <w:r>
+        <w:rPr>
+          <w:rFonts w:ascii="Courier New" w:hAnsi="Courier New" w:cs="Courier New"/>
+          <w:b/>
+          <w:bCs/>
+          <w:sz w:val="20"/>
+          <w:szCs w:val="20"/>
+          <w:lang w:val="en-US"/>
+        </w:rPr>
+        <w:t>Or we can do this as</w:t>
+      </w:r>
+      <w:r>
+        <w:rPr>
+          <w:rFonts w:ascii="Courier New" w:hAnsi="Courier New" w:cs="Courier New"/>
+          <w:sz w:val="20"/>
+          <w:szCs w:val="20"/>
+          <w:lang w:val="en-US"/>
+        </w:rPr>
+        <w:t>:</w:t>
+      </w:r>
+    </w:p>
+    <w:p>
+      <w:pPr>
+        <w:ind w:left="709"/>
+        <w:rPr>
+          <w:rFonts w:ascii="Courier New" w:hAnsi="Courier New" w:cs="Courier New"/>
+          <w:sz w:val="20"/>
+          <w:szCs w:val="20"/>
+          <w:highlight w:val="yellow"/>
+          <w:lang w:val="en-US"/>
+        </w:rPr>
+      </w:pPr>
+      <w:r>
+        <w:rPr>
+          <w:rFonts w:ascii="Courier New" w:hAnsi="Courier New" w:cs="Courier New"/>
+          <w:sz w:val="20"/>
+          <w:szCs w:val="20"/>
+          <w:highlight w:val="yellow"/>
+          <w:lang w:val="en-US"/>
+        </w:rPr>
+        <w:t>mutex m;</w:t>
+      </w:r>
+    </w:p>
+    <w:p>
+      <w:pPr>
+        <w:ind w:left="709"/>
+        <w:rPr>
+          <w:rFonts w:ascii="Courier New" w:hAnsi="Courier New" w:cs="Courier New"/>
+          <w:b/>
+          <w:bCs/>
+          <w:sz w:val="20"/>
+          <w:szCs w:val="20"/>
+          <w:highlight w:val="yellow"/>
+          <w:lang w:val="en-US"/>
+        </w:rPr>
+      </w:pPr>
+      <w:r>
+        <w:rPr>
+          <w:rFonts w:ascii="Courier New" w:hAnsi="Courier New" w:cs="Courier New"/>
+          <w:sz w:val="20"/>
+          <w:szCs w:val="20"/>
+          <w:highlight w:val="yellow"/>
+          <w:lang w:val="en-US"/>
+        </w:rPr>
+        <w:t>m.lock();</w:t>
+      </w:r>
+      <w:r>
+        <w:rPr>
+          <w:rFonts w:ascii="Courier New" w:hAnsi="Courier New" w:cs="Courier New"/>
+          <w:sz w:val="20"/>
+          <w:szCs w:val="20"/>
+          <w:highlight w:val="yellow"/>
+          <w:lang w:val="en-US"/>
+        </w:rPr>
+        <w:t xml:space="preserve">// or </w:t>
+      </w:r>
+      <w:r>
+        <w:rPr>
+          <w:rFonts w:ascii="Courier New" w:hAnsi="Courier New" w:cs="Courier New"/>
+          <w:sz w:val="20"/>
+          <w:szCs w:val="20"/>
+          <w:highlight w:val="yellow"/>
+          <w:lang w:val="en-US"/>
+        </w:rPr>
+        <w:t>m</w:t>
+      </w:r>
+      <w:r>
+        <w:rPr>
+          <w:rFonts w:ascii="Courier New" w:hAnsi="Courier New" w:cs="Courier New"/>
+          <w:sz w:val="20"/>
+          <w:szCs w:val="20"/>
+          <w:highlight w:val="yellow"/>
+          <w:lang w:val="en-US"/>
+        </w:rPr>
+        <w:t>.try_lock()</w:t>
+      </w:r>
+    </w:p>
+    <w:p>
+      <w:pPr>
+        <w:ind w:left="709"/>
+        <w:rPr>
+          <w:rFonts w:ascii="Courier New" w:hAnsi="Courier New" w:cs="Courier New"/>
+          <w:sz w:val="20"/>
+          <w:szCs w:val="20"/>
+          <w:highlight w:val="yellow"/>
+          <w:lang w:val="en-US"/>
+        </w:rPr>
+      </w:pPr>
+      <w:r>
+        <w:rPr>
+          <w:rFonts w:ascii="Courier New" w:hAnsi="Courier New" w:cs="Courier New"/>
+          <w:sz w:val="20"/>
+          <w:szCs w:val="20"/>
+          <w:highlight w:val="yellow"/>
+          <w:lang w:val="en-US"/>
+        </w:rPr>
+        <w:t>// Manipulate shared data</w:t>
+      </w:r>
+    </w:p>
+    <w:p>
+      <w:pPr>
+        <w:ind w:left="709"/>
+        <w:rPr>
+          <w:rFonts w:ascii="Courier New" w:hAnsi="Courier New" w:cs="Courier New"/>
+          <w:sz w:val="20"/>
+          <w:szCs w:val="20"/>
+          <w:lang w:val="en-US"/>
+        </w:rPr>
+      </w:pPr>
+      <w:r>
+        <w:rPr>
+          <w:rFonts w:ascii="Courier New" w:hAnsi="Courier New" w:cs="Courier New"/>
+          <w:sz w:val="20"/>
+          <w:szCs w:val="20"/>
+          <w:highlight w:val="yellow"/>
+          <w:lang w:val="en-US"/>
+        </w:rPr>
+        <w:t>m.unlock();</w:t>
+      </w:r>
+    </w:p>
+    <w:p>
+      <w:pPr>
+        <w:rPr>
+          <w:rFonts w:ascii="Courier New" w:hAnsi="Courier New" w:cs="Courier New"/>
+          <w:sz w:val="20"/>
+          <w:szCs w:val="20"/>
+          <w:lang w:val="en-US"/>
+        </w:rPr>
+      </w:pPr>
+      <w:r>
+        <w:rPr>
+          <w:rFonts w:ascii="Courier New" w:hAnsi="Courier New" w:cs="Courier New"/>
+          <w:sz w:val="20"/>
+          <w:szCs w:val="20"/>
+          <w:lang w:val="en-US"/>
+        </w:rPr>
+        <w:t>}</w:t>
+      </w:r>
+    </w:p>
+    <w:p>
+      <w:pPr>
+        <w:rPr>
+          <w:lang w:val="en-US"/>
+        </w:rPr>
+      </w:pPr>
+    </w:p>
+    <w:p>
+      <w:pPr>
+        <w:rPr>
+          <w:lang w:val="en-US"/>
+        </w:rPr>
+      </w:pPr>
+    </w:p>
+    <w:p>
+      <w:pPr>
+        <w:rPr>
+          <w:lang w:val="en-US"/>
+        </w:rPr>
+      </w:pPr>
+    </w:p>
+    <w:p>
+      <w:pPr>
+        <w:rPr>
+          <w:lang w:val="en-US"/>
+        </w:rPr>
+      </w:pPr>
+    </w:p>
+    <w:p>
+      <w:pPr>
+        <w:rPr>
+          <w:lang w:val="en-US"/>
+        </w:rPr>
+      </w:pPr>
+    </w:p>
+    <w:p>
+      <w:pPr>
+        <w:rPr>
+          <w:lang w:val="en-US"/>
+        </w:rPr>
+      </w:pPr>
+      <w:r>
+        <w:rPr>
+          <w:lang w:val="en-US"/>
+        </w:rPr>
+        <w:t xml:space="preserve">&gt; We can timed our lock using </w:t>
+      </w:r>
+      <w:r>
+        <w:rPr>
+          <w:rFonts w:ascii="Courier New" w:hAnsi="Courier New" w:cs="Courier New"/>
+          <w:lang w:val="en-US"/>
+        </w:rPr>
+        <w:t>timed_mutex</w:t>
+      </w:r>
+      <w:r>
+        <w:rPr>
+          <w:lang w:val="en-US"/>
+        </w:rPr>
+        <w:t>:</w:t>
+      </w:r>
+    </w:p>
+    <w:p>
+      <w:pPr>
+        <w:rPr>
+          <w:rFonts w:ascii="Courier New" w:hAnsi="Courier New" w:cs="Courier New"/>
+          <w:lang w:val="en-US"/>
+        </w:rPr>
+      </w:pPr>
+      <w:r>
+        <w:rPr>
+          <w:rFonts w:ascii="Courier New" w:hAnsi="Courier New" w:cs="Courier New"/>
+          <w:lang w:val="en-US"/>
+        </w:rPr>
+        <w:t>std::timed_mutex m;</w:t>
+      </w:r>
+    </w:p>
+    <w:p>
+      <w:pPr>
+        <w:rPr>
+          <w:rFonts w:ascii="Courier New" w:hAnsi="Courier New" w:cs="Courier New"/>
+          <w:sz w:val="20"/>
+          <w:szCs w:val="20"/>
+          <w:lang w:val="en-US"/>
+        </w:rPr>
+      </w:pPr>
+      <w:r>
+        <w:rPr>
+          <w:rFonts w:ascii="Courier New" w:hAnsi="Courier New" w:cs="Courier New"/>
+          <w:sz w:val="20"/>
+          <w:szCs w:val="20"/>
+          <w:lang w:val="en-US"/>
+        </w:rPr>
+        <w:t>m.try_lock_for(chrono::seconds(10));</w:t>
+      </w:r>
+    </w:p>
+    <w:p>
+      <w:pPr>
+        <w:rPr>
+          <w:lang w:val="en-US"/>
+        </w:rPr>
+      </w:pPr>
+      <w:r>
+        <w:rPr>
+          <w:lang w:val="en-US"/>
+        </w:rPr>
+        <w:t xml:space="preserve">There is </w:t>
+      </w:r>
+      <w:r>
+        <w:rPr>
+          <w:rFonts w:ascii="Courier New" w:hAnsi="Courier New" w:cs="Courier New"/>
+          <w:lang w:val="en-US"/>
+        </w:rPr>
+        <w:t>recursive_timed_mutex</w:t>
+      </w:r>
+      <w:r>
+        <w:rPr>
+          <w:lang w:val="en-US"/>
+        </w:rPr>
+        <w:t xml:space="preserve"> too.</w:t>
+      </w:r>
+    </w:p>
+    <w:p>
+      <w:pPr>
+        <w:rPr>
+          <w:lang w:val="en-US"/>
+        </w:rPr>
+      </w:pPr>
+      <w:r>
+        <w:rPr>
+          <w:lang w:val="en-US"/>
+        </w:rPr>
+        <w:t>We can defer a lock :</w:t>
+      </w:r>
+    </w:p>
+    <w:p>
+      <w:pPr>
+        <w:rPr>
+          <w:rFonts w:ascii="Courier New" w:hAnsi="Courier New" w:cs="Courier New"/>
+          <w:sz w:val="20"/>
+          <w:szCs w:val="20"/>
+          <w:lang w:val="en-US"/>
+        </w:rPr>
+      </w:pPr>
+      <w:r>
+        <w:rPr>
+          <w:rFonts w:ascii="Courier New" w:hAnsi="Courier New" w:cs="Courier New"/>
+          <w:sz w:val="20"/>
+          <w:szCs w:val="20"/>
+          <w:lang w:val="en-US"/>
+        </w:rPr>
+        <w:t>std::unique_lock lck(m,std::defer_lock);</w:t>
+      </w:r>
+    </w:p>
+    <w:p>
+      <w:pPr>
+        <w:rPr>
+          <w:lang w:val="en-US"/>
+        </w:rPr>
+      </w:pPr>
+      <w:r>
+        <w:rPr>
+          <w:lang w:val="en-US"/>
+        </w:rPr>
+        <w:t>We can acquire multiple lock in one go to prevent deadlocks occurring because of sequential locking</w:t>
+      </w:r>
+    </w:p>
+    <w:p>
+      <w:pPr>
+        <w:rPr>
+          <w:rFonts w:ascii="Courier New" w:hAnsi="Courier New" w:cs="Courier New"/>
+          <w:sz w:val="18"/>
+          <w:szCs w:val="18"/>
+          <w:lang w:val="en-US"/>
+        </w:rPr>
+      </w:pPr>
+      <w:r>
+        <w:rPr>
+          <w:rFonts w:ascii="Courier New" w:hAnsi="Courier New" w:cs="Courier New"/>
+          <w:sz w:val="18"/>
+          <w:szCs w:val="18"/>
+          <w:lang w:val="en-US"/>
+        </w:rPr>
+        <w:t>std::unique_lock lck1(m1,std::defer_lock);  // make locks but don't yet try to acquire the mutexes</w:t>
+      </w:r>
+    </w:p>
+    <w:p>
+      <w:pPr>
+        <w:rPr>
+          <w:rFonts w:ascii="Courier New" w:hAnsi="Courier New" w:cs="Courier New"/>
+          <w:sz w:val="18"/>
+          <w:szCs w:val="18"/>
+          <w:lang w:val="en-US"/>
+        </w:rPr>
+      </w:pPr>
+      <w:r>
+        <w:rPr>
+          <w:rFonts w:ascii="Courier New" w:hAnsi="Courier New" w:cs="Courier New"/>
+          <w:sz w:val="18"/>
+          <w:szCs w:val="18"/>
+          <w:lang w:val="en-US"/>
+        </w:rPr>
+        <w:t>std::unique_lock lck2(m2,std::defer_lock);</w:t>
+      </w:r>
+    </w:p>
+    <w:p>
+      <w:pPr>
+        <w:rPr>
+          <w:rFonts w:ascii="Courier New" w:hAnsi="Courier New" w:cs="Courier New"/>
+          <w:sz w:val="18"/>
+          <w:szCs w:val="18"/>
+          <w:lang w:val="en-US"/>
+        </w:rPr>
+      </w:pPr>
+      <w:r>
+        <w:rPr>
+          <w:rFonts w:ascii="Courier New" w:hAnsi="Courier New" w:cs="Courier New"/>
+          <w:sz w:val="18"/>
+          <w:szCs w:val="18"/>
+          <w:lang w:val="en-US"/>
+        </w:rPr>
+        <w:t>std::unique_lock lck3(m3,std::defer_lock);</w:t>
+      </w:r>
+    </w:p>
+    <w:p>
+      <w:pPr>
+        <w:rPr>
+          <w:rFonts w:ascii="Courier New" w:hAnsi="Courier New" w:cs="Courier New"/>
+          <w:sz w:val="18"/>
+          <w:szCs w:val="18"/>
+          <w:lang w:val="en-US"/>
+        </w:rPr>
+      </w:pPr>
+      <w:r>
+        <w:rPr>
+          <w:rFonts w:ascii="Courier New" w:hAnsi="Courier New" w:cs="Courier New"/>
+          <w:sz w:val="18"/>
+          <w:szCs w:val="18"/>
+          <w:lang w:val="en-US"/>
+        </w:rPr>
+        <w:t>lock(lck1,lck2,lck3);</w:t>
+      </w:r>
+    </w:p>
+    <w:p>
+      <w:pPr>
+        <w:rPr>
+          <w:lang w:val="en-US"/>
+        </w:rPr>
+      </w:pPr>
+    </w:p>
+    <w:p>
+      <w:pPr>
+        <w:rPr>
+          <w:sz w:val="24"/>
+          <w:szCs w:val="24"/>
+          <w:lang w:val="en-US"/>
+        </w:rPr>
+      </w:pPr>
+      <w:r>
+        <w:rPr>
+          <w:sz w:val="24"/>
+          <w:szCs w:val="24"/>
+          <w:lang w:val="en-US"/>
+        </w:rPr>
+        <w:t>To pass value by reference to a thread use std::ref as represented below:</w:t>
+      </w:r>
+    </w:p>
+    <w:p>
+      <w:pPr>
+        <w:rPr>
+          <w:lang w:val="en-US"/>
+        </w:rPr>
+      </w:pPr>
+    </w:p>
+    <w:p>
+      <w:pPr>
+        <w:rPr>
+          <w:rFonts w:ascii="Courier New" w:hAnsi="Courier New" w:cs="Courier New"/>
+          <w:sz w:val="20"/>
+          <w:szCs w:val="20"/>
+          <w:lang w:val="en-US"/>
+        </w:rPr>
+      </w:pPr>
+      <w:r>
+        <w:rPr>
+          <w:rFonts w:ascii="Courier New" w:hAnsi="Courier New" w:cs="Courier New"/>
+          <w:sz w:val="20"/>
+          <w:szCs w:val="20"/>
+          <w:lang w:val="en-US"/>
+        </w:rPr>
+        <w:t>std::thread t1 { functor, std::ref(var1), std::ref(var2) };</w:t>
+      </w:r>
+    </w:p>
+    <w:p>
+      <w:pPr>
+        <w:rPr>
+          <w:rFonts w:ascii="Courier New" w:hAnsi="Courier New" w:cs="Courier New"/>
+          <w:sz w:val="20"/>
+          <w:szCs w:val="20"/>
+          <w:lang w:val="en-US"/>
+        </w:rPr>
+      </w:pPr>
+      <w:r>
+        <w:rPr>
+          <w:rFonts w:ascii="Courier New" w:hAnsi="Courier New" w:cs="Courier New"/>
+          <w:sz w:val="20"/>
+          <w:szCs w:val="20"/>
+          <w:lang w:val="en-US"/>
+        </w:rPr>
+        <w:t xml:space="preserve">or </w:t>
+      </w:r>
+    </w:p>
+    <w:p>
+      <w:pPr>
+        <w:rPr>
+          <w:rFonts w:ascii="Courier New" w:hAnsi="Courier New" w:cs="Courier New"/>
+          <w:sz w:val="20"/>
+          <w:szCs w:val="20"/>
+          <w:lang w:val="en-US"/>
+        </w:rPr>
+      </w:pPr>
+      <w:r>
+        <w:rPr>
+          <w:rFonts w:ascii="Courier New" w:hAnsi="Courier New" w:cs="Courier New"/>
+          <w:sz w:val="20"/>
+          <w:szCs w:val="20"/>
+          <w:lang w:val="en-US"/>
+        </w:rPr>
+        <w:t>std::thread t1 { bind(func, var1, var2) };</w:t>
+      </w:r>
+    </w:p>
+    <w:p>
+      <w:pPr>
+        <w:rPr>
+          <w:rFonts w:ascii="Courier New" w:hAnsi="Courier New" w:cs="Courier New"/>
+          <w:sz w:val="20"/>
+          <w:szCs w:val="20"/>
+          <w:lang w:val="en-US"/>
+        </w:rPr>
+      </w:pPr>
+      <w:r>
+        <w:rPr>
+          <w:rFonts w:ascii="Courier New" w:hAnsi="Courier New" w:cs="Courier New"/>
+          <w:sz w:val="20"/>
+          <w:szCs w:val="20"/>
+          <w:lang w:val="en-US"/>
+        </w:rPr>
+        <w:t>We can return a va</w:t>
+      </w:r>
+      <w:r>
+        <w:rPr>
+          <w:rFonts w:ascii="Courier New" w:hAnsi="Courier New" w:cs="Courier New"/>
+          <w:sz w:val="20"/>
+          <w:szCs w:val="20"/>
+          <w:lang w:val="en-US"/>
+        </w:rPr>
+        <w:t xml:space="preserve">lue from thread either </w:t>
+      </w:r>
+      <w:r>
+        <w:rPr>
+          <w:rFonts w:ascii="Courier New" w:hAnsi="Courier New" w:cs="Courier New"/>
+          <w:sz w:val="20"/>
+          <w:szCs w:val="20"/>
+          <w:lang w:val="en-US"/>
+        </w:rPr>
+        <w:t>through a variable passed by reference or using a std::promise/std::future pair</w:t>
+      </w:r>
+    </w:p>
+    <w:p>
+      <w:pPr>
+        <w:rPr>
+          <w:rFonts w:ascii="Courier New" w:hAnsi="Courier New" w:cs="Courier New"/>
+          <w:b/>
+          <w:bCs/>
+          <w:sz w:val="20"/>
+          <w:szCs w:val="20"/>
+          <w:lang w:val="en-US"/>
+        </w:rPr>
+      </w:pPr>
+      <w:r>
+        <w:rPr>
+          <w:rFonts w:ascii="Courier New" w:hAnsi="Courier New" w:cs="Courier New"/>
+          <w:b/>
+          <w:bCs/>
+          <w:sz w:val="20"/>
+          <w:szCs w:val="20"/>
+          <w:lang w:val="en-US"/>
+        </w:rPr>
+        <w:t>Promise:</w:t>
+      </w:r>
+    </w:p>
+    <w:p>
+      <w:pPr>
+        <w:rPr>
+          <w:rFonts w:ascii="Courier New" w:hAnsi="Courier New" w:cs="Courier New"/>
+          <w:sz w:val="20"/>
+          <w:szCs w:val="20"/>
+          <w:lang w:val="en-US"/>
+        </w:rPr>
+      </w:pPr>
+      <w:r>
+        <w:rPr>
+          <w:rFonts w:ascii="Courier New" w:hAnsi="Courier New" w:cs="Courier New"/>
+          <w:sz w:val="20"/>
+          <w:szCs w:val="20"/>
+          <w:lang w:val="en-US"/>
+        </w:rPr>
+        <w:t>It</w:t>
+      </w:r>
+      <w:r>
+        <w:rPr>
+          <w:rFonts w:ascii="Courier New" w:hAnsi="Courier New" w:cs="Courier New"/>
+          <w:sz w:val="20"/>
+          <w:szCs w:val="20"/>
+          <w:lang w:val="en-US"/>
+        </w:rPr>
+        <w:t xml:space="preserve"> is an object in which the called thread sets the value while the same is read at caller side using future.</w:t>
+      </w:r>
+    </w:p>
+    <w:p>
+      <w:pPr>
+        <w:rPr>
+          <w:rFonts w:ascii="Courier New" w:hAnsi="Courier New" w:cs="Courier New"/>
+          <w:sz w:val="20"/>
+          <w:szCs w:val="20"/>
+          <w:lang w:val="en-US"/>
+        </w:rPr>
+      </w:pPr>
+      <w:r>
+        <w:rPr>
+          <w:rFonts w:ascii="Courier New" w:hAnsi="Courier New" w:cs="Courier New"/>
+          <w:sz w:val="20"/>
+          <w:szCs w:val="20"/>
+          <w:lang w:val="en-US"/>
+        </w:rPr>
+        <w:t xml:space="preserve">promise&lt;T&gt; pr; </w:t>
+      </w:r>
+    </w:p>
+    <w:p>
+      <w:pPr>
+        <w:rPr>
+          <w:rFonts w:ascii="Courier New" w:hAnsi="Courier New" w:cs="Courier New"/>
+          <w:sz w:val="20"/>
+          <w:szCs w:val="20"/>
+          <w:lang w:val="en-US"/>
+        </w:rPr>
+      </w:pPr>
+      <w:r>
+        <w:rPr>
+          <w:rFonts w:ascii="Courier New" w:hAnsi="Courier New" w:cs="Courier New"/>
+          <w:sz w:val="20"/>
+          <w:szCs w:val="20"/>
+          <w:lang w:val="en-US"/>
+        </w:rPr>
+        <w:t>// We can either set value or exception depending upon the result  pr.set_value(res);</w:t>
+      </w:r>
+    </w:p>
+    <w:p>
+      <w:pPr>
+        <w:rPr>
+          <w:rFonts w:ascii="Courier New" w:hAnsi="Courier New" w:cs="Courier New"/>
+          <w:sz w:val="20"/>
+          <w:szCs w:val="20"/>
+          <w:lang w:val="en-US"/>
+        </w:rPr>
+      </w:pPr>
+      <w:r>
+        <w:rPr>
+          <w:rFonts w:ascii="Courier New" w:hAnsi="Courier New" w:cs="Courier New"/>
+          <w:sz w:val="20"/>
+          <w:szCs w:val="20"/>
+          <w:lang w:val="en-US"/>
+        </w:rPr>
+        <w:t>p.set_exception(std::current_exception());</w:t>
+      </w:r>
+    </w:p>
+    <w:p>
+      <w:pPr>
+        <w:rPr>
+          <w:lang w:val="en-US"/>
+        </w:rPr>
+      </w:pPr>
+    </w:p>
+    <w:p>
+      <w:pPr>
+        <w:rPr>
+          <w:b/>
+          <w:bCs/>
+          <w:lang w:val="en-US"/>
+        </w:rPr>
+      </w:pPr>
+      <w:r>
+        <w:rPr>
+          <w:b/>
+          <w:bCs/>
+          <w:lang w:val="en-US"/>
+        </w:rPr>
+        <w:t>Thread Pool:</w:t>
+      </w:r>
+    </w:p>
+    <w:p>
+      <w:pPr>
+        <w:rPr>
+          <w:lang w:val="en-US"/>
+        </w:rPr>
+      </w:pPr>
+      <w:r>
+        <w:rPr>
+          <w:lang w:val="en-US"/>
+        </w:rPr>
+        <w:t>To implement a thread pool, we will need a vector/array of threads. Another data structure will be vector/array of functions. To accomplish the latter part, we will use function&lt;void()&gt; type object that can handle everything callable viz. function, function pointer, struct with overloaded ‘()’ operator and lambda expression.</w:t>
+      </w:r>
+    </w:p>
+    <w:p>
+      <w:pPr>
+        <w:rPr>
+          <w:lang w:val="en-US"/>
+        </w:rPr>
+      </w:pPr>
+    </w:p>
+    <w:p>
+      <w:pPr>
+        <w:rPr>
+          <w:lang w:val="en-US"/>
+        </w:rPr>
+      </w:pPr>
+    </w:p>
+    <w:p>
+      <w:pPr>
+        <w:rPr>
+          <w:lang w:val="en-US"/>
+        </w:rPr>
+      </w:pPr>
+    </w:p>
+    <w:p>
+      <w:pPr>
+        <w:rPr>
+          <w:lang w:val="en-US"/>
+        </w:rPr>
+      </w:pPr>
+      <w:bookmarkStart w:id="0" w:name="_GoBack"/>
+      <w:bookmarkEnd w:id="0"/>
+    </w:p>
+    <w:p>
+      <w:pPr>
+        <w:rPr>
+          <w:lang w:val="en-IN"/>
+        </w:rPr>
+      </w:pPr>
+      <w:r>
+        <w:rPr>
+          <w:lang w:val="en-IN"/>
+        </w:rPr>
+        <w:t>Notes:</w:t>
+      </w:r>
+    </w:p>
+    <w:p>
+      <w:pPr>
+        <w:pStyle w:val="ListParagraph"/>
+        <w:numPr>
+          <w:ilvl w:val="0"/>
+          <w:numId w:val="13"/>
+        </w:numPr>
+        <w:rPr>
+          <w:lang w:val="en-IN"/>
+        </w:rPr>
+      </w:pPr>
+      <w:r>
+        <w:rPr>
+          <w:lang w:val="en-IN"/>
+        </w:rPr>
+        <w:t>In case a thread terminates while owning a mutex, the result is undefined.</w:t>
+      </w:r>
+    </w:p>
+    <w:p>
+      <w:pPr>
+        <w:pStyle w:val="ListParagraph"/>
+        <w:numPr>
+          <w:ilvl w:val="0"/>
+          <w:numId w:val="13"/>
+        </w:numPr>
+        <w:rPr>
+          <w:lang w:val="en-US"/>
+        </w:rPr>
+      </w:pPr>
+      <w:r>
+        <w:rPr>
+          <w:lang w:val="en-US"/>
+        </w:rPr>
+        <w:t>recursive_mutex is used in recursive functions.</w:t>
+      </w:r>
+    </w:p>
+    <w:p>
+      <w:pPr>
+        <w:pStyle w:val="ListParagraph"/>
+        <w:numPr>
+          <w:ilvl w:val="0"/>
+          <w:numId w:val="13"/>
+        </w:numPr>
+        <w:rPr>
+          <w:lang w:val="en-IN"/>
+        </w:rPr>
+      </w:pPr>
+    </w:p>
+    <w:p>
+      <w:pPr>
+        <w:pStyle w:val="ListParagraph"/>
+        <w:numPr>
+          <w:ilvl w:val="0"/>
+          <w:numId w:val="13"/>
+        </w:numPr>
+        <w:rPr>
+          <w:lang w:val="en-IN"/>
+        </w:rPr>
+      </w:pPr>
+      <w:r>
+        <w:rPr>
+          <w:lang w:val="en-IN"/>
+        </w:rPr>
+        <w:t>s</w:t>
+      </w:r>
+      <w:r>
+        <w:rPr>
+          <w:lang w:val="en-IN"/>
+        </w:rPr>
+        <w:t xml:space="preserve">td::mutex </w:t>
+      </w:r>
+      <w:r>
+        <w:rPr>
+          <w:lang w:val="en-IN"/>
+        </w:rPr>
+        <w:t xml:space="preserve">is </w:t>
+      </w:r>
+      <w:r>
+        <w:rPr>
+          <w:lang w:val="en-IN"/>
+        </w:rPr>
+        <w:t>neither copyable</w:t>
+      </w:r>
+      <w:r>
+        <w:rPr>
+          <w:lang w:val="en-IN"/>
+        </w:rPr>
+        <w:t xml:space="preserve"> and copy-assignable</w:t>
+      </w:r>
+      <w:r>
+        <w:rPr>
+          <w:lang w:val="en-IN"/>
+        </w:rPr>
+        <w:t xml:space="preserve"> nor moveable</w:t>
+      </w:r>
+    </w:p>
+    <w:p>
+      <w:pPr>
+        <w:pStyle w:val="ListParagraph"/>
+        <w:numPr>
+          <w:ilvl w:val="0"/>
+          <w:numId w:val="13"/>
+        </w:numPr>
+        <w:rPr>
+          <w:lang w:val="en-IN"/>
+        </w:rPr>
+      </w:pPr>
+      <w:r>
+        <w:rPr>
+          <w:lang w:val="en-IN"/>
+        </w:rPr>
+        <w:t>Assignment operation to unique_lock makes the unique_lock on LHS to unlock the mutex held by it and takes ownership of the resource on RHS.</w:t>
+      </w:r>
+    </w:p>
+    <w:p>
+      <w:pPr>
+        <w:pStyle w:val="ListParagraph"/>
+        <w:numPr>
+          <w:ilvl w:val="0"/>
+          <w:numId w:val="13"/>
+        </w:numPr>
+        <w:rPr>
+          <w:lang w:val="en-IN"/>
+        </w:rPr>
+      </w:pPr>
+      <w:r>
+        <w:rPr>
+          <w:lang w:val="en-IN"/>
+        </w:rPr>
+        <w:t>If lock is called by a thread that already owns the m</w:t>
+      </w:r>
+      <w:r>
+        <w:rPr>
+          <w:lang w:val="en-IN"/>
+        </w:rPr>
+        <w:t>utex, the behavior is undefined.</w:t>
+      </w:r>
+    </w:p>
+    <w:p>
+      <w:pPr>
+        <w:pStyle w:val="ListParagraph"/>
+        <w:numPr>
+          <w:ilvl w:val="0"/>
+          <w:numId w:val="13"/>
+        </w:numPr>
+        <w:rPr>
+          <w:lang w:val="en-IN"/>
+        </w:rPr>
+      </w:pPr>
+      <w:r>
+        <w:rPr>
+          <w:lang w:val="en-IN"/>
+        </w:rPr>
+        <w:t>lock() is usually not called directly: std::unique_lock and std::lock_guard are used to manage exclusive locking.</w:t>
+      </w:r>
+    </w:p>
+    <w:p>
+      <w:pPr>
+        <w:pStyle w:val="ListParagraph"/>
+        <w:numPr>
+          <w:ilvl w:val="0"/>
+          <w:numId w:val="13"/>
+        </w:numPr>
+        <w:rPr>
+          <w:lang w:val="en-IN"/>
+        </w:rPr>
+      </w:pPr>
+      <w:r>
+        <w:rPr>
+          <w:lang w:val="en-IN"/>
+        </w:rPr>
+        <w:t xml:space="preserve">To call a class member function as thread, pass address of that object to satisfy requirement of </w:t>
+      </w:r>
+      <w:r>
+        <w:rPr>
+          <w:rFonts w:ascii="Courier New" w:hAnsi="Courier New" w:cs="Courier New"/>
+          <w:lang w:val="en-IN"/>
+        </w:rPr>
+        <w:t>‘this’</w:t>
+      </w:r>
+      <w:r>
+        <w:rPr>
+          <w:lang w:val="en-IN"/>
+        </w:rPr>
+        <w:t xml:space="preserve"> operator.</w:t>
+      </w:r>
+    </w:p>
+    <w:p>
+      <w:pPr>
+        <w:pStyle w:val="ListParagraph"/>
+        <w:numPr>
+          <w:ilvl w:val="0"/>
+          <w:numId w:val="13"/>
+        </w:numPr>
+        <w:rPr>
+          <w:lang w:val="en-IN"/>
+        </w:rPr>
+      </w:pPr>
+      <w:r>
+        <w:rPr>
+          <w:lang w:val="en-US"/>
+        </w:rPr>
+        <w:t>Difference between lock_guard and unique_lock is that lock_guard doesn’t have function named lock while unique_lock provides it. In a function, when you have to repeatedly lock and unlock a mutex, use unique_lock.</w:t>
+      </w:r>
+    </w:p>
+    <w:p>
+      <w:pPr>
+        <w:pStyle w:val="ListParagraph"/>
+        <w:numPr>
+          <w:ilvl w:val="0"/>
+          <w:numId w:val="13"/>
+        </w:numPr>
         <w:rPr>
           <w:lang w:val="en-IN"/>
         </w:rPr>
@@ -10294,6 +11030,7 @@
           <w:shd w:val="clear" w:color="auto" w:fill="FFFFFF"/>
           <w:lang w:val="en-US"/>
         </w:rPr>
+        <w:lastRenderedPageBreak/>
         <w:t>std::is_integral&lt;T&gt;::value will return true in case T is of integer type</w:t>
       </w:r>
     </w:p>
@@ -11370,6 +12107,7 @@
           <w:bCs/>
           <w:lang w:val="en-US"/>
         </w:rPr>
+        <w:lastRenderedPageBreak/>
         <w:t>// Returns an iterator pointing to the first element in the range [first,last) which has a value not less than ‘x’.</w:t>
       </w:r>
     </w:p>
@@ -12632,7 +13370,6 @@
           <w:szCs w:val="20"/>
           <w:lang w:val="en-US" w:eastAsia="fr-FR" w:bidi="hi-IN"/>
         </w:rPr>
-        <w:lastRenderedPageBreak/>
         <w:t>//find_if r</w:t>
       </w:r>
       <w:r>
@@ -13372,6 +14109,7 @@
           <w:bCs/>
           <w:lang w:val="en-US"/>
         </w:rPr>
+        <w:lastRenderedPageBreak/>
         <w:t>// Sum-up all values in container. init specifies the initial value of accumulator</w:t>
       </w:r>
     </w:p>
@@ -13901,6 +14639,7 @@
         <w:rPr>
           <w:lang w:val="en-US"/>
         </w:rPr>
+        <w:lastRenderedPageBreak/>
         <w:t>Function objects in STL algorithm API:</w:t>
       </w:r>
     </w:p>
@@ -13997,7 +14736,6 @@
         <w:rPr>
           <w:lang w:val="en-US"/>
         </w:rPr>
-        <w:lastRenderedPageBreak/>
         <w:t>template &lt;bool, typename T = void&gt;</w:t>
       </w:r>
     </w:p>
@@ -14352,7 +15090,6 @@
         <w:rPr>
           <w:lang w:val="en-US"/>
         </w:rPr>
-        <w:lastRenderedPageBreak/>
         <w:t>enable_if takes 2 parameters: first one is condition, which, if evaluated to true, mark the function active with its return type specified by the second argument passed to enable_if</w:t>
       </w:r>
     </w:p>
@@ -14617,8 +15354,6 @@
             </w:r>
           </w:p>
         </w:tc>
-        <w:bookmarkStart w:id="0" w:name="_GoBack"/>
-        <w:bookmarkEnd w:id="0"/>
       </w:tr>
     </w:tbl>
     <w:p>
@@ -15156,7 +15891,6 @@
           <w:b/>
           <w:lang w:val="en-US"/>
         </w:rPr>
-        <w:lastRenderedPageBreak/>
         <w:t>Ge</w:t>
       </w:r>
       <w:r>
@@ -15514,7 +16248,6 @@
           <w:sz w:val="28"/>
           <w:lang w:val="en-US"/>
         </w:rPr>
-        <w:lastRenderedPageBreak/>
         <w:t>F</w:t>
       </w:r>
       <w:r>
@@ -18816,7 +19549,7 @@
 </file>
 
 <file path=customXml/itemProps1.xml><?xml version="1.0" encoding="utf-8"?>
-<ds:datastoreItem xmlns:ds="http://schemas.openxmlformats.org/officeDocument/2006/customXml" ds:itemID="{9E43A9B8-F310-4D21-9EAD-CB33EDFE932C}">
+<ds:datastoreItem xmlns:ds="http://schemas.openxmlformats.org/officeDocument/2006/customXml" ds:itemID="{54ED1E1B-3D7B-4931-B342-39ED60FB7A9A}">
   <ds:schemaRefs>
     <ds:schemaRef ds:uri="http://schemas.openxmlformats.org/officeDocument/2006/bibliography"/>
   </ds:schemaRefs>

</xml_diff>

<commit_message>
Added web_architecture.zip and checked in notes files.
</commit_message>
<xml_diff>
--- a/notes/Learn_C++11.docx
+++ b/notes/Learn_C++11.docx
@@ -1,6 +1,6 @@
 
 <file path=word/document.xml><?xml version="1.0" encoding="utf-8"?>
-<w:document xmlns:wpc="http://schemas.microsoft.com/office/word/2010/wordprocessingCanvas" xmlns:mc="http://schemas.openxmlformats.org/markup-compatibility/2006" xmlns:o="urn:schemas-microsoft-com:office:office" xmlns:r="http://schemas.openxmlformats.org/officeDocument/2006/relationships" xmlns:m="http://schemas.openxmlformats.org/officeDocument/2006/math" xmlns:v="urn:schemas-microsoft-com:vml" xmlns:wp14="http://schemas.microsoft.com/office/word/2010/wordprocessingDrawing" xmlns:wp="http://schemas.openxmlformats.org/drawingml/2006/wordprocessingDrawing" xmlns:w10="urn:schemas-microsoft-com:office:word" xmlns:w="http://schemas.openxmlformats.org/wordprocessingml/2006/main" xmlns:w14="http://schemas.microsoft.com/office/word/2010/wordml" xmlns:w15="http://schemas.microsoft.com/office/word/2012/wordml" xmlns:wpg="http://schemas.microsoft.com/office/word/2010/wordprocessingGroup" xmlns:wpi="http://schemas.microsoft.com/office/word/2010/wordprocessingInk" xmlns:wne="http://schemas.microsoft.com/office/word/2006/wordml" xmlns:wps="http://schemas.microsoft.com/office/word/2010/wordprocessingShape" mc:Ignorable="w14 w15 wp14">
+<w:document xmlns:wpc="http://schemas.microsoft.com/office/word/2010/wordprocessingCanvas" xmlns:cx="http://schemas.microsoft.com/office/drawing/2014/chartex" xmlns:cx1="http://schemas.microsoft.com/office/drawing/2015/9/8/chartex" xmlns:mc="http://schemas.openxmlformats.org/markup-compatibility/2006" xmlns:o="urn:schemas-microsoft-com:office:office" xmlns:r="http://schemas.openxmlformats.org/officeDocument/2006/relationships" xmlns:m="http://schemas.openxmlformats.org/officeDocument/2006/math" xmlns:v="urn:schemas-microsoft-com:vml" xmlns:wp14="http://schemas.microsoft.com/office/word/2010/wordprocessingDrawing" xmlns:wp="http://schemas.openxmlformats.org/drawingml/2006/wordprocessingDrawing" xmlns:w10="urn:schemas-microsoft-com:office:word" xmlns:w="http://schemas.openxmlformats.org/wordprocessingml/2006/main" xmlns:w14="http://schemas.microsoft.com/office/word/2010/wordml" xmlns:w15="http://schemas.microsoft.com/office/word/2012/wordml" xmlns:w16se="http://schemas.microsoft.com/office/word/2015/wordml/symex" xmlns:wpg="http://schemas.microsoft.com/office/word/2010/wordprocessingGroup" xmlns:wpi="http://schemas.microsoft.com/office/word/2010/wordprocessingInk" xmlns:wne="http://schemas.microsoft.com/office/word/2006/wordml" xmlns:wps="http://schemas.microsoft.com/office/word/2010/wordprocessingShape" mc:Ignorable="w14 w15 w16se wp14">
   <w:body>
     <w:p>
       <w:pPr>
@@ -287,7 +287,15 @@
           <w:color w:val="000000"/>
           <w:lang w:val="en-US"/>
         </w:rPr>
-        <w:t xml:space="preserve"> :  implement sorted data structures that can be quickly searched (O(log n) complexity).</w:t>
+        <w:t xml:space="preserve"> :  implement sorted data structures that can be quickly searched (O(log n) complexity</w:t>
+      </w:r>
+      <w:r>
+        <w:rPr>
+          <w:rFonts w:ascii="Arial" w:hAnsi="Arial" w:cs="Arial"/>
+          <w:color w:val="000000"/>
+          <w:lang w:val="en-US"/>
+        </w:rPr>
+        <w:t xml:space="preserve"> for set and map and O(1) for unordered equivalents)</w:t>
       </w:r>
     </w:p>
     <w:p>
@@ -542,7 +550,19 @@
         <w:rPr>
           <w:lang w:val="en-US"/>
         </w:rPr>
-        <w:t>. This is how deque is implemented inside.</w:t>
+        <w:t xml:space="preserve">. </w:t>
+      </w:r>
+      <w:r>
+        <w:rPr>
+          <w:lang w:val="en-US"/>
+        </w:rPr>
+        <w:t xml:space="preserve"> Also, deletion a node from deque take linear time in case of deque and O(1) in case of list. </w:t>
+      </w:r>
+      <w:r>
+        <w:rPr>
+          <w:lang w:val="en-US"/>
+        </w:rPr>
+        <w:t>This is how deque is implemented inside.</w:t>
       </w:r>
     </w:p>
     <w:p>
@@ -2128,109 +2148,155 @@
     <w:p>
       <w:pPr>
         <w:rPr>
-          <w:rFonts w:ascii="Courier New" w:hAnsi="Courier New" w:cs="Courier New"/>
+          <w:rFonts w:ascii="Verdana" w:hAnsi="Verdana" w:cs="Courier New"/>
           <w:b/>
           <w:bCs/>
+          <w:sz w:val="18"/>
+          <w:szCs w:val="18"/>
+          <w:lang w:val="en-US"/>
+        </w:rPr>
+      </w:pPr>
+      <w:r>
+        <w:rPr>
+          <w:rFonts w:ascii="Verdana" w:hAnsi="Verdana" w:cs="Courier New"/>
+          <w:b/>
+          <w:bCs/>
+          <w:sz w:val="18"/>
+          <w:szCs w:val="18"/>
+          <w:lang w:val="en-US"/>
+        </w:rPr>
+        <w:t>Use of override keyword:</w:t>
+      </w:r>
+    </w:p>
+    <w:p>
+      <w:pPr>
+        <w:rPr>
+          <w:rFonts w:ascii="Verdana" w:hAnsi="Verdana" w:cs="Courier New"/>
+          <w:sz w:val="18"/>
+          <w:szCs w:val="18"/>
+          <w:lang w:val="en-US"/>
+        </w:rPr>
+      </w:pPr>
+      <w:r>
+        <w:rPr>
+          <w:rFonts w:ascii="Verdana" w:hAnsi="Verdana" w:cs="Courier New"/>
+          <w:sz w:val="18"/>
+          <w:szCs w:val="18"/>
+          <w:lang w:val="en-US"/>
+        </w:rPr>
+        <w:t xml:space="preserve">When there are large number of classes in inherited hierarchy and you </w:t>
+      </w:r>
+      <w:r>
+        <w:rPr>
+          <w:rFonts w:ascii="Verdana" w:hAnsi="Verdana" w:cs="Courier New"/>
+          <w:sz w:val="18"/>
+          <w:szCs w:val="18"/>
+          <w:lang w:val="en-US"/>
+        </w:rPr>
+        <w:t xml:space="preserve">think that you might misspell </w:t>
+      </w:r>
+      <w:r>
+        <w:rPr>
+          <w:rFonts w:ascii="Verdana" w:hAnsi="Verdana" w:cs="Courier New"/>
+          <w:sz w:val="18"/>
+          <w:szCs w:val="18"/>
+          <w:lang w:val="en-US"/>
+        </w:rPr>
+        <w:t>the name of overriding function, append override so that compile</w:t>
+      </w:r>
+      <w:r>
+        <w:rPr>
+          <w:rFonts w:ascii="Verdana" w:hAnsi="Verdana" w:cs="Courier New"/>
+          <w:sz w:val="18"/>
+          <w:szCs w:val="18"/>
+          <w:lang w:val="en-US"/>
+        </w:rPr>
+        <w:t>r can know that this function m</w:t>
+      </w:r>
+      <w:r>
+        <w:rPr>
+          <w:rFonts w:ascii="Verdana" w:hAnsi="Verdana" w:cs="Courier New"/>
+          <w:sz w:val="18"/>
+          <w:szCs w:val="18"/>
+          <w:lang w:val="en-US"/>
+        </w:rPr>
+        <w:t>u</w:t>
+      </w:r>
+      <w:r>
+        <w:rPr>
+          <w:rFonts w:ascii="Verdana" w:hAnsi="Verdana" w:cs="Courier New"/>
+          <w:sz w:val="18"/>
+          <w:szCs w:val="18"/>
+          <w:lang w:val="en-US"/>
+        </w:rPr>
+        <w:t>s</w:t>
+      </w:r>
+      <w:r>
+        <w:rPr>
+          <w:rFonts w:ascii="Verdana" w:hAnsi="Verdana" w:cs="Courier New"/>
+          <w:sz w:val="18"/>
+          <w:szCs w:val="18"/>
+          <w:lang w:val="en-US"/>
+        </w:rPr>
+        <w:t>t be overriding a function.</w:t>
+      </w:r>
+      <w:r>
+        <w:rPr>
+          <w:rFonts w:ascii="Verdana" w:hAnsi="Verdana" w:cs="Courier New"/>
+          <w:sz w:val="18"/>
+          <w:szCs w:val="18"/>
+          <w:lang w:val="en-US"/>
+        </w:rPr>
+        <w:t xml:space="preserve"> For example: A common mistake is to spell SetUp() as Setup() with a small u - Use override in C++11 to make sure you spelled it correctly</w:t>
+      </w:r>
+      <w:r>
+        <w:rPr>
+          <w:rFonts w:ascii="Verdana" w:hAnsi="Verdana" w:cs="Courier New"/>
+          <w:sz w:val="18"/>
+          <w:szCs w:val="18"/>
+          <w:lang w:val="en-US"/>
+        </w:rPr>
+        <w:t>. In case the function doesn’t override anything, you’ll get compilation error.</w:t>
+      </w:r>
+    </w:p>
+    <w:p>
+      <w:pPr>
+        <w:rPr>
+          <w:rFonts w:ascii="Courier New" w:hAnsi="Courier New" w:cs="Courier New"/>
           <w:sz w:val="16"/>
           <w:szCs w:val="16"/>
           <w:lang w:val="en-US"/>
         </w:rPr>
       </w:pPr>
-      <w:r>
-        <w:rPr>
-          <w:rFonts w:ascii="Courier New" w:hAnsi="Courier New" w:cs="Courier New"/>
+    </w:p>
+    <w:p>
+      <w:pPr>
+        <w:rPr>
+          <w:rFonts w:ascii="Courier New" w:hAnsi="Courier New" w:cs="Courier New"/>
+          <w:sz w:val="16"/>
+          <w:szCs w:val="16"/>
+          <w:lang w:val="en-US"/>
+        </w:rPr>
+      </w:pPr>
+    </w:p>
+    <w:p>
+      <w:pPr>
+        <w:rPr>
+          <w:rFonts w:ascii="Verdana" w:hAnsi="Verdana" w:cs="Courier New"/>
           <w:b/>
           <w:bCs/>
-          <w:sz w:val="16"/>
-          <w:szCs w:val="16"/>
-          <w:lang w:val="en-US"/>
-        </w:rPr>
-        <w:t>Use of override keyword:</w:t>
-      </w:r>
-    </w:p>
-    <w:p>
-      <w:pPr>
-        <w:rPr>
-          <w:rFonts w:ascii="Courier New" w:hAnsi="Courier New" w:cs="Courier New"/>
-          <w:sz w:val="16"/>
-          <w:szCs w:val="16"/>
-          <w:lang w:val="en-US"/>
-        </w:rPr>
-      </w:pPr>
-      <w:r>
-        <w:rPr>
-          <w:rFonts w:ascii="Courier New" w:hAnsi="Courier New" w:cs="Courier New"/>
-          <w:sz w:val="16"/>
-          <w:szCs w:val="16"/>
-          <w:lang w:val="en-US"/>
-        </w:rPr>
-        <w:t>When there are large number of classes in inherited hierarchy and you want to make sure you are gonna misspell the name of overriding function, append override so that compiler can know that this function msut be overriding a function.</w:t>
-      </w:r>
-      <w:r>
-        <w:rPr>
-          <w:rFonts w:ascii="Courier New" w:hAnsi="Courier New" w:cs="Courier New"/>
-          <w:sz w:val="16"/>
-          <w:szCs w:val="16"/>
-          <w:lang w:val="en-US"/>
-        </w:rPr>
-        <w:t xml:space="preserve"> For example: </w:t>
-      </w:r>
-      <w:r>
-        <w:rPr>
-          <w:rFonts w:ascii="Courier New" w:hAnsi="Courier New" w:cs="Courier New"/>
-          <w:sz w:val="16"/>
-          <w:szCs w:val="16"/>
-          <w:lang w:val="en-US"/>
-        </w:rPr>
-        <w:t>A common mistake is to spell SetUp() as Setup() with a small u - Use override in C++11 to make sure you spelled it correctly</w:t>
-      </w:r>
-      <w:bookmarkStart w:id="0" w:name="_GoBack"/>
-      <w:bookmarkEnd w:id="0"/>
-    </w:p>
-    <w:p>
-      <w:pPr>
-        <w:rPr>
-          <w:rFonts w:ascii="Courier New" w:hAnsi="Courier New" w:cs="Courier New"/>
-          <w:sz w:val="16"/>
-          <w:szCs w:val="16"/>
-          <w:lang w:val="en-US"/>
-        </w:rPr>
-      </w:pPr>
-    </w:p>
-    <w:p>
-      <w:pPr>
-        <w:rPr>
-          <w:rFonts w:ascii="Courier New" w:hAnsi="Courier New" w:cs="Courier New"/>
-          <w:sz w:val="16"/>
-          <w:szCs w:val="16"/>
-          <w:lang w:val="en-US"/>
-        </w:rPr>
-      </w:pPr>
-    </w:p>
-    <w:p>
-      <w:pPr>
-        <w:rPr>
-          <w:rFonts w:ascii="Courier New" w:hAnsi="Courier New" w:cs="Courier New"/>
-          <w:sz w:val="16"/>
-          <w:szCs w:val="16"/>
-          <w:lang w:val="en-US"/>
-        </w:rPr>
-      </w:pPr>
-    </w:p>
-    <w:p>
-      <w:pPr>
-        <w:rPr>
-          <w:rFonts w:ascii="Courier New" w:hAnsi="Courier New" w:cs="Courier New"/>
-          <w:sz w:val="16"/>
-          <w:szCs w:val="16"/>
-          <w:lang w:val="en-US"/>
-        </w:rPr>
-      </w:pPr>
-      <w:r>
-        <w:rPr>
-          <w:rFonts w:ascii="Courier New" w:hAnsi="Courier New" w:cs="Courier New"/>
-          <w:sz w:val="16"/>
-          <w:szCs w:val="16"/>
+          <w:sz w:val="18"/>
+          <w:szCs w:val="18"/>
+          <w:lang w:val="en-US"/>
+        </w:rPr>
+      </w:pPr>
+      <w:r>
+        <w:rPr>
+          <w:rFonts w:ascii="Verdana" w:hAnsi="Verdana" w:cs="Courier New"/>
+          <w:b/>
+          <w:bCs/>
+          <w:sz w:val="18"/>
+          <w:szCs w:val="18"/>
           <w:lang w:val="en-US"/>
         </w:rPr>
         <w:t>Note:</w:t>
@@ -2239,17 +2305,17 @@
     <w:p>
       <w:pPr>
         <w:rPr>
-          <w:rFonts w:ascii="Courier New" w:hAnsi="Courier New" w:cs="Courier New"/>
-          <w:sz w:val="16"/>
-          <w:szCs w:val="16"/>
-          <w:lang w:val="en-US"/>
-        </w:rPr>
-      </w:pPr>
-      <w:r>
-        <w:rPr>
-          <w:rFonts w:ascii="Courier New" w:hAnsi="Courier New" w:cs="Courier New"/>
-          <w:sz w:val="16"/>
-          <w:szCs w:val="16"/>
+          <w:rFonts w:ascii="Verdana" w:hAnsi="Verdana" w:cs="Courier New"/>
+          <w:sz w:val="18"/>
+          <w:szCs w:val="18"/>
+          <w:lang w:val="en-US"/>
+        </w:rPr>
+      </w:pPr>
+      <w:r>
+        <w:rPr>
+          <w:rFonts w:ascii="Verdana" w:hAnsi="Verdana" w:cs="Courier New"/>
+          <w:sz w:val="18"/>
+          <w:szCs w:val="18"/>
           <w:lang w:val="en-US"/>
         </w:rPr>
         <w:t>c*begin/end() iterators are included in C++11</w:t>
@@ -2258,17 +2324,17 @@
     <w:p>
       <w:pPr>
         <w:rPr>
-          <w:rFonts w:ascii="Courier New" w:hAnsi="Courier New" w:cs="Courier New"/>
-          <w:sz w:val="16"/>
-          <w:szCs w:val="16"/>
-          <w:lang w:val="en-US"/>
-        </w:rPr>
-      </w:pPr>
-      <w:r>
-        <w:rPr>
-          <w:rFonts w:ascii="Courier New" w:hAnsi="Courier New" w:cs="Courier New"/>
-          <w:sz w:val="16"/>
-          <w:szCs w:val="16"/>
+          <w:rFonts w:ascii="Verdana" w:hAnsi="Verdana" w:cs="Courier New"/>
+          <w:sz w:val="18"/>
+          <w:szCs w:val="18"/>
+          <w:lang w:val="en-US"/>
+        </w:rPr>
+      </w:pPr>
+      <w:r>
+        <w:rPr>
+          <w:rFonts w:ascii="Verdana" w:hAnsi="Verdana" w:cs="Courier New"/>
+          <w:sz w:val="18"/>
+          <w:szCs w:val="18"/>
           <w:lang w:val="en-US"/>
         </w:rPr>
         <w:t>&lt;initializer_list&gt; is a parameter introduced in constructor of containers in C++11</w:t>
@@ -2277,17 +2343,17 @@
     <w:p>
       <w:pPr>
         <w:rPr>
-          <w:rFonts w:ascii="Courier New" w:hAnsi="Courier New" w:cs="Courier New"/>
-          <w:sz w:val="16"/>
-          <w:szCs w:val="16"/>
-          <w:lang w:val="en-US"/>
-        </w:rPr>
-      </w:pPr>
-      <w:r>
-        <w:rPr>
-          <w:rFonts w:ascii="Courier New" w:hAnsi="Courier New" w:cs="Courier New"/>
-          <w:sz w:val="16"/>
-          <w:szCs w:val="16"/>
+          <w:rFonts w:ascii="Verdana" w:hAnsi="Verdana" w:cs="Courier New"/>
+          <w:sz w:val="18"/>
+          <w:szCs w:val="18"/>
+          <w:lang w:val="en-US"/>
+        </w:rPr>
+      </w:pPr>
+      <w:r>
+        <w:rPr>
+          <w:rFonts w:ascii="Verdana" w:hAnsi="Verdana" w:cs="Courier New"/>
+          <w:sz w:val="18"/>
+          <w:szCs w:val="18"/>
           <w:lang w:val="en-US"/>
         </w:rPr>
         <w:t>Complexity of forward_list.size() is O(n) while for list is O(1)</w:t>
@@ -4495,6 +4561,57 @@
           <w:color w:val="000000"/>
           <w:lang w:val="en-US"/>
         </w:rPr>
+        <w:t>auto_ptr&lt;int&gt; p1(new int(42));</w:t>
+      </w:r>
+    </w:p>
+    <w:p>
+      <w:pPr>
+        <w:rPr>
+          <w:rFonts w:ascii="Arial" w:hAnsi="Arial" w:cs="Arial"/>
+          <w:color w:val="000000"/>
+          <w:lang w:val="en-US"/>
+        </w:rPr>
+      </w:pPr>
+      <w:r>
+        <w:rPr>
+          <w:rFonts w:ascii="Arial" w:hAnsi="Arial" w:cs="Arial"/>
+          <w:color w:val="000000"/>
+          <w:lang w:val="en-US"/>
+        </w:rPr>
+        <w:t>auto_ptr&lt;int&gt; p2 = p1;        // at this point p1 is a bad pointer</w:t>
+      </w:r>
+    </w:p>
+    <w:p>
+      <w:pPr>
+        <w:rPr>
+          <w:rFonts w:ascii="Arial" w:hAnsi="Arial" w:cs="Arial"/>
+          <w:color w:val="000000"/>
+          <w:lang w:val="en-US"/>
+        </w:rPr>
+      </w:pPr>
+      <w:r>
+        <w:rPr>
+          <w:rFonts w:ascii="Arial" w:hAnsi="Arial" w:cs="Arial"/>
+          <w:color w:val="000000"/>
+          <w:lang w:val="en-US"/>
+        </w:rPr>
+        <w:t>Here, unique_ptr will throw compilation error but auto_ptr won’t.</w:t>
+      </w:r>
+    </w:p>
+    <w:p>
+      <w:pPr>
+        <w:rPr>
+          <w:rFonts w:ascii="Arial" w:hAnsi="Arial" w:cs="Arial"/>
+          <w:color w:val="000000"/>
+          <w:lang w:val="en-US"/>
+        </w:rPr>
+      </w:pPr>
+      <w:r>
+        <w:rPr>
+          <w:rFonts w:ascii="Arial" w:hAnsi="Arial" w:cs="Arial"/>
+          <w:color w:val="000000"/>
+          <w:lang w:val="en-US"/>
+        </w:rPr>
         <w:t xml:space="preserve">2. </w:t>
       </w:r>
       <w:r>
@@ -4936,6 +5053,7 @@
           <w:szCs w:val="18"/>
           <w:lang w:val="en-US"/>
         </w:rPr>
+        <w:lastRenderedPageBreak/>
         <w:t>std::shared_ptr&lt;int&gt; p2 = p1; //Both now own the memory.</w:t>
       </w:r>
     </w:p>
@@ -4989,7 +5107,6 @@
           <w:szCs w:val="18"/>
           <w:lang w:val="en-US"/>
         </w:rPr>
-        <w:lastRenderedPageBreak/>
         <w:t>p2.reset(); //Deletes the memory, since no one else owns the memory.</w:t>
       </w:r>
     </w:p>
@@ -5575,6 +5692,7 @@
           <w:szCs w:val="18"/>
           <w:lang w:val="en-US"/>
         </w:rPr>
+        <w:lastRenderedPageBreak/>
         <w:t xml:space="preserve">  {</w:t>
       </w:r>
     </w:p>
@@ -5638,7 +5756,6 @@
           <w:szCs w:val="18"/>
           <w:lang w:val="en-US"/>
         </w:rPr>
-        <w:lastRenderedPageBreak/>
         <w:t>} //p2 is destroyed. Memory is owned by p1.</w:t>
       </w:r>
     </w:p>
@@ -7040,6 +7157,7 @@
           <w:szCs w:val="20"/>
           <w:lang w:val="en-US" w:eastAsia="fr-FR" w:bidi="hi-IN"/>
         </w:rPr>
+        <w:lastRenderedPageBreak/>
         <w:t> </w:t>
       </w:r>
     </w:p>
@@ -7123,6 +7241,50 @@
       <w:pPr>
         <w:spacing w:after="0" w:line="240" w:lineRule="auto"/>
         <w:rPr>
+          <w:rFonts w:ascii="Courier New" w:eastAsia="Times New Roman" w:hAnsi="Courier New" w:cs="Courier New"/>
+          <w:color w:val="000000"/>
+          <w:sz w:val="20"/>
+          <w:szCs w:val="20"/>
+          <w:lang w:val="en-US" w:eastAsia="fr-FR" w:bidi="hi-IN"/>
+        </w:rPr>
+      </w:pPr>
+      <w:r>
+        <w:rPr>
+          <w:rFonts w:ascii="Courier New" w:eastAsia="Times New Roman" w:hAnsi="Courier New" w:cs="Courier New"/>
+          <w:color w:val="000000"/>
+          <w:sz w:val="20"/>
+          <w:szCs w:val="20"/>
+          <w:lang w:val="en-US" w:eastAsia="fr-FR" w:bidi="hi-IN"/>
+        </w:rPr>
+        <w:t>   // overloading dereferencing operator</w:t>
+      </w:r>
+    </w:p>
+    <w:p>
+      <w:pPr>
+        <w:spacing w:after="0" w:line="240" w:lineRule="auto"/>
+        <w:rPr>
+          <w:rFonts w:ascii="Courier New" w:eastAsia="Times New Roman" w:hAnsi="Courier New" w:cs="Courier New"/>
+          <w:color w:val="000000"/>
+          <w:sz w:val="20"/>
+          <w:szCs w:val="20"/>
+          <w:lang w:val="en-US" w:eastAsia="fr-FR" w:bidi="hi-IN"/>
+        </w:rPr>
+      </w:pPr>
+      <w:r>
+        <w:rPr>
+          <w:rFonts w:ascii="Courier New" w:eastAsia="Times New Roman" w:hAnsi="Courier New" w:cs="Courier New"/>
+          <w:color w:val="000000"/>
+          <w:sz w:val="20"/>
+          <w:szCs w:val="20"/>
+          <w:lang w:val="en-US" w:eastAsia="fr-FR" w:bidi="hi-IN"/>
+        </w:rPr>
+        <w:t xml:space="preserve">   SmartPtr(SmartPtr&amp; s) = delete;</w:t>
+      </w:r>
+    </w:p>
+    <w:p>
+      <w:pPr>
+        <w:spacing w:after="0" w:line="240" w:lineRule="auto"/>
+        <w:rPr>
           <w:rFonts w:ascii="Times New Roman" w:eastAsia="Times New Roman" w:hAnsi="Times New Roman" w:cs="Times New Roman"/>
           <w:color w:val="000000"/>
           <w:sz w:val="20"/>
@@ -7138,7 +7300,7 @@
           <w:szCs w:val="20"/>
           <w:lang w:val="en-US" w:eastAsia="fr-FR" w:bidi="hi-IN"/>
         </w:rPr>
-        <w:t>   // overloading dereferencing operator</w:t>
+        <w:t xml:space="preserve">   SmartPtr&amp; operator=(SmartPtr&amp; s) = delete;</w:t>
       </w:r>
     </w:p>
     <w:p>
@@ -7152,15 +7314,26 @@
           <w:lang w:val="en-US" w:eastAsia="fr-FR" w:bidi="hi-IN"/>
         </w:rPr>
       </w:pPr>
-      <w:r>
-        <w:rPr>
-          <w:rFonts w:ascii="Courier New" w:eastAsia="Times New Roman" w:hAnsi="Courier New" w:cs="Courier New"/>
-          <w:color w:val="000000"/>
-          <w:sz w:val="20"/>
-          <w:szCs w:val="20"/>
-          <w:lang w:val="en-US" w:eastAsia="fr-FR" w:bidi="hi-IN"/>
-        </w:rPr>
-        <w:lastRenderedPageBreak/>
+    </w:p>
+    <w:p>
+      <w:pPr>
+        <w:spacing w:after="0" w:line="240" w:lineRule="auto"/>
+        <w:rPr>
+          <w:rFonts w:ascii="Times New Roman" w:eastAsia="Times New Roman" w:hAnsi="Times New Roman" w:cs="Times New Roman"/>
+          <w:color w:val="000000"/>
+          <w:sz w:val="20"/>
+          <w:szCs w:val="20"/>
+          <w:lang w:val="en-US" w:eastAsia="fr-FR" w:bidi="hi-IN"/>
+        </w:rPr>
+      </w:pPr>
+      <w:r>
+        <w:rPr>
+          <w:rFonts w:ascii="Courier New" w:eastAsia="Times New Roman" w:hAnsi="Courier New" w:cs="Courier New"/>
+          <w:color w:val="000000"/>
+          <w:sz w:val="20"/>
+          <w:szCs w:val="20"/>
+          <w:lang w:val="en-US" w:eastAsia="fr-FR" w:bidi="hi-IN"/>
+        </w:rPr>
         <w:t>   T &amp; operator * () {</w:t>
       </w:r>
       <w:r>
@@ -7909,37 +8082,16 @@
         <w:rPr>
           <w:rFonts w:ascii="Arial" w:hAnsi="Arial" w:cs="Arial"/>
           <w:color w:val="000000"/>
-          <w:sz w:val="20"/>
-          <w:szCs w:val="20"/>
-          <w:lang w:val="en-US"/>
-        </w:rPr>
-      </w:pPr>
-    </w:p>
-    <w:p>
-      <w:pPr>
-        <w:rPr>
-          <w:rFonts w:ascii="Arial" w:hAnsi="Arial" w:cs="Arial"/>
-          <w:color w:val="000000"/>
-          <w:sz w:val="20"/>
-          <w:szCs w:val="20"/>
-          <w:lang w:val="en-US"/>
-        </w:rPr>
-      </w:pPr>
-    </w:p>
-    <w:p>
-      <w:pPr>
-        <w:rPr>
-          <w:rFonts w:ascii="Arial" w:hAnsi="Arial" w:cs="Arial"/>
-          <w:color w:val="000000"/>
-          <w:lang w:val="en-US"/>
-        </w:rPr>
-      </w:pPr>
-      <w:r>
-        <w:rPr>
-          <w:rFonts w:ascii="Arial" w:hAnsi="Arial" w:cs="Arial"/>
-          <w:color w:val="000000"/>
-          <w:lang w:val="en-US"/>
-        </w:rPr>
+          <w:lang w:val="en-US"/>
+        </w:rPr>
+      </w:pPr>
+      <w:r>
+        <w:rPr>
+          <w:rFonts w:ascii="Arial" w:hAnsi="Arial" w:cs="Arial"/>
+          <w:color w:val="000000"/>
+          <w:lang w:val="en-US"/>
+        </w:rPr>
+        <w:lastRenderedPageBreak/>
         <w:t>Notes:</w:t>
       </w:r>
     </w:p>
@@ -8008,7 +8160,6 @@
           <w:color w:val="000000"/>
           <w:lang w:val="en-US"/>
         </w:rPr>
-        <w:lastRenderedPageBreak/>
         <w:t>std::shared_ptr supports array types (as of C++17), but std::make_shared does not.</w:t>
       </w:r>
     </w:p>
@@ -8298,7 +8449,14 @@
           <w:rFonts w:ascii="Courier New" w:hAnsi="Courier New" w:cs="Courier New"/>
           <w:color w:val="000000"/>
         </w:rPr>
-        <w:t>transform(arr1, arr1+n, arr2, res, plus&lt;int&gt;());</w:t>
+        <w:t>transform(arr1, arr1+n, arr2</w:t>
+      </w:r>
+      <w:r>
+        <w:rPr>
+          <w:rFonts w:ascii="Courier New" w:hAnsi="Courier New" w:cs="Courier New"/>
+          <w:color w:val="000000"/>
+        </w:rPr>
+        <w:t>, plus&lt;int&gt;());</w:t>
       </w:r>
     </w:p>
     <w:p>
@@ -8502,51 +8660,6 @@
       <w:pPr>
         <w:rPr>
           <w:rFonts w:ascii="Arial" w:hAnsi="Arial" w:cs="Arial"/>
-          <w:color w:val="000000"/>
-          <w:lang w:val="en-US"/>
-        </w:rPr>
-      </w:pPr>
-    </w:p>
-    <w:p>
-      <w:pPr>
-        <w:rPr>
-          <w:rFonts w:ascii="Arial" w:hAnsi="Arial" w:cs="Arial"/>
-          <w:color w:val="000000"/>
-          <w:lang w:val="en-US"/>
-        </w:rPr>
-      </w:pPr>
-    </w:p>
-    <w:p>
-      <w:pPr>
-        <w:rPr>
-          <w:rFonts w:ascii="Arial" w:hAnsi="Arial" w:cs="Arial"/>
-          <w:color w:val="000000"/>
-          <w:lang w:val="en-US"/>
-        </w:rPr>
-      </w:pPr>
-    </w:p>
-    <w:p>
-      <w:pPr>
-        <w:rPr>
-          <w:rFonts w:ascii="Arial" w:hAnsi="Arial" w:cs="Arial"/>
-          <w:color w:val="000000"/>
-          <w:lang w:val="en-US"/>
-        </w:rPr>
-      </w:pPr>
-    </w:p>
-    <w:p>
-      <w:pPr>
-        <w:rPr>
-          <w:rFonts w:ascii="Arial" w:hAnsi="Arial" w:cs="Arial"/>
-          <w:color w:val="000000"/>
-          <w:lang w:val="en-US"/>
-        </w:rPr>
-      </w:pPr>
-    </w:p>
-    <w:p>
-      <w:pPr>
-        <w:rPr>
-          <w:rFonts w:ascii="Arial" w:hAnsi="Arial" w:cs="Arial"/>
           <w:b/>
           <w:bCs/>
           <w:color w:val="000000"/>
@@ -8565,6 +8678,7 @@
           <w:szCs w:val="28"/>
           <w:lang w:val="en-US"/>
         </w:rPr>
+        <w:lastRenderedPageBreak/>
         <w:t>Lambda expression in C++</w:t>
       </w:r>
     </w:p>
@@ -8693,6 +8807,522 @@
         </w:rPr>
         <w:t>Generally return-type in lambda expression are evaluated by compiler itself and we don’t need to specify that explicitly and -&gt; return-type part can be ignored but in some complex case as in conditional statement, compiler can’t make out the return type and we need to specify that.</w:t>
       </w:r>
+    </w:p>
+    <w:p>
+      <w:pPr>
+        <w:rPr>
+          <w:rFonts w:ascii="Arial" w:hAnsi="Arial" w:cs="Arial"/>
+          <w:color w:val="000000"/>
+          <w:lang w:val="en-US"/>
+        </w:rPr>
+      </w:pPr>
+      <w:r>
+        <w:rPr>
+          <w:rFonts w:ascii="Arial" w:hAnsi="Arial" w:cs="Arial"/>
+          <w:color w:val="000000"/>
+          <w:lang w:val="en-US"/>
+        </w:rPr>
+        <w:t>Following is the sample usage:</w:t>
+      </w:r>
+    </w:p>
+    <w:p>
+      <w:pPr>
+        <w:rPr>
+          <w:rFonts w:ascii="Arial" w:hAnsi="Arial" w:cs="Arial"/>
+          <w:color w:val="000000"/>
+          <w:lang w:val="en-US"/>
+        </w:rPr>
+      </w:pPr>
+      <w:r>
+        <w:rPr>
+          <w:rFonts w:ascii="Arial" w:hAnsi="Arial" w:cs="Arial"/>
+          <w:color w:val="000000"/>
+          <w:lang w:val="en-US"/>
+        </w:rPr>
+        <w:t>// lambda expression to print vector</w:t>
+      </w:r>
+    </w:p>
+    <w:p>
+      <w:pPr>
+        <w:rPr>
+          <w:rFonts w:ascii="Arial" w:hAnsi="Arial" w:cs="Arial"/>
+          <w:color w:val="000000"/>
+          <w:lang w:val="en-US"/>
+        </w:rPr>
+      </w:pPr>
+      <w:r>
+        <w:rPr>
+          <w:rFonts w:ascii="Courier New" w:hAnsi="Courier New" w:cs="Courier New"/>
+          <w:color w:val="000000"/>
+          <w:sz w:val="18"/>
+          <w:szCs w:val="18"/>
+          <w:lang w:val="en-US"/>
+        </w:rPr>
+        <w:t>for_each(v.begin(), v.end(), [](int i)</w:t>
+      </w:r>
+      <w:r>
+        <w:rPr>
+          <w:rFonts w:ascii="Courier New" w:hAnsi="Courier New" w:cs="Courier New"/>
+          <w:color w:val="000000"/>
+          <w:sz w:val="18"/>
+          <w:szCs w:val="18"/>
+          <w:lang w:val="en-US"/>
+        </w:rPr>
+        <w:t xml:space="preserve"> </w:t>
+      </w:r>
+      <w:r>
+        <w:rPr>
+          <w:rFonts w:ascii="Courier New" w:hAnsi="Courier New" w:cs="Courier New"/>
+          <w:color w:val="000000"/>
+          <w:sz w:val="18"/>
+          <w:szCs w:val="18"/>
+          <w:lang w:val="en-US"/>
+        </w:rPr>
+        <w:t>{</w:t>
+      </w:r>
+    </w:p>
+    <w:p>
+      <w:pPr>
+        <w:rPr>
+          <w:rFonts w:ascii="Courier New" w:hAnsi="Courier New" w:cs="Courier New"/>
+          <w:color w:val="000000"/>
+          <w:sz w:val="18"/>
+          <w:szCs w:val="18"/>
+          <w:lang w:val="en-US"/>
+        </w:rPr>
+      </w:pPr>
+      <w:r>
+        <w:rPr>
+          <w:rFonts w:ascii="Courier New" w:hAnsi="Courier New" w:cs="Courier New"/>
+          <w:color w:val="000000"/>
+          <w:sz w:val="18"/>
+          <w:szCs w:val="18"/>
+          <w:lang w:val="en-US"/>
+        </w:rPr>
+        <w:t xml:space="preserve">        std::cout &lt;&lt; i &lt;&lt; " ";</w:t>
+      </w:r>
+    </w:p>
+    <w:p>
+      <w:pPr>
+        <w:rPr>
+          <w:rFonts w:ascii="Courier New" w:hAnsi="Courier New" w:cs="Courier New"/>
+          <w:color w:val="000000"/>
+          <w:sz w:val="18"/>
+          <w:szCs w:val="18"/>
+          <w:lang w:val="en-US"/>
+        </w:rPr>
+      </w:pPr>
+      <w:r>
+        <w:rPr>
+          <w:rFonts w:ascii="Courier New" w:hAnsi="Courier New" w:cs="Courier New"/>
+          <w:color w:val="000000"/>
+          <w:sz w:val="18"/>
+          <w:szCs w:val="18"/>
+          <w:lang w:val="en-US"/>
+        </w:rPr>
+        <w:t>}</w:t>
+      </w:r>
+      <w:r>
+        <w:rPr>
+          <w:rFonts w:ascii="Courier New" w:hAnsi="Courier New" w:cs="Courier New"/>
+          <w:color w:val="000000"/>
+          <w:sz w:val="18"/>
+          <w:szCs w:val="18"/>
+          <w:lang w:val="en-US"/>
+        </w:rPr>
+        <w:t>);</w:t>
+      </w:r>
+    </w:p>
+    <w:p>
+      <w:pPr>
+        <w:spacing w:after="0" w:line="240" w:lineRule="auto"/>
+        <w:rPr>
+          <w:rFonts w:ascii="Consolas" w:eastAsia="Times New Roman" w:hAnsi="Consolas" w:cs="Times New Roman"/>
+          <w:color w:val="40424E"/>
+          <w:spacing w:val="3"/>
+          <w:lang w:val="en-US" w:bidi="hi-IN"/>
+        </w:rPr>
+      </w:pPr>
+      <w:r>
+        <w:rPr>
+          <w:rFonts w:ascii="Courier New" w:eastAsia="Times New Roman" w:hAnsi="Courier New" w:cs="Courier New"/>
+          <w:color w:val="40424E"/>
+          <w:spacing w:val="3"/>
+          <w:sz w:val="18"/>
+          <w:szCs w:val="18"/>
+          <w:lang w:val="en-US" w:bidi="hi-IN"/>
+        </w:rPr>
+        <w:t>sort(v.begin(), v.end(), [](const</w:t>
+      </w:r>
+      <w:r>
+        <w:rPr>
+          <w:rFonts w:ascii="Consolas" w:eastAsia="Times New Roman" w:hAnsi="Consolas" w:cs="Times New Roman"/>
+          <w:color w:val="40424E"/>
+          <w:spacing w:val="3"/>
+          <w:lang w:val="en-US" w:bidi="hi-IN"/>
+        </w:rPr>
+        <w:t xml:space="preserve"> </w:t>
+      </w:r>
+      <w:r>
+        <w:rPr>
+          <w:rFonts w:ascii="Courier New" w:eastAsia="Times New Roman" w:hAnsi="Courier New" w:cs="Courier New"/>
+          <w:color w:val="40424E"/>
+          <w:spacing w:val="3"/>
+          <w:sz w:val="18"/>
+          <w:szCs w:val="18"/>
+          <w:lang w:val="en-US" w:bidi="hi-IN"/>
+        </w:rPr>
+        <w:t>int&amp; a, const</w:t>
+      </w:r>
+      <w:r>
+        <w:rPr>
+          <w:rFonts w:ascii="Consolas" w:eastAsia="Times New Roman" w:hAnsi="Consolas" w:cs="Times New Roman"/>
+          <w:color w:val="40424E"/>
+          <w:spacing w:val="3"/>
+          <w:lang w:val="en-US" w:bidi="hi-IN"/>
+        </w:rPr>
+        <w:t xml:space="preserve"> </w:t>
+      </w:r>
+      <w:r>
+        <w:rPr>
+          <w:rFonts w:ascii="Courier New" w:eastAsia="Times New Roman" w:hAnsi="Courier New" w:cs="Courier New"/>
+          <w:color w:val="40424E"/>
+          <w:spacing w:val="3"/>
+          <w:sz w:val="18"/>
+          <w:szCs w:val="18"/>
+          <w:lang w:val="en-US" w:bidi="hi-IN"/>
+        </w:rPr>
+        <w:t>int&amp; b){</w:t>
+      </w:r>
+    </w:p>
+    <w:p>
+      <w:pPr>
+        <w:spacing w:after="0" w:line="240" w:lineRule="auto"/>
+        <w:rPr>
+          <w:rFonts w:ascii="Consolas" w:eastAsia="Times New Roman" w:hAnsi="Consolas" w:cs="Times New Roman"/>
+          <w:color w:val="40424E"/>
+          <w:spacing w:val="3"/>
+          <w:lang w:val="en-US" w:bidi="hi-IN"/>
+        </w:rPr>
+      </w:pPr>
+      <w:r>
+        <w:rPr>
+          <w:rFonts w:ascii="Courier New" w:eastAsia="Times New Roman" w:hAnsi="Courier New" w:cs="Courier New"/>
+          <w:color w:val="40424E"/>
+          <w:spacing w:val="3"/>
+          <w:sz w:val="18"/>
+          <w:szCs w:val="18"/>
+          <w:lang w:val="en-US" w:bidi="hi-IN"/>
+        </w:rPr>
+        <w:t>        return</w:t>
+      </w:r>
+      <w:r>
+        <w:rPr>
+          <w:rFonts w:ascii="Consolas" w:eastAsia="Times New Roman" w:hAnsi="Consolas" w:cs="Times New Roman"/>
+          <w:color w:val="40424E"/>
+          <w:spacing w:val="3"/>
+          <w:lang w:val="en-US" w:bidi="hi-IN"/>
+        </w:rPr>
+        <w:t xml:space="preserve"> </w:t>
+      </w:r>
+      <w:r>
+        <w:rPr>
+          <w:rFonts w:ascii="Courier New" w:eastAsia="Times New Roman" w:hAnsi="Courier New" w:cs="Courier New"/>
+          <w:color w:val="40424E"/>
+          <w:spacing w:val="3"/>
+          <w:sz w:val="18"/>
+          <w:szCs w:val="18"/>
+          <w:lang w:val="en-US" w:bidi="hi-IN"/>
+        </w:rPr>
+        <w:t>a &gt; b;</w:t>
+      </w:r>
+    </w:p>
+    <w:p>
+      <w:pPr>
+        <w:spacing w:after="0" w:line="240" w:lineRule="auto"/>
+        <w:rPr>
+          <w:rFonts w:ascii="Consolas" w:eastAsia="Times New Roman" w:hAnsi="Consolas" w:cs="Times New Roman"/>
+          <w:color w:val="40424E"/>
+          <w:spacing w:val="3"/>
+          <w:lang w:val="en-US" w:bidi="hi-IN"/>
+        </w:rPr>
+      </w:pPr>
+      <w:r>
+        <w:rPr>
+          <w:rFonts w:ascii="Courier New" w:eastAsia="Times New Roman" w:hAnsi="Courier New" w:cs="Courier New"/>
+          <w:color w:val="40424E"/>
+          <w:spacing w:val="3"/>
+          <w:sz w:val="18"/>
+          <w:szCs w:val="18"/>
+          <w:lang w:val="en-US" w:bidi="hi-IN"/>
+        </w:rPr>
+        <w:t>});</w:t>
+      </w:r>
+    </w:p>
+    <w:p>
+      <w:pPr>
+        <w:rPr>
+          <w:rFonts w:ascii="Arial" w:hAnsi="Arial" w:cs="Arial"/>
+          <w:color w:val="000000"/>
+          <w:lang w:val="en-US"/>
+        </w:rPr>
+      </w:pPr>
+    </w:p>
+    <w:p>
+      <w:pPr>
+        <w:spacing w:after="0" w:line="240" w:lineRule="auto"/>
+        <w:rPr>
+          <w:rFonts w:ascii="Consolas" w:eastAsia="Times New Roman" w:hAnsi="Consolas" w:cs="Times New Roman"/>
+          <w:color w:val="40424E"/>
+          <w:spacing w:val="3"/>
+          <w:sz w:val="24"/>
+          <w:szCs w:val="24"/>
+          <w:lang w:val="en-US" w:bidi="hi-IN"/>
+        </w:rPr>
+      </w:pPr>
+      <w:r>
+        <w:rPr>
+          <w:rFonts w:ascii="Courier New" w:eastAsia="Times New Roman" w:hAnsi="Courier New" w:cs="Courier New"/>
+          <w:color w:val="40424E"/>
+          <w:spacing w:val="3"/>
+          <w:sz w:val="20"/>
+          <w:szCs w:val="20"/>
+          <w:lang w:val="en-US" w:bidi="hi-IN"/>
+        </w:rPr>
+        <w:t>auto</w:t>
+      </w:r>
+      <w:r>
+        <w:rPr>
+          <w:rFonts w:ascii="Consolas" w:eastAsia="Times New Roman" w:hAnsi="Consolas" w:cs="Times New Roman"/>
+          <w:color w:val="40424E"/>
+          <w:spacing w:val="3"/>
+          <w:sz w:val="24"/>
+          <w:szCs w:val="24"/>
+          <w:lang w:val="en-US" w:bidi="hi-IN"/>
+        </w:rPr>
+        <w:t xml:space="preserve"> </w:t>
+      </w:r>
+      <w:r>
+        <w:rPr>
+          <w:rFonts w:ascii="Courier New" w:eastAsia="Times New Roman" w:hAnsi="Courier New" w:cs="Courier New"/>
+          <w:color w:val="40424E"/>
+          <w:spacing w:val="3"/>
+          <w:sz w:val="20"/>
+          <w:szCs w:val="20"/>
+          <w:lang w:val="en-US" w:bidi="hi-IN"/>
+        </w:rPr>
+        <w:t>pushinto = [&amp;] (int</w:t>
+      </w:r>
+      <w:r>
+        <w:rPr>
+          <w:rFonts w:ascii="Consolas" w:eastAsia="Times New Roman" w:hAnsi="Consolas" w:cs="Times New Roman"/>
+          <w:color w:val="40424E"/>
+          <w:spacing w:val="3"/>
+          <w:sz w:val="24"/>
+          <w:szCs w:val="24"/>
+          <w:lang w:val="en-US" w:bidi="hi-IN"/>
+        </w:rPr>
+        <w:t xml:space="preserve"> </w:t>
+      </w:r>
+      <w:r>
+        <w:rPr>
+          <w:rFonts w:ascii="Courier New" w:eastAsia="Times New Roman" w:hAnsi="Courier New" w:cs="Courier New"/>
+          <w:color w:val="40424E"/>
+          <w:spacing w:val="3"/>
+          <w:sz w:val="20"/>
+          <w:szCs w:val="20"/>
+          <w:lang w:val="en-US" w:bidi="hi-IN"/>
+        </w:rPr>
+        <w:t>m)</w:t>
+      </w:r>
+    </w:p>
+    <w:p>
+      <w:pPr>
+        <w:spacing w:after="0" w:line="240" w:lineRule="auto"/>
+        <w:rPr>
+          <w:rFonts w:ascii="Consolas" w:eastAsia="Times New Roman" w:hAnsi="Consolas" w:cs="Times New Roman"/>
+          <w:color w:val="40424E"/>
+          <w:spacing w:val="3"/>
+          <w:sz w:val="24"/>
+          <w:szCs w:val="24"/>
+          <w:lang w:val="en-US" w:bidi="hi-IN"/>
+        </w:rPr>
+      </w:pPr>
+      <w:r>
+        <w:rPr>
+          <w:rFonts w:ascii="Courier New" w:eastAsia="Times New Roman" w:hAnsi="Courier New" w:cs="Courier New"/>
+          <w:color w:val="40424E"/>
+          <w:spacing w:val="3"/>
+          <w:sz w:val="20"/>
+          <w:szCs w:val="20"/>
+          <w:lang w:val="en-US" w:bidi="hi-IN"/>
+        </w:rPr>
+        <w:t>{</w:t>
+      </w:r>
+    </w:p>
+    <w:p>
+      <w:pPr>
+        <w:spacing w:after="0" w:line="240" w:lineRule="auto"/>
+        <w:rPr>
+          <w:rFonts w:ascii="Consolas" w:eastAsia="Times New Roman" w:hAnsi="Consolas" w:cs="Times New Roman"/>
+          <w:color w:val="40424E"/>
+          <w:spacing w:val="3"/>
+          <w:sz w:val="24"/>
+          <w:szCs w:val="24"/>
+          <w:lang w:val="en-US" w:bidi="hi-IN"/>
+        </w:rPr>
+      </w:pPr>
+      <w:r>
+        <w:rPr>
+          <w:rFonts w:ascii="Courier New" w:eastAsia="Times New Roman" w:hAnsi="Courier New" w:cs="Courier New"/>
+          <w:color w:val="40424E"/>
+          <w:spacing w:val="3"/>
+          <w:sz w:val="20"/>
+          <w:szCs w:val="20"/>
+          <w:lang w:val="en-US" w:bidi="hi-IN"/>
+        </w:rPr>
+        <w:t>    v1.push_back(m);</w:t>
+      </w:r>
+    </w:p>
+    <w:p>
+      <w:pPr>
+        <w:spacing w:after="0" w:line="240" w:lineRule="auto"/>
+        <w:rPr>
+          <w:rFonts w:ascii="Consolas" w:eastAsia="Times New Roman" w:hAnsi="Consolas" w:cs="Times New Roman"/>
+          <w:color w:val="40424E"/>
+          <w:spacing w:val="3"/>
+          <w:sz w:val="24"/>
+          <w:szCs w:val="24"/>
+          <w:lang w:val="en-US" w:bidi="hi-IN"/>
+        </w:rPr>
+      </w:pPr>
+      <w:r>
+        <w:rPr>
+          <w:rFonts w:ascii="Courier New" w:eastAsia="Times New Roman" w:hAnsi="Courier New" w:cs="Courier New"/>
+          <w:color w:val="40424E"/>
+          <w:spacing w:val="3"/>
+          <w:sz w:val="20"/>
+          <w:szCs w:val="20"/>
+          <w:lang w:val="en-US" w:bidi="hi-IN"/>
+        </w:rPr>
+        <w:t>    v2.push_back(m);</w:t>
+      </w:r>
+    </w:p>
+    <w:p>
+      <w:pPr>
+        <w:spacing w:after="0" w:line="240" w:lineRule="auto"/>
+        <w:rPr>
+          <w:rFonts w:ascii="Consolas" w:eastAsia="Times New Roman" w:hAnsi="Consolas" w:cs="Times New Roman"/>
+          <w:color w:val="40424E"/>
+          <w:spacing w:val="3"/>
+          <w:sz w:val="24"/>
+          <w:szCs w:val="24"/>
+          <w:lang w:val="en-US" w:bidi="hi-IN"/>
+        </w:rPr>
+      </w:pPr>
+      <w:r>
+        <w:rPr>
+          <w:rFonts w:ascii="Courier New" w:eastAsia="Times New Roman" w:hAnsi="Courier New" w:cs="Courier New"/>
+          <w:color w:val="40424E"/>
+          <w:spacing w:val="3"/>
+          <w:sz w:val="20"/>
+          <w:szCs w:val="20"/>
+          <w:lang w:val="en-US" w:bidi="hi-IN"/>
+        </w:rPr>
+        <w:t>};</w:t>
+      </w:r>
+    </w:p>
+    <w:p>
+      <w:pPr>
+        <w:spacing w:after="0" w:line="240" w:lineRule="auto"/>
+        <w:rPr>
+          <w:rFonts w:ascii="Consolas" w:eastAsia="Times New Roman" w:hAnsi="Consolas" w:cs="Times New Roman"/>
+          <w:color w:val="40424E"/>
+          <w:spacing w:val="3"/>
+          <w:sz w:val="24"/>
+          <w:szCs w:val="24"/>
+          <w:lang w:val="en-US" w:bidi="hi-IN"/>
+        </w:rPr>
+      </w:pPr>
+      <w:r>
+        <w:rPr>
+          <w:rFonts w:ascii="Courier New" w:eastAsia="Times New Roman" w:hAnsi="Courier New" w:cs="Courier New"/>
+          <w:color w:val="40424E"/>
+          <w:spacing w:val="3"/>
+          <w:sz w:val="20"/>
+          <w:szCs w:val="20"/>
+          <w:lang w:val="en-US" w:bidi="hi-IN"/>
+        </w:rPr>
+        <w:t> </w:t>
+      </w:r>
+      <w:r>
+        <w:rPr>
+          <w:rFonts w:ascii="Consolas" w:eastAsia="Times New Roman" w:hAnsi="Consolas" w:cs="Times New Roman"/>
+          <w:color w:val="40424E"/>
+          <w:spacing w:val="3"/>
+          <w:sz w:val="24"/>
+          <w:szCs w:val="24"/>
+          <w:lang w:val="en-US" w:bidi="hi-IN"/>
+        </w:rPr>
+        <w:t> </w:t>
+      </w:r>
+    </w:p>
+    <w:p>
+      <w:pPr>
+        <w:spacing w:after="0" w:line="240" w:lineRule="auto"/>
+        <w:rPr>
+          <w:rFonts w:ascii="Consolas" w:eastAsia="Times New Roman" w:hAnsi="Consolas" w:cs="Times New Roman"/>
+          <w:color w:val="40424E"/>
+          <w:spacing w:val="3"/>
+          <w:sz w:val="24"/>
+          <w:szCs w:val="24"/>
+          <w:lang w:val="en-US" w:bidi="hi-IN"/>
+        </w:rPr>
+      </w:pPr>
+      <w:r>
+        <w:rPr>
+          <w:rFonts w:ascii="Courier New" w:eastAsia="Times New Roman" w:hAnsi="Courier New" w:cs="Courier New"/>
+          <w:color w:val="40424E"/>
+          <w:spacing w:val="3"/>
+          <w:sz w:val="20"/>
+          <w:szCs w:val="20"/>
+          <w:lang w:val="en-US" w:bidi="hi-IN"/>
+        </w:rPr>
+        <w:t>// it pushes 20 in both v1 and v2</w:t>
+      </w:r>
+    </w:p>
+    <w:p>
+      <w:pPr>
+        <w:spacing w:after="0" w:line="240" w:lineRule="auto"/>
+        <w:rPr>
+          <w:rFonts w:ascii="Consolas" w:eastAsia="Times New Roman" w:hAnsi="Consolas" w:cs="Times New Roman"/>
+          <w:color w:val="40424E"/>
+          <w:spacing w:val="3"/>
+          <w:sz w:val="24"/>
+          <w:szCs w:val="24"/>
+          <w:lang w:val="en-US" w:bidi="hi-IN"/>
+        </w:rPr>
+      </w:pPr>
+      <w:r>
+        <w:rPr>
+          <w:rFonts w:ascii="Courier New" w:eastAsia="Times New Roman" w:hAnsi="Courier New" w:cs="Courier New"/>
+          <w:color w:val="40424E"/>
+          <w:spacing w:val="3"/>
+          <w:sz w:val="20"/>
+          <w:szCs w:val="20"/>
+          <w:lang w:val="en-US" w:bidi="hi-IN"/>
+        </w:rPr>
+        <w:t>pushinto(20);</w:t>
+      </w:r>
+    </w:p>
+    <w:p>
+      <w:pPr>
+        <w:rPr>
+          <w:rFonts w:ascii="Arial" w:hAnsi="Arial" w:cs="Arial"/>
+          <w:color w:val="000000"/>
+          <w:lang w:val="en-US"/>
+        </w:rPr>
+      </w:pPr>
     </w:p>
     <w:p>
       <w:pPr>
@@ -8929,6 +9559,7 @@
           <w:color w:val="000000"/>
           <w:lang w:val="en-US"/>
         </w:rPr>
+        <w:lastRenderedPageBreak/>
         <w:t xml:space="preserve">&gt; </w:t>
       </w:r>
       <w:r>
@@ -9014,23 +9645,39 @@
           <w:color w:val="000000"/>
           <w:lang w:val="en-US"/>
         </w:rPr>
-        <w:t>C++11 introduced a concise form of loop statement, specially to reduce code bloating by loops used on iterators. Its syntax is:</w:t>
-      </w:r>
-    </w:p>
-    <w:p>
-      <w:pPr>
+        <w:t xml:space="preserve">C++11 introduced a concise form of loop statement, </w:t>
+      </w:r>
+      <w:r>
         <w:rPr>
           <w:rFonts w:cs="Arial"/>
           <w:color w:val="000000"/>
           <w:lang w:val="en-US"/>
         </w:rPr>
-      </w:pPr>
+        <w:t>e</w:t>
+      </w:r>
       <w:r>
         <w:rPr>
           <w:rFonts w:cs="Arial"/>
           <w:color w:val="000000"/>
           <w:lang w:val="en-US"/>
         </w:rPr>
+        <w:t>specially to reduce code bloating by loops used on iterators. Its syntax is:</w:t>
+      </w:r>
+    </w:p>
+    <w:p>
+      <w:pPr>
+        <w:rPr>
+          <w:rFonts w:cs="Arial"/>
+          <w:color w:val="000000"/>
+          <w:lang w:val="en-US"/>
+        </w:rPr>
+      </w:pPr>
+      <w:r>
+        <w:rPr>
+          <w:rFonts w:cs="Arial"/>
+          <w:color w:val="000000"/>
+          <w:lang w:val="en-US"/>
+        </w:rPr>
         <w:t xml:space="preserve">for( </w:t>
       </w:r>
       <w:r>
@@ -9100,13 +9747,30 @@
           <w:lang w:val="en-US"/>
         </w:rPr>
       </w:pPr>
-      <w:r>
+    </w:p>
+    <w:p>
+      <w:pPr>
         <w:rPr>
           <w:rFonts w:cs="Arial"/>
           <w:color w:val="000000"/>
           <w:lang w:val="en-US"/>
         </w:rPr>
-        <w:lastRenderedPageBreak/>
+      </w:pPr>
+    </w:p>
+    <w:p>
+      <w:pPr>
+        <w:rPr>
+          <w:rFonts w:cs="Arial"/>
+          <w:color w:val="000000"/>
+          <w:lang w:val="en-US"/>
+        </w:rPr>
+      </w:pPr>
+      <w:r>
+        <w:rPr>
+          <w:rFonts w:cs="Arial"/>
+          <w:color w:val="000000"/>
+          <w:lang w:val="en-US"/>
+        </w:rPr>
         <w:t>Notes:</w:t>
       </w:r>
     </w:p>
@@ -9143,7 +9807,7 @@
           <w:rFonts w:cs="Courier New"/>
           <w:lang w:val="en-US"/>
         </w:rPr>
-        <w:t>to avoid it use for(auto&amp;a : arr)</w:t>
+        <w:t>o avoid it use for(auto&amp;a : arr)</w:t>
       </w:r>
     </w:p>
     <w:p>
@@ -9509,6 +10173,7 @@
         <w:rPr>
           <w:lang w:val="en-US"/>
         </w:rPr>
+        <w:lastRenderedPageBreak/>
         <w:t>&gt; References and const can be initialized in this.</w:t>
       </w:r>
     </w:p>
@@ -9715,7 +10380,6 @@
           <w:szCs w:val="20"/>
           <w:lang w:val="en-US"/>
         </w:rPr>
-        <w:lastRenderedPageBreak/>
         <w:t xml:space="preserve">        Foo() try : _str( "text of string" ) </w:t>
       </w:r>
       <w:r>
@@ -9881,27 +10545,6 @@
       <w:pPr>
         <w:rPr>
           <w:lang w:val="en-IN"/>
-        </w:rPr>
-      </w:pPr>
-    </w:p>
-    <w:p>
-      <w:pPr>
-        <w:rPr>
-          <w:lang w:val="en-US"/>
-        </w:rPr>
-      </w:pPr>
-    </w:p>
-    <w:p>
-      <w:pPr>
-        <w:rPr>
-          <w:lang w:val="en-US"/>
-        </w:rPr>
-      </w:pPr>
-    </w:p>
-    <w:p>
-      <w:pPr>
-        <w:rPr>
-          <w:lang w:val="en-US"/>
         </w:rPr>
       </w:pPr>
     </w:p>
@@ -10882,6 +11525,7 @@
           <w:highlight w:val="yellow"/>
           <w:lang w:val="en-US"/>
         </w:rPr>
+        <w:lastRenderedPageBreak/>
         <w:t>l</w:t>
       </w:r>
       <w:r>
@@ -11468,6 +12112,7 @@
           <w:szCs w:val="20"/>
           <w:lang w:val="en-US"/>
         </w:rPr>
+        <w:lastRenderedPageBreak/>
         <w:t>It</w:t>
       </w:r>
       <w:r>
@@ -11714,7 +12359,6 @@
           <w:shd w:val="clear" w:color="auto" w:fill="EFF0F1"/>
           <w:lang w:val="en-US" w:bidi="hi-IN"/>
         </w:rPr>
-        <w:lastRenderedPageBreak/>
         <w:t xml:space="preserve">    </w:t>
       </w:r>
       <w:r>
@@ -12278,7 +12922,6 @@
         <w:rPr>
           <w:lang w:val="en-IN"/>
         </w:rPr>
-        <w:lastRenderedPageBreak/>
         <w:t>ratio_less - Compare ratios for less-than inequality (class template )</w:t>
       </w:r>
     </w:p>
@@ -12924,7 +13567,6 @@
           <w:color w:val="0000B0"/>
           <w:lang w:val="en-US"/>
         </w:rPr>
-        <w:lastRenderedPageBreak/>
         <w:t>template</w:t>
       </w:r>
       <w:r>
@@ -13224,6 +13866,7 @@
           <w:sz w:val="56"/>
           <w:lang w:val="en-US"/>
         </w:rPr>
+        <w:lastRenderedPageBreak/>
         <w:t>&lt;</w:t>
       </w:r>
       <w:r>
@@ -13319,6 +13962,15 @@
           <w:szCs w:val="18"/>
           <w:lang w:val="en-US"/>
         </w:rPr>
+        <w:t xml:space="preserve">bool b = </w:t>
+      </w:r>
+      <w:r>
+        <w:rPr>
+          <w:rFonts w:ascii="Courier New" w:hAnsi="Courier New" w:cs="Courier New"/>
+          <w:sz w:val="18"/>
+          <w:szCs w:val="18"/>
+          <w:lang w:val="en-US"/>
+        </w:rPr>
         <w:t>std::binary_search(ForwardIterator first, ForwardIterator last, const T&amp; val)</w:t>
       </w:r>
     </w:p>
@@ -13355,7 +14007,6 @@
           <w:szCs w:val="18"/>
           <w:lang w:val="en-US"/>
         </w:rPr>
-        <w:lastRenderedPageBreak/>
         <w:t>o_iterator transform (i_iterator first1, i_iterator last1, o_iterator result, UnaryOperation op);</w:t>
       </w:r>
     </w:p>
@@ -14196,7 +14847,6 @@
           <w:szCs w:val="20"/>
           <w:lang w:val="en-US" w:eastAsia="fr-FR" w:bidi="hi-IN"/>
         </w:rPr>
-        <w:lastRenderedPageBreak/>
         <w:t>includes(beg1, end1, beg2, end2);</w:t>
       </w:r>
     </w:p>
@@ -14905,6 +15555,7 @@
           <w:szCs w:val="20"/>
           <w:lang w:val="en-US" w:eastAsia="fr-FR" w:bidi="hi-IN"/>
         </w:rPr>
+        <w:lastRenderedPageBreak/>
         <w:t>// Remove a given element from container</w:t>
       </w:r>
     </w:p>
@@ -15185,7 +15836,6 @@
           <w:szCs w:val="20"/>
           <w:lang w:val="en-US" w:eastAsia="fr-FR" w:bidi="hi-IN"/>
         </w:rPr>
-        <w:lastRenderedPageBreak/>
         <w:t>std::remove( v.begin(), v.end(), val)</w:t>
       </w:r>
     </w:p>
@@ -15643,6 +16293,7 @@
           <w:bCs/>
           <w:lang w:val="en-US"/>
         </w:rPr>
+        <w:lastRenderedPageBreak/>
         <w:t>copy_n()</w:t>
       </w:r>
     </w:p>
@@ -15928,221 +16579,221 @@
         <w:rPr>
           <w:lang w:val="en-US"/>
         </w:rPr>
+        <w:t>std::begin() function is introduced in C++11, so that it can work with array and Templates as well.</w:t>
+      </w:r>
+    </w:p>
+    <w:p>
+      <w:pPr>
+        <w:rPr>
+          <w:lang w:val="en-US"/>
+        </w:rPr>
+      </w:pPr>
+      <w:r>
+        <w:rPr>
+          <w:lang w:val="en-US"/>
+        </w:rPr>
+        <w:t>emplace() function copies in place while in vector, element is copied to some location and then moved</w:t>
+      </w:r>
+    </w:p>
+    <w:p>
+      <w:pPr>
+        <w:rPr>
+          <w:lang w:val="en-US"/>
+        </w:rPr>
+      </w:pPr>
+      <w:r>
+        <w:rPr>
+          <w:lang w:val="en-US"/>
+        </w:rPr>
+        <w:t xml:space="preserve"> </w:t>
+      </w:r>
+    </w:p>
+    <w:p>
+      <w:pPr>
+        <w:rPr>
+          <w:lang w:val="en-US"/>
+        </w:rPr>
+      </w:pPr>
+      <w:r>
+        <w:rPr>
+          <w:lang w:val="en-US"/>
+        </w:rPr>
+        <w:t xml:space="preserve">The functional stuff: bind1st, bind2nd, mem_fun, equal_to, etc. is pretty useful if for some </w:t>
+      </w:r>
+    </w:p>
+    <w:p>
+      <w:pPr>
+        <w:rPr>
+          <w:lang w:val="en-US"/>
+        </w:rPr>
+      </w:pPr>
+      <w:r>
+        <w:rPr>
+          <w:lang w:val="en-US"/>
+        </w:rPr>
+        <w:t>You need to specify fn_name() only in case of function object, in cases of function and lambda expression, no need of parentheses.</w:t>
+      </w:r>
+    </w:p>
+    <w:p>
+      <w:pPr>
+        <w:rPr>
+          <w:lang w:val="en-US"/>
+        </w:rPr>
+      </w:pPr>
+    </w:p>
+    <w:p>
+      <w:pPr>
+        <w:rPr>
+          <w:lang w:val="en-US"/>
+        </w:rPr>
+      </w:pPr>
+      <w:r>
+        <w:rPr>
+          <w:lang w:val="en-US"/>
+        </w:rPr>
+        <w:t>Function objects in STL algorithm API:</w:t>
+      </w:r>
+    </w:p>
+    <w:p>
+      <w:r>
+        <w:t>Adaptable Binary functions:</w:t>
+      </w:r>
+    </w:p>
+    <w:p>
+      <w:r>
+        <w:t>(plus/minus/multiplies/divides/modulus)&lt;T&gt;(int i, int j)</w:t>
+      </w:r>
+    </w:p>
+    <w:p>
+      <w:pPr>
+        <w:rPr>
+          <w:lang w:val="en-US"/>
+        </w:rPr>
+      </w:pPr>
+      <w:r>
+        <w:rPr>
+          <w:lang w:val="en-US"/>
+        </w:rPr>
+        <w:t>Adaptable Unary functions:</w:t>
+      </w:r>
+    </w:p>
+    <w:p>
+      <w:pPr>
+        <w:rPr>
+          <w:lang w:val="en-US"/>
+        </w:rPr>
+      </w:pPr>
+      <w:r>
+        <w:rPr>
+          <w:lang w:val="en-US"/>
+        </w:rPr>
+        <w:t>(negate)&lt;T&gt;(int i)</w:t>
+      </w:r>
+    </w:p>
+    <w:p>
+      <w:pPr>
+        <w:rPr>
+          <w:lang w:val="en-US"/>
+        </w:rPr>
+      </w:pPr>
+    </w:p>
+    <w:p>
+      <w:pPr>
+        <w:rPr>
+          <w:lang w:val="en-US"/>
+        </w:rPr>
+      </w:pPr>
+    </w:p>
+    <w:p>
+      <w:pPr>
+        <w:rPr>
+          <w:lang w:val="en-US"/>
+        </w:rPr>
+      </w:pPr>
+      <w:r>
+        <w:rPr>
+          <w:lang w:val="en-US"/>
+        </w:rPr>
+        <w:t>enable_if</w:t>
+      </w:r>
+    </w:p>
+    <w:p>
+      <w:pPr>
+        <w:rPr>
+          <w:lang w:val="en-US"/>
+        </w:rPr>
+      </w:pPr>
+      <w:r>
+        <w:rPr>
+          <w:lang w:val="en-US"/>
+        </w:rPr>
+        <w:t>It allows us to call a specific function overload based on 'type'. Consider below example:</w:t>
+      </w:r>
+    </w:p>
+    <w:p>
+      <w:pPr>
+        <w:rPr>
+          <w:lang w:val="en-US"/>
+        </w:rPr>
+      </w:pPr>
+    </w:p>
+    <w:p>
+      <w:pPr>
+        <w:rPr>
+          <w:lang w:val="en-US"/>
+        </w:rPr>
+      </w:pPr>
+      <w:r>
+        <w:rPr>
+          <w:lang w:val="en-US"/>
+        </w:rPr>
+        <w:t>template &lt;bool, typename T = void&gt;</w:t>
+      </w:r>
+    </w:p>
+    <w:p>
+      <w:pPr>
+        <w:rPr>
+          <w:lang w:val="en-US"/>
+        </w:rPr>
+      </w:pPr>
+      <w:r>
+        <w:rPr>
+          <w:lang w:val="en-US"/>
+        </w:rPr>
+        <w:t>struct enable_if</w:t>
+      </w:r>
+    </w:p>
+    <w:p>
+      <w:pPr>
+        <w:rPr>
+          <w:lang w:val="en-US"/>
+        </w:rPr>
+      </w:pPr>
+      <w:r>
+        <w:rPr>
+          <w:lang w:val="en-US"/>
+        </w:rPr>
+        <w:t>{};</w:t>
+      </w:r>
+    </w:p>
+    <w:p>
+      <w:pPr>
+        <w:rPr>
+          <w:lang w:val="en-US"/>
+        </w:rPr>
+      </w:pPr>
+    </w:p>
+    <w:p>
+      <w:pPr>
+        <w:rPr>
+          <w:lang w:val="en-US"/>
+        </w:rPr>
+      </w:pPr>
+      <w:r>
+        <w:rPr>
+          <w:lang w:val="en-US"/>
+        </w:rPr>
         <w:lastRenderedPageBreak/>
-        <w:t>std::begin() function is introduced in C++11, so that it can work with array and Templates as well.</w:t>
-      </w:r>
-    </w:p>
-    <w:p>
-      <w:pPr>
-        <w:rPr>
-          <w:lang w:val="en-US"/>
-        </w:rPr>
-      </w:pPr>
-      <w:r>
-        <w:rPr>
-          <w:lang w:val="en-US"/>
-        </w:rPr>
-        <w:t>emplace() function copies in place while in vector, element is copied to some location and then moved</w:t>
-      </w:r>
-    </w:p>
-    <w:p>
-      <w:pPr>
-        <w:rPr>
-          <w:lang w:val="en-US"/>
-        </w:rPr>
-      </w:pPr>
-      <w:r>
-        <w:rPr>
-          <w:lang w:val="en-US"/>
-        </w:rPr>
-        <w:t xml:space="preserve"> </w:t>
-      </w:r>
-    </w:p>
-    <w:p>
-      <w:pPr>
-        <w:rPr>
-          <w:lang w:val="en-US"/>
-        </w:rPr>
-      </w:pPr>
-      <w:r>
-        <w:rPr>
-          <w:lang w:val="en-US"/>
-        </w:rPr>
-        <w:t xml:space="preserve">The functional stuff: bind1st, bind2nd, mem_fun, equal_to, etc. is pretty useful if for some </w:t>
-      </w:r>
-    </w:p>
-    <w:p>
-      <w:pPr>
-        <w:rPr>
-          <w:lang w:val="en-US"/>
-        </w:rPr>
-      </w:pPr>
-      <w:r>
-        <w:rPr>
-          <w:lang w:val="en-US"/>
-        </w:rPr>
-        <w:t>You need to specify fn_name() only in case of function object, in cases of function and lambda expression, no need of parentheses.</w:t>
-      </w:r>
-    </w:p>
-    <w:p>
-      <w:pPr>
-        <w:rPr>
-          <w:lang w:val="en-US"/>
-        </w:rPr>
-      </w:pPr>
-    </w:p>
-    <w:p>
-      <w:pPr>
-        <w:rPr>
-          <w:lang w:val="en-US"/>
-        </w:rPr>
-      </w:pPr>
-      <w:r>
-        <w:rPr>
-          <w:lang w:val="en-US"/>
-        </w:rPr>
-        <w:t>Function objects in STL algorithm API:</w:t>
-      </w:r>
-    </w:p>
-    <w:p>
-      <w:r>
-        <w:t>Adaptable Binary functions:</w:t>
-      </w:r>
-    </w:p>
-    <w:p>
-      <w:r>
-        <w:t>(plus/minus/multiplies/divides/modulus)&lt;T&gt;(int i, int j)</w:t>
-      </w:r>
-    </w:p>
-    <w:p>
-      <w:pPr>
-        <w:rPr>
-          <w:lang w:val="en-US"/>
-        </w:rPr>
-      </w:pPr>
-      <w:r>
-        <w:rPr>
-          <w:lang w:val="en-US"/>
-        </w:rPr>
-        <w:t>Adaptable Unary functions:</w:t>
-      </w:r>
-    </w:p>
-    <w:p>
-      <w:pPr>
-        <w:rPr>
-          <w:lang w:val="en-US"/>
-        </w:rPr>
-      </w:pPr>
-      <w:r>
-        <w:rPr>
-          <w:lang w:val="en-US"/>
-        </w:rPr>
-        <w:t>(negate)&lt;T&gt;(int i)</w:t>
-      </w:r>
-    </w:p>
-    <w:p>
-      <w:pPr>
-        <w:rPr>
-          <w:lang w:val="en-US"/>
-        </w:rPr>
-      </w:pPr>
-    </w:p>
-    <w:p>
-      <w:pPr>
-        <w:rPr>
-          <w:lang w:val="en-US"/>
-        </w:rPr>
-      </w:pPr>
-    </w:p>
-    <w:p>
-      <w:pPr>
-        <w:rPr>
-          <w:lang w:val="en-US"/>
-        </w:rPr>
-      </w:pPr>
-      <w:r>
-        <w:rPr>
-          <w:lang w:val="en-US"/>
-        </w:rPr>
-        <w:t>enable_if</w:t>
-      </w:r>
-    </w:p>
-    <w:p>
-      <w:pPr>
-        <w:rPr>
-          <w:lang w:val="en-US"/>
-        </w:rPr>
-      </w:pPr>
-      <w:r>
-        <w:rPr>
-          <w:lang w:val="en-US"/>
-        </w:rPr>
-        <w:t>It allows us to call a specific function overload based on 'type'. Consider below example:</w:t>
-      </w:r>
-    </w:p>
-    <w:p>
-      <w:pPr>
-        <w:rPr>
-          <w:lang w:val="en-US"/>
-        </w:rPr>
-      </w:pPr>
-    </w:p>
-    <w:p>
-      <w:pPr>
-        <w:rPr>
-          <w:lang w:val="en-US"/>
-        </w:rPr>
-      </w:pPr>
-      <w:r>
-        <w:rPr>
-          <w:lang w:val="en-US"/>
-        </w:rPr>
-        <w:t>template &lt;bool, typename T = void&gt;</w:t>
-      </w:r>
-    </w:p>
-    <w:p>
-      <w:pPr>
-        <w:rPr>
-          <w:lang w:val="en-US"/>
-        </w:rPr>
-      </w:pPr>
-      <w:r>
-        <w:rPr>
-          <w:lang w:val="en-US"/>
-        </w:rPr>
-        <w:t>struct enable_if</w:t>
-      </w:r>
-    </w:p>
-    <w:p>
-      <w:pPr>
-        <w:rPr>
-          <w:lang w:val="en-US"/>
-        </w:rPr>
-      </w:pPr>
-      <w:r>
-        <w:rPr>
-          <w:lang w:val="en-US"/>
-        </w:rPr>
-        <w:t>{};</w:t>
-      </w:r>
-    </w:p>
-    <w:p>
-      <w:pPr>
-        <w:rPr>
-          <w:lang w:val="en-US"/>
-        </w:rPr>
-      </w:pPr>
-    </w:p>
-    <w:p>
-      <w:pPr>
-        <w:rPr>
-          <w:lang w:val="en-US"/>
-        </w:rPr>
-      </w:pPr>
-      <w:r>
-        <w:rPr>
-          <w:lang w:val="en-US"/>
-        </w:rPr>
         <w:t>// Specialized one</w:t>
       </w:r>
     </w:p>
@@ -16261,7 +16912,6 @@
         <w:rPr>
           <w:lang w:val="en-US"/>
         </w:rPr>
-        <w:lastRenderedPageBreak/>
         <w:t xml:space="preserve">  // an implementation for integral types (int, char, unsigned, etc.)</w:t>
       </w:r>
     </w:p>
@@ -16507,6 +17157,7 @@
         <w:rPr>
           <w:lang w:val="en-US"/>
         </w:rPr>
+        <w:lastRenderedPageBreak/>
         <w:t>Concept is a term that describes a named set of requirements for a type.</w:t>
       </w:r>
     </w:p>
@@ -16767,7 +17418,6 @@
         <w:rPr>
           <w:lang w:val="en-US"/>
         </w:rPr>
-        <w:lastRenderedPageBreak/>
         <w:t>Iterator Concepts:</w:t>
       </w:r>
     </w:p>
@@ -17185,9 +17835,24 @@
           <w:tab w:val="left" w:pos="3504"/>
         </w:tabs>
         <w:rPr>
-          <w:lang w:val="en-US"/>
-        </w:rPr>
-      </w:pPr>
+          <w:b/>
+          <w:lang w:val="en-US"/>
+        </w:rPr>
+      </w:pPr>
+      <w:r>
+        <w:rPr>
+          <w:b/>
+          <w:lang w:val="en-US"/>
+        </w:rPr>
+        <w:t>Ge</w:t>
+      </w:r>
+      <w:r>
+        <w:rPr>
+          <w:b/>
+          <w:lang w:val="en-US"/>
+        </w:rPr>
+        <w:t>neral Notes:</w:t>
+      </w:r>
     </w:p>
     <w:p>
       <w:pPr>
@@ -17198,6 +17863,12 @@
           <w:lang w:val="en-US"/>
         </w:rPr>
       </w:pPr>
+      <w:r>
+        <w:rPr>
+          <w:lang w:val="en-US"/>
+        </w:rPr>
+        <w:t>static_assert() is executed at compile time. For Example:</w:t>
+      </w:r>
     </w:p>
     <w:p>
       <w:pPr>
@@ -17208,6 +17879,12 @@
           <w:lang w:val="en-US"/>
         </w:rPr>
       </w:pPr>
+      <w:r>
+        <w:rPr>
+          <w:lang w:val="en-US"/>
+        </w:rPr>
+        <w:t>static_assert(sizeof(unsigned int) * CHAR_BIT == 32, "Sum not equal");</w:t>
+      </w:r>
     </w:p>
     <w:p>
       <w:pPr>
@@ -17218,6 +17895,12 @@
           <w:lang w:val="en-US"/>
         </w:rPr>
       </w:pPr>
+      <w:r>
+        <w:rPr>
+          <w:lang w:val="en-US"/>
+        </w:rPr>
+        <w:t>To check if 2 data types are equal, use --&gt;  std::is_same&lt;T, U&gt;::value</w:t>
+      </w:r>
     </w:p>
     <w:p>
       <w:pPr>
@@ -17228,6 +17911,12 @@
           <w:lang w:val="en-US"/>
         </w:rPr>
       </w:pPr>
+      <w:r>
+        <w:rPr>
+          <w:lang w:val="en-US"/>
+        </w:rPr>
+        <w:t>When to customize iterators:</w:t>
+      </w:r>
     </w:p>
     <w:p>
       <w:pPr>
@@ -17238,6 +17927,12 @@
           <w:lang w:val="en-US"/>
         </w:rPr>
       </w:pPr>
+      <w:r>
+        <w:rPr>
+          <w:lang w:val="en-US"/>
+        </w:rPr>
+        <w:t>When some transformation needs to be applied or we want to skip elements.</w:t>
+      </w:r>
     </w:p>
     <w:p>
       <w:pPr>
@@ -17245,24 +17940,9 @@
           <w:tab w:val="left" w:pos="3504"/>
         </w:tabs>
         <w:rPr>
-          <w:b/>
-          <w:lang w:val="en-US"/>
-        </w:rPr>
-      </w:pPr>
-      <w:r>
-        <w:rPr>
-          <w:b/>
-          <w:lang w:val="en-US"/>
-        </w:rPr>
-        <w:t>Ge</w:t>
-      </w:r>
-      <w:r>
-        <w:rPr>
-          <w:b/>
-          <w:lang w:val="en-US"/>
-        </w:rPr>
-        <w:t>neral Notes:</w:t>
-      </w:r>
+          <w:lang w:val="en-US"/>
+        </w:rPr>
+      </w:pPr>
     </w:p>
     <w:p>
       <w:pPr>
@@ -17273,12 +17953,6 @@
           <w:lang w:val="en-US"/>
         </w:rPr>
       </w:pPr>
-      <w:r>
-        <w:rPr>
-          <w:lang w:val="en-US"/>
-        </w:rPr>
-        <w:t>static_assert() is executed at compile time. For Example:</w:t>
-      </w:r>
     </w:p>
     <w:p>
       <w:pPr>
@@ -17289,12 +17963,6 @@
           <w:lang w:val="en-US"/>
         </w:rPr>
       </w:pPr>
-      <w:r>
-        <w:rPr>
-          <w:lang w:val="en-US"/>
-        </w:rPr>
-        <w:t>static_assert(sizeof(unsigned int) * CHAR_BIT == 32, "Sum not equal");</w:t>
-      </w:r>
     </w:p>
     <w:p>
       <w:pPr>
@@ -17305,12 +17973,6 @@
           <w:lang w:val="en-US"/>
         </w:rPr>
       </w:pPr>
-      <w:r>
-        <w:rPr>
-          <w:lang w:val="en-US"/>
-        </w:rPr>
-        <w:t>To check if 2 data types are equal, use --&gt;  std::is_same&lt;T, U&gt;::value</w:t>
-      </w:r>
     </w:p>
     <w:p>
       <w:pPr>
@@ -17321,12 +17983,6 @@
           <w:lang w:val="en-US"/>
         </w:rPr>
       </w:pPr>
-      <w:r>
-        <w:rPr>
-          <w:lang w:val="en-US"/>
-        </w:rPr>
-        <w:t>When to customize iterators:</w:t>
-      </w:r>
     </w:p>
     <w:p>
       <w:pPr>
@@ -17337,12 +17993,6 @@
           <w:lang w:val="en-US"/>
         </w:rPr>
       </w:pPr>
-      <w:r>
-        <w:rPr>
-          <w:lang w:val="en-US"/>
-        </w:rPr>
-        <w:t>When some transformation needs to be applied or we want to skip elements.</w:t>
-      </w:r>
     </w:p>
     <w:p>
       <w:pPr>
@@ -17440,9 +18090,29 @@
           <w:tab w:val="left" w:pos="3504"/>
         </w:tabs>
         <w:rPr>
-          <w:lang w:val="en-US"/>
-        </w:rPr>
-      </w:pPr>
+          <w:b/>
+          <w:sz w:val="28"/>
+          <w:lang w:val="en-US"/>
+        </w:rPr>
+      </w:pPr>
+      <w:bookmarkStart w:id="0" w:name="_GoBack"/>
+      <w:bookmarkEnd w:id="0"/>
+      <w:r>
+        <w:rPr>
+          <w:b/>
+          <w:sz w:val="28"/>
+          <w:lang w:val="en-US"/>
+        </w:rPr>
+        <w:t>F</w:t>
+      </w:r>
+      <w:r>
+        <w:rPr>
+          <w:b/>
+          <w:sz w:val="28"/>
+          <w:lang w:val="en-US"/>
+        </w:rPr>
+        <w:t>eatures introduced in C++14</w:t>
+      </w:r>
     </w:p>
     <w:p>
       <w:pPr>
@@ -17453,6 +18123,12 @@
           <w:lang w:val="en-US"/>
         </w:rPr>
       </w:pPr>
+      <w:r>
+        <w:rPr>
+          <w:lang w:val="en-US"/>
+        </w:rPr>
+        <w:t>&gt; Auto type deduction in lambda expression.</w:t>
+      </w:r>
     </w:p>
     <w:p>
       <w:pPr>
@@ -17463,16 +18139,22 @@
           <w:lang w:val="en-US"/>
         </w:rPr>
       </w:pPr>
+      <w:r>
+        <w:rPr>
+          <w:lang w:val="en-US"/>
+        </w:rPr>
+        <w:t>Earlier, the parameters specified need to be with concrete type like (int a, int b)</w:t>
+      </w:r>
     </w:p>
     <w:p>
       <w:pPr>
         <w:tabs>
           <w:tab w:val="left" w:pos="3504"/>
         </w:tabs>
-        <w:rPr>
-          <w:lang w:val="en-US"/>
-        </w:rPr>
-      </w:pPr>
+      </w:pPr>
+      <w:r>
+        <w:t>auto lambda = [](auto x, auto y) {return x + y;};</w:t>
+      </w:r>
     </w:p>
     <w:p>
       <w:pPr>
@@ -17483,6 +18165,12 @@
           <w:lang w:val="en-US"/>
         </w:rPr>
       </w:pPr>
+      <w:r>
+        <w:rPr>
+          <w:lang w:val="en-US"/>
+        </w:rPr>
+        <w:t>&gt; make_unique has been introduced similar to make_shared added in C++11</w:t>
+      </w:r>
     </w:p>
     <w:p>
       <w:pPr>
@@ -17493,6 +18181,18 @@
           <w:lang w:val="en-US"/>
         </w:rPr>
       </w:pPr>
+      <w:r>
+        <w:rPr>
+          <w:lang w:val="en-US"/>
+        </w:rPr>
+        <w:t xml:space="preserve">&gt; </w:t>
+      </w:r>
+      <w:r>
+        <w:rPr>
+          <w:lang w:val="en-US"/>
+        </w:rPr>
+        <w:t>Tuple addressing via type</w:t>
+      </w:r>
     </w:p>
     <w:p>
       <w:pPr>
@@ -17503,6 +18203,12 @@
           <w:lang w:val="en-US"/>
         </w:rPr>
       </w:pPr>
+      <w:r>
+        <w:rPr>
+          <w:lang w:val="en-US"/>
+        </w:rPr>
+        <w:t>The std::tuple type introduced in C++11 allows an aggregate of typed values to be indexed by a compile-time constant integer. C++14 extends this to allow fetching from a tuple by type instead of by index.[16] If the tuple has more than one element of the type, a compile-time error results:[19]</w:t>
+      </w:r>
     </w:p>
     <w:p>
       <w:pPr>
@@ -17523,6 +18229,12 @@
           <w:lang w:val="en-US"/>
         </w:rPr>
       </w:pPr>
+      <w:r>
+        <w:rPr>
+          <w:lang w:val="en-US"/>
+        </w:rPr>
+        <w:t>tuple&lt;string, string, int&gt; t("foo", "bar", 7);</w:t>
+      </w:r>
     </w:p>
     <w:p>
       <w:pPr>
@@ -17533,6 +18245,12 @@
           <w:lang w:val="en-US"/>
         </w:rPr>
       </w:pPr>
+      <w:r>
+        <w:rPr>
+          <w:lang w:val="en-US"/>
+        </w:rPr>
+        <w:t>int i = get&lt;int&gt;(t);        // i == 7</w:t>
+      </w:r>
     </w:p>
     <w:p>
       <w:pPr>
@@ -17543,6 +18261,12 @@
           <w:lang w:val="en-US"/>
         </w:rPr>
       </w:pPr>
+      <w:r>
+        <w:rPr>
+          <w:lang w:val="en-US"/>
+        </w:rPr>
+        <w:t>int j = get&lt;2&gt;(t);          // Same as before in C++11: j == 7</w:t>
+      </w:r>
     </w:p>
     <w:p>
       <w:pPr>
@@ -17553,16 +18277,22 @@
           <w:lang w:val="en-US"/>
         </w:rPr>
       </w:pPr>
+      <w:r>
+        <w:rPr>
+          <w:lang w:val="en-US"/>
+        </w:rPr>
+        <w:t>string s = get&lt;string&gt;(t);  // Compile-time error due to ambiguity</w:t>
+      </w:r>
     </w:p>
     <w:p>
       <w:pPr>
         <w:tabs>
           <w:tab w:val="left" w:pos="3504"/>
         </w:tabs>
-        <w:rPr>
-          <w:lang w:val="en-US"/>
-        </w:rPr>
-      </w:pPr>
+      </w:pPr>
+      <w:r>
+        <w:t>&gt; variable templates</w:t>
+      </w:r>
     </w:p>
     <w:p>
       <w:pPr>
@@ -17570,29 +18300,56 @@
           <w:tab w:val="left" w:pos="3504"/>
         </w:tabs>
         <w:rPr>
-          <w:lang w:val="en-US"/>
-        </w:rPr>
-      </w:pPr>
+          <w:rFonts w:cstheme="minorHAnsi"/>
+        </w:rPr>
+      </w:pPr>
+      <w:r>
+        <w:rPr>
+          <w:rFonts w:cstheme="minorHAnsi"/>
+          <w:color w:val="202122"/>
+          <w:shd w:val="clear" w:color="auto" w:fill="FFFFFF"/>
+        </w:rPr>
+        <w:t>In prior versions of </w:t>
+      </w:r>
+      <w:hyperlink r:id="rId13" w:tooltip="C++" w:history="1">
+        <w:r>
+          <w:rPr>
+            <w:rStyle w:val="Hyperlink"/>
+            <w:rFonts w:cstheme="minorHAnsi"/>
+            <w:color w:val="0645AD"/>
+            <w:shd w:val="clear" w:color="auto" w:fill="FFFFFF"/>
+          </w:rPr>
+          <w:t>C++</w:t>
+        </w:r>
+      </w:hyperlink>
+      <w:r>
+        <w:rPr>
+          <w:rFonts w:cstheme="minorHAnsi"/>
+          <w:color w:val="202122"/>
+          <w:shd w:val="clear" w:color="auto" w:fill="FFFFFF"/>
+        </w:rPr>
+        <w:t>, only functions, classes or type aliases could be templated. C++14 allows the creation of variables that are templated.</w:t>
+      </w:r>
     </w:p>
     <w:p>
       <w:pPr>
         <w:tabs>
           <w:tab w:val="left" w:pos="3504"/>
         </w:tabs>
-        <w:rPr>
-          <w:lang w:val="en-US"/>
-        </w:rPr>
-      </w:pPr>
+      </w:pPr>
+      <w:r>
+        <w:t>template&lt;typename T&gt;</w:t>
+      </w:r>
     </w:p>
     <w:p>
       <w:pPr>
         <w:tabs>
           <w:tab w:val="left" w:pos="3504"/>
         </w:tabs>
-        <w:rPr>
-          <w:lang w:val="en-US"/>
-        </w:rPr>
-      </w:pPr>
+      </w:pPr>
+      <w:r>
+        <w:t>constexpr T pi = T(3.141592653589793238462643383);</w:t>
+      </w:r>
     </w:p>
     <w:p>
       <w:pPr>
@@ -17600,26 +18357,20 @@
           <w:tab w:val="left" w:pos="3504"/>
         </w:tabs>
         <w:rPr>
-          <w:b/>
-          <w:sz w:val="28"/>
-          <w:lang w:val="en-US"/>
-        </w:rPr>
-      </w:pPr>
-      <w:r>
-        <w:rPr>
-          <w:b/>
-          <w:sz w:val="28"/>
-          <w:lang w:val="en-US"/>
-        </w:rPr>
-        <w:t>F</w:t>
-      </w:r>
-      <w:r>
-        <w:rPr>
-          <w:b/>
-          <w:sz w:val="28"/>
-          <w:lang w:val="en-US"/>
-        </w:rPr>
-        <w:t>eatures introduced in C++14</w:t>
+          <w:lang w:val="en-US"/>
+        </w:rPr>
+      </w:pPr>
+      <w:r>
+        <w:rPr>
+          <w:lang w:val="en-US"/>
+        </w:rPr>
+        <w:t xml:space="preserve">&gt; </w:t>
+      </w:r>
+      <w:r>
+        <w:rPr>
+          <w:lang w:val="en-US"/>
+        </w:rPr>
+        <w:t>Auto return type deduction</w:t>
       </w:r>
     </w:p>
     <w:p>
@@ -17635,7 +18386,7 @@
         <w:rPr>
           <w:lang w:val="en-US"/>
         </w:rPr>
-        <w:t>&gt; Auto type deduction in lambda expression.</w:t>
+        <w:t>We now no need to write cumbersome return decltype as in:</w:t>
       </w:r>
     </w:p>
     <w:p>
@@ -17643,9 +18394,15 @@
         <w:tabs>
           <w:tab w:val="left" w:pos="3504"/>
         </w:tabs>
-      </w:pPr>
-      <w:r>
-        <w:t>auto lambda = [](auto x, auto y) {return x + y;};</w:t>
+        <w:rPr>
+          <w:lang w:val="en-US"/>
+        </w:rPr>
+      </w:pPr>
+      <w:r>
+        <w:rPr>
+          <w:lang w:val="en-US"/>
+        </w:rPr>
+        <w:t>template &lt;typename T&gt;</w:t>
       </w:r>
     </w:p>
     <w:p>
@@ -17661,7 +18418,7 @@
         <w:rPr>
           <w:lang w:val="en-US"/>
         </w:rPr>
-        <w:t>&gt; make_unique has been introduced similar to make_shared added in C++11</w:t>
+        <w:t>auto foo(T value) -&gt; decltype(value.bar())</w:t>
       </w:r>
     </w:p>
     <w:p>
@@ -17677,13 +18434,8 @@
         <w:rPr>
           <w:lang w:val="en-US"/>
         </w:rPr>
-        <w:t xml:space="preserve">&gt; </w:t>
-      </w:r>
-      <w:r>
-        <w:rPr>
-          <w:lang w:val="en-US"/>
-        </w:rPr>
-        <w:t>Tuple addressing via type</w:t>
+        <w:lastRenderedPageBreak/>
+        <w:t>{</w:t>
       </w:r>
     </w:p>
     <w:p>
@@ -17699,7 +18451,7 @@
         <w:rPr>
           <w:lang w:val="en-US"/>
         </w:rPr>
-        <w:t>The std::tuple type introduced in C++11 allows an aggregate of typed values to be indexed by a compile-time constant integer. C++14 extends this to allow fetching from a tuple by type instead of by index.[16] If the tuple has more than one element of the type, a compile-time error results:[19]</w:t>
+        <w:t xml:space="preserve">   return value.bar();</w:t>
       </w:r>
     </w:p>
     <w:p>
@@ -17711,6 +18463,12 @@
           <w:lang w:val="en-US"/>
         </w:rPr>
       </w:pPr>
+      <w:r>
+        <w:rPr>
+          <w:lang w:val="en-US"/>
+        </w:rPr>
+        <w:t>}</w:t>
+      </w:r>
     </w:p>
     <w:p>
       <w:pPr>
@@ -17725,7 +18483,7 @@
         <w:rPr>
           <w:lang w:val="en-US"/>
         </w:rPr>
-        <w:t>tuple&lt;string, string, int&gt; t("foo", "bar", 7);</w:t>
+        <w:t xml:space="preserve">Numerical literal in binary form: </w:t>
       </w:r>
     </w:p>
     <w:p>
@@ -17741,7 +18499,7 @@
         <w:rPr>
           <w:lang w:val="en-US"/>
         </w:rPr>
-        <w:t>int i = get&lt;int&gt;(t);        // i == 7</w:t>
+        <w:t>Int x = 0b1010 or 0B100001</w:t>
       </w:r>
     </w:p>
     <w:p>
@@ -17757,7 +18515,19 @@
         <w:rPr>
           <w:lang w:val="en-US"/>
         </w:rPr>
-        <w:t>int j = get&lt;2&gt;(t);          // Same as before in C++11: j == 7</w:t>
+        <w:t xml:space="preserve">&gt; </w:t>
+      </w:r>
+      <w:r>
+        <w:rPr>
+          <w:lang w:val="en-US"/>
+        </w:rPr>
+        <w:t>[[deprecated]]</w:t>
+      </w:r>
+      <w:r>
+        <w:rPr>
+          <w:lang w:val="en-US"/>
+        </w:rPr>
+        <w:t xml:space="preserve"> keyword can be added before a function to warn the user</w:t>
       </w:r>
     </w:p>
     <w:p>
@@ -17773,168 +18543,8 @@
         <w:rPr>
           <w:lang w:val="en-US"/>
         </w:rPr>
-        <w:t>string s = get&lt;string&gt;(t);  // Compile-time error due to ambiguity</w:t>
-      </w:r>
-    </w:p>
-    <w:p>
-      <w:pPr>
-        <w:tabs>
-          <w:tab w:val="left" w:pos="3504"/>
-        </w:tabs>
-      </w:pPr>
-      <w:r>
-        <w:t>&gt; variable templates</w:t>
-      </w:r>
-    </w:p>
-    <w:p>
-      <w:pPr>
-        <w:tabs>
-          <w:tab w:val="left" w:pos="3504"/>
-        </w:tabs>
-      </w:pPr>
-      <w:r>
-        <w:t>template&lt;typename T&gt;</w:t>
-      </w:r>
-    </w:p>
-    <w:p>
-      <w:pPr>
-        <w:tabs>
-          <w:tab w:val="left" w:pos="3504"/>
-        </w:tabs>
-      </w:pPr>
-      <w:r>
-        <w:t>constexpr T pi = T(3.141592653589793238462643383);</w:t>
-      </w:r>
-    </w:p>
-    <w:p>
-      <w:pPr>
-        <w:tabs>
-          <w:tab w:val="left" w:pos="3504"/>
-        </w:tabs>
-        <w:rPr>
-          <w:lang w:val="en-US"/>
-        </w:rPr>
-      </w:pPr>
-      <w:r>
-        <w:rPr>
-          <w:lang w:val="en-US"/>
-        </w:rPr>
         <w:t xml:space="preserve">&gt; </w:t>
       </w:r>
-      <w:r>
-        <w:rPr>
-          <w:lang w:val="en-US"/>
-        </w:rPr>
-        <w:t>Auto return type deduction</w:t>
-      </w:r>
-    </w:p>
-    <w:p>
-      <w:pPr>
-        <w:tabs>
-          <w:tab w:val="left" w:pos="3504"/>
-        </w:tabs>
-        <w:rPr>
-          <w:lang w:val="en-US"/>
-        </w:rPr>
-      </w:pPr>
-      <w:r>
-        <w:rPr>
-          <w:lang w:val="en-US"/>
-        </w:rPr>
-        <w:lastRenderedPageBreak/>
-        <w:t>We now no need to write cumbersome return decltype as in:</w:t>
-      </w:r>
-    </w:p>
-    <w:p>
-      <w:pPr>
-        <w:tabs>
-          <w:tab w:val="left" w:pos="3504"/>
-        </w:tabs>
-        <w:rPr>
-          <w:lang w:val="en-US"/>
-        </w:rPr>
-      </w:pPr>
-      <w:r>
-        <w:rPr>
-          <w:lang w:val="en-US"/>
-        </w:rPr>
-        <w:t>template &lt;typename T&gt;</w:t>
-      </w:r>
-    </w:p>
-    <w:p>
-      <w:pPr>
-        <w:tabs>
-          <w:tab w:val="left" w:pos="3504"/>
-        </w:tabs>
-        <w:rPr>
-          <w:lang w:val="en-US"/>
-        </w:rPr>
-      </w:pPr>
-      <w:r>
-        <w:rPr>
-          <w:lang w:val="en-US"/>
-        </w:rPr>
-        <w:t>auto foo(T value) -&gt; decltype(value.bar())</w:t>
-      </w:r>
-    </w:p>
-    <w:p>
-      <w:pPr>
-        <w:tabs>
-          <w:tab w:val="left" w:pos="3504"/>
-        </w:tabs>
-        <w:rPr>
-          <w:lang w:val="en-US"/>
-        </w:rPr>
-      </w:pPr>
-      <w:r>
-        <w:rPr>
-          <w:lang w:val="en-US"/>
-        </w:rPr>
-        <w:t>{</w:t>
-      </w:r>
-    </w:p>
-    <w:p>
-      <w:pPr>
-        <w:tabs>
-          <w:tab w:val="left" w:pos="3504"/>
-        </w:tabs>
-        <w:rPr>
-          <w:lang w:val="en-US"/>
-        </w:rPr>
-      </w:pPr>
-      <w:r>
-        <w:rPr>
-          <w:lang w:val="en-US"/>
-        </w:rPr>
-        <w:t xml:space="preserve">   return value.bar();</w:t>
-      </w:r>
-    </w:p>
-    <w:p>
-      <w:pPr>
-        <w:tabs>
-          <w:tab w:val="left" w:pos="3504"/>
-        </w:tabs>
-        <w:rPr>
-          <w:lang w:val="en-US"/>
-        </w:rPr>
-      </w:pPr>
-      <w:r>
-        <w:rPr>
-          <w:lang w:val="en-US"/>
-        </w:rPr>
-        <w:t>}</w:t>
-      </w:r>
-    </w:p>
-    <w:p>
-      <w:pPr>
-        <w:pStyle w:val="ListParagraph"/>
-        <w:tabs>
-          <w:tab w:val="left" w:pos="3504"/>
-        </w:tabs>
-        <w:rPr>
-          <w:lang w:val="en-US"/>
-        </w:rPr>
-      </w:pPr>
     </w:p>
     <w:sectPr>
       <w:pgSz w:w="11906" w:h="16838"/>
@@ -17947,7 +18557,7 @@
 </file>
 
 <file path=word/endnotes.xml><?xml version="1.0" encoding="utf-8"?>
-<w:endnotes xmlns:wpc="http://schemas.microsoft.com/office/word/2010/wordprocessingCanvas" xmlns:mc="http://schemas.openxmlformats.org/markup-compatibility/2006" xmlns:o="urn:schemas-microsoft-com:office:office" xmlns:r="http://schemas.openxmlformats.org/officeDocument/2006/relationships" xmlns:m="http://schemas.openxmlformats.org/officeDocument/2006/math" xmlns:v="urn:schemas-microsoft-com:vml" xmlns:wp14="http://schemas.microsoft.com/office/word/2010/wordprocessingDrawing" xmlns:wp="http://schemas.openxmlformats.org/drawingml/2006/wordprocessingDrawing" xmlns:w10="urn:schemas-microsoft-com:office:word" xmlns:w="http://schemas.openxmlformats.org/wordprocessingml/2006/main" xmlns:w14="http://schemas.microsoft.com/office/word/2010/wordml" xmlns:w15="http://schemas.microsoft.com/office/word/2012/wordml" xmlns:wpg="http://schemas.microsoft.com/office/word/2010/wordprocessingGroup" xmlns:wpi="http://schemas.microsoft.com/office/word/2010/wordprocessingInk" xmlns:wne="http://schemas.microsoft.com/office/word/2006/wordml" xmlns:wps="http://schemas.microsoft.com/office/word/2010/wordprocessingShape" mc:Ignorable="w14 w15 wp14">
+<w:endnotes xmlns:wpc="http://schemas.microsoft.com/office/word/2010/wordprocessingCanvas" xmlns:cx="http://schemas.microsoft.com/office/drawing/2014/chartex" xmlns:cx1="http://schemas.microsoft.com/office/drawing/2015/9/8/chartex" xmlns:mc="http://schemas.openxmlformats.org/markup-compatibility/2006" xmlns:o="urn:schemas-microsoft-com:office:office" xmlns:r="http://schemas.openxmlformats.org/officeDocument/2006/relationships" xmlns:m="http://schemas.openxmlformats.org/officeDocument/2006/math" xmlns:v="urn:schemas-microsoft-com:vml" xmlns:wp14="http://schemas.microsoft.com/office/word/2010/wordprocessingDrawing" xmlns:wp="http://schemas.openxmlformats.org/drawingml/2006/wordprocessingDrawing" xmlns:w10="urn:schemas-microsoft-com:office:word" xmlns:w="http://schemas.openxmlformats.org/wordprocessingml/2006/main" xmlns:w14="http://schemas.microsoft.com/office/word/2010/wordml" xmlns:w15="http://schemas.microsoft.com/office/word/2012/wordml" xmlns:w16se="http://schemas.microsoft.com/office/word/2015/wordml/symex" xmlns:wpg="http://schemas.microsoft.com/office/word/2010/wordprocessingGroup" xmlns:wpi="http://schemas.microsoft.com/office/word/2010/wordprocessingInk" xmlns:wne="http://schemas.microsoft.com/office/word/2006/wordml" xmlns:wps="http://schemas.microsoft.com/office/word/2010/wordprocessingShape" mc:Ignorable="w14 w15 w16se wp14">
   <w:endnote w:type="separator" w:id="-1">
     <w:p>
       <w:pPr>
@@ -17972,7 +18582,7 @@
 </file>
 
 <file path=word/footnotes.xml><?xml version="1.0" encoding="utf-8"?>
-<w:footnotes xmlns:wpc="http://schemas.microsoft.com/office/word/2010/wordprocessingCanvas" xmlns:mc="http://schemas.openxmlformats.org/markup-compatibility/2006" xmlns:o="urn:schemas-microsoft-com:office:office" xmlns:r="http://schemas.openxmlformats.org/officeDocument/2006/relationships" xmlns:m="http://schemas.openxmlformats.org/officeDocument/2006/math" xmlns:v="urn:schemas-microsoft-com:vml" xmlns:wp14="http://schemas.microsoft.com/office/word/2010/wordprocessingDrawing" xmlns:wp="http://schemas.openxmlformats.org/drawingml/2006/wordprocessingDrawing" xmlns:w10="urn:schemas-microsoft-com:office:word" xmlns:w="http://schemas.openxmlformats.org/wordprocessingml/2006/main" xmlns:w14="http://schemas.microsoft.com/office/word/2010/wordml" xmlns:w15="http://schemas.microsoft.com/office/word/2012/wordml" xmlns:wpg="http://schemas.microsoft.com/office/word/2010/wordprocessingGroup" xmlns:wpi="http://schemas.microsoft.com/office/word/2010/wordprocessingInk" xmlns:wne="http://schemas.microsoft.com/office/word/2006/wordml" xmlns:wps="http://schemas.microsoft.com/office/word/2010/wordprocessingShape" mc:Ignorable="w14 w15 wp14">
+<w:footnotes xmlns:wpc="http://schemas.microsoft.com/office/word/2010/wordprocessingCanvas" xmlns:cx="http://schemas.microsoft.com/office/drawing/2014/chartex" xmlns:cx1="http://schemas.microsoft.com/office/drawing/2015/9/8/chartex" xmlns:mc="http://schemas.openxmlformats.org/markup-compatibility/2006" xmlns:o="urn:schemas-microsoft-com:office:office" xmlns:r="http://schemas.openxmlformats.org/officeDocument/2006/relationships" xmlns:m="http://schemas.openxmlformats.org/officeDocument/2006/math" xmlns:v="urn:schemas-microsoft-com:vml" xmlns:wp14="http://schemas.microsoft.com/office/word/2010/wordprocessingDrawing" xmlns:wp="http://schemas.openxmlformats.org/drawingml/2006/wordprocessingDrawing" xmlns:w10="urn:schemas-microsoft-com:office:word" xmlns:w="http://schemas.openxmlformats.org/wordprocessingml/2006/main" xmlns:w14="http://schemas.microsoft.com/office/word/2010/wordml" xmlns:w15="http://schemas.microsoft.com/office/word/2012/wordml" xmlns:w16se="http://schemas.microsoft.com/office/word/2015/wordml/symex" xmlns:wpg="http://schemas.microsoft.com/office/word/2010/wordprocessingGroup" xmlns:wpi="http://schemas.microsoft.com/office/word/2010/wordprocessingInk" xmlns:wne="http://schemas.microsoft.com/office/word/2006/wordml" xmlns:wps="http://schemas.microsoft.com/office/word/2010/wordprocessingShape" mc:Ignorable="w14 w15 w16se wp14">
   <w:footnote w:type="separator" w:id="-1">
     <w:p>
       <w:pPr>
@@ -17997,7 +18607,7 @@
 </file>
 
 <file path=word/numbering.xml><?xml version="1.0" encoding="utf-8"?>
-<w:numbering xmlns:wpc="http://schemas.microsoft.com/office/word/2010/wordprocessingCanvas" xmlns:mc="http://schemas.openxmlformats.org/markup-compatibility/2006" xmlns:o="urn:schemas-microsoft-com:office:office" xmlns:r="http://schemas.openxmlformats.org/officeDocument/2006/relationships" xmlns:m="http://schemas.openxmlformats.org/officeDocument/2006/math" xmlns:v="urn:schemas-microsoft-com:vml" xmlns:wp14="http://schemas.microsoft.com/office/word/2010/wordprocessingDrawing" xmlns:wp="http://schemas.openxmlformats.org/drawingml/2006/wordprocessingDrawing" xmlns:w10="urn:schemas-microsoft-com:office:word" xmlns:w="http://schemas.openxmlformats.org/wordprocessingml/2006/main" xmlns:w14="http://schemas.microsoft.com/office/word/2010/wordml" xmlns:w15="http://schemas.microsoft.com/office/word/2012/wordml" xmlns:wpg="http://schemas.microsoft.com/office/word/2010/wordprocessingGroup" xmlns:wpi="http://schemas.microsoft.com/office/word/2010/wordprocessingInk" xmlns:wne="http://schemas.microsoft.com/office/word/2006/wordml" xmlns:wps="http://schemas.microsoft.com/office/word/2010/wordprocessingShape" mc:Ignorable="w14 w15 wp14">
+<w:numbering xmlns:wpc="http://schemas.microsoft.com/office/word/2010/wordprocessingCanvas" xmlns:cx="http://schemas.microsoft.com/office/drawing/2014/chartex" xmlns:cx1="http://schemas.microsoft.com/office/drawing/2015/9/8/chartex" xmlns:mc="http://schemas.openxmlformats.org/markup-compatibility/2006" xmlns:o="urn:schemas-microsoft-com:office:office" xmlns:r="http://schemas.openxmlformats.org/officeDocument/2006/relationships" xmlns:m="http://schemas.openxmlformats.org/officeDocument/2006/math" xmlns:v="urn:schemas-microsoft-com:vml" xmlns:wp14="http://schemas.microsoft.com/office/word/2010/wordprocessingDrawing" xmlns:wp="http://schemas.openxmlformats.org/drawingml/2006/wordprocessingDrawing" xmlns:w10="urn:schemas-microsoft-com:office:word" xmlns:w="http://schemas.openxmlformats.org/wordprocessingml/2006/main" xmlns:w14="http://schemas.microsoft.com/office/word/2010/wordml" xmlns:w15="http://schemas.microsoft.com/office/word/2012/wordml" xmlns:w16se="http://schemas.microsoft.com/office/word/2015/wordml/symex" xmlns:wpg="http://schemas.microsoft.com/office/word/2010/wordprocessingGroup" xmlns:wpi="http://schemas.microsoft.com/office/word/2010/wordprocessingInk" xmlns:wne="http://schemas.microsoft.com/office/word/2006/wordml" xmlns:wps="http://schemas.microsoft.com/office/word/2010/wordprocessingShape" mc:Ignorable="w14 w15 w16se wp14">
   <w:abstractNum w:abstractNumId="0" w15:restartNumberingAfterBreak="0">
     <w:nsid w:val="041D78F1"/>
     <w:multiLevelType w:val="hybridMultilevel"/>
@@ -19918,7 +20528,7 @@
 </file>
 
 <file path=word/styles.xml><?xml version="1.0" encoding="utf-8"?>
-<w:styles xmlns:mc="http://schemas.openxmlformats.org/markup-compatibility/2006" xmlns:r="http://schemas.openxmlformats.org/officeDocument/2006/relationships" xmlns:w="http://schemas.openxmlformats.org/wordprocessingml/2006/main" xmlns:w14="http://schemas.microsoft.com/office/word/2010/wordml" xmlns:w15="http://schemas.microsoft.com/office/word/2012/wordml" mc:Ignorable="w14 w15">
+<w:styles xmlns:mc="http://schemas.openxmlformats.org/markup-compatibility/2006" xmlns:r="http://schemas.openxmlformats.org/officeDocument/2006/relationships" xmlns:w="http://schemas.openxmlformats.org/wordprocessingml/2006/main" xmlns:w14="http://schemas.microsoft.com/office/word/2010/wordml" xmlns:w15="http://schemas.microsoft.com/office/word/2012/wordml" xmlns:w16se="http://schemas.microsoft.com/office/word/2015/wordml/symex" mc:Ignorable="w14 w15 w16se">
   <w:docDefaults>
     <w:rPrDefault>
       <w:rPr>
@@ -21186,7 +21796,7 @@
 </file>
 
 <file path=customXml/itemProps1.xml><?xml version="1.0" encoding="utf-8"?>
-<ds:datastoreItem xmlns:ds="http://schemas.openxmlformats.org/officeDocument/2006/customXml" ds:itemID="{AE0CFAD4-A8BF-42AB-BBA8-B41FD09CA5B6}">
+<ds:datastoreItem xmlns:ds="http://schemas.openxmlformats.org/officeDocument/2006/customXml" ds:itemID="{2AAB45D6-F42B-42A1-BA49-4C508DDA28D3}">
   <ds:schemaRefs>
     <ds:schemaRef ds:uri="http://schemas.openxmlformats.org/officeDocument/2006/bibliography"/>
   </ds:schemaRefs>

</xml_diff>